<commit_message>
copy paste more stuff
</commit_message>
<xml_diff>
--- a/letsfinishthisyo/bartos-netlogo-final-new-v1.docx
+++ b/letsfinishthisyo/bartos-netlogo-final-new-v1.docx
@@ -71,8 +71,18 @@
           <w:sz w:val="22"/>
           <w:szCs w:val="22"/>
         </w:rPr>
-        <w:t>Prof. Uri Wilensky</w:t>
-      </w:r>
+        <w:t xml:space="preserve">Prof. Uri </w:t>
+      </w:r>
+      <w:proofErr w:type="spellStart"/>
+      <w:r>
+        <w:rPr>
+          <w:rFonts w:ascii="Helvetica" w:hAnsi="Helvetica"/>
+          <w:sz w:val="22"/>
+          <w:szCs w:val="22"/>
+        </w:rPr>
+        <w:t>Wilensky</w:t>
+      </w:r>
+      <w:proofErr w:type="spellEnd"/>
     </w:p>
     <w:p>
       <w:pPr>
@@ -137,7 +147,25 @@
           <w:sz w:val="22"/>
           <w:szCs w:val="22"/>
         </w:rPr>
-        <w:t>In the presence of an …. Spread of STI + safe sex attitudes and behaviors</w:t>
+        <w:t xml:space="preserve">In the presence of </w:t>
+      </w:r>
+      <w:proofErr w:type="gramStart"/>
+      <w:r>
+        <w:rPr>
+          <w:rFonts w:ascii="Helvetica" w:hAnsi="Helvetica"/>
+          <w:sz w:val="22"/>
+          <w:szCs w:val="22"/>
+        </w:rPr>
+        <w:t>an ….</w:t>
+      </w:r>
+      <w:proofErr w:type="gramEnd"/>
+      <w:r>
+        <w:rPr>
+          <w:rFonts w:ascii="Helvetica" w:hAnsi="Helvetica"/>
+          <w:sz w:val="22"/>
+          <w:szCs w:val="22"/>
+        </w:rPr>
+        <w:t xml:space="preserve"> Spread of STI + safe sex attitudes and behaviors</w:t>
       </w:r>
     </w:p>
     <w:p>
@@ -159,6 +187,8 @@
         </w:rPr>
         <w:t>Overview</w:t>
       </w:r>
+      <w:bookmarkStart w:id="0" w:name="_GoBack"/>
+      <w:bookmarkEnd w:id="0"/>
     </w:p>
     <w:p>
       <w:pPr>
@@ -231,7 +261,25 @@
           <w:sz w:val="22"/>
           <w:szCs w:val="22"/>
         </w:rPr>
-        <w:t>This project specifically focuses on modeling college students in the United States. Male and female students come to universities with diverse backgrounds, including education and attitudes towards(regarding???) safe sex behaviors.</w:t>
+        <w:t xml:space="preserve">This project specifically focuses on modeling college students in the United States. Male and female students come to universities with diverse backgrounds, including education and attitudes </w:t>
+      </w:r>
+      <w:proofErr w:type="gramStart"/>
+      <w:r>
+        <w:rPr>
+          <w:rFonts w:ascii="Helvetica" w:hAnsi="Helvetica" w:cs="Helvetica"/>
+          <w:sz w:val="22"/>
+          <w:szCs w:val="22"/>
+        </w:rPr>
+        <w:t>towards(</w:t>
+      </w:r>
+      <w:proofErr w:type="gramEnd"/>
+      <w:r>
+        <w:rPr>
+          <w:rFonts w:ascii="Helvetica" w:hAnsi="Helvetica" w:cs="Helvetica"/>
+          <w:sz w:val="22"/>
+          <w:szCs w:val="22"/>
+        </w:rPr>
+        <w:t>regarding???) safe sex behaviors.</w:t>
       </w:r>
     </w:p>
     <w:p>
@@ -290,13 +338,23 @@
         </w:rPr>
         <w:t xml:space="preserve">… </w:t>
       </w:r>
-      <w:r>
-        <w:rPr>
-          <w:rFonts w:ascii="Helvetica" w:hAnsi="Helvetica"/>
-          <w:sz w:val="22"/>
-          <w:szCs w:val="22"/>
-        </w:rPr>
-        <w:t>focus more on the sexual attitudes and behaviors of agents in relation to the spread of STIs. Hopefully this will also more clearly distinguish my model from the AIDS or Virus model, which was a concern that both the TA and I had.</w:t>
+      <w:proofErr w:type="gramStart"/>
+      <w:r>
+        <w:rPr>
+          <w:rFonts w:ascii="Helvetica" w:hAnsi="Helvetica"/>
+          <w:sz w:val="22"/>
+          <w:szCs w:val="22"/>
+        </w:rPr>
+        <w:t>focus</w:t>
+      </w:r>
+      <w:proofErr w:type="gramEnd"/>
+      <w:r>
+        <w:rPr>
+          <w:rFonts w:ascii="Helvetica" w:hAnsi="Helvetica"/>
+          <w:sz w:val="22"/>
+          <w:szCs w:val="22"/>
+        </w:rPr>
+        <w:t xml:space="preserve"> more on the sexual attitudes and behaviors of agents in relation to the spread of STIs. Hopefully this will also more clearly distinguish my model from the AIDS or Virus model, which was a concern that both the TA and I had.</w:t>
       </w:r>
     </w:p>
     <w:p>
@@ -463,7 +521,25 @@
           <w:sz w:val="22"/>
           <w:szCs w:val="22"/>
         </w:rPr>
-        <w:t xml:space="preserve">Social network: users can control control the number and size (members) of cliques, and </w:t>
+        <w:t xml:space="preserve">Social network: users can control </w:t>
+      </w:r>
+      <w:proofErr w:type="spellStart"/>
+      <w:r>
+        <w:rPr>
+          <w:rFonts w:ascii="Helvetica" w:hAnsi="Helvetica" w:cs="Helvetica"/>
+          <w:sz w:val="22"/>
+          <w:szCs w:val="22"/>
+        </w:rPr>
+        <w:t>control</w:t>
+      </w:r>
+      <w:proofErr w:type="spellEnd"/>
+      <w:r>
+        <w:rPr>
+          <w:rFonts w:ascii="Helvetica" w:hAnsi="Helvetica" w:cs="Helvetica"/>
+          <w:sz w:val="22"/>
+          <w:szCs w:val="22"/>
+        </w:rPr>
+        <w:t xml:space="preserve"> the number and size (members) of cliques, and </w:t>
       </w:r>
       <w:r>
         <w:rPr>
@@ -502,416 +578,567 @@
           <w:szCs w:val="22"/>
         </w:rPr>
       </w:pPr>
-      <w:r>
-        <w:rPr>
-          <w:rFonts w:ascii="Helvetica" w:hAnsi="Helvetica" w:cs="Helvetica"/>
-          <w:sz w:val="22"/>
-          <w:szCs w:val="22"/>
-        </w:rPr>
-        <w:t>:: Parameters to initialize a social network, consisting of discrete social groups (cliques).</w:t>
-      </w:r>
-    </w:p>
-    <w:p>
-      <w:pPr>
-        <w:widowControl w:val="0"/>
-        <w:tabs>
-          <w:tab w:val="left" w:pos="720"/>
-          <w:tab w:val="left" w:pos="1440"/>
-          <w:tab w:val="left" w:pos="2160"/>
-          <w:tab w:val="left" w:pos="2880"/>
-          <w:tab w:val="left" w:pos="3600"/>
-          <w:tab w:val="left" w:pos="4320"/>
-          <w:tab w:val="left" w:pos="5040"/>
-          <w:tab w:val="left" w:pos="5760"/>
-          <w:tab w:val="left" w:pos="6480"/>
-          <w:tab w:val="left" w:pos="7200"/>
-          <w:tab w:val="left" w:pos="7920"/>
-          <w:tab w:val="left" w:pos="8640"/>
-        </w:tabs>
-        <w:autoSpaceDE w:val="0"/>
-        <w:autoSpaceDN w:val="0"/>
-        <w:adjustRightInd w:val="0"/>
-        <w:spacing w:line="360" w:lineRule="auto"/>
-        <w:rPr>
-          <w:rFonts w:ascii="Helvetica" w:hAnsi="Helvetica" w:cs="Helvetica"/>
-          <w:sz w:val="22"/>
-          <w:szCs w:val="22"/>
-        </w:rPr>
-      </w:pPr>
-    </w:p>
-    <w:p>
-      <w:pPr>
-        <w:widowControl w:val="0"/>
-        <w:tabs>
-          <w:tab w:val="left" w:pos="720"/>
-          <w:tab w:val="left" w:pos="1440"/>
-          <w:tab w:val="left" w:pos="2160"/>
-          <w:tab w:val="left" w:pos="2880"/>
-          <w:tab w:val="left" w:pos="3600"/>
-          <w:tab w:val="left" w:pos="4320"/>
-          <w:tab w:val="left" w:pos="5040"/>
-          <w:tab w:val="left" w:pos="5760"/>
-          <w:tab w:val="left" w:pos="6480"/>
-          <w:tab w:val="left" w:pos="7200"/>
-          <w:tab w:val="left" w:pos="7920"/>
-          <w:tab w:val="left" w:pos="8640"/>
-        </w:tabs>
-        <w:autoSpaceDE w:val="0"/>
-        <w:autoSpaceDN w:val="0"/>
-        <w:adjustRightInd w:val="0"/>
-        <w:spacing w:line="360" w:lineRule="auto"/>
-        <w:rPr>
-          <w:rFonts w:ascii="Helvetica" w:hAnsi="Helvetica" w:cs="Helvetica"/>
-          <w:sz w:val="22"/>
-          <w:szCs w:val="22"/>
-        </w:rPr>
-      </w:pPr>
-      <w:r>
-        <w:rPr>
-          <w:rFonts w:ascii="Helvetica" w:hAnsi="Helvetica" w:cs="Helvetica"/>
-          <w:sz w:val="22"/>
-          <w:szCs w:val="22"/>
-        </w:rPr>
-        <w:t>num-cliques (range 1-20)</w:t>
-      </w:r>
-    </w:p>
-    <w:p>
-      <w:pPr>
-        <w:widowControl w:val="0"/>
-        <w:tabs>
-          <w:tab w:val="left" w:pos="720"/>
-          <w:tab w:val="left" w:pos="1440"/>
-          <w:tab w:val="left" w:pos="2160"/>
-          <w:tab w:val="left" w:pos="2880"/>
-          <w:tab w:val="left" w:pos="3600"/>
-          <w:tab w:val="left" w:pos="4320"/>
-          <w:tab w:val="left" w:pos="5040"/>
-          <w:tab w:val="left" w:pos="5760"/>
-          <w:tab w:val="left" w:pos="6480"/>
-          <w:tab w:val="left" w:pos="7200"/>
-          <w:tab w:val="left" w:pos="7920"/>
-          <w:tab w:val="left" w:pos="8640"/>
-        </w:tabs>
-        <w:autoSpaceDE w:val="0"/>
-        <w:autoSpaceDN w:val="0"/>
-        <w:adjustRightInd w:val="0"/>
-        <w:spacing w:line="360" w:lineRule="auto"/>
-        <w:rPr>
-          <w:rFonts w:ascii="Helvetica" w:hAnsi="Helvetica" w:cs="Helvetica"/>
-          <w:sz w:val="22"/>
-          <w:szCs w:val="22"/>
-        </w:rPr>
-      </w:pPr>
-      <w:r>
-        <w:rPr>
-          <w:rFonts w:ascii="Helvetica" w:hAnsi="Helvetica" w:cs="Helvetica"/>
-          <w:sz w:val="22"/>
-          <w:szCs w:val="22"/>
-        </w:rPr>
-        <w:t>clique-size (range 1-35)</w:t>
-      </w:r>
-    </w:p>
-    <w:p>
-      <w:pPr>
-        <w:widowControl w:val="0"/>
-        <w:tabs>
-          <w:tab w:val="left" w:pos="720"/>
-          <w:tab w:val="left" w:pos="1440"/>
-          <w:tab w:val="left" w:pos="2160"/>
-          <w:tab w:val="left" w:pos="2880"/>
-          <w:tab w:val="left" w:pos="3600"/>
-          <w:tab w:val="left" w:pos="4320"/>
-          <w:tab w:val="left" w:pos="5040"/>
-          <w:tab w:val="left" w:pos="5760"/>
-          <w:tab w:val="left" w:pos="6480"/>
-          <w:tab w:val="left" w:pos="7200"/>
-          <w:tab w:val="left" w:pos="7920"/>
-          <w:tab w:val="left" w:pos="8640"/>
-        </w:tabs>
-        <w:autoSpaceDE w:val="0"/>
-        <w:autoSpaceDN w:val="0"/>
-        <w:adjustRightInd w:val="0"/>
-        <w:spacing w:line="360" w:lineRule="auto"/>
-        <w:rPr>
-          <w:rFonts w:ascii="Helvetica" w:hAnsi="Helvetica" w:cs="Helvetica"/>
-          <w:sz w:val="22"/>
-          <w:szCs w:val="22"/>
-        </w:rPr>
-      </w:pPr>
-      <w:r>
-        <w:rPr>
-          <w:rFonts w:ascii="Helvetica" w:hAnsi="Helvetica" w:cs="Helvetica"/>
-          <w:sz w:val="22"/>
-          <w:szCs w:val="22"/>
-        </w:rPr>
-        <w:t>avg-num-friends (range 2- 1-cliquesize)</w:t>
-      </w:r>
-    </w:p>
-    <w:p>
-      <w:pPr>
-        <w:widowControl w:val="0"/>
-        <w:tabs>
-          <w:tab w:val="left" w:pos="720"/>
-          <w:tab w:val="left" w:pos="1440"/>
-          <w:tab w:val="left" w:pos="2160"/>
-          <w:tab w:val="left" w:pos="2880"/>
-          <w:tab w:val="left" w:pos="3600"/>
-          <w:tab w:val="left" w:pos="4320"/>
-          <w:tab w:val="left" w:pos="5040"/>
-          <w:tab w:val="left" w:pos="5760"/>
-          <w:tab w:val="left" w:pos="6480"/>
-          <w:tab w:val="left" w:pos="7200"/>
-          <w:tab w:val="left" w:pos="7920"/>
-          <w:tab w:val="left" w:pos="8640"/>
-        </w:tabs>
-        <w:autoSpaceDE w:val="0"/>
-        <w:autoSpaceDN w:val="0"/>
-        <w:adjustRightInd w:val="0"/>
-        <w:spacing w:line="360" w:lineRule="auto"/>
-        <w:rPr>
-          <w:rFonts w:ascii="Helvetica" w:hAnsi="Helvetica" w:cs="Helvetica"/>
-          <w:sz w:val="22"/>
-          <w:szCs w:val="22"/>
-        </w:rPr>
-      </w:pPr>
-      <w:r>
-        <w:rPr>
-          <w:rFonts w:ascii="Helvetica" w:hAnsi="Helvetica" w:cs="Helvetica"/>
-          <w:sz w:val="22"/>
-          <w:szCs w:val="22"/>
-        </w:rPr>
-        <w:t xml:space="preserve">social-butterflies? </w:t>
-      </w:r>
-    </w:p>
-    <w:p>
-      <w:pPr>
-        <w:widowControl w:val="0"/>
-        <w:autoSpaceDE w:val="0"/>
-        <w:autoSpaceDN w:val="0"/>
-        <w:adjustRightInd w:val="0"/>
-        <w:spacing w:line="360" w:lineRule="auto"/>
-        <w:rPr>
-          <w:rFonts w:ascii="Helvetica" w:hAnsi="Helvetica" w:cs="Helvetica"/>
-          <w:sz w:val="22"/>
-          <w:szCs w:val="22"/>
-        </w:rPr>
-      </w:pPr>
-      <w:r>
-        <w:rPr>
-          <w:rFonts w:ascii="Helvetica" w:hAnsi="Helvetica" w:cs="Helvetica"/>
-          <w:sz w:val="22"/>
-          <w:szCs w:val="22"/>
-        </w:rPr>
-        <w:t>:: Enable to initialize a limited number of inter-group links between "clique leaders".</w:t>
-      </w:r>
-    </w:p>
-    <w:p>
-      <w:pPr>
-        <w:widowControl w:val="0"/>
-        <w:autoSpaceDE w:val="0"/>
-        <w:autoSpaceDN w:val="0"/>
-        <w:adjustRightInd w:val="0"/>
-        <w:spacing w:line="360" w:lineRule="auto"/>
-        <w:rPr>
-          <w:rFonts w:ascii="Helvetica" w:hAnsi="Helvetica" w:cs="Helvetica"/>
-          <w:sz w:val="22"/>
-          <w:szCs w:val="22"/>
-        </w:rPr>
-      </w:pPr>
-    </w:p>
-    <w:p>
-      <w:pPr>
-        <w:widowControl w:val="0"/>
-        <w:autoSpaceDE w:val="0"/>
-        <w:autoSpaceDN w:val="0"/>
-        <w:adjustRightInd w:val="0"/>
-        <w:spacing w:line="360" w:lineRule="auto"/>
-        <w:rPr>
-          <w:rFonts w:ascii="Helvetica" w:hAnsi="Helvetica" w:cs="Helvetica"/>
-          <w:sz w:val="22"/>
-          <w:szCs w:val="22"/>
-        </w:rPr>
-      </w:pPr>
-      <w:r>
-        <w:rPr>
-          <w:rFonts w:ascii="Helvetica" w:hAnsi="Helvetica" w:cs="Helvetica"/>
-          <w:sz w:val="22"/>
-          <w:szCs w:val="22"/>
-        </w:rPr>
-        <w:t>STI: users can control the likelihood of an infection spreading during an unprotected sex(ual??) encounter, and which genders (if any) show symptoms of the infection</w:t>
-      </w:r>
-    </w:p>
-    <w:p>
-      <w:pPr>
-        <w:widowControl w:val="0"/>
-        <w:tabs>
-          <w:tab w:val="left" w:pos="720"/>
-          <w:tab w:val="left" w:pos="1440"/>
-          <w:tab w:val="left" w:pos="2160"/>
-          <w:tab w:val="left" w:pos="2880"/>
-          <w:tab w:val="left" w:pos="3600"/>
-          <w:tab w:val="left" w:pos="4320"/>
-          <w:tab w:val="left" w:pos="5040"/>
-          <w:tab w:val="left" w:pos="5760"/>
-          <w:tab w:val="left" w:pos="6480"/>
-          <w:tab w:val="left" w:pos="7200"/>
-          <w:tab w:val="left" w:pos="7920"/>
-          <w:tab w:val="left" w:pos="8640"/>
-        </w:tabs>
-        <w:autoSpaceDE w:val="0"/>
-        <w:autoSpaceDN w:val="0"/>
-        <w:adjustRightInd w:val="0"/>
-        <w:spacing w:line="360" w:lineRule="auto"/>
-        <w:rPr>
-          <w:rFonts w:ascii="Helvetica" w:hAnsi="Helvetica" w:cs="Helvetica"/>
-          <w:sz w:val="22"/>
-          <w:szCs w:val="22"/>
-        </w:rPr>
-      </w:pPr>
-      <w:r>
-        <w:rPr>
-          <w:rFonts w:ascii="Helvetica" w:hAnsi="Helvetica" w:cs="Helvetica"/>
-          <w:sz w:val="22"/>
-          <w:szCs w:val="22"/>
-        </w:rPr>
-        <w:t>:: STI characteristics</w:t>
-      </w:r>
-    </w:p>
-    <w:p>
-      <w:pPr>
-        <w:widowControl w:val="0"/>
-        <w:tabs>
-          <w:tab w:val="left" w:pos="720"/>
-          <w:tab w:val="left" w:pos="1440"/>
-          <w:tab w:val="left" w:pos="2160"/>
-          <w:tab w:val="left" w:pos="2880"/>
-          <w:tab w:val="left" w:pos="3600"/>
-          <w:tab w:val="left" w:pos="4320"/>
-          <w:tab w:val="left" w:pos="5040"/>
-          <w:tab w:val="left" w:pos="5760"/>
-          <w:tab w:val="left" w:pos="6480"/>
-          <w:tab w:val="left" w:pos="7200"/>
-          <w:tab w:val="left" w:pos="7920"/>
-          <w:tab w:val="left" w:pos="8640"/>
-        </w:tabs>
-        <w:autoSpaceDE w:val="0"/>
-        <w:autoSpaceDN w:val="0"/>
-        <w:adjustRightInd w:val="0"/>
-        <w:spacing w:line="360" w:lineRule="auto"/>
-        <w:rPr>
-          <w:rFonts w:ascii="Helvetica" w:hAnsi="Helvetica" w:cs="Helvetica"/>
-          <w:sz w:val="22"/>
-          <w:szCs w:val="22"/>
-        </w:rPr>
-      </w:pPr>
-      <w:r>
-        <w:rPr>
-          <w:rFonts w:ascii="Helvetica" w:hAnsi="Helvetica" w:cs="Helvetica"/>
-          <w:sz w:val="22"/>
-          <w:szCs w:val="22"/>
-        </w:rPr>
-        <w:t>infection-chance (0-100)</w:t>
-      </w:r>
-    </w:p>
-    <w:p>
-      <w:pPr>
-        <w:widowControl w:val="0"/>
-        <w:tabs>
-          <w:tab w:val="left" w:pos="720"/>
-          <w:tab w:val="left" w:pos="1440"/>
-          <w:tab w:val="left" w:pos="2160"/>
-          <w:tab w:val="left" w:pos="2880"/>
-          <w:tab w:val="left" w:pos="3600"/>
-          <w:tab w:val="left" w:pos="4320"/>
-          <w:tab w:val="left" w:pos="5040"/>
-          <w:tab w:val="left" w:pos="5760"/>
-          <w:tab w:val="left" w:pos="6480"/>
-          <w:tab w:val="left" w:pos="7200"/>
-          <w:tab w:val="left" w:pos="7920"/>
-          <w:tab w:val="left" w:pos="8640"/>
-        </w:tabs>
-        <w:autoSpaceDE w:val="0"/>
-        <w:autoSpaceDN w:val="0"/>
-        <w:adjustRightInd w:val="0"/>
-        <w:spacing w:line="360" w:lineRule="auto"/>
-        <w:rPr>
-          <w:rFonts w:ascii="Helvetica" w:hAnsi="Helvetica" w:cs="Helvetica"/>
-          <w:sz w:val="22"/>
-          <w:szCs w:val="22"/>
-        </w:rPr>
-      </w:pPr>
-      <w:r>
-        <w:rPr>
-          <w:rFonts w:ascii="Helvetica" w:hAnsi="Helvetica" w:cs="Helvetica"/>
-          <w:sz w:val="22"/>
-          <w:szCs w:val="22"/>
-        </w:rPr>
-        <w:t>symptomatic?</w:t>
-      </w:r>
-    </w:p>
-    <w:p>
-      <w:pPr>
-        <w:widowControl w:val="0"/>
-        <w:tabs>
-          <w:tab w:val="left" w:pos="720"/>
-          <w:tab w:val="left" w:pos="1440"/>
-          <w:tab w:val="left" w:pos="2160"/>
-          <w:tab w:val="left" w:pos="2880"/>
-          <w:tab w:val="left" w:pos="3600"/>
-          <w:tab w:val="left" w:pos="4320"/>
-          <w:tab w:val="left" w:pos="5040"/>
-          <w:tab w:val="left" w:pos="5760"/>
-          <w:tab w:val="left" w:pos="6480"/>
-          <w:tab w:val="left" w:pos="7200"/>
-          <w:tab w:val="left" w:pos="7920"/>
-          <w:tab w:val="left" w:pos="8640"/>
-        </w:tabs>
-        <w:autoSpaceDE w:val="0"/>
-        <w:autoSpaceDN w:val="0"/>
-        <w:adjustRightInd w:val="0"/>
-        <w:spacing w:line="360" w:lineRule="auto"/>
-        <w:rPr>
-          <w:rFonts w:ascii="Helvetica" w:hAnsi="Helvetica" w:cs="Helvetica"/>
-          <w:sz w:val="22"/>
-          <w:szCs w:val="22"/>
-        </w:rPr>
-      </w:pPr>
-      <w:r>
-        <w:rPr>
-          <w:rFonts w:ascii="Helvetica" w:hAnsi="Helvetica" w:cs="Helvetica"/>
-          <w:sz w:val="22"/>
-          <w:szCs w:val="22"/>
-        </w:rPr>
-        <w:t>:: Select a person to have an STI</w:t>
-      </w:r>
-    </w:p>
-    <w:p>
-      <w:pPr>
-        <w:widowControl w:val="0"/>
-        <w:tabs>
-          <w:tab w:val="left" w:pos="720"/>
-          <w:tab w:val="left" w:pos="1440"/>
-          <w:tab w:val="left" w:pos="2160"/>
-          <w:tab w:val="left" w:pos="2880"/>
-          <w:tab w:val="left" w:pos="3600"/>
-          <w:tab w:val="left" w:pos="4320"/>
-          <w:tab w:val="left" w:pos="5040"/>
-          <w:tab w:val="left" w:pos="5760"/>
-          <w:tab w:val="left" w:pos="6480"/>
-          <w:tab w:val="left" w:pos="7200"/>
-          <w:tab w:val="left" w:pos="7920"/>
-          <w:tab w:val="left" w:pos="8640"/>
-        </w:tabs>
-        <w:autoSpaceDE w:val="0"/>
-        <w:autoSpaceDN w:val="0"/>
-        <w:adjustRightInd w:val="0"/>
-        <w:spacing w:line="360" w:lineRule="auto"/>
-        <w:rPr>
-          <w:rFonts w:ascii="Helvetica" w:hAnsi="Helvetica" w:cs="Helvetica"/>
-          <w:sz w:val="22"/>
-          <w:szCs w:val="22"/>
-        </w:rPr>
-      </w:pPr>
+      <w:proofErr w:type="gramStart"/>
+      <w:r>
+        <w:rPr>
+          <w:rFonts w:ascii="Helvetica" w:hAnsi="Helvetica" w:cs="Helvetica"/>
+          <w:sz w:val="22"/>
+          <w:szCs w:val="22"/>
+        </w:rPr>
+        <w:t>::</w:t>
+      </w:r>
+      <w:proofErr w:type="gramEnd"/>
+      <w:r>
+        <w:rPr>
+          <w:rFonts w:ascii="Helvetica" w:hAnsi="Helvetica" w:cs="Helvetica"/>
+          <w:sz w:val="22"/>
+          <w:szCs w:val="22"/>
+        </w:rPr>
+        <w:t xml:space="preserve"> Parameters to initialize a social network, consisting of discrete social groups (cliques).</w:t>
+      </w:r>
+    </w:p>
+    <w:p>
+      <w:pPr>
+        <w:widowControl w:val="0"/>
+        <w:tabs>
+          <w:tab w:val="left" w:pos="720"/>
+          <w:tab w:val="left" w:pos="1440"/>
+          <w:tab w:val="left" w:pos="2160"/>
+          <w:tab w:val="left" w:pos="2880"/>
+          <w:tab w:val="left" w:pos="3600"/>
+          <w:tab w:val="left" w:pos="4320"/>
+          <w:tab w:val="left" w:pos="5040"/>
+          <w:tab w:val="left" w:pos="5760"/>
+          <w:tab w:val="left" w:pos="6480"/>
+          <w:tab w:val="left" w:pos="7200"/>
+          <w:tab w:val="left" w:pos="7920"/>
+          <w:tab w:val="left" w:pos="8640"/>
+        </w:tabs>
+        <w:autoSpaceDE w:val="0"/>
+        <w:autoSpaceDN w:val="0"/>
+        <w:adjustRightInd w:val="0"/>
+        <w:spacing w:line="360" w:lineRule="auto"/>
+        <w:rPr>
+          <w:rFonts w:ascii="Helvetica" w:hAnsi="Helvetica" w:cs="Helvetica"/>
+          <w:sz w:val="22"/>
+          <w:szCs w:val="22"/>
+        </w:rPr>
+      </w:pPr>
+    </w:p>
+    <w:p>
+      <w:pPr>
+        <w:widowControl w:val="0"/>
+        <w:tabs>
+          <w:tab w:val="left" w:pos="720"/>
+          <w:tab w:val="left" w:pos="1440"/>
+          <w:tab w:val="left" w:pos="2160"/>
+          <w:tab w:val="left" w:pos="2880"/>
+          <w:tab w:val="left" w:pos="3600"/>
+          <w:tab w:val="left" w:pos="4320"/>
+          <w:tab w:val="left" w:pos="5040"/>
+          <w:tab w:val="left" w:pos="5760"/>
+          <w:tab w:val="left" w:pos="6480"/>
+          <w:tab w:val="left" w:pos="7200"/>
+          <w:tab w:val="left" w:pos="7920"/>
+          <w:tab w:val="left" w:pos="8640"/>
+        </w:tabs>
+        <w:autoSpaceDE w:val="0"/>
+        <w:autoSpaceDN w:val="0"/>
+        <w:adjustRightInd w:val="0"/>
+        <w:spacing w:line="360" w:lineRule="auto"/>
+        <w:rPr>
+          <w:rFonts w:ascii="Helvetica" w:hAnsi="Helvetica" w:cs="Helvetica"/>
+          <w:sz w:val="22"/>
+          <w:szCs w:val="22"/>
+        </w:rPr>
+      </w:pPr>
+      <w:proofErr w:type="spellStart"/>
+      <w:proofErr w:type="gramStart"/>
+      <w:r>
+        <w:rPr>
+          <w:rFonts w:ascii="Helvetica" w:hAnsi="Helvetica" w:cs="Helvetica"/>
+          <w:sz w:val="22"/>
+          <w:szCs w:val="22"/>
+        </w:rPr>
+        <w:t>num</w:t>
+      </w:r>
+      <w:proofErr w:type="spellEnd"/>
+      <w:proofErr w:type="gramEnd"/>
+      <w:r>
+        <w:rPr>
+          <w:rFonts w:ascii="Helvetica" w:hAnsi="Helvetica" w:cs="Helvetica"/>
+          <w:sz w:val="22"/>
+          <w:szCs w:val="22"/>
+        </w:rPr>
+        <w:t>-cliques (range 1-20)</w:t>
+      </w:r>
+    </w:p>
+    <w:p>
+      <w:pPr>
+        <w:widowControl w:val="0"/>
+        <w:tabs>
+          <w:tab w:val="left" w:pos="720"/>
+          <w:tab w:val="left" w:pos="1440"/>
+          <w:tab w:val="left" w:pos="2160"/>
+          <w:tab w:val="left" w:pos="2880"/>
+          <w:tab w:val="left" w:pos="3600"/>
+          <w:tab w:val="left" w:pos="4320"/>
+          <w:tab w:val="left" w:pos="5040"/>
+          <w:tab w:val="left" w:pos="5760"/>
+          <w:tab w:val="left" w:pos="6480"/>
+          <w:tab w:val="left" w:pos="7200"/>
+          <w:tab w:val="left" w:pos="7920"/>
+          <w:tab w:val="left" w:pos="8640"/>
+        </w:tabs>
+        <w:autoSpaceDE w:val="0"/>
+        <w:autoSpaceDN w:val="0"/>
+        <w:adjustRightInd w:val="0"/>
+        <w:spacing w:line="360" w:lineRule="auto"/>
+        <w:rPr>
+          <w:rFonts w:ascii="Helvetica" w:hAnsi="Helvetica" w:cs="Helvetica"/>
+          <w:sz w:val="22"/>
+          <w:szCs w:val="22"/>
+        </w:rPr>
+      </w:pPr>
+      <w:proofErr w:type="gramStart"/>
+      <w:r>
+        <w:rPr>
+          <w:rFonts w:ascii="Helvetica" w:hAnsi="Helvetica" w:cs="Helvetica"/>
+          <w:sz w:val="22"/>
+          <w:szCs w:val="22"/>
+        </w:rPr>
+        <w:t>clique</w:t>
+      </w:r>
+      <w:proofErr w:type="gramEnd"/>
+      <w:r>
+        <w:rPr>
+          <w:rFonts w:ascii="Helvetica" w:hAnsi="Helvetica" w:cs="Helvetica"/>
+          <w:sz w:val="22"/>
+          <w:szCs w:val="22"/>
+        </w:rPr>
+        <w:t>-size (range 1-35)</w:t>
+      </w:r>
+    </w:p>
+    <w:p>
+      <w:pPr>
+        <w:widowControl w:val="0"/>
+        <w:tabs>
+          <w:tab w:val="left" w:pos="720"/>
+          <w:tab w:val="left" w:pos="1440"/>
+          <w:tab w:val="left" w:pos="2160"/>
+          <w:tab w:val="left" w:pos="2880"/>
+          <w:tab w:val="left" w:pos="3600"/>
+          <w:tab w:val="left" w:pos="4320"/>
+          <w:tab w:val="left" w:pos="5040"/>
+          <w:tab w:val="left" w:pos="5760"/>
+          <w:tab w:val="left" w:pos="6480"/>
+          <w:tab w:val="left" w:pos="7200"/>
+          <w:tab w:val="left" w:pos="7920"/>
+          <w:tab w:val="left" w:pos="8640"/>
+        </w:tabs>
+        <w:autoSpaceDE w:val="0"/>
+        <w:autoSpaceDN w:val="0"/>
+        <w:adjustRightInd w:val="0"/>
+        <w:spacing w:line="360" w:lineRule="auto"/>
+        <w:rPr>
+          <w:rFonts w:ascii="Helvetica" w:hAnsi="Helvetica" w:cs="Helvetica"/>
+          <w:sz w:val="22"/>
+          <w:szCs w:val="22"/>
+        </w:rPr>
+      </w:pPr>
+      <w:proofErr w:type="spellStart"/>
+      <w:proofErr w:type="gramStart"/>
+      <w:r>
+        <w:rPr>
+          <w:rFonts w:ascii="Helvetica" w:hAnsi="Helvetica" w:cs="Helvetica"/>
+          <w:sz w:val="22"/>
+          <w:szCs w:val="22"/>
+        </w:rPr>
+        <w:t>avg</w:t>
+      </w:r>
+      <w:proofErr w:type="spellEnd"/>
+      <w:proofErr w:type="gramEnd"/>
+      <w:r>
+        <w:rPr>
+          <w:rFonts w:ascii="Helvetica" w:hAnsi="Helvetica" w:cs="Helvetica"/>
+          <w:sz w:val="22"/>
+          <w:szCs w:val="22"/>
+        </w:rPr>
+        <w:t>-</w:t>
+      </w:r>
+      <w:proofErr w:type="spellStart"/>
+      <w:r>
+        <w:rPr>
+          <w:rFonts w:ascii="Helvetica" w:hAnsi="Helvetica" w:cs="Helvetica"/>
+          <w:sz w:val="22"/>
+          <w:szCs w:val="22"/>
+        </w:rPr>
+        <w:t>num</w:t>
+      </w:r>
+      <w:proofErr w:type="spellEnd"/>
+      <w:r>
+        <w:rPr>
+          <w:rFonts w:ascii="Helvetica" w:hAnsi="Helvetica" w:cs="Helvetica"/>
+          <w:sz w:val="22"/>
+          <w:szCs w:val="22"/>
+        </w:rPr>
+        <w:t>-friends (range 2- 1-cliquesize)</w:t>
+      </w:r>
+    </w:p>
+    <w:p>
+      <w:pPr>
+        <w:widowControl w:val="0"/>
+        <w:tabs>
+          <w:tab w:val="left" w:pos="720"/>
+          <w:tab w:val="left" w:pos="1440"/>
+          <w:tab w:val="left" w:pos="2160"/>
+          <w:tab w:val="left" w:pos="2880"/>
+          <w:tab w:val="left" w:pos="3600"/>
+          <w:tab w:val="left" w:pos="4320"/>
+          <w:tab w:val="left" w:pos="5040"/>
+          <w:tab w:val="left" w:pos="5760"/>
+          <w:tab w:val="left" w:pos="6480"/>
+          <w:tab w:val="left" w:pos="7200"/>
+          <w:tab w:val="left" w:pos="7920"/>
+          <w:tab w:val="left" w:pos="8640"/>
+        </w:tabs>
+        <w:autoSpaceDE w:val="0"/>
+        <w:autoSpaceDN w:val="0"/>
+        <w:adjustRightInd w:val="0"/>
+        <w:spacing w:line="360" w:lineRule="auto"/>
+        <w:rPr>
+          <w:rFonts w:ascii="Helvetica" w:hAnsi="Helvetica" w:cs="Helvetica"/>
+          <w:sz w:val="22"/>
+          <w:szCs w:val="22"/>
+        </w:rPr>
+      </w:pPr>
+      <w:proofErr w:type="gramStart"/>
+      <w:r>
+        <w:rPr>
+          <w:rFonts w:ascii="Helvetica" w:hAnsi="Helvetica" w:cs="Helvetica"/>
+          <w:sz w:val="22"/>
+          <w:szCs w:val="22"/>
+        </w:rPr>
+        <w:t>social</w:t>
+      </w:r>
+      <w:proofErr w:type="gramEnd"/>
+      <w:r>
+        <w:rPr>
+          <w:rFonts w:ascii="Helvetica" w:hAnsi="Helvetica" w:cs="Helvetica"/>
+          <w:sz w:val="22"/>
+          <w:szCs w:val="22"/>
+        </w:rPr>
+        <w:t xml:space="preserve">-butterflies? </w:t>
+      </w:r>
+    </w:p>
+    <w:p>
+      <w:pPr>
+        <w:widowControl w:val="0"/>
+        <w:autoSpaceDE w:val="0"/>
+        <w:autoSpaceDN w:val="0"/>
+        <w:adjustRightInd w:val="0"/>
+        <w:spacing w:line="360" w:lineRule="auto"/>
+        <w:rPr>
+          <w:rFonts w:ascii="Helvetica" w:hAnsi="Helvetica" w:cs="Helvetica"/>
+          <w:sz w:val="22"/>
+          <w:szCs w:val="22"/>
+        </w:rPr>
+      </w:pPr>
+      <w:proofErr w:type="gramStart"/>
+      <w:r>
+        <w:rPr>
+          <w:rFonts w:ascii="Helvetica" w:hAnsi="Helvetica" w:cs="Helvetica"/>
+          <w:sz w:val="22"/>
+          <w:szCs w:val="22"/>
+        </w:rPr>
+        <w:t>::</w:t>
+      </w:r>
+      <w:proofErr w:type="gramEnd"/>
+      <w:r>
+        <w:rPr>
+          <w:rFonts w:ascii="Helvetica" w:hAnsi="Helvetica" w:cs="Helvetica"/>
+          <w:sz w:val="22"/>
+          <w:szCs w:val="22"/>
+        </w:rPr>
+        <w:t xml:space="preserve"> Enable to initialize a limited number of inter-group links between "clique leaders".</w:t>
+      </w:r>
+    </w:p>
+    <w:p>
+      <w:pPr>
+        <w:widowControl w:val="0"/>
+        <w:autoSpaceDE w:val="0"/>
+        <w:autoSpaceDN w:val="0"/>
+        <w:adjustRightInd w:val="0"/>
+        <w:spacing w:line="360" w:lineRule="auto"/>
+        <w:rPr>
+          <w:rFonts w:ascii="Helvetica" w:hAnsi="Helvetica" w:cs="Helvetica"/>
+          <w:sz w:val="22"/>
+          <w:szCs w:val="22"/>
+        </w:rPr>
+      </w:pPr>
+    </w:p>
+    <w:p>
+      <w:pPr>
+        <w:widowControl w:val="0"/>
+        <w:autoSpaceDE w:val="0"/>
+        <w:autoSpaceDN w:val="0"/>
+        <w:adjustRightInd w:val="0"/>
+        <w:spacing w:line="360" w:lineRule="auto"/>
+        <w:rPr>
+          <w:rFonts w:ascii="Helvetica" w:hAnsi="Helvetica" w:cs="Helvetica"/>
+          <w:sz w:val="22"/>
+          <w:szCs w:val="22"/>
+        </w:rPr>
+      </w:pPr>
+      <w:r>
+        <w:rPr>
+          <w:rFonts w:ascii="Helvetica" w:hAnsi="Helvetica" w:cs="Helvetica"/>
+          <w:sz w:val="22"/>
+          <w:szCs w:val="22"/>
+        </w:rPr>
+        <w:t xml:space="preserve">STI: users can control the likelihood of an infection spreading during an unprotected </w:t>
+      </w:r>
+      <w:proofErr w:type="gramStart"/>
+      <w:r>
+        <w:rPr>
+          <w:rFonts w:ascii="Helvetica" w:hAnsi="Helvetica" w:cs="Helvetica"/>
+          <w:sz w:val="22"/>
+          <w:szCs w:val="22"/>
+        </w:rPr>
+        <w:t>sex(</w:t>
+      </w:r>
+      <w:proofErr w:type="spellStart"/>
+      <w:proofErr w:type="gramEnd"/>
+      <w:r>
+        <w:rPr>
+          <w:rFonts w:ascii="Helvetica" w:hAnsi="Helvetica" w:cs="Helvetica"/>
+          <w:sz w:val="22"/>
+          <w:szCs w:val="22"/>
+        </w:rPr>
+        <w:t>ual</w:t>
+      </w:r>
+      <w:proofErr w:type="spellEnd"/>
+      <w:r>
+        <w:rPr>
+          <w:rFonts w:ascii="Helvetica" w:hAnsi="Helvetica" w:cs="Helvetica"/>
+          <w:sz w:val="22"/>
+          <w:szCs w:val="22"/>
+        </w:rPr>
+        <w:t>??) encounter, and which genders (if any) show symptoms of the infection</w:t>
+      </w:r>
+    </w:p>
+    <w:p>
+      <w:pPr>
+        <w:widowControl w:val="0"/>
+        <w:tabs>
+          <w:tab w:val="left" w:pos="720"/>
+          <w:tab w:val="left" w:pos="1440"/>
+          <w:tab w:val="left" w:pos="2160"/>
+          <w:tab w:val="left" w:pos="2880"/>
+          <w:tab w:val="left" w:pos="3600"/>
+          <w:tab w:val="left" w:pos="4320"/>
+          <w:tab w:val="left" w:pos="5040"/>
+          <w:tab w:val="left" w:pos="5760"/>
+          <w:tab w:val="left" w:pos="6480"/>
+          <w:tab w:val="left" w:pos="7200"/>
+          <w:tab w:val="left" w:pos="7920"/>
+          <w:tab w:val="left" w:pos="8640"/>
+        </w:tabs>
+        <w:autoSpaceDE w:val="0"/>
+        <w:autoSpaceDN w:val="0"/>
+        <w:adjustRightInd w:val="0"/>
+        <w:spacing w:line="360" w:lineRule="auto"/>
+        <w:rPr>
+          <w:rFonts w:ascii="Helvetica" w:hAnsi="Helvetica" w:cs="Helvetica"/>
+          <w:sz w:val="22"/>
+          <w:szCs w:val="22"/>
+        </w:rPr>
+      </w:pPr>
+      <w:proofErr w:type="gramStart"/>
+      <w:r>
+        <w:rPr>
+          <w:rFonts w:ascii="Helvetica" w:hAnsi="Helvetica" w:cs="Helvetica"/>
+          <w:sz w:val="22"/>
+          <w:szCs w:val="22"/>
+        </w:rPr>
+        <w:t>::</w:t>
+      </w:r>
+      <w:proofErr w:type="gramEnd"/>
+      <w:r>
+        <w:rPr>
+          <w:rFonts w:ascii="Helvetica" w:hAnsi="Helvetica" w:cs="Helvetica"/>
+          <w:sz w:val="22"/>
+          <w:szCs w:val="22"/>
+        </w:rPr>
+        <w:t xml:space="preserve"> STI characteristics</w:t>
+      </w:r>
+    </w:p>
+    <w:p>
+      <w:pPr>
+        <w:widowControl w:val="0"/>
+        <w:tabs>
+          <w:tab w:val="left" w:pos="720"/>
+          <w:tab w:val="left" w:pos="1440"/>
+          <w:tab w:val="left" w:pos="2160"/>
+          <w:tab w:val="left" w:pos="2880"/>
+          <w:tab w:val="left" w:pos="3600"/>
+          <w:tab w:val="left" w:pos="4320"/>
+          <w:tab w:val="left" w:pos="5040"/>
+          <w:tab w:val="left" w:pos="5760"/>
+          <w:tab w:val="left" w:pos="6480"/>
+          <w:tab w:val="left" w:pos="7200"/>
+          <w:tab w:val="left" w:pos="7920"/>
+          <w:tab w:val="left" w:pos="8640"/>
+        </w:tabs>
+        <w:autoSpaceDE w:val="0"/>
+        <w:autoSpaceDN w:val="0"/>
+        <w:adjustRightInd w:val="0"/>
+        <w:spacing w:line="360" w:lineRule="auto"/>
+        <w:rPr>
+          <w:rFonts w:ascii="Helvetica" w:hAnsi="Helvetica" w:cs="Helvetica"/>
+          <w:sz w:val="22"/>
+          <w:szCs w:val="22"/>
+        </w:rPr>
+      </w:pPr>
+      <w:proofErr w:type="gramStart"/>
+      <w:r>
+        <w:rPr>
+          <w:rFonts w:ascii="Helvetica" w:hAnsi="Helvetica" w:cs="Helvetica"/>
+          <w:sz w:val="22"/>
+          <w:szCs w:val="22"/>
+        </w:rPr>
+        <w:t>infection</w:t>
+      </w:r>
+      <w:proofErr w:type="gramEnd"/>
+      <w:r>
+        <w:rPr>
+          <w:rFonts w:ascii="Helvetica" w:hAnsi="Helvetica" w:cs="Helvetica"/>
+          <w:sz w:val="22"/>
+          <w:szCs w:val="22"/>
+        </w:rPr>
+        <w:t>-chance (0-100)</w:t>
+      </w:r>
+    </w:p>
+    <w:p>
+      <w:pPr>
+        <w:widowControl w:val="0"/>
+        <w:tabs>
+          <w:tab w:val="left" w:pos="720"/>
+          <w:tab w:val="left" w:pos="1440"/>
+          <w:tab w:val="left" w:pos="2160"/>
+          <w:tab w:val="left" w:pos="2880"/>
+          <w:tab w:val="left" w:pos="3600"/>
+          <w:tab w:val="left" w:pos="4320"/>
+          <w:tab w:val="left" w:pos="5040"/>
+          <w:tab w:val="left" w:pos="5760"/>
+          <w:tab w:val="left" w:pos="6480"/>
+          <w:tab w:val="left" w:pos="7200"/>
+          <w:tab w:val="left" w:pos="7920"/>
+          <w:tab w:val="left" w:pos="8640"/>
+        </w:tabs>
+        <w:autoSpaceDE w:val="0"/>
+        <w:autoSpaceDN w:val="0"/>
+        <w:adjustRightInd w:val="0"/>
+        <w:spacing w:line="360" w:lineRule="auto"/>
+        <w:rPr>
+          <w:rFonts w:ascii="Helvetica" w:hAnsi="Helvetica" w:cs="Helvetica"/>
+          <w:sz w:val="22"/>
+          <w:szCs w:val="22"/>
+        </w:rPr>
+      </w:pPr>
+      <w:proofErr w:type="gramStart"/>
+      <w:r>
+        <w:rPr>
+          <w:rFonts w:ascii="Helvetica" w:hAnsi="Helvetica" w:cs="Helvetica"/>
+          <w:sz w:val="22"/>
+          <w:szCs w:val="22"/>
+        </w:rPr>
+        <w:t>symptomatic</w:t>
+      </w:r>
+      <w:proofErr w:type="gramEnd"/>
+      <w:r>
+        <w:rPr>
+          <w:rFonts w:ascii="Helvetica" w:hAnsi="Helvetica" w:cs="Helvetica"/>
+          <w:sz w:val="22"/>
+          <w:szCs w:val="22"/>
+        </w:rPr>
+        <w:t>?</w:t>
+      </w:r>
+    </w:p>
+    <w:p>
+      <w:pPr>
+        <w:widowControl w:val="0"/>
+        <w:tabs>
+          <w:tab w:val="left" w:pos="720"/>
+          <w:tab w:val="left" w:pos="1440"/>
+          <w:tab w:val="left" w:pos="2160"/>
+          <w:tab w:val="left" w:pos="2880"/>
+          <w:tab w:val="left" w:pos="3600"/>
+          <w:tab w:val="left" w:pos="4320"/>
+          <w:tab w:val="left" w:pos="5040"/>
+          <w:tab w:val="left" w:pos="5760"/>
+          <w:tab w:val="left" w:pos="6480"/>
+          <w:tab w:val="left" w:pos="7200"/>
+          <w:tab w:val="left" w:pos="7920"/>
+          <w:tab w:val="left" w:pos="8640"/>
+        </w:tabs>
+        <w:autoSpaceDE w:val="0"/>
+        <w:autoSpaceDN w:val="0"/>
+        <w:adjustRightInd w:val="0"/>
+        <w:spacing w:line="360" w:lineRule="auto"/>
+        <w:rPr>
+          <w:rFonts w:ascii="Helvetica" w:hAnsi="Helvetica" w:cs="Helvetica"/>
+          <w:sz w:val="22"/>
+          <w:szCs w:val="22"/>
+        </w:rPr>
+      </w:pPr>
+      <w:proofErr w:type="gramStart"/>
+      <w:r>
+        <w:rPr>
+          <w:rFonts w:ascii="Helvetica" w:hAnsi="Helvetica" w:cs="Helvetica"/>
+          <w:sz w:val="22"/>
+          <w:szCs w:val="22"/>
+        </w:rPr>
+        <w:t>::</w:t>
+      </w:r>
+      <w:proofErr w:type="gramEnd"/>
+      <w:r>
+        <w:rPr>
+          <w:rFonts w:ascii="Helvetica" w:hAnsi="Helvetica" w:cs="Helvetica"/>
+          <w:sz w:val="22"/>
+          <w:szCs w:val="22"/>
+        </w:rPr>
+        <w:t xml:space="preserve"> Select a person to have an STI</w:t>
+      </w:r>
+    </w:p>
+    <w:p>
+      <w:pPr>
+        <w:widowControl w:val="0"/>
+        <w:tabs>
+          <w:tab w:val="left" w:pos="720"/>
+          <w:tab w:val="left" w:pos="1440"/>
+          <w:tab w:val="left" w:pos="2160"/>
+          <w:tab w:val="left" w:pos="2880"/>
+          <w:tab w:val="left" w:pos="3600"/>
+          <w:tab w:val="left" w:pos="4320"/>
+          <w:tab w:val="left" w:pos="5040"/>
+          <w:tab w:val="left" w:pos="5760"/>
+          <w:tab w:val="left" w:pos="6480"/>
+          <w:tab w:val="left" w:pos="7200"/>
+          <w:tab w:val="left" w:pos="7920"/>
+          <w:tab w:val="left" w:pos="8640"/>
+        </w:tabs>
+        <w:autoSpaceDE w:val="0"/>
+        <w:autoSpaceDN w:val="0"/>
+        <w:adjustRightInd w:val="0"/>
+        <w:spacing w:line="360" w:lineRule="auto"/>
+        <w:rPr>
+          <w:rFonts w:ascii="Helvetica" w:hAnsi="Helvetica" w:cs="Helvetica"/>
+          <w:sz w:val="22"/>
+          <w:szCs w:val="22"/>
+        </w:rPr>
+      </w:pPr>
+      <w:proofErr w:type="gramStart"/>
       <w:r>
         <w:rPr>
           <w:rFonts w:ascii="Helvetica" w:hAnsi="Helvetica" w:cs="Helvetica"/>
@@ -920,106 +1147,82 @@
         </w:rPr>
         <w:t>select</w:t>
       </w:r>
-    </w:p>
-    <w:p>
-      <w:pPr>
-        <w:widowControl w:val="0"/>
-        <w:tabs>
-          <w:tab w:val="left" w:pos="720"/>
-          <w:tab w:val="left" w:pos="1440"/>
-          <w:tab w:val="left" w:pos="2160"/>
-          <w:tab w:val="left" w:pos="2880"/>
-          <w:tab w:val="left" w:pos="3600"/>
-          <w:tab w:val="left" w:pos="4320"/>
-          <w:tab w:val="left" w:pos="5040"/>
-          <w:tab w:val="left" w:pos="5760"/>
-          <w:tab w:val="left" w:pos="6480"/>
-          <w:tab w:val="left" w:pos="7200"/>
-          <w:tab w:val="left" w:pos="7920"/>
-          <w:tab w:val="left" w:pos="8640"/>
-        </w:tabs>
-        <w:autoSpaceDE w:val="0"/>
-        <w:autoSpaceDN w:val="0"/>
-        <w:adjustRightInd w:val="0"/>
-        <w:spacing w:line="360" w:lineRule="auto"/>
-        <w:rPr>
-          <w:rFonts w:ascii="Helvetica" w:hAnsi="Helvetica" w:cs="Helvetica"/>
-          <w:sz w:val="22"/>
-          <w:szCs w:val="22"/>
-        </w:rPr>
-      </w:pPr>
-      <w:r>
-        <w:rPr>
-          <w:rFonts w:ascii="Helvetica" w:hAnsi="Helvetica" w:cs="Helvetica"/>
-          <w:sz w:val="22"/>
-          <w:szCs w:val="22"/>
-        </w:rPr>
-        <w:t>infect-random</w:t>
-      </w:r>
-    </w:p>
-    <w:p>
-      <w:pPr>
-        <w:widowControl w:val="0"/>
-        <w:tabs>
-          <w:tab w:val="left" w:pos="720"/>
-          <w:tab w:val="left" w:pos="1440"/>
-          <w:tab w:val="left" w:pos="2160"/>
-          <w:tab w:val="left" w:pos="2880"/>
-          <w:tab w:val="left" w:pos="3600"/>
-          <w:tab w:val="left" w:pos="4320"/>
-          <w:tab w:val="left" w:pos="5040"/>
-          <w:tab w:val="left" w:pos="5760"/>
-          <w:tab w:val="left" w:pos="6480"/>
-          <w:tab w:val="left" w:pos="7200"/>
-          <w:tab w:val="left" w:pos="7920"/>
-          <w:tab w:val="left" w:pos="8640"/>
-        </w:tabs>
-        <w:autoSpaceDE w:val="0"/>
-        <w:autoSpaceDN w:val="0"/>
-        <w:adjustRightInd w:val="0"/>
-        <w:spacing w:line="360" w:lineRule="auto"/>
-        <w:rPr>
-          <w:rFonts w:ascii="Helvetica" w:hAnsi="Helvetica" w:cs="Helvetica"/>
-          <w:sz w:val="22"/>
-          <w:szCs w:val="22"/>
-        </w:rPr>
-      </w:pPr>
-      <w:r>
-        <w:rPr>
-          <w:rFonts w:ascii="Helvetica" w:hAnsi="Helvetica" w:cs="Helvetica"/>
-          <w:sz w:val="22"/>
-          <w:szCs w:val="22"/>
-        </w:rPr>
-        <w:t>go-once</w:t>
-      </w:r>
-    </w:p>
-    <w:p>
-      <w:pPr>
-        <w:widowControl w:val="0"/>
-        <w:tabs>
-          <w:tab w:val="left" w:pos="720"/>
-          <w:tab w:val="left" w:pos="1440"/>
-          <w:tab w:val="left" w:pos="2160"/>
-          <w:tab w:val="left" w:pos="2880"/>
-          <w:tab w:val="left" w:pos="3600"/>
-          <w:tab w:val="left" w:pos="4320"/>
-          <w:tab w:val="left" w:pos="5040"/>
-          <w:tab w:val="left" w:pos="5760"/>
-          <w:tab w:val="left" w:pos="6480"/>
-          <w:tab w:val="left" w:pos="7200"/>
-          <w:tab w:val="left" w:pos="7920"/>
-          <w:tab w:val="left" w:pos="8640"/>
-        </w:tabs>
-        <w:autoSpaceDE w:val="0"/>
-        <w:autoSpaceDN w:val="0"/>
-        <w:adjustRightInd w:val="0"/>
-        <w:spacing w:line="360" w:lineRule="auto"/>
-        <w:rPr>
-          <w:rFonts w:ascii="Helvetica" w:hAnsi="Helvetica" w:cs="Helvetica"/>
-          <w:sz w:val="22"/>
-          <w:szCs w:val="22"/>
-        </w:rPr>
-      </w:pPr>
+      <w:proofErr w:type="gramEnd"/>
+    </w:p>
+    <w:p>
+      <w:pPr>
+        <w:widowControl w:val="0"/>
+        <w:tabs>
+          <w:tab w:val="left" w:pos="720"/>
+          <w:tab w:val="left" w:pos="1440"/>
+          <w:tab w:val="left" w:pos="2160"/>
+          <w:tab w:val="left" w:pos="2880"/>
+          <w:tab w:val="left" w:pos="3600"/>
+          <w:tab w:val="left" w:pos="4320"/>
+          <w:tab w:val="left" w:pos="5040"/>
+          <w:tab w:val="left" w:pos="5760"/>
+          <w:tab w:val="left" w:pos="6480"/>
+          <w:tab w:val="left" w:pos="7200"/>
+          <w:tab w:val="left" w:pos="7920"/>
+          <w:tab w:val="left" w:pos="8640"/>
+        </w:tabs>
+        <w:autoSpaceDE w:val="0"/>
+        <w:autoSpaceDN w:val="0"/>
+        <w:adjustRightInd w:val="0"/>
+        <w:spacing w:line="360" w:lineRule="auto"/>
+        <w:rPr>
+          <w:rFonts w:ascii="Helvetica" w:hAnsi="Helvetica" w:cs="Helvetica"/>
+          <w:sz w:val="22"/>
+          <w:szCs w:val="22"/>
+        </w:rPr>
+      </w:pPr>
+      <w:proofErr w:type="gramStart"/>
+      <w:r>
+        <w:rPr>
+          <w:rFonts w:ascii="Helvetica" w:hAnsi="Helvetica" w:cs="Helvetica"/>
+          <w:sz w:val="22"/>
+          <w:szCs w:val="22"/>
+        </w:rPr>
+        <w:t>infect</w:t>
+      </w:r>
+      <w:proofErr w:type="gramEnd"/>
+      <w:r>
+        <w:rPr>
+          <w:rFonts w:ascii="Helvetica" w:hAnsi="Helvetica" w:cs="Helvetica"/>
+          <w:sz w:val="22"/>
+          <w:szCs w:val="22"/>
+        </w:rPr>
+        <w:t>-random</w:t>
+      </w:r>
+    </w:p>
+    <w:p>
+      <w:pPr>
+        <w:widowControl w:val="0"/>
+        <w:tabs>
+          <w:tab w:val="left" w:pos="720"/>
+          <w:tab w:val="left" w:pos="1440"/>
+          <w:tab w:val="left" w:pos="2160"/>
+          <w:tab w:val="left" w:pos="2880"/>
+          <w:tab w:val="left" w:pos="3600"/>
+          <w:tab w:val="left" w:pos="4320"/>
+          <w:tab w:val="left" w:pos="5040"/>
+          <w:tab w:val="left" w:pos="5760"/>
+          <w:tab w:val="left" w:pos="6480"/>
+          <w:tab w:val="left" w:pos="7200"/>
+          <w:tab w:val="left" w:pos="7920"/>
+          <w:tab w:val="left" w:pos="8640"/>
+        </w:tabs>
+        <w:autoSpaceDE w:val="0"/>
+        <w:autoSpaceDN w:val="0"/>
+        <w:adjustRightInd w:val="0"/>
+        <w:spacing w:line="360" w:lineRule="auto"/>
+        <w:rPr>
+          <w:rFonts w:ascii="Helvetica" w:hAnsi="Helvetica" w:cs="Helvetica"/>
+          <w:sz w:val="22"/>
+          <w:szCs w:val="22"/>
+        </w:rPr>
+      </w:pPr>
+      <w:proofErr w:type="gramStart"/>
       <w:r>
         <w:rPr>
           <w:rFonts w:ascii="Helvetica" w:hAnsi="Helvetica" w:cs="Helvetica"/>
@@ -1028,63 +1231,138 @@
         </w:rPr>
         <w:t>go</w:t>
       </w:r>
-    </w:p>
-    <w:p>
-      <w:pPr>
-        <w:widowControl w:val="0"/>
-        <w:autoSpaceDE w:val="0"/>
-        <w:autoSpaceDN w:val="0"/>
-        <w:adjustRightInd w:val="0"/>
-        <w:spacing w:line="360" w:lineRule="auto"/>
-        <w:rPr>
-          <w:rFonts w:ascii="Helvetica" w:hAnsi="Helvetica" w:cs="Helvetica"/>
-          <w:sz w:val="22"/>
-          <w:szCs w:val="22"/>
-        </w:rPr>
-      </w:pPr>
-      <w:r>
-        <w:rPr>
-          <w:rFonts w:ascii="Helvetica" w:hAnsi="Helvetica" w:cs="Helvetica"/>
-          <w:sz w:val="22"/>
-          <w:szCs w:val="22"/>
-        </w:rPr>
-        <w:t>show-labels?</w:t>
-      </w:r>
-    </w:p>
-    <w:p>
-      <w:pPr>
-        <w:widowControl w:val="0"/>
-        <w:autoSpaceDE w:val="0"/>
-        <w:autoSpaceDN w:val="0"/>
-        <w:adjustRightInd w:val="0"/>
-        <w:spacing w:line="360" w:lineRule="auto"/>
-        <w:rPr>
-          <w:rFonts w:ascii="Helvetica" w:hAnsi="Helvetica" w:cs="Helvetica"/>
-          <w:sz w:val="22"/>
-          <w:szCs w:val="22"/>
-        </w:rPr>
-      </w:pPr>
-    </w:p>
-    <w:p>
-      <w:pPr>
-        <w:widowControl w:val="0"/>
-        <w:autoSpaceDE w:val="0"/>
-        <w:autoSpaceDN w:val="0"/>
-        <w:adjustRightInd w:val="0"/>
-        <w:spacing w:line="360" w:lineRule="auto"/>
-        <w:rPr>
-          <w:rFonts w:ascii="Helvetica" w:hAnsi="Helvetica" w:cs="Helvetica"/>
-          <w:sz w:val="22"/>
-          <w:szCs w:val="22"/>
-        </w:rPr>
-      </w:pPr>
-      <w:r>
-        <w:rPr>
-          <w:rFonts w:ascii="Helvetica" w:hAnsi="Helvetica" w:cs="Helvetica"/>
-          <w:sz w:val="22"/>
-          <w:szCs w:val="22"/>
-        </w:rPr>
-        <w:t>Attitude: users can separately define the initial likelihood a male vs. female agent will practice safe sex. _(This attitude evolves during the course of the model.) -- remove?</w:t>
+      <w:proofErr w:type="gramEnd"/>
+      <w:r>
+        <w:rPr>
+          <w:rFonts w:ascii="Helvetica" w:hAnsi="Helvetica" w:cs="Helvetica"/>
+          <w:sz w:val="22"/>
+          <w:szCs w:val="22"/>
+        </w:rPr>
+        <w:t>-once</w:t>
+      </w:r>
+    </w:p>
+    <w:p>
+      <w:pPr>
+        <w:widowControl w:val="0"/>
+        <w:tabs>
+          <w:tab w:val="left" w:pos="720"/>
+          <w:tab w:val="left" w:pos="1440"/>
+          <w:tab w:val="left" w:pos="2160"/>
+          <w:tab w:val="left" w:pos="2880"/>
+          <w:tab w:val="left" w:pos="3600"/>
+          <w:tab w:val="left" w:pos="4320"/>
+          <w:tab w:val="left" w:pos="5040"/>
+          <w:tab w:val="left" w:pos="5760"/>
+          <w:tab w:val="left" w:pos="6480"/>
+          <w:tab w:val="left" w:pos="7200"/>
+          <w:tab w:val="left" w:pos="7920"/>
+          <w:tab w:val="left" w:pos="8640"/>
+        </w:tabs>
+        <w:autoSpaceDE w:val="0"/>
+        <w:autoSpaceDN w:val="0"/>
+        <w:adjustRightInd w:val="0"/>
+        <w:spacing w:line="360" w:lineRule="auto"/>
+        <w:rPr>
+          <w:rFonts w:ascii="Helvetica" w:hAnsi="Helvetica" w:cs="Helvetica"/>
+          <w:sz w:val="22"/>
+          <w:szCs w:val="22"/>
+        </w:rPr>
+      </w:pPr>
+      <w:proofErr w:type="gramStart"/>
+      <w:r>
+        <w:rPr>
+          <w:rFonts w:ascii="Helvetica" w:hAnsi="Helvetica" w:cs="Helvetica"/>
+          <w:sz w:val="22"/>
+          <w:szCs w:val="22"/>
+        </w:rPr>
+        <w:t>go</w:t>
+      </w:r>
+      <w:proofErr w:type="gramEnd"/>
+    </w:p>
+    <w:p>
+      <w:pPr>
+        <w:widowControl w:val="0"/>
+        <w:autoSpaceDE w:val="0"/>
+        <w:autoSpaceDN w:val="0"/>
+        <w:adjustRightInd w:val="0"/>
+        <w:spacing w:line="360" w:lineRule="auto"/>
+        <w:rPr>
+          <w:rFonts w:ascii="Helvetica" w:hAnsi="Helvetica" w:cs="Helvetica"/>
+          <w:sz w:val="22"/>
+          <w:szCs w:val="22"/>
+        </w:rPr>
+      </w:pPr>
+      <w:proofErr w:type="gramStart"/>
+      <w:r>
+        <w:rPr>
+          <w:rFonts w:ascii="Helvetica" w:hAnsi="Helvetica" w:cs="Helvetica"/>
+          <w:sz w:val="22"/>
+          <w:szCs w:val="22"/>
+        </w:rPr>
+        <w:t>show</w:t>
+      </w:r>
+      <w:proofErr w:type="gramEnd"/>
+      <w:r>
+        <w:rPr>
+          <w:rFonts w:ascii="Helvetica" w:hAnsi="Helvetica" w:cs="Helvetica"/>
+          <w:sz w:val="22"/>
+          <w:szCs w:val="22"/>
+        </w:rPr>
+        <w:t>-labels?</w:t>
+      </w:r>
+    </w:p>
+    <w:p>
+      <w:pPr>
+        <w:widowControl w:val="0"/>
+        <w:autoSpaceDE w:val="0"/>
+        <w:autoSpaceDN w:val="0"/>
+        <w:adjustRightInd w:val="0"/>
+        <w:spacing w:line="360" w:lineRule="auto"/>
+        <w:rPr>
+          <w:rFonts w:ascii="Helvetica" w:hAnsi="Helvetica" w:cs="Helvetica"/>
+          <w:sz w:val="22"/>
+          <w:szCs w:val="22"/>
+        </w:rPr>
+      </w:pPr>
+    </w:p>
+    <w:p>
+      <w:pPr>
+        <w:widowControl w:val="0"/>
+        <w:autoSpaceDE w:val="0"/>
+        <w:autoSpaceDN w:val="0"/>
+        <w:adjustRightInd w:val="0"/>
+        <w:spacing w:line="360" w:lineRule="auto"/>
+        <w:rPr>
+          <w:rFonts w:ascii="Helvetica" w:hAnsi="Helvetica" w:cs="Helvetica"/>
+          <w:sz w:val="22"/>
+          <w:szCs w:val="22"/>
+        </w:rPr>
+      </w:pPr>
+      <w:r>
+        <w:rPr>
+          <w:rFonts w:ascii="Helvetica" w:hAnsi="Helvetica" w:cs="Helvetica"/>
+          <w:sz w:val="22"/>
+          <w:szCs w:val="22"/>
+        </w:rPr>
+        <w:t xml:space="preserve">Attitude: users can separately define the initial likelihood a male vs. female agent will practice safe sex. _(This attitude evolves during the course of the model.) -- </w:t>
+      </w:r>
+      <w:proofErr w:type="gramStart"/>
+      <w:r>
+        <w:rPr>
+          <w:rFonts w:ascii="Helvetica" w:hAnsi="Helvetica" w:cs="Helvetica"/>
+          <w:sz w:val="22"/>
+          <w:szCs w:val="22"/>
+        </w:rPr>
+        <w:t>remove</w:t>
+      </w:r>
+      <w:proofErr w:type="gramEnd"/>
+      <w:r>
+        <w:rPr>
+          <w:rFonts w:ascii="Helvetica" w:hAnsi="Helvetica" w:cs="Helvetica"/>
+          <w:sz w:val="22"/>
+          <w:szCs w:val="22"/>
+        </w:rPr>
+        <w:t>?</w:t>
       </w:r>
     </w:p>
     <w:p>
@@ -1182,249 +1460,333 @@
           <w:szCs w:val="22"/>
         </w:rPr>
       </w:pPr>
-      <w:r>
-        <w:rPr>
-          <w:rFonts w:ascii="Helvetica" w:hAnsi="Helvetica" w:cs="Helvetica"/>
-          <w:sz w:val="22"/>
-          <w:szCs w:val="22"/>
-        </w:rPr>
-        <w:t>:: Attitude: Intention/desire to use a condom</w:t>
-      </w:r>
-    </w:p>
-    <w:p>
-      <w:pPr>
-        <w:widowControl w:val="0"/>
-        <w:tabs>
-          <w:tab w:val="left" w:pos="720"/>
-          <w:tab w:val="left" w:pos="1440"/>
-          <w:tab w:val="left" w:pos="2160"/>
-          <w:tab w:val="left" w:pos="2880"/>
-          <w:tab w:val="left" w:pos="3600"/>
-          <w:tab w:val="left" w:pos="4320"/>
-          <w:tab w:val="left" w:pos="5040"/>
-          <w:tab w:val="left" w:pos="5760"/>
-          <w:tab w:val="left" w:pos="6480"/>
-          <w:tab w:val="left" w:pos="7200"/>
-          <w:tab w:val="left" w:pos="7920"/>
-          <w:tab w:val="left" w:pos="8640"/>
-        </w:tabs>
-        <w:autoSpaceDE w:val="0"/>
-        <w:autoSpaceDN w:val="0"/>
-        <w:adjustRightInd w:val="0"/>
-        <w:spacing w:line="360" w:lineRule="auto"/>
-        <w:rPr>
-          <w:rFonts w:ascii="Helvetica" w:hAnsi="Helvetica" w:cs="Helvetica"/>
-          <w:sz w:val="22"/>
-          <w:szCs w:val="22"/>
-        </w:rPr>
-      </w:pPr>
-      <w:r>
-        <w:rPr>
-          <w:rFonts w:ascii="Helvetica" w:hAnsi="Helvetica" w:cs="Helvetica"/>
-          <w:sz w:val="22"/>
-          <w:szCs w:val="22"/>
-        </w:rPr>
-        <w:t>avg-male-condom-intention (0-100)</w:t>
-      </w:r>
-    </w:p>
-    <w:p>
-      <w:pPr>
-        <w:widowControl w:val="0"/>
-        <w:tabs>
-          <w:tab w:val="left" w:pos="720"/>
-          <w:tab w:val="left" w:pos="1440"/>
-          <w:tab w:val="left" w:pos="2160"/>
-          <w:tab w:val="left" w:pos="2880"/>
-          <w:tab w:val="left" w:pos="3600"/>
-          <w:tab w:val="left" w:pos="4320"/>
-          <w:tab w:val="left" w:pos="5040"/>
-          <w:tab w:val="left" w:pos="5760"/>
-          <w:tab w:val="left" w:pos="6480"/>
-          <w:tab w:val="left" w:pos="7200"/>
-          <w:tab w:val="left" w:pos="7920"/>
-          <w:tab w:val="left" w:pos="8640"/>
-        </w:tabs>
-        <w:autoSpaceDE w:val="0"/>
-        <w:autoSpaceDN w:val="0"/>
-        <w:adjustRightInd w:val="0"/>
-        <w:spacing w:line="360" w:lineRule="auto"/>
-        <w:rPr>
-          <w:rFonts w:ascii="Helvetica" w:hAnsi="Helvetica" w:cs="Helvetica"/>
-          <w:sz w:val="22"/>
-          <w:szCs w:val="22"/>
-        </w:rPr>
-      </w:pPr>
-      <w:r>
-        <w:rPr>
-          <w:rFonts w:ascii="Helvetica" w:hAnsi="Helvetica" w:cs="Helvetica"/>
-          <w:sz w:val="22"/>
-          <w:szCs w:val="22"/>
-        </w:rPr>
-        <w:t>avg-female-condom-intention (0-100)</w:t>
-      </w:r>
-    </w:p>
-    <w:p>
-      <w:pPr>
-        <w:widowControl w:val="0"/>
-        <w:tabs>
-          <w:tab w:val="left" w:pos="720"/>
-          <w:tab w:val="left" w:pos="1440"/>
-          <w:tab w:val="left" w:pos="2160"/>
-          <w:tab w:val="left" w:pos="2880"/>
-          <w:tab w:val="left" w:pos="3600"/>
-          <w:tab w:val="left" w:pos="4320"/>
-          <w:tab w:val="left" w:pos="5040"/>
-          <w:tab w:val="left" w:pos="5760"/>
-          <w:tab w:val="left" w:pos="6480"/>
-          <w:tab w:val="left" w:pos="7200"/>
-          <w:tab w:val="left" w:pos="7920"/>
-          <w:tab w:val="left" w:pos="8640"/>
-        </w:tabs>
-        <w:autoSpaceDE w:val="0"/>
-        <w:autoSpaceDN w:val="0"/>
-        <w:adjustRightInd w:val="0"/>
-        <w:spacing w:line="360" w:lineRule="auto"/>
-        <w:rPr>
-          <w:rFonts w:ascii="Helvetica" w:hAnsi="Helvetica" w:cs="Helvetica"/>
-          <w:sz w:val="22"/>
-          <w:szCs w:val="22"/>
-        </w:rPr>
-      </w:pPr>
-    </w:p>
-    <w:p>
-      <w:pPr>
-        <w:widowControl w:val="0"/>
-        <w:tabs>
-          <w:tab w:val="left" w:pos="720"/>
-          <w:tab w:val="left" w:pos="1440"/>
-          <w:tab w:val="left" w:pos="2160"/>
-          <w:tab w:val="left" w:pos="2880"/>
-          <w:tab w:val="left" w:pos="3600"/>
-          <w:tab w:val="left" w:pos="4320"/>
-          <w:tab w:val="left" w:pos="5040"/>
-          <w:tab w:val="left" w:pos="5760"/>
-          <w:tab w:val="left" w:pos="6480"/>
-          <w:tab w:val="left" w:pos="7200"/>
-          <w:tab w:val="left" w:pos="7920"/>
-          <w:tab w:val="left" w:pos="8640"/>
-        </w:tabs>
-        <w:autoSpaceDE w:val="0"/>
-        <w:autoSpaceDN w:val="0"/>
-        <w:adjustRightInd w:val="0"/>
-        <w:spacing w:line="360" w:lineRule="auto"/>
-        <w:rPr>
-          <w:rFonts w:ascii="Helvetica" w:hAnsi="Helvetica" w:cs="Helvetica"/>
-          <w:sz w:val="22"/>
-          <w:szCs w:val="22"/>
-        </w:rPr>
-      </w:pPr>
-      <w:r>
-        <w:rPr>
-          <w:rFonts w:ascii="Helvetica" w:hAnsi="Helvetica" w:cs="Helvetica"/>
-          <w:sz w:val="22"/>
-          <w:szCs w:val="22"/>
-        </w:rPr>
-        <w:t>:: Certainty: Could include parental influences, religious background, etc. --&gt;&gt; explain!! **</w:t>
-      </w:r>
-    </w:p>
-    <w:p>
-      <w:pPr>
-        <w:widowControl w:val="0"/>
-        <w:tabs>
-          <w:tab w:val="left" w:pos="720"/>
-          <w:tab w:val="left" w:pos="1440"/>
-          <w:tab w:val="left" w:pos="2160"/>
-          <w:tab w:val="left" w:pos="2880"/>
-          <w:tab w:val="left" w:pos="3600"/>
-          <w:tab w:val="left" w:pos="4320"/>
-          <w:tab w:val="left" w:pos="5040"/>
-          <w:tab w:val="left" w:pos="5760"/>
-          <w:tab w:val="left" w:pos="6480"/>
-          <w:tab w:val="left" w:pos="7200"/>
-          <w:tab w:val="left" w:pos="7920"/>
-          <w:tab w:val="left" w:pos="8640"/>
-        </w:tabs>
-        <w:autoSpaceDE w:val="0"/>
-        <w:autoSpaceDN w:val="0"/>
-        <w:adjustRightInd w:val="0"/>
-        <w:spacing w:line="360" w:lineRule="auto"/>
-        <w:rPr>
-          <w:rFonts w:ascii="Helvetica" w:hAnsi="Helvetica" w:cs="Helvetica"/>
-          <w:sz w:val="22"/>
-          <w:szCs w:val="22"/>
-        </w:rPr>
-      </w:pPr>
-      <w:r>
-        <w:rPr>
-          <w:rFonts w:ascii="Helvetica" w:hAnsi="Helvetica" w:cs="Helvetica"/>
-          <w:sz w:val="22"/>
-          <w:szCs w:val="22"/>
-        </w:rPr>
-        <w:t>avg-mesosystem-condom-encouragement (0-100)</w:t>
-      </w:r>
-    </w:p>
-    <w:p>
-      <w:pPr>
-        <w:widowControl w:val="0"/>
-        <w:tabs>
-          <w:tab w:val="left" w:pos="720"/>
-          <w:tab w:val="left" w:pos="1440"/>
-          <w:tab w:val="left" w:pos="2160"/>
-          <w:tab w:val="left" w:pos="2880"/>
-          <w:tab w:val="left" w:pos="3600"/>
-          <w:tab w:val="left" w:pos="4320"/>
-          <w:tab w:val="left" w:pos="5040"/>
-          <w:tab w:val="left" w:pos="5760"/>
-          <w:tab w:val="left" w:pos="6480"/>
-          <w:tab w:val="left" w:pos="7200"/>
-          <w:tab w:val="left" w:pos="7920"/>
-          <w:tab w:val="left" w:pos="8640"/>
-        </w:tabs>
-        <w:autoSpaceDE w:val="0"/>
-        <w:autoSpaceDN w:val="0"/>
-        <w:adjustRightInd w:val="0"/>
-        <w:spacing w:line="360" w:lineRule="auto"/>
-        <w:rPr>
-          <w:rFonts w:ascii="Helvetica" w:hAnsi="Helvetica" w:cs="Helvetica"/>
-          <w:sz w:val="22"/>
-          <w:szCs w:val="22"/>
-        </w:rPr>
-      </w:pPr>
-    </w:p>
-    <w:p>
-      <w:pPr>
-        <w:widowControl w:val="0"/>
-        <w:tabs>
-          <w:tab w:val="left" w:pos="720"/>
-          <w:tab w:val="left" w:pos="1440"/>
-          <w:tab w:val="left" w:pos="2160"/>
-          <w:tab w:val="left" w:pos="2880"/>
-          <w:tab w:val="left" w:pos="3600"/>
-          <w:tab w:val="left" w:pos="4320"/>
-          <w:tab w:val="left" w:pos="5040"/>
-          <w:tab w:val="left" w:pos="5760"/>
-          <w:tab w:val="left" w:pos="6480"/>
-          <w:tab w:val="left" w:pos="7200"/>
-          <w:tab w:val="left" w:pos="7920"/>
-          <w:tab w:val="left" w:pos="8640"/>
-        </w:tabs>
-        <w:autoSpaceDE w:val="0"/>
-        <w:autoSpaceDN w:val="0"/>
-        <w:adjustRightInd w:val="0"/>
-        <w:spacing w:line="360" w:lineRule="auto"/>
-        <w:rPr>
-          <w:rFonts w:ascii="Helvetica" w:hAnsi="Helvetica" w:cs="Helvetica"/>
-          <w:sz w:val="22"/>
-          <w:szCs w:val="22"/>
-        </w:rPr>
-      </w:pPr>
-      <w:r>
-        <w:rPr>
-          <w:rFonts w:ascii="Helvetica" w:hAnsi="Helvetica" w:cs="Helvetica"/>
-          <w:sz w:val="22"/>
-          <w:szCs w:val="22"/>
-        </w:rPr>
-        <w:t>:: Justification: accurate knowledge about safe sex practices and benefits</w:t>
+      <w:proofErr w:type="gramStart"/>
+      <w:r>
+        <w:rPr>
+          <w:rFonts w:ascii="Helvetica" w:hAnsi="Helvetica" w:cs="Helvetica"/>
+          <w:sz w:val="22"/>
+          <w:szCs w:val="22"/>
+        </w:rPr>
+        <w:t>::</w:t>
+      </w:r>
+      <w:proofErr w:type="gramEnd"/>
+      <w:r>
+        <w:rPr>
+          <w:rFonts w:ascii="Helvetica" w:hAnsi="Helvetica" w:cs="Helvetica"/>
+          <w:sz w:val="22"/>
+          <w:szCs w:val="22"/>
+        </w:rPr>
+        <w:t xml:space="preserve"> Attitude: Intention/desire to use a condom</w:t>
+      </w:r>
+    </w:p>
+    <w:p>
+      <w:pPr>
+        <w:widowControl w:val="0"/>
+        <w:tabs>
+          <w:tab w:val="left" w:pos="720"/>
+          <w:tab w:val="left" w:pos="1440"/>
+          <w:tab w:val="left" w:pos="2160"/>
+          <w:tab w:val="left" w:pos="2880"/>
+          <w:tab w:val="left" w:pos="3600"/>
+          <w:tab w:val="left" w:pos="4320"/>
+          <w:tab w:val="left" w:pos="5040"/>
+          <w:tab w:val="left" w:pos="5760"/>
+          <w:tab w:val="left" w:pos="6480"/>
+          <w:tab w:val="left" w:pos="7200"/>
+          <w:tab w:val="left" w:pos="7920"/>
+          <w:tab w:val="left" w:pos="8640"/>
+        </w:tabs>
+        <w:autoSpaceDE w:val="0"/>
+        <w:autoSpaceDN w:val="0"/>
+        <w:adjustRightInd w:val="0"/>
+        <w:spacing w:line="360" w:lineRule="auto"/>
+        <w:rPr>
+          <w:rFonts w:ascii="Helvetica" w:hAnsi="Helvetica" w:cs="Helvetica"/>
+          <w:sz w:val="22"/>
+          <w:szCs w:val="22"/>
+        </w:rPr>
+      </w:pPr>
+      <w:proofErr w:type="spellStart"/>
+      <w:proofErr w:type="gramStart"/>
+      <w:r>
+        <w:rPr>
+          <w:rFonts w:ascii="Helvetica" w:hAnsi="Helvetica" w:cs="Helvetica"/>
+          <w:sz w:val="22"/>
+          <w:szCs w:val="22"/>
+        </w:rPr>
+        <w:t>avg</w:t>
+      </w:r>
+      <w:proofErr w:type="spellEnd"/>
+      <w:proofErr w:type="gramEnd"/>
+      <w:r>
+        <w:rPr>
+          <w:rFonts w:ascii="Helvetica" w:hAnsi="Helvetica" w:cs="Helvetica"/>
+          <w:sz w:val="22"/>
+          <w:szCs w:val="22"/>
+        </w:rPr>
+        <w:t>-male-condom-intention (0-100)</w:t>
+      </w:r>
+    </w:p>
+    <w:p>
+      <w:pPr>
+        <w:widowControl w:val="0"/>
+        <w:tabs>
+          <w:tab w:val="left" w:pos="720"/>
+          <w:tab w:val="left" w:pos="1440"/>
+          <w:tab w:val="left" w:pos="2160"/>
+          <w:tab w:val="left" w:pos="2880"/>
+          <w:tab w:val="left" w:pos="3600"/>
+          <w:tab w:val="left" w:pos="4320"/>
+          <w:tab w:val="left" w:pos="5040"/>
+          <w:tab w:val="left" w:pos="5760"/>
+          <w:tab w:val="left" w:pos="6480"/>
+          <w:tab w:val="left" w:pos="7200"/>
+          <w:tab w:val="left" w:pos="7920"/>
+          <w:tab w:val="left" w:pos="8640"/>
+        </w:tabs>
+        <w:autoSpaceDE w:val="0"/>
+        <w:autoSpaceDN w:val="0"/>
+        <w:adjustRightInd w:val="0"/>
+        <w:spacing w:line="360" w:lineRule="auto"/>
+        <w:rPr>
+          <w:rFonts w:ascii="Helvetica" w:hAnsi="Helvetica" w:cs="Helvetica"/>
+          <w:sz w:val="22"/>
+          <w:szCs w:val="22"/>
+        </w:rPr>
+      </w:pPr>
+      <w:proofErr w:type="spellStart"/>
+      <w:proofErr w:type="gramStart"/>
+      <w:r>
+        <w:rPr>
+          <w:rFonts w:ascii="Helvetica" w:hAnsi="Helvetica" w:cs="Helvetica"/>
+          <w:sz w:val="22"/>
+          <w:szCs w:val="22"/>
+        </w:rPr>
+        <w:t>avg</w:t>
+      </w:r>
+      <w:proofErr w:type="spellEnd"/>
+      <w:proofErr w:type="gramEnd"/>
+      <w:r>
+        <w:rPr>
+          <w:rFonts w:ascii="Helvetica" w:hAnsi="Helvetica" w:cs="Helvetica"/>
+          <w:sz w:val="22"/>
+          <w:szCs w:val="22"/>
+        </w:rPr>
+        <w:t>-female-condom-intention (0-100)</w:t>
+      </w:r>
+    </w:p>
+    <w:p>
+      <w:pPr>
+        <w:widowControl w:val="0"/>
+        <w:tabs>
+          <w:tab w:val="left" w:pos="720"/>
+          <w:tab w:val="left" w:pos="1440"/>
+          <w:tab w:val="left" w:pos="2160"/>
+          <w:tab w:val="left" w:pos="2880"/>
+          <w:tab w:val="left" w:pos="3600"/>
+          <w:tab w:val="left" w:pos="4320"/>
+          <w:tab w:val="left" w:pos="5040"/>
+          <w:tab w:val="left" w:pos="5760"/>
+          <w:tab w:val="left" w:pos="6480"/>
+          <w:tab w:val="left" w:pos="7200"/>
+          <w:tab w:val="left" w:pos="7920"/>
+          <w:tab w:val="left" w:pos="8640"/>
+        </w:tabs>
+        <w:autoSpaceDE w:val="0"/>
+        <w:autoSpaceDN w:val="0"/>
+        <w:adjustRightInd w:val="0"/>
+        <w:spacing w:line="360" w:lineRule="auto"/>
+        <w:rPr>
+          <w:rFonts w:ascii="Helvetica" w:hAnsi="Helvetica" w:cs="Helvetica"/>
+          <w:sz w:val="22"/>
+          <w:szCs w:val="22"/>
+        </w:rPr>
+      </w:pPr>
+    </w:p>
+    <w:p>
+      <w:pPr>
+        <w:widowControl w:val="0"/>
+        <w:tabs>
+          <w:tab w:val="left" w:pos="720"/>
+          <w:tab w:val="left" w:pos="1440"/>
+          <w:tab w:val="left" w:pos="2160"/>
+          <w:tab w:val="left" w:pos="2880"/>
+          <w:tab w:val="left" w:pos="3600"/>
+          <w:tab w:val="left" w:pos="4320"/>
+          <w:tab w:val="left" w:pos="5040"/>
+          <w:tab w:val="left" w:pos="5760"/>
+          <w:tab w:val="left" w:pos="6480"/>
+          <w:tab w:val="left" w:pos="7200"/>
+          <w:tab w:val="left" w:pos="7920"/>
+          <w:tab w:val="left" w:pos="8640"/>
+        </w:tabs>
+        <w:autoSpaceDE w:val="0"/>
+        <w:autoSpaceDN w:val="0"/>
+        <w:adjustRightInd w:val="0"/>
+        <w:spacing w:line="360" w:lineRule="auto"/>
+        <w:rPr>
+          <w:rFonts w:ascii="Helvetica" w:hAnsi="Helvetica" w:cs="Helvetica"/>
+          <w:sz w:val="22"/>
+          <w:szCs w:val="22"/>
+        </w:rPr>
+      </w:pPr>
+      <w:proofErr w:type="gramStart"/>
+      <w:r>
+        <w:rPr>
+          <w:rFonts w:ascii="Helvetica" w:hAnsi="Helvetica" w:cs="Helvetica"/>
+          <w:sz w:val="22"/>
+          <w:szCs w:val="22"/>
+        </w:rPr>
+        <w:t>::</w:t>
+      </w:r>
+      <w:proofErr w:type="gramEnd"/>
+      <w:r>
+        <w:rPr>
+          <w:rFonts w:ascii="Helvetica" w:hAnsi="Helvetica" w:cs="Helvetica"/>
+          <w:sz w:val="22"/>
+          <w:szCs w:val="22"/>
+        </w:rPr>
+        <w:t xml:space="preserve"> Certainty: Could include parental influences, religious background, etc. --&gt;&gt; explain!! **</w:t>
+      </w:r>
+    </w:p>
+    <w:p>
+      <w:pPr>
+        <w:widowControl w:val="0"/>
+        <w:tabs>
+          <w:tab w:val="left" w:pos="720"/>
+          <w:tab w:val="left" w:pos="1440"/>
+          <w:tab w:val="left" w:pos="2160"/>
+          <w:tab w:val="left" w:pos="2880"/>
+          <w:tab w:val="left" w:pos="3600"/>
+          <w:tab w:val="left" w:pos="4320"/>
+          <w:tab w:val="left" w:pos="5040"/>
+          <w:tab w:val="left" w:pos="5760"/>
+          <w:tab w:val="left" w:pos="6480"/>
+          <w:tab w:val="left" w:pos="7200"/>
+          <w:tab w:val="left" w:pos="7920"/>
+          <w:tab w:val="left" w:pos="8640"/>
+        </w:tabs>
+        <w:autoSpaceDE w:val="0"/>
+        <w:autoSpaceDN w:val="0"/>
+        <w:adjustRightInd w:val="0"/>
+        <w:spacing w:line="360" w:lineRule="auto"/>
+        <w:rPr>
+          <w:rFonts w:ascii="Helvetica" w:hAnsi="Helvetica" w:cs="Helvetica"/>
+          <w:sz w:val="22"/>
+          <w:szCs w:val="22"/>
+        </w:rPr>
+      </w:pPr>
+      <w:proofErr w:type="spellStart"/>
+      <w:proofErr w:type="gramStart"/>
+      <w:r>
+        <w:rPr>
+          <w:rFonts w:ascii="Helvetica" w:hAnsi="Helvetica" w:cs="Helvetica"/>
+          <w:sz w:val="22"/>
+          <w:szCs w:val="22"/>
+        </w:rPr>
+        <w:t>avg</w:t>
+      </w:r>
+      <w:proofErr w:type="spellEnd"/>
+      <w:proofErr w:type="gramEnd"/>
+      <w:r>
+        <w:rPr>
+          <w:rFonts w:ascii="Helvetica" w:hAnsi="Helvetica" w:cs="Helvetica"/>
+          <w:sz w:val="22"/>
+          <w:szCs w:val="22"/>
+        </w:rPr>
+        <w:t>-</w:t>
+      </w:r>
+      <w:proofErr w:type="spellStart"/>
+      <w:r>
+        <w:rPr>
+          <w:rFonts w:ascii="Helvetica" w:hAnsi="Helvetica" w:cs="Helvetica"/>
+          <w:sz w:val="22"/>
+          <w:szCs w:val="22"/>
+        </w:rPr>
+        <w:t>mesosystem</w:t>
+      </w:r>
+      <w:proofErr w:type="spellEnd"/>
+      <w:r>
+        <w:rPr>
+          <w:rFonts w:ascii="Helvetica" w:hAnsi="Helvetica" w:cs="Helvetica"/>
+          <w:sz w:val="22"/>
+          <w:szCs w:val="22"/>
+        </w:rPr>
+        <w:t>-condom-encouragement (0-100)</w:t>
+      </w:r>
+    </w:p>
+    <w:p>
+      <w:pPr>
+        <w:widowControl w:val="0"/>
+        <w:tabs>
+          <w:tab w:val="left" w:pos="720"/>
+          <w:tab w:val="left" w:pos="1440"/>
+          <w:tab w:val="left" w:pos="2160"/>
+          <w:tab w:val="left" w:pos="2880"/>
+          <w:tab w:val="left" w:pos="3600"/>
+          <w:tab w:val="left" w:pos="4320"/>
+          <w:tab w:val="left" w:pos="5040"/>
+          <w:tab w:val="left" w:pos="5760"/>
+          <w:tab w:val="left" w:pos="6480"/>
+          <w:tab w:val="left" w:pos="7200"/>
+          <w:tab w:val="left" w:pos="7920"/>
+          <w:tab w:val="left" w:pos="8640"/>
+        </w:tabs>
+        <w:autoSpaceDE w:val="0"/>
+        <w:autoSpaceDN w:val="0"/>
+        <w:adjustRightInd w:val="0"/>
+        <w:spacing w:line="360" w:lineRule="auto"/>
+        <w:rPr>
+          <w:rFonts w:ascii="Helvetica" w:hAnsi="Helvetica" w:cs="Helvetica"/>
+          <w:sz w:val="22"/>
+          <w:szCs w:val="22"/>
+        </w:rPr>
+      </w:pPr>
+    </w:p>
+    <w:p>
+      <w:pPr>
+        <w:widowControl w:val="0"/>
+        <w:tabs>
+          <w:tab w:val="left" w:pos="720"/>
+          <w:tab w:val="left" w:pos="1440"/>
+          <w:tab w:val="left" w:pos="2160"/>
+          <w:tab w:val="left" w:pos="2880"/>
+          <w:tab w:val="left" w:pos="3600"/>
+          <w:tab w:val="left" w:pos="4320"/>
+          <w:tab w:val="left" w:pos="5040"/>
+          <w:tab w:val="left" w:pos="5760"/>
+          <w:tab w:val="left" w:pos="6480"/>
+          <w:tab w:val="left" w:pos="7200"/>
+          <w:tab w:val="left" w:pos="7920"/>
+          <w:tab w:val="left" w:pos="8640"/>
+        </w:tabs>
+        <w:autoSpaceDE w:val="0"/>
+        <w:autoSpaceDN w:val="0"/>
+        <w:adjustRightInd w:val="0"/>
+        <w:spacing w:line="360" w:lineRule="auto"/>
+        <w:rPr>
+          <w:rFonts w:ascii="Helvetica" w:hAnsi="Helvetica" w:cs="Helvetica"/>
+          <w:sz w:val="22"/>
+          <w:szCs w:val="22"/>
+        </w:rPr>
+      </w:pPr>
+      <w:proofErr w:type="gramStart"/>
+      <w:r>
+        <w:rPr>
+          <w:rFonts w:ascii="Helvetica" w:hAnsi="Helvetica" w:cs="Helvetica"/>
+          <w:sz w:val="22"/>
+          <w:szCs w:val="22"/>
+        </w:rPr>
+        <w:t>::</w:t>
+      </w:r>
+      <w:proofErr w:type="gramEnd"/>
+      <w:r>
+        <w:rPr>
+          <w:rFonts w:ascii="Helvetica" w:hAnsi="Helvetica" w:cs="Helvetica"/>
+          <w:sz w:val="22"/>
+          <w:szCs w:val="22"/>
+        </w:rPr>
+        <w:t xml:space="preserve"> Justification: accurate knowledge about safe sex practices and benefits</w:t>
       </w:r>
     </w:p>
     <w:p>
@@ -1536,31 +1898,59 @@
           <w:szCs w:val="22"/>
         </w:rPr>
       </w:pPr>
-      <w:r>
-        <w:rPr>
-          <w:rFonts w:ascii="Helvetica" w:hAnsi="Helvetica" w:cs="Helvetica"/>
-          <w:sz w:val="22"/>
-          <w:szCs w:val="22"/>
-        </w:rPr>
-        <w:t>average safe sex likelihood --&gt; histogram</w:t>
-      </w:r>
-    </w:p>
-    <w:p>
-      <w:pPr>
-        <w:spacing w:line="360" w:lineRule="auto"/>
-        <w:rPr>
-          <w:rFonts w:ascii="Helvetica" w:hAnsi="Helvetica"/>
-          <w:sz w:val="22"/>
-          <w:szCs w:val="22"/>
-        </w:rPr>
-      </w:pPr>
-      <w:r>
-        <w:rPr>
-          <w:rFonts w:ascii="Helvetica" w:hAnsi="Helvetica" w:cs="Helvetica"/>
-          <w:sz w:val="22"/>
-          <w:szCs w:val="22"/>
-        </w:rPr>
-        <w:t>% of Population Infected</w:t>
+      <w:proofErr w:type="gramStart"/>
+      <w:r>
+        <w:rPr>
+          <w:rFonts w:ascii="Helvetica" w:hAnsi="Helvetica" w:cs="Helvetica"/>
+          <w:sz w:val="22"/>
+          <w:szCs w:val="22"/>
+        </w:rPr>
+        <w:t>average</w:t>
+      </w:r>
+      <w:proofErr w:type="gramEnd"/>
+      <w:r>
+        <w:rPr>
+          <w:rFonts w:ascii="Helvetica" w:hAnsi="Helvetica" w:cs="Helvetica"/>
+          <w:sz w:val="22"/>
+          <w:szCs w:val="22"/>
+        </w:rPr>
+        <w:t xml:space="preserve"> safe sex likelihood --&gt; histogram</w:t>
+      </w:r>
+    </w:p>
+    <w:p>
+      <w:pPr>
+        <w:spacing w:line="360" w:lineRule="auto"/>
+        <w:rPr>
+          <w:rFonts w:ascii="Helvetica" w:hAnsi="Helvetica"/>
+          <w:sz w:val="22"/>
+          <w:szCs w:val="22"/>
+        </w:rPr>
+      </w:pPr>
+      <w:r>
+        <w:rPr>
+          <w:rFonts w:ascii="Helvetica" w:hAnsi="Helvetica" w:cs="Helvetica"/>
+          <w:sz w:val="22"/>
+          <w:szCs w:val="22"/>
+        </w:rPr>
+        <w:t xml:space="preserve">% </w:t>
+      </w:r>
+      <w:proofErr w:type="gramStart"/>
+      <w:r>
+        <w:rPr>
+          <w:rFonts w:ascii="Helvetica" w:hAnsi="Helvetica" w:cs="Helvetica"/>
+          <w:sz w:val="22"/>
+          <w:szCs w:val="22"/>
+        </w:rPr>
+        <w:t>of</w:t>
+      </w:r>
+      <w:proofErr w:type="gramEnd"/>
+      <w:r>
+        <w:rPr>
+          <w:rFonts w:ascii="Helvetica" w:hAnsi="Helvetica" w:cs="Helvetica"/>
+          <w:sz w:val="22"/>
+          <w:szCs w:val="22"/>
+        </w:rPr>
+        <w:t xml:space="preserve"> Population Infected</w:t>
       </w:r>
     </w:p>
     <w:p>
@@ -1931,8 +2321,6 @@
           <w:szCs w:val="22"/>
         </w:rPr>
       </w:pPr>
-      <w:bookmarkStart w:id="0" w:name="_GoBack"/>
-      <w:bookmarkEnd w:id="0"/>
     </w:p>
     <w:p>
       <w:pPr>
@@ -1969,7 +2357,43 @@
           <w:sz w:val="22"/>
           <w:szCs w:val="22"/>
         </w:rPr>
-        <w:t>The NetLogo system will model the spread of sexually transmitted diseases (STIs) between young adults (male and female), based on their attitudes and behaviors regarding safe sex. … and the interaction between the two?</w:t>
+        <w:t xml:space="preserve">The </w:t>
+      </w:r>
+      <w:proofErr w:type="spellStart"/>
+      <w:r>
+        <w:rPr>
+          <w:rFonts w:ascii="Helvetica" w:hAnsi="Helvetica"/>
+          <w:sz w:val="22"/>
+          <w:szCs w:val="22"/>
+        </w:rPr>
+        <w:t>NetLogo</w:t>
+      </w:r>
+      <w:proofErr w:type="spellEnd"/>
+      <w:r>
+        <w:rPr>
+          <w:rFonts w:ascii="Helvetica" w:hAnsi="Helvetica"/>
+          <w:sz w:val="22"/>
+          <w:szCs w:val="22"/>
+        </w:rPr>
+        <w:t xml:space="preserve"> system will model the spread of sexually transmitted diseases (STIs) between young adults (male and female), based on their attitudes and behaviors regarding safe sex. … </w:t>
+      </w:r>
+      <w:proofErr w:type="gramStart"/>
+      <w:r>
+        <w:rPr>
+          <w:rFonts w:ascii="Helvetica" w:hAnsi="Helvetica"/>
+          <w:sz w:val="22"/>
+          <w:szCs w:val="22"/>
+        </w:rPr>
+        <w:t>and</w:t>
+      </w:r>
+      <w:proofErr w:type="gramEnd"/>
+      <w:r>
+        <w:rPr>
+          <w:rFonts w:ascii="Helvetica" w:hAnsi="Helvetica"/>
+          <w:sz w:val="22"/>
+          <w:szCs w:val="22"/>
+        </w:rPr>
+        <w:t xml:space="preserve"> the interaction between the two?</w:t>
       </w:r>
     </w:p>
     <w:p>
@@ -2017,7 +2441,61 @@
           <w:sz w:val="22"/>
           <w:szCs w:val="22"/>
         </w:rPr>
-        <w:t>Rather than having turtles generate a network, just generate it for them to simplify. Mostly discrete social circles, with some social butterflies that have links to members of other social groups. (in creating this functionality, used Sophia sullivans final project on modeling commons as a starting point, then adjusted breeds and other parameters as necessary). Turtles start with a certain number of friend links, and no sexual partner links. Since sexual partner links will break any sort of link between 2 turtles when the relationship ends (rather than going back to being friends), turtles also have the chance/opportunity to make more links than their original number – this helped fix/account for all links between genders breaking and becoming discrete, gender-segregated friend groups, which isn’t realistic.</w:t>
+        <w:t xml:space="preserve">Rather than having turtles generate a network, just generate it for them to simplify. </w:t>
+      </w:r>
+      <w:proofErr w:type="gramStart"/>
+      <w:r>
+        <w:rPr>
+          <w:rFonts w:ascii="Helvetica" w:hAnsi="Helvetica"/>
+          <w:sz w:val="22"/>
+          <w:szCs w:val="22"/>
+        </w:rPr>
+        <w:t>Mostly discrete social circles, with some social butterflies that have links to members of other social groups.</w:t>
+      </w:r>
+      <w:proofErr w:type="gramEnd"/>
+      <w:r>
+        <w:rPr>
+          <w:rFonts w:ascii="Helvetica" w:hAnsi="Helvetica"/>
+          <w:sz w:val="22"/>
+          <w:szCs w:val="22"/>
+        </w:rPr>
+        <w:t xml:space="preserve"> (</w:t>
+      </w:r>
+      <w:proofErr w:type="gramStart"/>
+      <w:r>
+        <w:rPr>
+          <w:rFonts w:ascii="Helvetica" w:hAnsi="Helvetica"/>
+          <w:sz w:val="22"/>
+          <w:szCs w:val="22"/>
+        </w:rPr>
+        <w:t>in</w:t>
+      </w:r>
+      <w:proofErr w:type="gramEnd"/>
+      <w:r>
+        <w:rPr>
+          <w:rFonts w:ascii="Helvetica" w:hAnsi="Helvetica"/>
+          <w:sz w:val="22"/>
+          <w:szCs w:val="22"/>
+        </w:rPr>
+        <w:t xml:space="preserve"> creating this functionality, used Sophia </w:t>
+      </w:r>
+      <w:proofErr w:type="spellStart"/>
+      <w:r>
+        <w:rPr>
+          <w:rFonts w:ascii="Helvetica" w:hAnsi="Helvetica"/>
+          <w:sz w:val="22"/>
+          <w:szCs w:val="22"/>
+        </w:rPr>
+        <w:t>sullivans</w:t>
+      </w:r>
+      <w:proofErr w:type="spellEnd"/>
+      <w:r>
+        <w:rPr>
+          <w:rFonts w:ascii="Helvetica" w:hAnsi="Helvetica"/>
+          <w:sz w:val="22"/>
+          <w:szCs w:val="22"/>
+        </w:rPr>
+        <w:t xml:space="preserve"> final project on modeling commons as a starting point, then adjusted breeds and other parameters as necessary). Turtles start with a certain number of friend links, and no sexual partner links. Since sexual partner links will break any sort of link between 2 turtles when the relationship ends (rather than going back to being friends), turtles also have the chance/opportunity to make more links than their original number – this helped fix/account for all links between genders breaking and becoming discrete, gender-segregated friend groups, which isn’t realistic.</w:t>
       </w:r>
     </w:p>
     <w:p>
@@ -2143,13 +2621,23 @@
           <w:szCs w:val="22"/>
         </w:rPr>
       </w:pPr>
-      <w:r>
-        <w:rPr>
-          <w:rFonts w:ascii="Helvetica" w:hAnsi="Helvetica"/>
-          <w:sz w:val="22"/>
-          <w:szCs w:val="22"/>
-        </w:rPr>
-        <w:t>network connections could potentially be a reasonable way to model friend circles, which could influence behavioral choices and attitudes towards sex and using protection.</w:t>
+      <w:proofErr w:type="gramStart"/>
+      <w:r>
+        <w:rPr>
+          <w:rFonts w:ascii="Helvetica" w:hAnsi="Helvetica"/>
+          <w:sz w:val="22"/>
+          <w:szCs w:val="22"/>
+        </w:rPr>
+        <w:t>network</w:t>
+      </w:r>
+      <w:proofErr w:type="gramEnd"/>
+      <w:r>
+        <w:rPr>
+          <w:rFonts w:ascii="Helvetica" w:hAnsi="Helvetica"/>
+          <w:sz w:val="22"/>
+          <w:szCs w:val="22"/>
+        </w:rPr>
+        <w:t xml:space="preserve"> connections could potentially be a reasonable way to model friend circles, which could influence behavioral choices and attitudes towards sex and using protection.</w:t>
       </w:r>
     </w:p>
     <w:p>
@@ -2251,7 +2739,25 @@
           <w:sz w:val="22"/>
           <w:szCs w:val="22"/>
         </w:rPr>
-        <w:t xml:space="preserve">The NetLogo system will model the spread of sexually transmitted diseases (STIs) between young adults (male and female), based on their attitudes and behaviors regarding safe sex. </w:t>
+        <w:t xml:space="preserve">The </w:t>
+      </w:r>
+      <w:proofErr w:type="spellStart"/>
+      <w:r>
+        <w:rPr>
+          <w:rFonts w:ascii="Helvetica" w:hAnsi="Helvetica"/>
+          <w:sz w:val="22"/>
+          <w:szCs w:val="22"/>
+        </w:rPr>
+        <w:t>NetLogo</w:t>
+      </w:r>
+      <w:proofErr w:type="spellEnd"/>
+      <w:r>
+        <w:rPr>
+          <w:rFonts w:ascii="Helvetica" w:hAnsi="Helvetica"/>
+          <w:sz w:val="22"/>
+          <w:szCs w:val="22"/>
+        </w:rPr>
+        <w:t xml:space="preserve"> system will model the spread of sexually transmitted diseases (STIs) between young adults (male and female), based on their attitudes and behaviors regarding safe sex. </w:t>
       </w:r>
     </w:p>
     <w:p>
@@ -2297,7 +2803,25 @@
           <w:sz w:val="22"/>
           <w:szCs w:val="22"/>
         </w:rPr>
-        <w:t xml:space="preserve">Turtles will move around randomly mostly within a specified area, in order to try to recreate circles of friends or divisions of populations. This has not yet been implemented, but the NW extension or links may be used to confine movement. If a turtle is closely linked to another turtle of the appropriate gender to mate with, there is a probability they will mate. If they mate, there is a probability they will use a form of protection. This probability will be influenced by attitudes and behaviors towards safe sex that a given turtle has, and these attitudes/behaviors are influenced by the other turtles (“friend group”) that the turtle is linked with. If the coupled turtles use protection, there is a probability of using it correctly – if protection is used correctly, it is assumed that the disease will not be passed on. If the protection is used incorrectly or no protection is used, there is a higher probability that the infection will be passed to the partner of the agent. </w:t>
+        <w:t xml:space="preserve">Turtles will move around randomly mostly within a specified area, in order to try to recreate circles of friends or divisions of populations. This has not yet been implemented, but the NW extension or links may be used to confine movement. If a turtle is closely linked to another turtle of the appropriate gender to mate with, there is a probability they will mate. If they mate, there is a probability they will use a form of protection. This probability will be influenced by attitudes and behaviors towards safe sex that a given turtle has, and </w:t>
+      </w:r>
+      <w:proofErr w:type="gramStart"/>
+      <w:r>
+        <w:rPr>
+          <w:rFonts w:ascii="Helvetica" w:hAnsi="Helvetica"/>
+          <w:sz w:val="22"/>
+          <w:szCs w:val="22"/>
+        </w:rPr>
+        <w:t>these attitudes/behaviors are influenced by the other turtles (“friend group”) that the turtle is linked with</w:t>
+      </w:r>
+      <w:proofErr w:type="gramEnd"/>
+      <w:r>
+        <w:rPr>
+          <w:rFonts w:ascii="Helvetica" w:hAnsi="Helvetica"/>
+          <w:sz w:val="22"/>
+          <w:szCs w:val="22"/>
+        </w:rPr>
+        <w:t xml:space="preserve">. If the coupled turtles use protection, there is a probability of using it correctly – if protection is used correctly, it is assumed that the disease will not be passed on. If the protection is used incorrectly or no protection is used, there is a higher probability that the infection will be passed to the partner of the agent. </w:t>
       </w:r>
     </w:p>
     <w:p>
@@ -2671,46 +3195,878 @@
     </w:p>
     <w:p>
       <w:pPr>
-        <w:spacing w:line="360" w:lineRule="auto"/>
-        <w:rPr>
-          <w:rFonts w:ascii="Helvetica" w:hAnsi="Helvetica"/>
-          <w:sz w:val="22"/>
-          <w:szCs w:val="22"/>
-        </w:rPr>
-      </w:pPr>
-      <w:r>
-        <w:rPr>
-          <w:rFonts w:ascii="Helvetica" w:hAnsi="Helvetica"/>
-          <w:sz w:val="22"/>
-          <w:szCs w:val="22"/>
-        </w:rPr>
-        <w:t>alsdkfj</w:t>
-      </w:r>
-    </w:p>
-    <w:p>
-      <w:pPr>
-        <w:spacing w:line="360" w:lineRule="auto"/>
-        <w:rPr>
-          <w:rFonts w:ascii="Helvetica" w:hAnsi="Helvetica"/>
-          <w:sz w:val="22"/>
-          <w:szCs w:val="22"/>
-        </w:rPr>
-      </w:pPr>
-    </w:p>
-    <w:p>
-      <w:pPr>
-        <w:spacing w:line="360" w:lineRule="auto"/>
-        <w:rPr>
-          <w:rFonts w:ascii="Helvetica" w:hAnsi="Helvetica"/>
+        <w:widowControl w:val="0"/>
+        <w:tabs>
+          <w:tab w:val="left" w:pos="720"/>
+          <w:tab w:val="left" w:pos="1440"/>
+          <w:tab w:val="left" w:pos="2160"/>
+          <w:tab w:val="left" w:pos="2880"/>
+          <w:tab w:val="left" w:pos="3600"/>
+          <w:tab w:val="left" w:pos="4320"/>
+          <w:tab w:val="left" w:pos="5040"/>
+          <w:tab w:val="left" w:pos="5760"/>
+          <w:tab w:val="left" w:pos="6480"/>
+          <w:tab w:val="left" w:pos="7200"/>
+          <w:tab w:val="left" w:pos="7920"/>
+          <w:tab w:val="left" w:pos="8640"/>
+        </w:tabs>
+        <w:autoSpaceDE w:val="0"/>
+        <w:autoSpaceDN w:val="0"/>
+        <w:adjustRightInd w:val="0"/>
+        <w:rPr>
+          <w:rFonts w:ascii="Helvetica" w:hAnsi="Helvetica" w:cs="Helvetica"/>
+        </w:rPr>
+      </w:pPr>
+      <w:r>
+        <w:rPr>
+          <w:rFonts w:ascii="Helvetica" w:hAnsi="Helvetica" w:cs="Helvetica"/>
           <w:b/>
-          <w:sz w:val="22"/>
-          <w:szCs w:val="22"/>
-        </w:rPr>
-      </w:pPr>
-      <w:r>
-        <w:rPr>
-          <w:rFonts w:ascii="Helvetica" w:hAnsi="Helvetica"/>
+          <w:bCs/>
+          <w:u w:val="single"/>
+        </w:rPr>
+        <w:t>Assume:</w:t>
+      </w:r>
+    </w:p>
+    <w:p>
+      <w:pPr>
+        <w:widowControl w:val="0"/>
+        <w:tabs>
+          <w:tab w:val="left" w:pos="720"/>
+          <w:tab w:val="left" w:pos="1440"/>
+          <w:tab w:val="left" w:pos="2160"/>
+          <w:tab w:val="left" w:pos="2880"/>
+          <w:tab w:val="left" w:pos="3600"/>
+          <w:tab w:val="left" w:pos="4320"/>
+          <w:tab w:val="left" w:pos="5040"/>
+          <w:tab w:val="left" w:pos="5760"/>
+          <w:tab w:val="left" w:pos="6480"/>
+          <w:tab w:val="left" w:pos="7200"/>
+          <w:tab w:val="left" w:pos="7920"/>
+          <w:tab w:val="left" w:pos="8640"/>
+        </w:tabs>
+        <w:autoSpaceDE w:val="0"/>
+        <w:autoSpaceDN w:val="0"/>
+        <w:adjustRightInd w:val="0"/>
+        <w:rPr>
+          <w:rFonts w:ascii="Helvetica" w:hAnsi="Helvetica" w:cs="Helvetica"/>
+        </w:rPr>
+      </w:pPr>
+      <w:r>
+        <w:rPr>
+          <w:rFonts w:ascii="Helvetica" w:hAnsi="Helvetica" w:cs="Helvetica"/>
+        </w:rPr>
+        <w:t>Only 1 type of STD</w:t>
+      </w:r>
+    </w:p>
+    <w:p>
+      <w:pPr>
+        <w:widowControl w:val="0"/>
+        <w:tabs>
+          <w:tab w:val="left" w:pos="720"/>
+          <w:tab w:val="left" w:pos="1440"/>
+          <w:tab w:val="left" w:pos="2160"/>
+          <w:tab w:val="left" w:pos="2880"/>
+          <w:tab w:val="left" w:pos="3600"/>
+          <w:tab w:val="left" w:pos="4320"/>
+          <w:tab w:val="left" w:pos="5040"/>
+          <w:tab w:val="left" w:pos="5760"/>
+          <w:tab w:val="left" w:pos="6480"/>
+          <w:tab w:val="left" w:pos="7200"/>
+          <w:tab w:val="left" w:pos="7920"/>
+          <w:tab w:val="left" w:pos="8640"/>
+        </w:tabs>
+        <w:autoSpaceDE w:val="0"/>
+        <w:autoSpaceDN w:val="0"/>
+        <w:adjustRightInd w:val="0"/>
+        <w:rPr>
+          <w:rFonts w:ascii="Helvetica" w:hAnsi="Helvetica" w:cs="Helvetica"/>
+        </w:rPr>
+      </w:pPr>
+      <w:r>
+        <w:rPr>
+          <w:rFonts w:ascii="Helvetica" w:hAnsi="Helvetica" w:cs="Helvetica"/>
+        </w:rPr>
+        <w:t xml:space="preserve">If they are symptomatic, they will know they have an </w:t>
+      </w:r>
+      <w:proofErr w:type="spellStart"/>
+      <w:r>
+        <w:rPr>
+          <w:rFonts w:ascii="Helvetica" w:hAnsi="Helvetica" w:cs="Helvetica"/>
+        </w:rPr>
+        <w:t>std</w:t>
+      </w:r>
+      <w:proofErr w:type="spellEnd"/>
+      <w:r>
+        <w:rPr>
+          <w:rFonts w:ascii="Helvetica" w:hAnsi="Helvetica" w:cs="Helvetica"/>
+        </w:rPr>
+        <w:t>, and will want to practice safe sex from there forward (assuming that people are kind and not malicious)</w:t>
+      </w:r>
+    </w:p>
+    <w:p>
+      <w:pPr>
+        <w:widowControl w:val="0"/>
+        <w:tabs>
+          <w:tab w:val="left" w:pos="720"/>
+          <w:tab w:val="left" w:pos="1440"/>
+          <w:tab w:val="left" w:pos="2160"/>
+          <w:tab w:val="left" w:pos="2880"/>
+          <w:tab w:val="left" w:pos="3600"/>
+          <w:tab w:val="left" w:pos="4320"/>
+          <w:tab w:val="left" w:pos="5040"/>
+          <w:tab w:val="left" w:pos="5760"/>
+          <w:tab w:val="left" w:pos="6480"/>
+          <w:tab w:val="left" w:pos="7200"/>
+          <w:tab w:val="left" w:pos="7920"/>
+          <w:tab w:val="left" w:pos="8640"/>
+        </w:tabs>
+        <w:autoSpaceDE w:val="0"/>
+        <w:autoSpaceDN w:val="0"/>
+        <w:adjustRightInd w:val="0"/>
+        <w:rPr>
+          <w:rFonts w:ascii="Helvetica" w:hAnsi="Helvetica" w:cs="Helvetica"/>
+        </w:rPr>
+      </w:pPr>
+      <w:r>
+        <w:rPr>
+          <w:rFonts w:ascii="Helvetica" w:hAnsi="Helvetica" w:cs="Helvetica"/>
+        </w:rPr>
+        <w:t xml:space="preserve">Assume no testing/curing takes place? </w:t>
+      </w:r>
+      <w:proofErr w:type="gramStart"/>
+      <w:r>
+        <w:rPr>
+          <w:rFonts w:ascii="Helvetica" w:hAnsi="Helvetica" w:cs="Helvetica"/>
+        </w:rPr>
+        <w:t>just</w:t>
+      </w:r>
+      <w:proofErr w:type="gramEnd"/>
+      <w:r>
+        <w:rPr>
+          <w:rFonts w:ascii="Helvetica" w:hAnsi="Helvetica" w:cs="Helvetica"/>
+        </w:rPr>
+        <w:t xml:space="preserve"> whether they get an </w:t>
+      </w:r>
+      <w:proofErr w:type="spellStart"/>
+      <w:r>
+        <w:rPr>
+          <w:rFonts w:ascii="Helvetica" w:hAnsi="Helvetica" w:cs="Helvetica"/>
+        </w:rPr>
+        <w:t>std</w:t>
+      </w:r>
+      <w:proofErr w:type="spellEnd"/>
+      <w:r>
+        <w:rPr>
+          <w:rFonts w:ascii="Helvetica" w:hAnsi="Helvetica" w:cs="Helvetica"/>
+        </w:rPr>
+        <w:t xml:space="preserve">??? </w:t>
+      </w:r>
+      <w:proofErr w:type="gramStart"/>
+      <w:r>
+        <w:rPr>
+          <w:rFonts w:ascii="Helvetica" w:hAnsi="Helvetica" w:cs="Helvetica"/>
+        </w:rPr>
+        <w:t>not</w:t>
+      </w:r>
+      <w:proofErr w:type="gramEnd"/>
+      <w:r>
+        <w:rPr>
+          <w:rFonts w:ascii="Helvetica" w:hAnsi="Helvetica" w:cs="Helvetica"/>
+        </w:rPr>
+        <w:t xml:space="preserve"> </w:t>
+      </w:r>
+      <w:proofErr w:type="spellStart"/>
+      <w:r>
+        <w:rPr>
+          <w:rFonts w:ascii="Helvetica" w:hAnsi="Helvetica" w:cs="Helvetica"/>
+        </w:rPr>
+        <w:t>susre</w:t>
+      </w:r>
+      <w:proofErr w:type="spellEnd"/>
+      <w:r>
+        <w:rPr>
+          <w:rFonts w:ascii="Helvetica" w:hAnsi="Helvetica" w:cs="Helvetica"/>
+        </w:rPr>
+        <w:t>……***</w:t>
+      </w:r>
+    </w:p>
+    <w:p>
+      <w:pPr>
+        <w:widowControl w:val="0"/>
+        <w:tabs>
+          <w:tab w:val="left" w:pos="720"/>
+          <w:tab w:val="left" w:pos="1440"/>
+          <w:tab w:val="left" w:pos="2160"/>
+          <w:tab w:val="left" w:pos="2880"/>
+          <w:tab w:val="left" w:pos="3600"/>
+          <w:tab w:val="left" w:pos="4320"/>
+          <w:tab w:val="left" w:pos="5040"/>
+          <w:tab w:val="left" w:pos="5760"/>
+          <w:tab w:val="left" w:pos="6480"/>
+          <w:tab w:val="left" w:pos="7200"/>
+          <w:tab w:val="left" w:pos="7920"/>
+          <w:tab w:val="left" w:pos="8640"/>
+        </w:tabs>
+        <w:autoSpaceDE w:val="0"/>
+        <w:autoSpaceDN w:val="0"/>
+        <w:adjustRightInd w:val="0"/>
+        <w:rPr>
+          <w:rFonts w:ascii="Helvetica" w:hAnsi="Helvetica" w:cs="Helvetica"/>
+        </w:rPr>
+      </w:pPr>
+      <w:proofErr w:type="gramStart"/>
+      <w:r>
+        <w:rPr>
+          <w:rFonts w:ascii="Helvetica" w:hAnsi="Helvetica" w:cs="Helvetica"/>
+        </w:rPr>
+        <w:t>the</w:t>
+      </w:r>
+      <w:proofErr w:type="gramEnd"/>
+      <w:r>
+        <w:rPr>
+          <w:rFonts w:ascii="Helvetica" w:hAnsi="Helvetica" w:cs="Helvetica"/>
+        </w:rPr>
+        <w:t xml:space="preserve"> turtles don't get cured of this </w:t>
+      </w:r>
+      <w:proofErr w:type="spellStart"/>
+      <w:r>
+        <w:rPr>
+          <w:rFonts w:ascii="Helvetica" w:hAnsi="Helvetica" w:cs="Helvetica"/>
+        </w:rPr>
+        <w:t>std</w:t>
+      </w:r>
+      <w:proofErr w:type="spellEnd"/>
+      <w:r>
+        <w:rPr>
+          <w:rFonts w:ascii="Helvetica" w:hAnsi="Helvetica" w:cs="Helvetica"/>
+        </w:rPr>
+        <w:t xml:space="preserve">, because after having an </w:t>
+      </w:r>
+      <w:proofErr w:type="spellStart"/>
+      <w:r>
+        <w:rPr>
+          <w:rFonts w:ascii="Helvetica" w:hAnsi="Helvetica" w:cs="Helvetica"/>
+        </w:rPr>
+        <w:t>std</w:t>
+      </w:r>
+      <w:proofErr w:type="spellEnd"/>
+      <w:r>
+        <w:rPr>
+          <w:rFonts w:ascii="Helvetica" w:hAnsi="Helvetica" w:cs="Helvetica"/>
+        </w:rPr>
+        <w:t xml:space="preserve">, they always want to practice safe sex, so its about the same effect anyway (if </w:t>
+      </w:r>
+      <w:proofErr w:type="spellStart"/>
+      <w:r>
+        <w:rPr>
+          <w:rFonts w:ascii="Helvetica" w:hAnsi="Helvetica" w:cs="Helvetica"/>
+        </w:rPr>
+        <w:t>i</w:t>
+      </w:r>
+      <w:proofErr w:type="spellEnd"/>
+      <w:r>
+        <w:rPr>
+          <w:rFonts w:ascii="Helvetica" w:hAnsi="Helvetica" w:cs="Helvetica"/>
+        </w:rPr>
+        <w:t xml:space="preserve"> </w:t>
+      </w:r>
+      <w:proofErr w:type="spellStart"/>
+      <w:r>
+        <w:rPr>
+          <w:rFonts w:ascii="Helvetica" w:hAnsi="Helvetica" w:cs="Helvetica"/>
+        </w:rPr>
+        <w:t>dont</w:t>
+      </w:r>
+      <w:proofErr w:type="spellEnd"/>
+      <w:r>
+        <w:rPr>
+          <w:rFonts w:ascii="Helvetica" w:hAnsi="Helvetica" w:cs="Helvetica"/>
+        </w:rPr>
+        <w:t xml:space="preserve"> get condom accuracy stuff in)</w:t>
+      </w:r>
+    </w:p>
+    <w:p>
+      <w:pPr>
+        <w:widowControl w:val="0"/>
+        <w:tabs>
+          <w:tab w:val="left" w:pos="720"/>
+          <w:tab w:val="left" w:pos="1440"/>
+          <w:tab w:val="left" w:pos="2160"/>
+          <w:tab w:val="left" w:pos="2880"/>
+          <w:tab w:val="left" w:pos="3600"/>
+          <w:tab w:val="left" w:pos="4320"/>
+          <w:tab w:val="left" w:pos="5040"/>
+          <w:tab w:val="left" w:pos="5760"/>
+          <w:tab w:val="left" w:pos="6480"/>
+          <w:tab w:val="left" w:pos="7200"/>
+          <w:tab w:val="left" w:pos="7920"/>
+          <w:tab w:val="left" w:pos="8640"/>
+        </w:tabs>
+        <w:autoSpaceDE w:val="0"/>
+        <w:autoSpaceDN w:val="0"/>
+        <w:adjustRightInd w:val="0"/>
+        <w:rPr>
+          <w:rFonts w:ascii="Helvetica" w:hAnsi="Helvetica" w:cs="Helvetica"/>
+        </w:rPr>
+      </w:pPr>
+      <w:r>
+        <w:rPr>
+          <w:rFonts w:ascii="Helvetica" w:hAnsi="Helvetica" w:cs="Helvetica"/>
+        </w:rPr>
+        <w:t>Assumptions:</w:t>
+      </w:r>
+    </w:p>
+    <w:p>
+      <w:pPr>
+        <w:widowControl w:val="0"/>
+        <w:tabs>
+          <w:tab w:val="left" w:pos="720"/>
+          <w:tab w:val="left" w:pos="1440"/>
+          <w:tab w:val="left" w:pos="2160"/>
+          <w:tab w:val="left" w:pos="2880"/>
+          <w:tab w:val="left" w:pos="3600"/>
+          <w:tab w:val="left" w:pos="4320"/>
+          <w:tab w:val="left" w:pos="5040"/>
+          <w:tab w:val="left" w:pos="5760"/>
+          <w:tab w:val="left" w:pos="6480"/>
+          <w:tab w:val="left" w:pos="7200"/>
+          <w:tab w:val="left" w:pos="7920"/>
+          <w:tab w:val="left" w:pos="8640"/>
+        </w:tabs>
+        <w:autoSpaceDE w:val="0"/>
+        <w:autoSpaceDN w:val="0"/>
+        <w:adjustRightInd w:val="0"/>
+        <w:rPr>
+          <w:rFonts w:ascii="Helvetica" w:hAnsi="Helvetica" w:cs="Helvetica"/>
+        </w:rPr>
+      </w:pPr>
+      <w:proofErr w:type="gramStart"/>
+      <w:r>
+        <w:rPr>
+          <w:rFonts w:ascii="Helvetica" w:hAnsi="Helvetica" w:cs="Helvetica"/>
+        </w:rPr>
+        <w:t>if</w:t>
+      </w:r>
+      <w:proofErr w:type="gramEnd"/>
+      <w:r>
+        <w:rPr>
+          <w:rFonts w:ascii="Helvetica" w:hAnsi="Helvetica" w:cs="Helvetica"/>
+        </w:rPr>
+        <w:t xml:space="preserve"> they know they are infected, want to use safe sex</w:t>
+      </w:r>
+    </w:p>
+    <w:p>
+      <w:pPr>
+        <w:widowControl w:val="0"/>
+        <w:tabs>
+          <w:tab w:val="left" w:pos="720"/>
+          <w:tab w:val="left" w:pos="1440"/>
+          <w:tab w:val="left" w:pos="2160"/>
+          <w:tab w:val="left" w:pos="2880"/>
+          <w:tab w:val="left" w:pos="3600"/>
+          <w:tab w:val="left" w:pos="4320"/>
+          <w:tab w:val="left" w:pos="5040"/>
+          <w:tab w:val="left" w:pos="5760"/>
+          <w:tab w:val="left" w:pos="6480"/>
+          <w:tab w:val="left" w:pos="7200"/>
+          <w:tab w:val="left" w:pos="7920"/>
+          <w:tab w:val="left" w:pos="8640"/>
+        </w:tabs>
+        <w:autoSpaceDE w:val="0"/>
+        <w:autoSpaceDN w:val="0"/>
+        <w:adjustRightInd w:val="0"/>
+        <w:rPr>
+          <w:rFonts w:ascii="Helvetica" w:hAnsi="Helvetica" w:cs="Helvetica"/>
+        </w:rPr>
+      </w:pPr>
+      <w:proofErr w:type="gramStart"/>
+      <w:r>
+        <w:rPr>
+          <w:rFonts w:ascii="Helvetica" w:hAnsi="Helvetica" w:cs="Helvetica"/>
+        </w:rPr>
+        <w:t>no</w:t>
+      </w:r>
+      <w:proofErr w:type="gramEnd"/>
+      <w:r>
+        <w:rPr>
+          <w:rFonts w:ascii="Helvetica" w:hAnsi="Helvetica" w:cs="Helvetica"/>
+        </w:rPr>
+        <w:t xml:space="preserve"> friendships die, no social group membership changes</w:t>
+      </w:r>
+    </w:p>
+    <w:p>
+      <w:pPr>
+        <w:widowControl w:val="0"/>
+        <w:tabs>
+          <w:tab w:val="left" w:pos="720"/>
+          <w:tab w:val="left" w:pos="1440"/>
+          <w:tab w:val="left" w:pos="2160"/>
+          <w:tab w:val="left" w:pos="2880"/>
+          <w:tab w:val="left" w:pos="3600"/>
+          <w:tab w:val="left" w:pos="4320"/>
+          <w:tab w:val="left" w:pos="5040"/>
+          <w:tab w:val="left" w:pos="5760"/>
+          <w:tab w:val="left" w:pos="6480"/>
+          <w:tab w:val="left" w:pos="7200"/>
+          <w:tab w:val="left" w:pos="7920"/>
+          <w:tab w:val="left" w:pos="8640"/>
+        </w:tabs>
+        <w:autoSpaceDE w:val="0"/>
+        <w:autoSpaceDN w:val="0"/>
+        <w:adjustRightInd w:val="0"/>
+        <w:rPr>
+          <w:rFonts w:ascii="Helvetica" w:hAnsi="Helvetica" w:cs="Helvetica"/>
+        </w:rPr>
+      </w:pPr>
+    </w:p>
+    <w:p>
+      <w:pPr>
+        <w:widowControl w:val="0"/>
+        <w:tabs>
+          <w:tab w:val="left" w:pos="220"/>
+          <w:tab w:val="left" w:pos="720"/>
+          <w:tab w:val="left" w:pos="1440"/>
+          <w:tab w:val="left" w:pos="2160"/>
+          <w:tab w:val="left" w:pos="2880"/>
+          <w:tab w:val="left" w:pos="3600"/>
+          <w:tab w:val="left" w:pos="4320"/>
+          <w:tab w:val="left" w:pos="5040"/>
+          <w:tab w:val="left" w:pos="5760"/>
+          <w:tab w:val="left" w:pos="6480"/>
+          <w:tab w:val="left" w:pos="7200"/>
+          <w:tab w:val="left" w:pos="7920"/>
+          <w:tab w:val="left" w:pos="8640"/>
+        </w:tabs>
+        <w:autoSpaceDE w:val="0"/>
+        <w:autoSpaceDN w:val="0"/>
+        <w:adjustRightInd w:val="0"/>
+        <w:ind w:left="720" w:hanging="720"/>
+        <w:rPr>
+          <w:rFonts w:ascii="Helvetica" w:hAnsi="Helvetica" w:cs="Helvetica"/>
+        </w:rPr>
+      </w:pPr>
+      <w:r>
+        <w:rPr>
+          <w:rFonts w:ascii="Helvetica" w:hAnsi="Helvetica" w:cs="Helvetica"/>
+        </w:rPr>
+        <w:t>Should agents be able to have multiple sexual partners? --&gt; NO</w:t>
+      </w:r>
+    </w:p>
+    <w:p>
+      <w:pPr>
+        <w:widowControl w:val="0"/>
+        <w:tabs>
+          <w:tab w:val="left" w:pos="220"/>
+          <w:tab w:val="left" w:pos="720"/>
+          <w:tab w:val="left" w:pos="1440"/>
+          <w:tab w:val="left" w:pos="2160"/>
+          <w:tab w:val="left" w:pos="2880"/>
+          <w:tab w:val="left" w:pos="3600"/>
+          <w:tab w:val="left" w:pos="4320"/>
+          <w:tab w:val="left" w:pos="5040"/>
+          <w:tab w:val="left" w:pos="5760"/>
+          <w:tab w:val="left" w:pos="6480"/>
+          <w:tab w:val="left" w:pos="7200"/>
+          <w:tab w:val="left" w:pos="7920"/>
+          <w:tab w:val="left" w:pos="8640"/>
+        </w:tabs>
+        <w:autoSpaceDE w:val="0"/>
+        <w:autoSpaceDN w:val="0"/>
+        <w:adjustRightInd w:val="0"/>
+        <w:ind w:left="720" w:hanging="720"/>
+        <w:rPr>
+          <w:rFonts w:ascii="Helvetica" w:hAnsi="Helvetica" w:cs="Helvetica"/>
+        </w:rPr>
+      </w:pPr>
+      <w:r>
+        <w:rPr>
+          <w:rFonts w:ascii="Helvetica" w:hAnsi="Helvetica" w:cs="Helvetica"/>
+        </w:rPr>
+        <w:t xml:space="preserve">Should people get treated and </w:t>
+      </w:r>
+      <w:proofErr w:type="gramStart"/>
+      <w:r>
+        <w:rPr>
+          <w:rFonts w:ascii="Helvetica" w:hAnsi="Helvetica" w:cs="Helvetica"/>
+        </w:rPr>
+        <w:t>cured…??</w:t>
+      </w:r>
+      <w:proofErr w:type="gramEnd"/>
+      <w:r>
+        <w:rPr>
+          <w:rFonts w:ascii="Helvetica" w:hAnsi="Helvetica" w:cs="Helvetica"/>
+        </w:rPr>
+        <w:t xml:space="preserve"> </w:t>
+      </w:r>
+      <w:proofErr w:type="gramStart"/>
+      <w:r>
+        <w:rPr>
+          <w:rFonts w:ascii="Helvetica" w:hAnsi="Helvetica" w:cs="Helvetica"/>
+        </w:rPr>
+        <w:t>no</w:t>
+      </w:r>
+      <w:proofErr w:type="gramEnd"/>
+    </w:p>
+    <w:p>
+      <w:pPr>
+        <w:widowControl w:val="0"/>
+        <w:tabs>
+          <w:tab w:val="left" w:pos="220"/>
+          <w:tab w:val="left" w:pos="720"/>
+          <w:tab w:val="left" w:pos="1440"/>
+          <w:tab w:val="left" w:pos="2160"/>
+          <w:tab w:val="left" w:pos="2880"/>
+          <w:tab w:val="left" w:pos="3600"/>
+          <w:tab w:val="left" w:pos="4320"/>
+          <w:tab w:val="left" w:pos="5040"/>
+          <w:tab w:val="left" w:pos="5760"/>
+          <w:tab w:val="left" w:pos="6480"/>
+          <w:tab w:val="left" w:pos="7200"/>
+          <w:tab w:val="left" w:pos="7920"/>
+          <w:tab w:val="left" w:pos="8640"/>
+        </w:tabs>
+        <w:autoSpaceDE w:val="0"/>
+        <w:autoSpaceDN w:val="0"/>
+        <w:adjustRightInd w:val="0"/>
+        <w:ind w:left="720" w:hanging="720"/>
+        <w:rPr>
+          <w:rFonts w:ascii="Helvetica" w:hAnsi="Helvetica" w:cs="Helvetica"/>
+        </w:rPr>
+      </w:pPr>
+      <w:proofErr w:type="gramStart"/>
+      <w:r>
+        <w:rPr>
+          <w:rFonts w:ascii="Helvetica" w:hAnsi="Helvetica" w:cs="Helvetica"/>
+        </w:rPr>
+        <w:t>gender</w:t>
+      </w:r>
+      <w:proofErr w:type="gramEnd"/>
+      <w:r>
+        <w:rPr>
+          <w:rFonts w:ascii="Helvetica" w:hAnsi="Helvetica" w:cs="Helvetica"/>
+        </w:rPr>
+        <w:t xml:space="preserve"> balance workgroups?? </w:t>
+      </w:r>
+      <w:proofErr w:type="gramStart"/>
+      <w:r>
+        <w:rPr>
+          <w:rFonts w:ascii="Helvetica" w:hAnsi="Helvetica" w:cs="Helvetica"/>
+        </w:rPr>
+        <w:t>no</w:t>
+      </w:r>
+      <w:proofErr w:type="gramEnd"/>
+      <w:r>
+        <w:rPr>
+          <w:rFonts w:ascii="Helvetica" w:hAnsi="Helvetica" w:cs="Helvetica"/>
+        </w:rPr>
+        <w:t>, it is randomized</w:t>
+      </w:r>
+    </w:p>
+    <w:p>
+      <w:pPr>
+        <w:widowControl w:val="0"/>
+        <w:tabs>
+          <w:tab w:val="left" w:pos="220"/>
+          <w:tab w:val="left" w:pos="720"/>
+          <w:tab w:val="left" w:pos="1440"/>
+          <w:tab w:val="left" w:pos="2160"/>
+          <w:tab w:val="left" w:pos="2880"/>
+          <w:tab w:val="left" w:pos="3600"/>
+          <w:tab w:val="left" w:pos="4320"/>
+          <w:tab w:val="left" w:pos="5040"/>
+          <w:tab w:val="left" w:pos="5760"/>
+          <w:tab w:val="left" w:pos="6480"/>
+          <w:tab w:val="left" w:pos="7200"/>
+          <w:tab w:val="left" w:pos="7920"/>
+          <w:tab w:val="left" w:pos="8640"/>
+        </w:tabs>
+        <w:autoSpaceDE w:val="0"/>
+        <w:autoSpaceDN w:val="0"/>
+        <w:adjustRightInd w:val="0"/>
+        <w:ind w:left="720" w:hanging="720"/>
+        <w:rPr>
+          <w:rFonts w:ascii="Helvetica" w:hAnsi="Helvetica" w:cs="Helvetica"/>
+        </w:rPr>
+      </w:pPr>
+    </w:p>
+    <w:p>
+      <w:pPr>
+        <w:widowControl w:val="0"/>
+        <w:tabs>
+          <w:tab w:val="left" w:pos="720"/>
+          <w:tab w:val="left" w:pos="1440"/>
+          <w:tab w:val="left" w:pos="2160"/>
+          <w:tab w:val="left" w:pos="2880"/>
+          <w:tab w:val="left" w:pos="3600"/>
+          <w:tab w:val="left" w:pos="4320"/>
+          <w:tab w:val="left" w:pos="5040"/>
+          <w:tab w:val="left" w:pos="5760"/>
+          <w:tab w:val="left" w:pos="6480"/>
+          <w:tab w:val="left" w:pos="7200"/>
+          <w:tab w:val="left" w:pos="7920"/>
+          <w:tab w:val="left" w:pos="8640"/>
+        </w:tabs>
+        <w:autoSpaceDE w:val="0"/>
+        <w:autoSpaceDN w:val="0"/>
+        <w:adjustRightInd w:val="0"/>
+        <w:rPr>
+          <w:rFonts w:ascii="Helvetica" w:hAnsi="Helvetica" w:cs="Helvetica"/>
+        </w:rPr>
+      </w:pPr>
+      <w:proofErr w:type="gramStart"/>
+      <w:r>
+        <w:rPr>
+          <w:rFonts w:ascii="Helvetica" w:hAnsi="Helvetica" w:cs="Helvetica"/>
+        </w:rPr>
+        <w:t>make</w:t>
+      </w:r>
+      <w:proofErr w:type="gramEnd"/>
+      <w:r>
+        <w:rPr>
+          <w:rFonts w:ascii="Helvetica" w:hAnsi="Helvetica" w:cs="Helvetica"/>
+        </w:rPr>
+        <w:t xml:space="preserve"> friends (will only be called if the turtle has not reached their maximum friend limit) and their tendency is acceptable</w:t>
+      </w:r>
+    </w:p>
+    <w:p>
+      <w:pPr>
+        <w:widowControl w:val="0"/>
+        <w:tabs>
+          <w:tab w:val="left" w:pos="720"/>
+          <w:tab w:val="left" w:pos="1440"/>
+          <w:tab w:val="left" w:pos="2160"/>
+          <w:tab w:val="left" w:pos="2880"/>
+          <w:tab w:val="left" w:pos="3600"/>
+          <w:tab w:val="left" w:pos="4320"/>
+          <w:tab w:val="left" w:pos="5040"/>
+          <w:tab w:val="left" w:pos="5760"/>
+          <w:tab w:val="left" w:pos="6480"/>
+          <w:tab w:val="left" w:pos="7200"/>
+          <w:tab w:val="left" w:pos="7920"/>
+          <w:tab w:val="left" w:pos="8640"/>
+        </w:tabs>
+        <w:autoSpaceDE w:val="0"/>
+        <w:autoSpaceDN w:val="0"/>
+        <w:adjustRightInd w:val="0"/>
+        <w:rPr>
+          <w:rFonts w:ascii="Helvetica" w:hAnsi="Helvetica" w:cs="Helvetica"/>
+        </w:rPr>
+      </w:pPr>
+    </w:p>
+    <w:p>
+      <w:pPr>
+        <w:widowControl w:val="0"/>
+        <w:tabs>
+          <w:tab w:val="left" w:pos="720"/>
+          <w:tab w:val="left" w:pos="1440"/>
+          <w:tab w:val="left" w:pos="2160"/>
+          <w:tab w:val="left" w:pos="2880"/>
+          <w:tab w:val="left" w:pos="3600"/>
+          <w:tab w:val="left" w:pos="4320"/>
+          <w:tab w:val="left" w:pos="5040"/>
+          <w:tab w:val="left" w:pos="5760"/>
+          <w:tab w:val="left" w:pos="6480"/>
+          <w:tab w:val="left" w:pos="7200"/>
+          <w:tab w:val="left" w:pos="7920"/>
+          <w:tab w:val="left" w:pos="8640"/>
+        </w:tabs>
+        <w:autoSpaceDE w:val="0"/>
+        <w:autoSpaceDN w:val="0"/>
+        <w:adjustRightInd w:val="0"/>
+        <w:rPr>
+          <w:rFonts w:ascii="Helvetica" w:hAnsi="Helvetica" w:cs="Helvetica"/>
+        </w:rPr>
+      </w:pPr>
+    </w:p>
+    <w:p>
+      <w:pPr>
+        <w:widowControl w:val="0"/>
+        <w:tabs>
+          <w:tab w:val="left" w:pos="720"/>
+          <w:tab w:val="left" w:pos="1440"/>
+          <w:tab w:val="left" w:pos="2160"/>
+          <w:tab w:val="left" w:pos="2880"/>
+          <w:tab w:val="left" w:pos="3600"/>
+          <w:tab w:val="left" w:pos="4320"/>
+          <w:tab w:val="left" w:pos="5040"/>
+          <w:tab w:val="left" w:pos="5760"/>
+          <w:tab w:val="left" w:pos="6480"/>
+          <w:tab w:val="left" w:pos="7200"/>
+          <w:tab w:val="left" w:pos="7920"/>
+          <w:tab w:val="left" w:pos="8640"/>
+        </w:tabs>
+        <w:autoSpaceDE w:val="0"/>
+        <w:autoSpaceDN w:val="0"/>
+        <w:adjustRightInd w:val="0"/>
+        <w:rPr>
+          <w:rFonts w:ascii="Helvetica" w:hAnsi="Helvetica" w:cs="Helvetica"/>
+        </w:rPr>
+      </w:pPr>
+      <w:r>
+        <w:rPr>
+          <w:rFonts w:ascii="Helvetica" w:hAnsi="Helvetica" w:cs="Helvetica"/>
+        </w:rPr>
+        <w:t xml:space="preserve">**Clarify condom use as ONLY?? </w:t>
+      </w:r>
+      <w:proofErr w:type="gramStart"/>
+      <w:r>
+        <w:rPr>
+          <w:rFonts w:ascii="Helvetica" w:hAnsi="Helvetica" w:cs="Helvetica"/>
+        </w:rPr>
+        <w:t>mode</w:t>
+      </w:r>
+      <w:proofErr w:type="gramEnd"/>
+      <w:r>
+        <w:rPr>
+          <w:rFonts w:ascii="Helvetica" w:hAnsi="Helvetica" w:cs="Helvetica"/>
+        </w:rPr>
+        <w:t xml:space="preserve"> of safe sex protection form</w:t>
+      </w:r>
+    </w:p>
+    <w:p>
+      <w:pPr>
+        <w:widowControl w:val="0"/>
+        <w:tabs>
+          <w:tab w:val="left" w:pos="720"/>
+          <w:tab w:val="left" w:pos="1440"/>
+          <w:tab w:val="left" w:pos="2160"/>
+          <w:tab w:val="left" w:pos="2880"/>
+          <w:tab w:val="left" w:pos="3600"/>
+          <w:tab w:val="left" w:pos="4320"/>
+          <w:tab w:val="left" w:pos="5040"/>
+          <w:tab w:val="left" w:pos="5760"/>
+          <w:tab w:val="left" w:pos="6480"/>
+          <w:tab w:val="left" w:pos="7200"/>
+          <w:tab w:val="left" w:pos="7920"/>
+          <w:tab w:val="left" w:pos="8640"/>
+        </w:tabs>
+        <w:autoSpaceDE w:val="0"/>
+        <w:autoSpaceDN w:val="0"/>
+        <w:adjustRightInd w:val="0"/>
+        <w:rPr>
+          <w:rFonts w:ascii="Helvetica" w:hAnsi="Helvetica" w:cs="Helvetica"/>
+        </w:rPr>
+      </w:pPr>
+    </w:p>
+    <w:p>
+      <w:pPr>
+        <w:widowControl w:val="0"/>
+        <w:tabs>
+          <w:tab w:val="left" w:pos="720"/>
+          <w:tab w:val="left" w:pos="1440"/>
+          <w:tab w:val="left" w:pos="2160"/>
+          <w:tab w:val="left" w:pos="2880"/>
+          <w:tab w:val="left" w:pos="3600"/>
+          <w:tab w:val="left" w:pos="4320"/>
+          <w:tab w:val="left" w:pos="5040"/>
+          <w:tab w:val="left" w:pos="5760"/>
+          <w:tab w:val="left" w:pos="6480"/>
+          <w:tab w:val="left" w:pos="7200"/>
+          <w:tab w:val="left" w:pos="7920"/>
+          <w:tab w:val="left" w:pos="8640"/>
+        </w:tabs>
+        <w:autoSpaceDE w:val="0"/>
+        <w:autoSpaceDN w:val="0"/>
+        <w:adjustRightInd w:val="0"/>
+        <w:rPr>
+          <w:rFonts w:ascii="Helvetica" w:hAnsi="Helvetica" w:cs="Helvetica"/>
+        </w:rPr>
+      </w:pPr>
+      <w:r>
+        <w:rPr>
+          <w:rFonts w:ascii="Helvetica" w:hAnsi="Helvetica" w:cs="Helvetica"/>
+        </w:rPr>
+        <w:t xml:space="preserve">Explain how </w:t>
+      </w:r>
+      <w:r>
+        <w:rPr>
+          <w:rFonts w:ascii="Helvetica" w:hAnsi="Helvetica" w:cs="Helvetica"/>
           <w:b/>
+          <w:bCs/>
+        </w:rPr>
+        <w:t xml:space="preserve">percentages of types of sexual education throughout </w:t>
+      </w:r>
+      <w:proofErr w:type="spellStart"/>
+      <w:r>
+        <w:rPr>
+          <w:rFonts w:ascii="Helvetica" w:hAnsi="Helvetica" w:cs="Helvetica"/>
+          <w:b/>
+          <w:bCs/>
+        </w:rPr>
+        <w:t>america</w:t>
+      </w:r>
+      <w:proofErr w:type="spellEnd"/>
+      <w:r>
+        <w:rPr>
+          <w:rFonts w:ascii="Helvetica" w:hAnsi="Helvetica" w:cs="Helvetica"/>
+          <w:b/>
+          <w:bCs/>
+        </w:rPr>
+        <w:t xml:space="preserve">/ levels of knowledge of safe sex when entering college were created. </w:t>
+      </w:r>
+      <w:proofErr w:type="gramStart"/>
+      <w:r>
+        <w:rPr>
+          <w:rFonts w:ascii="Helvetica" w:hAnsi="Helvetica" w:cs="Helvetica"/>
+          <w:b/>
+          <w:bCs/>
+        </w:rPr>
+        <w:t>decided</w:t>
+      </w:r>
+      <w:proofErr w:type="gramEnd"/>
+      <w:r>
+        <w:rPr>
+          <w:rFonts w:ascii="Helvetica" w:hAnsi="Helvetica" w:cs="Helvetica"/>
+          <w:b/>
+          <w:bCs/>
+        </w:rPr>
+        <w:t xml:space="preserve"> </w:t>
+      </w:r>
+      <w:r>
+        <w:rPr>
+          <w:rFonts w:ascii="Helvetica" w:hAnsi="Helvetica" w:cs="Helvetica"/>
+        </w:rPr>
+        <w:t xml:space="preserve">Don't need stats on percentages of prevalence of STIs in target demographic, to start out simulation (rather than having person choose to infect people) …. </w:t>
+      </w:r>
+      <w:proofErr w:type="gramStart"/>
+      <w:r>
+        <w:rPr>
+          <w:rFonts w:ascii="Helvetica" w:hAnsi="Helvetica" w:cs="Helvetica"/>
+        </w:rPr>
+        <w:t>since</w:t>
+      </w:r>
+      <w:proofErr w:type="gramEnd"/>
+      <w:r>
+        <w:rPr>
+          <w:rFonts w:ascii="Helvetica" w:hAnsi="Helvetica" w:cs="Helvetica"/>
+        </w:rPr>
+        <w:t xml:space="preserve"> could vary, and want to also simulate without an infection present, which could potentially be younger kids??</w:t>
+      </w:r>
+    </w:p>
+    <w:p>
+      <w:pPr>
+        <w:spacing w:line="360" w:lineRule="auto"/>
+        <w:rPr>
+          <w:rFonts w:ascii="Helvetica" w:hAnsi="Helvetica"/>
+          <w:sz w:val="22"/>
+          <w:szCs w:val="22"/>
+        </w:rPr>
+      </w:pPr>
+    </w:p>
+    <w:p>
+      <w:pPr>
+        <w:spacing w:line="360" w:lineRule="auto"/>
+        <w:rPr>
+          <w:rFonts w:ascii="Helvetica" w:hAnsi="Helvetica"/>
+          <w:b/>
+          <w:sz w:val="22"/>
+          <w:szCs w:val="22"/>
+        </w:rPr>
+      </w:pPr>
+      <w:r>
+        <w:rPr>
+          <w:rFonts w:ascii="Helvetica" w:hAnsi="Helvetica"/>
+          <w:b/>
           <w:sz w:val="22"/>
           <w:szCs w:val="22"/>
         </w:rPr>
@@ -2719,31 +4075,516 @@
     </w:p>
     <w:p>
       <w:pPr>
-        <w:spacing w:line="360" w:lineRule="auto"/>
-        <w:rPr>
-          <w:rFonts w:ascii="Helvetica" w:hAnsi="Helvetica"/>
-          <w:sz w:val="22"/>
-          <w:szCs w:val="22"/>
-        </w:rPr>
-      </w:pPr>
-      <w:r>
-        <w:rPr>
-          <w:rFonts w:ascii="Helvetica" w:hAnsi="Helvetica"/>
-          <w:sz w:val="22"/>
-          <w:szCs w:val="22"/>
-        </w:rPr>
-        <w:t>Asdlkfj\</w:t>
-      </w:r>
-    </w:p>
-    <w:p>
-      <w:pPr>
-        <w:spacing w:line="360" w:lineRule="auto"/>
-        <w:rPr>
-          <w:rFonts w:ascii="Helvetica" w:hAnsi="Helvetica"/>
-          <w:sz w:val="22"/>
-          <w:szCs w:val="22"/>
-        </w:rPr>
-      </w:pPr>
+        <w:widowControl w:val="0"/>
+        <w:tabs>
+          <w:tab w:val="left" w:pos="720"/>
+          <w:tab w:val="left" w:pos="1440"/>
+          <w:tab w:val="left" w:pos="2160"/>
+          <w:tab w:val="left" w:pos="2880"/>
+          <w:tab w:val="left" w:pos="3600"/>
+          <w:tab w:val="left" w:pos="4320"/>
+          <w:tab w:val="left" w:pos="5040"/>
+          <w:tab w:val="left" w:pos="5760"/>
+          <w:tab w:val="left" w:pos="6480"/>
+          <w:tab w:val="left" w:pos="7200"/>
+          <w:tab w:val="left" w:pos="7920"/>
+          <w:tab w:val="left" w:pos="8640"/>
+        </w:tabs>
+        <w:autoSpaceDE w:val="0"/>
+        <w:autoSpaceDN w:val="0"/>
+        <w:adjustRightInd w:val="0"/>
+        <w:rPr>
+          <w:rFonts w:ascii="Helvetica" w:hAnsi="Helvetica" w:cs="Helvetica"/>
+        </w:rPr>
+      </w:pPr>
+      <w:proofErr w:type="gramStart"/>
+      <w:r>
+        <w:rPr>
+          <w:rFonts w:ascii="Helvetica" w:hAnsi="Helvetica" w:cs="Helvetica"/>
+        </w:rPr>
+        <w:t>decided</w:t>
+      </w:r>
+      <w:proofErr w:type="gramEnd"/>
+      <w:r>
+        <w:rPr>
+          <w:rFonts w:ascii="Helvetica" w:hAnsi="Helvetica" w:cs="Helvetica"/>
+        </w:rPr>
+        <w:t xml:space="preserve"> to eliminate:</w:t>
+      </w:r>
+    </w:p>
+    <w:p>
+      <w:pPr>
+        <w:widowControl w:val="0"/>
+        <w:tabs>
+          <w:tab w:val="left" w:pos="720"/>
+          <w:tab w:val="left" w:pos="1440"/>
+          <w:tab w:val="left" w:pos="2160"/>
+          <w:tab w:val="left" w:pos="2880"/>
+          <w:tab w:val="left" w:pos="3600"/>
+          <w:tab w:val="left" w:pos="4320"/>
+          <w:tab w:val="left" w:pos="5040"/>
+          <w:tab w:val="left" w:pos="5760"/>
+          <w:tab w:val="left" w:pos="6480"/>
+          <w:tab w:val="left" w:pos="7200"/>
+          <w:tab w:val="left" w:pos="7920"/>
+          <w:tab w:val="left" w:pos="8640"/>
+        </w:tabs>
+        <w:autoSpaceDE w:val="0"/>
+        <w:autoSpaceDN w:val="0"/>
+        <w:adjustRightInd w:val="0"/>
+        <w:rPr>
+          <w:rFonts w:ascii="Helvetica" w:hAnsi="Helvetica" w:cs="Helvetica"/>
+        </w:rPr>
+      </w:pPr>
+      <w:proofErr w:type="spellStart"/>
+      <w:proofErr w:type="gramStart"/>
+      <w:r>
+        <w:rPr>
+          <w:rFonts w:ascii="Helvetica" w:hAnsi="Helvetica" w:cs="Helvetica"/>
+        </w:rPr>
+        <w:t>vocality</w:t>
+      </w:r>
+      <w:proofErr w:type="spellEnd"/>
+      <w:proofErr w:type="gramEnd"/>
+      <w:r>
+        <w:rPr>
+          <w:rFonts w:ascii="Helvetica" w:hAnsi="Helvetica" w:cs="Helvetica"/>
+        </w:rPr>
+        <w:t xml:space="preserve"> - used certainty instead for simplification. </w:t>
+      </w:r>
+      <w:proofErr w:type="gramStart"/>
+      <w:r>
+        <w:rPr>
+          <w:rFonts w:ascii="Helvetica" w:hAnsi="Helvetica" w:cs="Helvetica"/>
+        </w:rPr>
+        <w:t>but</w:t>
+      </w:r>
+      <w:proofErr w:type="gramEnd"/>
+      <w:r>
+        <w:rPr>
+          <w:rFonts w:ascii="Helvetica" w:hAnsi="Helvetica" w:cs="Helvetica"/>
+        </w:rPr>
+        <w:t xml:space="preserve"> could be an extension? </w:t>
+      </w:r>
+      <w:proofErr w:type="gramStart"/>
+      <w:r>
+        <w:rPr>
+          <w:rFonts w:ascii="Helvetica" w:hAnsi="Helvetica" w:cs="Helvetica"/>
+        </w:rPr>
+        <w:t>this</w:t>
+      </w:r>
+      <w:proofErr w:type="gramEnd"/>
+      <w:r>
+        <w:rPr>
+          <w:rFonts w:ascii="Helvetica" w:hAnsi="Helvetica" w:cs="Helvetica"/>
+        </w:rPr>
+        <w:t xml:space="preserve"> model assumes that the agents are willing to talk about the sensitive topic of safe sex behaviors with their peers, which may not be true at all se</w:t>
+      </w:r>
+    </w:p>
+    <w:p>
+      <w:pPr>
+        <w:widowControl w:val="0"/>
+        <w:tabs>
+          <w:tab w:val="left" w:pos="720"/>
+          <w:tab w:val="left" w:pos="1440"/>
+          <w:tab w:val="left" w:pos="2160"/>
+          <w:tab w:val="left" w:pos="2880"/>
+          <w:tab w:val="left" w:pos="3600"/>
+          <w:tab w:val="left" w:pos="4320"/>
+          <w:tab w:val="left" w:pos="5040"/>
+          <w:tab w:val="left" w:pos="5760"/>
+          <w:tab w:val="left" w:pos="6480"/>
+          <w:tab w:val="left" w:pos="7200"/>
+          <w:tab w:val="left" w:pos="7920"/>
+          <w:tab w:val="left" w:pos="8640"/>
+        </w:tabs>
+        <w:autoSpaceDE w:val="0"/>
+        <w:autoSpaceDN w:val="0"/>
+        <w:adjustRightInd w:val="0"/>
+        <w:rPr>
+          <w:rFonts w:ascii="Helvetica" w:hAnsi="Helvetica" w:cs="Helvetica"/>
+        </w:rPr>
+      </w:pPr>
+    </w:p>
+    <w:p>
+      <w:pPr>
+        <w:widowControl w:val="0"/>
+        <w:tabs>
+          <w:tab w:val="left" w:pos="720"/>
+          <w:tab w:val="left" w:pos="1440"/>
+          <w:tab w:val="left" w:pos="2160"/>
+          <w:tab w:val="left" w:pos="2880"/>
+          <w:tab w:val="left" w:pos="3600"/>
+          <w:tab w:val="left" w:pos="4320"/>
+          <w:tab w:val="left" w:pos="5040"/>
+          <w:tab w:val="left" w:pos="5760"/>
+          <w:tab w:val="left" w:pos="6480"/>
+          <w:tab w:val="left" w:pos="7200"/>
+          <w:tab w:val="left" w:pos="7920"/>
+          <w:tab w:val="left" w:pos="8640"/>
+        </w:tabs>
+        <w:autoSpaceDE w:val="0"/>
+        <w:autoSpaceDN w:val="0"/>
+        <w:adjustRightInd w:val="0"/>
+        <w:rPr>
+          <w:rFonts w:ascii="Helvetica" w:hAnsi="Helvetica" w:cs="Helvetica"/>
+        </w:rPr>
+      </w:pPr>
+    </w:p>
+    <w:p>
+      <w:pPr>
+        <w:widowControl w:val="0"/>
+        <w:tabs>
+          <w:tab w:val="left" w:pos="720"/>
+          <w:tab w:val="left" w:pos="1440"/>
+          <w:tab w:val="left" w:pos="2160"/>
+          <w:tab w:val="left" w:pos="2880"/>
+          <w:tab w:val="left" w:pos="3600"/>
+          <w:tab w:val="left" w:pos="4320"/>
+          <w:tab w:val="left" w:pos="5040"/>
+          <w:tab w:val="left" w:pos="5760"/>
+          <w:tab w:val="left" w:pos="6480"/>
+          <w:tab w:val="left" w:pos="7200"/>
+          <w:tab w:val="left" w:pos="7920"/>
+          <w:tab w:val="left" w:pos="8640"/>
+        </w:tabs>
+        <w:autoSpaceDE w:val="0"/>
+        <w:autoSpaceDN w:val="0"/>
+        <w:adjustRightInd w:val="0"/>
+        <w:rPr>
+          <w:rFonts w:ascii="Helvetica" w:hAnsi="Helvetica" w:cs="Helvetica"/>
+        </w:rPr>
+      </w:pPr>
+    </w:p>
+    <w:p>
+      <w:pPr>
+        <w:spacing w:line="360" w:lineRule="auto"/>
+        <w:rPr>
+          <w:rFonts w:ascii="Helvetica" w:hAnsi="Helvetica" w:cs="Helvetica"/>
+        </w:rPr>
+      </w:pPr>
+      <w:proofErr w:type="gramStart"/>
+      <w:r>
+        <w:rPr>
+          <w:rFonts w:ascii="Helvetica" w:hAnsi="Helvetica" w:cs="Helvetica"/>
+        </w:rPr>
+        <w:t>was</w:t>
+      </w:r>
+      <w:proofErr w:type="gramEnd"/>
+      <w:r>
+        <w:rPr>
+          <w:rFonts w:ascii="Helvetica" w:hAnsi="Helvetica" w:cs="Helvetica"/>
+        </w:rPr>
+        <w:t xml:space="preserve"> interested in media/environment influences - since a lot of articles written during time that </w:t>
+      </w:r>
+      <w:proofErr w:type="spellStart"/>
+      <w:r>
+        <w:rPr>
+          <w:rFonts w:ascii="Helvetica" w:hAnsi="Helvetica" w:cs="Helvetica"/>
+        </w:rPr>
+        <w:t>hiv</w:t>
+      </w:r>
+      <w:proofErr w:type="spellEnd"/>
+      <w:r>
+        <w:rPr>
+          <w:rFonts w:ascii="Helvetica" w:hAnsi="Helvetica" w:cs="Helvetica"/>
+        </w:rPr>
+        <w:t>/aids was exploding, prior to that condom use/protection/safe sex more about preventing pregnancy…. but left as extension for user</w:t>
+      </w:r>
+    </w:p>
+    <w:p>
+      <w:pPr>
+        <w:spacing w:line="360" w:lineRule="auto"/>
+        <w:rPr>
+          <w:rFonts w:ascii="Helvetica" w:hAnsi="Helvetica" w:cs="Helvetica"/>
+        </w:rPr>
+      </w:pPr>
+    </w:p>
+    <w:p>
+      <w:pPr>
+        <w:spacing w:line="360" w:lineRule="auto"/>
+        <w:rPr>
+          <w:rFonts w:ascii="Helvetica" w:hAnsi="Helvetica" w:cs="Helvetica"/>
+          <w:b/>
+        </w:rPr>
+      </w:pPr>
+      <w:r>
+        <w:rPr>
+          <w:rFonts w:ascii="Helvetica" w:hAnsi="Helvetica" w:cs="Helvetica"/>
+          <w:b/>
+        </w:rPr>
+        <w:t>Extensions/didn’t get to</w:t>
+      </w:r>
+    </w:p>
+    <w:p>
+      <w:pPr>
+        <w:widowControl w:val="0"/>
+        <w:tabs>
+          <w:tab w:val="left" w:pos="720"/>
+          <w:tab w:val="left" w:pos="1440"/>
+          <w:tab w:val="left" w:pos="2160"/>
+          <w:tab w:val="left" w:pos="2880"/>
+          <w:tab w:val="left" w:pos="3600"/>
+          <w:tab w:val="left" w:pos="4320"/>
+          <w:tab w:val="left" w:pos="5040"/>
+          <w:tab w:val="left" w:pos="5760"/>
+          <w:tab w:val="left" w:pos="6480"/>
+          <w:tab w:val="left" w:pos="7200"/>
+          <w:tab w:val="left" w:pos="7920"/>
+          <w:tab w:val="left" w:pos="8640"/>
+        </w:tabs>
+        <w:autoSpaceDE w:val="0"/>
+        <w:autoSpaceDN w:val="0"/>
+        <w:adjustRightInd w:val="0"/>
+        <w:rPr>
+          <w:rFonts w:ascii="Helvetica" w:hAnsi="Helvetica" w:cs="Helvetica"/>
+        </w:rPr>
+      </w:pPr>
+      <w:proofErr w:type="gramStart"/>
+      <w:r>
+        <w:rPr>
+          <w:rFonts w:ascii="Helvetica" w:hAnsi="Helvetica" w:cs="Helvetica"/>
+        </w:rPr>
+        <w:t>interaction</w:t>
+      </w:r>
+      <w:proofErr w:type="gramEnd"/>
+      <w:r>
+        <w:rPr>
+          <w:rFonts w:ascii="Helvetica" w:hAnsi="Helvetica" w:cs="Helvetica"/>
+        </w:rPr>
+        <w:t xml:space="preserve"> between sexual partners and peers equal or no?</w:t>
+      </w:r>
+    </w:p>
+    <w:p>
+      <w:pPr>
+        <w:widowControl w:val="0"/>
+        <w:tabs>
+          <w:tab w:val="left" w:pos="720"/>
+          <w:tab w:val="left" w:pos="1440"/>
+          <w:tab w:val="left" w:pos="2160"/>
+          <w:tab w:val="left" w:pos="2880"/>
+          <w:tab w:val="left" w:pos="3600"/>
+          <w:tab w:val="left" w:pos="4320"/>
+          <w:tab w:val="left" w:pos="5040"/>
+          <w:tab w:val="left" w:pos="5760"/>
+          <w:tab w:val="left" w:pos="6480"/>
+          <w:tab w:val="left" w:pos="7200"/>
+          <w:tab w:val="left" w:pos="7920"/>
+          <w:tab w:val="left" w:pos="8640"/>
+        </w:tabs>
+        <w:autoSpaceDE w:val="0"/>
+        <w:autoSpaceDN w:val="0"/>
+        <w:adjustRightInd w:val="0"/>
+        <w:rPr>
+          <w:rFonts w:ascii="Helvetica" w:hAnsi="Helvetica" w:cs="Helvetica"/>
+        </w:rPr>
+      </w:pPr>
+    </w:p>
+    <w:p>
+      <w:pPr>
+        <w:spacing w:line="360" w:lineRule="auto"/>
+        <w:rPr>
+          <w:rFonts w:ascii="Helvetica" w:hAnsi="Helvetica" w:cs="Helvetica"/>
+        </w:rPr>
+      </w:pPr>
+      <w:proofErr w:type="gramStart"/>
+      <w:r>
+        <w:rPr>
+          <w:rFonts w:ascii="Helvetica" w:hAnsi="Helvetica" w:cs="Helvetica"/>
+        </w:rPr>
+        <w:t>media</w:t>
+      </w:r>
+      <w:proofErr w:type="gramEnd"/>
+      <w:r>
+        <w:rPr>
+          <w:rFonts w:ascii="Helvetica" w:hAnsi="Helvetica" w:cs="Helvetica"/>
+        </w:rPr>
+        <w:t xml:space="preserve">/environment influences - since a lot of articles written during time that </w:t>
+      </w:r>
+      <w:proofErr w:type="spellStart"/>
+      <w:r>
+        <w:rPr>
+          <w:rFonts w:ascii="Helvetica" w:hAnsi="Helvetica" w:cs="Helvetica"/>
+        </w:rPr>
+        <w:t>hiv</w:t>
+      </w:r>
+      <w:proofErr w:type="spellEnd"/>
+      <w:r>
+        <w:rPr>
+          <w:rFonts w:ascii="Helvetica" w:hAnsi="Helvetica" w:cs="Helvetica"/>
+        </w:rPr>
+        <w:t>/aids was exploding, prior to that condom use/protection/safe sex more about preventing pregnancy…</w:t>
+      </w:r>
+    </w:p>
+    <w:p>
+      <w:pPr>
+        <w:spacing w:line="360" w:lineRule="auto"/>
+        <w:rPr>
+          <w:rFonts w:ascii="Helvetica" w:hAnsi="Helvetica" w:cs="Helvetica"/>
+        </w:rPr>
+      </w:pPr>
+    </w:p>
+    <w:p>
+      <w:pPr>
+        <w:spacing w:line="360" w:lineRule="auto"/>
+        <w:rPr>
+          <w:rFonts w:ascii="Helvetica" w:hAnsi="Helvetica" w:cs="Helvetica"/>
+          <w:b/>
+        </w:rPr>
+      </w:pPr>
+      <w:proofErr w:type="spellStart"/>
+      <w:r>
+        <w:rPr>
+          <w:rFonts w:ascii="Helvetica" w:hAnsi="Helvetica" w:cs="Helvetica"/>
+          <w:b/>
+        </w:rPr>
+        <w:t>NetLogo</w:t>
+      </w:r>
+      <w:proofErr w:type="spellEnd"/>
+      <w:r>
+        <w:rPr>
+          <w:rFonts w:ascii="Helvetica" w:hAnsi="Helvetica" w:cs="Helvetica"/>
+          <w:b/>
+        </w:rPr>
+        <w:t xml:space="preserve"> Features</w:t>
+      </w:r>
+    </w:p>
+    <w:p>
+      <w:pPr>
+        <w:widowControl w:val="0"/>
+        <w:tabs>
+          <w:tab w:val="left" w:pos="220"/>
+          <w:tab w:val="left" w:pos="720"/>
+          <w:tab w:val="left" w:pos="1440"/>
+          <w:tab w:val="left" w:pos="2160"/>
+          <w:tab w:val="left" w:pos="2880"/>
+          <w:tab w:val="left" w:pos="3600"/>
+          <w:tab w:val="left" w:pos="4320"/>
+          <w:tab w:val="left" w:pos="5040"/>
+          <w:tab w:val="left" w:pos="5760"/>
+          <w:tab w:val="left" w:pos="6480"/>
+          <w:tab w:val="left" w:pos="7200"/>
+          <w:tab w:val="left" w:pos="7920"/>
+          <w:tab w:val="left" w:pos="8640"/>
+        </w:tabs>
+        <w:autoSpaceDE w:val="0"/>
+        <w:autoSpaceDN w:val="0"/>
+        <w:adjustRightInd w:val="0"/>
+        <w:ind w:left="720" w:hanging="720"/>
+        <w:rPr>
+          <w:rFonts w:ascii="Helvetica" w:hAnsi="Helvetica" w:cs="Helvetica"/>
+          <w:b/>
+          <w:bCs/>
+          <w:sz w:val="28"/>
+          <w:szCs w:val="28"/>
+        </w:rPr>
+      </w:pPr>
+      <w:proofErr w:type="gramStart"/>
+      <w:r>
+        <w:rPr>
+          <w:rFonts w:ascii="Helvetica" w:hAnsi="Helvetica" w:cs="Helvetica"/>
+        </w:rPr>
+        <w:t>should</w:t>
+      </w:r>
+      <w:proofErr w:type="gramEnd"/>
+      <w:r>
+        <w:rPr>
+          <w:rFonts w:ascii="Helvetica" w:hAnsi="Helvetica" w:cs="Helvetica"/>
+        </w:rPr>
+        <w:t xml:space="preserve"> I have 2 breeds of sexual links? </w:t>
+      </w:r>
+      <w:proofErr w:type="gramStart"/>
+      <w:r>
+        <w:rPr>
+          <w:rFonts w:ascii="Helvetica" w:hAnsi="Helvetica" w:cs="Helvetica"/>
+        </w:rPr>
+        <w:t>or</w:t>
+      </w:r>
+      <w:proofErr w:type="gramEnd"/>
+      <w:r>
+        <w:rPr>
+          <w:rFonts w:ascii="Helvetica" w:hAnsi="Helvetica" w:cs="Helvetica"/>
+        </w:rPr>
+        <w:t xml:space="preserve"> just one with a type and color….? 2 breeds</w:t>
+      </w:r>
+    </w:p>
+    <w:p>
+      <w:pPr>
+        <w:spacing w:line="360" w:lineRule="auto"/>
+        <w:rPr>
+          <w:rFonts w:ascii="Helvetica" w:hAnsi="Helvetica"/>
+          <w:sz w:val="22"/>
+          <w:szCs w:val="22"/>
+        </w:rPr>
+      </w:pPr>
+    </w:p>
+    <w:p>
+      <w:pPr>
+        <w:spacing w:line="360" w:lineRule="auto"/>
+        <w:rPr>
+          <w:rFonts w:ascii="Helvetica" w:hAnsi="Helvetica"/>
+          <w:sz w:val="22"/>
+          <w:szCs w:val="22"/>
+        </w:rPr>
+      </w:pPr>
+    </w:p>
+    <w:p>
+      <w:pPr>
+        <w:spacing w:line="360" w:lineRule="auto"/>
+        <w:rPr>
+          <w:rFonts w:ascii="Helvetica" w:hAnsi="Helvetica"/>
+          <w:b/>
+          <w:sz w:val="22"/>
+          <w:szCs w:val="22"/>
+        </w:rPr>
+      </w:pPr>
+      <w:r>
+        <w:rPr>
+          <w:rFonts w:ascii="Helvetica" w:hAnsi="Helvetica"/>
+          <w:b/>
+          <w:sz w:val="22"/>
+          <w:szCs w:val="22"/>
+        </w:rPr>
+        <w:t>References, Related Models</w:t>
+      </w:r>
+    </w:p>
+    <w:p>
+      <w:pPr>
+        <w:spacing w:line="360" w:lineRule="auto"/>
+        <w:rPr>
+          <w:rFonts w:ascii="Helvetica" w:hAnsi="Helvetica"/>
+          <w:sz w:val="22"/>
+          <w:szCs w:val="22"/>
+        </w:rPr>
+      </w:pPr>
+      <w:proofErr w:type="gramStart"/>
+      <w:r>
+        <w:rPr>
+          <w:rFonts w:ascii="Helvetica" w:hAnsi="Helvetica" w:cs="Helvetica"/>
+        </w:rPr>
+        <w:t>used</w:t>
+      </w:r>
+      <w:proofErr w:type="gramEnd"/>
+      <w:r>
+        <w:rPr>
+          <w:rFonts w:ascii="Helvetica" w:hAnsi="Helvetica" w:cs="Helvetica"/>
+        </w:rPr>
+        <w:t xml:space="preserve"> </w:t>
+      </w:r>
+      <w:proofErr w:type="spellStart"/>
+      <w:r>
+        <w:rPr>
+          <w:rFonts w:ascii="Helvetica" w:hAnsi="Helvetica" w:cs="Helvetica"/>
+        </w:rPr>
+        <w:t>sophias</w:t>
+      </w:r>
+      <w:proofErr w:type="spellEnd"/>
+      <w:r>
+        <w:rPr>
+          <w:rFonts w:ascii="Helvetica" w:hAnsi="Helvetica" w:cs="Helvetica"/>
+        </w:rPr>
+        <w:t xml:space="preserve"> as a starting point, but only took relevant stuff, mostly just network generation and creating spatially separated clusters - e.g. no equivalent to bosses in my model, so removed...</w:t>
+      </w:r>
     </w:p>
     <w:p>
       <w:pPr>
@@ -2830,6 +4671,558 @@
           <w:szCs w:val="22"/>
         </w:rPr>
       </w:pPr>
+    </w:p>
+    <w:p>
+      <w:pPr>
+        <w:spacing w:line="360" w:lineRule="auto"/>
+        <w:rPr>
+          <w:rFonts w:ascii="Helvetica" w:hAnsi="Helvetica"/>
+          <w:sz w:val="22"/>
+          <w:szCs w:val="22"/>
+        </w:rPr>
+      </w:pPr>
+    </w:p>
+    <w:p>
+      <w:pPr>
+        <w:widowControl w:val="0"/>
+        <w:tabs>
+          <w:tab w:val="left" w:pos="720"/>
+          <w:tab w:val="left" w:pos="1440"/>
+          <w:tab w:val="left" w:pos="2160"/>
+          <w:tab w:val="left" w:pos="2880"/>
+          <w:tab w:val="left" w:pos="3600"/>
+          <w:tab w:val="left" w:pos="4320"/>
+          <w:tab w:val="left" w:pos="5040"/>
+          <w:tab w:val="left" w:pos="5760"/>
+          <w:tab w:val="left" w:pos="6480"/>
+          <w:tab w:val="left" w:pos="7200"/>
+          <w:tab w:val="left" w:pos="7920"/>
+          <w:tab w:val="left" w:pos="8640"/>
+        </w:tabs>
+        <w:autoSpaceDE w:val="0"/>
+        <w:autoSpaceDN w:val="0"/>
+        <w:adjustRightInd w:val="0"/>
+        <w:rPr>
+          <w:rFonts w:ascii="Helvetica" w:hAnsi="Helvetica" w:cs="Helvetica"/>
+        </w:rPr>
+      </w:pPr>
+      <w:r>
+        <w:rPr>
+          <w:rFonts w:ascii="Helvetica" w:hAnsi="Helvetica" w:cs="Helvetica"/>
+        </w:rPr>
+        <w:t>Creating custom attitudes for each agent, rather than blanket assumptions about actions</w:t>
+      </w:r>
+    </w:p>
+    <w:p>
+      <w:pPr>
+        <w:widowControl w:val="0"/>
+        <w:tabs>
+          <w:tab w:val="left" w:pos="720"/>
+          <w:tab w:val="left" w:pos="1440"/>
+          <w:tab w:val="left" w:pos="2160"/>
+          <w:tab w:val="left" w:pos="2880"/>
+          <w:tab w:val="left" w:pos="3600"/>
+          <w:tab w:val="left" w:pos="4320"/>
+          <w:tab w:val="left" w:pos="5040"/>
+          <w:tab w:val="left" w:pos="5760"/>
+          <w:tab w:val="left" w:pos="6480"/>
+          <w:tab w:val="left" w:pos="7200"/>
+          <w:tab w:val="left" w:pos="7920"/>
+          <w:tab w:val="left" w:pos="8640"/>
+        </w:tabs>
+        <w:autoSpaceDE w:val="0"/>
+        <w:autoSpaceDN w:val="0"/>
+        <w:adjustRightInd w:val="0"/>
+        <w:rPr>
+          <w:rFonts w:ascii="Helvetica" w:hAnsi="Helvetica" w:cs="Helvetica"/>
+        </w:rPr>
+      </w:pPr>
+      <w:r>
+        <w:rPr>
+          <w:rFonts w:ascii="Helvetica" w:hAnsi="Helvetica" w:cs="Helvetica"/>
+        </w:rPr>
+        <w:t>Establishing networks consisting of "friendship" links and "sexual partner" links</w:t>
+      </w:r>
+    </w:p>
+    <w:p>
+      <w:pPr>
+        <w:widowControl w:val="0"/>
+        <w:tabs>
+          <w:tab w:val="left" w:pos="720"/>
+          <w:tab w:val="left" w:pos="1440"/>
+          <w:tab w:val="left" w:pos="2160"/>
+          <w:tab w:val="left" w:pos="2880"/>
+          <w:tab w:val="left" w:pos="3600"/>
+          <w:tab w:val="left" w:pos="4320"/>
+          <w:tab w:val="left" w:pos="5040"/>
+          <w:tab w:val="left" w:pos="5760"/>
+          <w:tab w:val="left" w:pos="6480"/>
+          <w:tab w:val="left" w:pos="7200"/>
+          <w:tab w:val="left" w:pos="7920"/>
+          <w:tab w:val="left" w:pos="8640"/>
+        </w:tabs>
+        <w:autoSpaceDE w:val="0"/>
+        <w:autoSpaceDN w:val="0"/>
+        <w:adjustRightInd w:val="0"/>
+        <w:rPr>
+          <w:rFonts w:ascii="Helvetica" w:hAnsi="Helvetica" w:cs="Helvetica"/>
+        </w:rPr>
+      </w:pPr>
+      <w:r>
+        <w:rPr>
+          <w:rFonts w:ascii="Helvetica" w:hAnsi="Helvetica" w:cs="Helvetica"/>
+        </w:rPr>
+        <w:t>Implementing (or deciding whether it is valid to implement) whether a particular gender is symptomatic of an STI, therefore becoming aware of it, getting treated, and potentially changing their future behaviors</w:t>
+      </w:r>
+    </w:p>
+    <w:p>
+      <w:pPr>
+        <w:widowControl w:val="0"/>
+        <w:tabs>
+          <w:tab w:val="left" w:pos="720"/>
+          <w:tab w:val="left" w:pos="1440"/>
+          <w:tab w:val="left" w:pos="2160"/>
+          <w:tab w:val="left" w:pos="2880"/>
+          <w:tab w:val="left" w:pos="3600"/>
+          <w:tab w:val="left" w:pos="4320"/>
+          <w:tab w:val="left" w:pos="5040"/>
+          <w:tab w:val="left" w:pos="5760"/>
+          <w:tab w:val="left" w:pos="6480"/>
+          <w:tab w:val="left" w:pos="7200"/>
+          <w:tab w:val="left" w:pos="7920"/>
+          <w:tab w:val="left" w:pos="8640"/>
+        </w:tabs>
+        <w:autoSpaceDE w:val="0"/>
+        <w:autoSpaceDN w:val="0"/>
+        <w:adjustRightInd w:val="0"/>
+        <w:rPr>
+          <w:rFonts w:ascii="Helvetica" w:hAnsi="Helvetica" w:cs="Helvetica"/>
+        </w:rPr>
+      </w:pPr>
+    </w:p>
+    <w:p>
+      <w:pPr>
+        <w:widowControl w:val="0"/>
+        <w:tabs>
+          <w:tab w:val="left" w:pos="720"/>
+          <w:tab w:val="left" w:pos="1440"/>
+          <w:tab w:val="left" w:pos="2160"/>
+          <w:tab w:val="left" w:pos="2880"/>
+          <w:tab w:val="left" w:pos="3600"/>
+          <w:tab w:val="left" w:pos="4320"/>
+          <w:tab w:val="left" w:pos="5040"/>
+          <w:tab w:val="left" w:pos="5760"/>
+          <w:tab w:val="left" w:pos="6480"/>
+          <w:tab w:val="left" w:pos="7200"/>
+          <w:tab w:val="left" w:pos="7920"/>
+          <w:tab w:val="left" w:pos="8640"/>
+        </w:tabs>
+        <w:autoSpaceDE w:val="0"/>
+        <w:autoSpaceDN w:val="0"/>
+        <w:adjustRightInd w:val="0"/>
+        <w:rPr>
+          <w:rFonts w:ascii="Helvetica" w:hAnsi="Helvetica" w:cs="Helvetica"/>
+        </w:rPr>
+      </w:pPr>
+      <w:r>
+        <w:rPr>
+          <w:rFonts w:ascii="Helvetica" w:hAnsi="Helvetica" w:cs="Helvetica"/>
+        </w:rPr>
+        <w:t xml:space="preserve"> -- Determining what factors inform/influence attitudes towards safe sex (and consequently behaviors), and to what extent they do so [potential options: attitudes of parents/friends/sexual partners, infection history of self or friends, education/awareness of safe sex practices]</w:t>
+      </w:r>
+    </w:p>
+    <w:p>
+      <w:pPr>
+        <w:widowControl w:val="0"/>
+        <w:tabs>
+          <w:tab w:val="left" w:pos="720"/>
+          <w:tab w:val="left" w:pos="1440"/>
+          <w:tab w:val="left" w:pos="2160"/>
+          <w:tab w:val="left" w:pos="2880"/>
+          <w:tab w:val="left" w:pos="3600"/>
+          <w:tab w:val="left" w:pos="4320"/>
+          <w:tab w:val="left" w:pos="5040"/>
+          <w:tab w:val="left" w:pos="5760"/>
+          <w:tab w:val="left" w:pos="6480"/>
+          <w:tab w:val="left" w:pos="7200"/>
+          <w:tab w:val="left" w:pos="7920"/>
+          <w:tab w:val="left" w:pos="8640"/>
+        </w:tabs>
+        <w:autoSpaceDE w:val="0"/>
+        <w:autoSpaceDN w:val="0"/>
+        <w:adjustRightInd w:val="0"/>
+        <w:rPr>
+          <w:rFonts w:ascii="Helvetica" w:hAnsi="Helvetica" w:cs="Helvetica"/>
+        </w:rPr>
+      </w:pPr>
+      <w:r>
+        <w:rPr>
+          <w:rFonts w:ascii="Helvetica" w:hAnsi="Helvetica" w:cs="Helvetica"/>
+        </w:rPr>
+        <w:t xml:space="preserve"> -- Implementing likelihood of proper use of sexual protection based on statistics, and consequently different potential rates of transmission</w:t>
+      </w:r>
+    </w:p>
+    <w:p>
+      <w:pPr>
+        <w:widowControl w:val="0"/>
+        <w:tabs>
+          <w:tab w:val="left" w:pos="720"/>
+          <w:tab w:val="left" w:pos="1440"/>
+          <w:tab w:val="left" w:pos="2160"/>
+          <w:tab w:val="left" w:pos="2880"/>
+          <w:tab w:val="left" w:pos="3600"/>
+          <w:tab w:val="left" w:pos="4320"/>
+          <w:tab w:val="left" w:pos="5040"/>
+          <w:tab w:val="left" w:pos="5760"/>
+          <w:tab w:val="left" w:pos="6480"/>
+          <w:tab w:val="left" w:pos="7200"/>
+          <w:tab w:val="left" w:pos="7920"/>
+          <w:tab w:val="left" w:pos="8640"/>
+        </w:tabs>
+        <w:autoSpaceDE w:val="0"/>
+        <w:autoSpaceDN w:val="0"/>
+        <w:adjustRightInd w:val="0"/>
+        <w:rPr>
+          <w:rFonts w:ascii="Helvetica" w:hAnsi="Helvetica" w:cs="Helvetica"/>
+        </w:rPr>
+      </w:pPr>
+      <w:r>
+        <w:rPr>
+          <w:rFonts w:ascii="Helvetica" w:hAnsi="Helvetica" w:cs="Helvetica"/>
+        </w:rPr>
+        <w:t xml:space="preserve"> -- Investigating whether a female being on birth control is a valid parameter that might impact whether she chooses to engage in safe sex</w:t>
+      </w:r>
+    </w:p>
+    <w:p>
+      <w:pPr>
+        <w:widowControl w:val="0"/>
+        <w:tabs>
+          <w:tab w:val="left" w:pos="720"/>
+          <w:tab w:val="left" w:pos="1440"/>
+          <w:tab w:val="left" w:pos="2160"/>
+          <w:tab w:val="left" w:pos="2880"/>
+          <w:tab w:val="left" w:pos="3600"/>
+          <w:tab w:val="left" w:pos="4320"/>
+          <w:tab w:val="left" w:pos="5040"/>
+          <w:tab w:val="left" w:pos="5760"/>
+          <w:tab w:val="left" w:pos="6480"/>
+          <w:tab w:val="left" w:pos="7200"/>
+          <w:tab w:val="left" w:pos="7920"/>
+          <w:tab w:val="left" w:pos="8640"/>
+        </w:tabs>
+        <w:autoSpaceDE w:val="0"/>
+        <w:autoSpaceDN w:val="0"/>
+        <w:adjustRightInd w:val="0"/>
+        <w:rPr>
+          <w:rFonts w:ascii="Helvetica" w:hAnsi="Helvetica" w:cs="Helvetica"/>
+        </w:rPr>
+      </w:pPr>
+    </w:p>
+    <w:p>
+      <w:pPr>
+        <w:widowControl w:val="0"/>
+        <w:tabs>
+          <w:tab w:val="left" w:pos="720"/>
+          <w:tab w:val="left" w:pos="1440"/>
+          <w:tab w:val="left" w:pos="2160"/>
+          <w:tab w:val="left" w:pos="2880"/>
+          <w:tab w:val="left" w:pos="3600"/>
+          <w:tab w:val="left" w:pos="4320"/>
+          <w:tab w:val="left" w:pos="5040"/>
+          <w:tab w:val="left" w:pos="5760"/>
+          <w:tab w:val="left" w:pos="6480"/>
+          <w:tab w:val="left" w:pos="7200"/>
+          <w:tab w:val="left" w:pos="7920"/>
+          <w:tab w:val="left" w:pos="8640"/>
+        </w:tabs>
+        <w:autoSpaceDE w:val="0"/>
+        <w:autoSpaceDN w:val="0"/>
+        <w:adjustRightInd w:val="0"/>
+        <w:rPr>
+          <w:rFonts w:ascii="Helvetica" w:hAnsi="Helvetica" w:cs="Helvetica"/>
+        </w:rPr>
+      </w:pPr>
+    </w:p>
+    <w:p>
+      <w:pPr>
+        <w:widowControl w:val="0"/>
+        <w:tabs>
+          <w:tab w:val="left" w:pos="720"/>
+          <w:tab w:val="left" w:pos="1440"/>
+          <w:tab w:val="left" w:pos="2160"/>
+          <w:tab w:val="left" w:pos="2880"/>
+          <w:tab w:val="left" w:pos="3600"/>
+          <w:tab w:val="left" w:pos="4320"/>
+          <w:tab w:val="left" w:pos="5040"/>
+          <w:tab w:val="left" w:pos="5760"/>
+          <w:tab w:val="left" w:pos="6480"/>
+          <w:tab w:val="left" w:pos="7200"/>
+          <w:tab w:val="left" w:pos="7920"/>
+          <w:tab w:val="left" w:pos="8640"/>
+        </w:tabs>
+        <w:autoSpaceDE w:val="0"/>
+        <w:autoSpaceDN w:val="0"/>
+        <w:adjustRightInd w:val="0"/>
+        <w:rPr>
+          <w:rFonts w:ascii="Helvetica" w:hAnsi="Helvetica" w:cs="Helvetica"/>
+        </w:rPr>
+      </w:pPr>
+      <w:r>
+        <w:rPr>
+          <w:rFonts w:ascii="Helvetica" w:hAnsi="Helvetica" w:cs="Helvetica"/>
+        </w:rPr>
+        <w:t>I will do further research in order to determine and more accurately base some of the assumptions of this model in scientific literature.</w:t>
+      </w:r>
+    </w:p>
+    <w:p>
+      <w:pPr>
+        <w:spacing w:line="360" w:lineRule="auto"/>
+        <w:rPr>
+          <w:rFonts w:ascii="Helvetica" w:hAnsi="Helvetica"/>
+          <w:sz w:val="22"/>
+          <w:szCs w:val="22"/>
+        </w:rPr>
+      </w:pPr>
+    </w:p>
+    <w:p>
+      <w:pPr>
+        <w:spacing w:line="360" w:lineRule="auto"/>
+        <w:rPr>
+          <w:rFonts w:ascii="Helvetica" w:hAnsi="Helvetica"/>
+          <w:sz w:val="22"/>
+          <w:szCs w:val="22"/>
+        </w:rPr>
+      </w:pPr>
+    </w:p>
+    <w:p>
+      <w:pPr>
+        <w:widowControl w:val="0"/>
+        <w:tabs>
+          <w:tab w:val="left" w:pos="720"/>
+          <w:tab w:val="left" w:pos="1440"/>
+          <w:tab w:val="left" w:pos="2160"/>
+          <w:tab w:val="left" w:pos="2880"/>
+          <w:tab w:val="left" w:pos="3600"/>
+          <w:tab w:val="left" w:pos="4320"/>
+          <w:tab w:val="left" w:pos="5040"/>
+          <w:tab w:val="left" w:pos="5760"/>
+          <w:tab w:val="left" w:pos="6480"/>
+          <w:tab w:val="left" w:pos="7200"/>
+          <w:tab w:val="left" w:pos="7920"/>
+          <w:tab w:val="left" w:pos="8640"/>
+        </w:tabs>
+        <w:autoSpaceDE w:val="0"/>
+        <w:autoSpaceDN w:val="0"/>
+        <w:adjustRightInd w:val="0"/>
+        <w:rPr>
+          <w:rFonts w:ascii="Helvetica" w:hAnsi="Helvetica" w:cs="Helvetica"/>
+        </w:rPr>
+      </w:pPr>
+      <w:proofErr w:type="gramStart"/>
+      <w:r>
+        <w:rPr>
+          <w:rFonts w:ascii="Helvetica" w:hAnsi="Helvetica" w:cs="Helvetica"/>
+        </w:rPr>
+        <w:t>likelihood</w:t>
+      </w:r>
+      <w:proofErr w:type="gramEnd"/>
+      <w:r>
+        <w:rPr>
+          <w:rFonts w:ascii="Helvetica" w:hAnsi="Helvetica" w:cs="Helvetica"/>
+        </w:rPr>
+        <w:t xml:space="preserve"> higher than either alone - can't force numerical score though (????)</w:t>
+      </w:r>
+    </w:p>
+    <w:p>
+      <w:pPr>
+        <w:widowControl w:val="0"/>
+        <w:tabs>
+          <w:tab w:val="left" w:pos="720"/>
+          <w:tab w:val="left" w:pos="1440"/>
+          <w:tab w:val="left" w:pos="2160"/>
+          <w:tab w:val="left" w:pos="2880"/>
+          <w:tab w:val="left" w:pos="3600"/>
+          <w:tab w:val="left" w:pos="4320"/>
+          <w:tab w:val="left" w:pos="5040"/>
+          <w:tab w:val="left" w:pos="5760"/>
+          <w:tab w:val="left" w:pos="6480"/>
+          <w:tab w:val="left" w:pos="7200"/>
+          <w:tab w:val="left" w:pos="7920"/>
+          <w:tab w:val="left" w:pos="8640"/>
+        </w:tabs>
+        <w:autoSpaceDE w:val="0"/>
+        <w:autoSpaceDN w:val="0"/>
+        <w:adjustRightInd w:val="0"/>
+        <w:rPr>
+          <w:rFonts w:ascii="Helvetica" w:hAnsi="Helvetica" w:cs="Helvetica"/>
+        </w:rPr>
+      </w:pPr>
+    </w:p>
+    <w:p>
+      <w:pPr>
+        <w:widowControl w:val="0"/>
+        <w:tabs>
+          <w:tab w:val="left" w:pos="720"/>
+          <w:tab w:val="left" w:pos="1440"/>
+          <w:tab w:val="left" w:pos="2160"/>
+          <w:tab w:val="left" w:pos="2880"/>
+          <w:tab w:val="left" w:pos="3600"/>
+          <w:tab w:val="left" w:pos="4320"/>
+          <w:tab w:val="left" w:pos="5040"/>
+          <w:tab w:val="left" w:pos="5760"/>
+          <w:tab w:val="left" w:pos="6480"/>
+          <w:tab w:val="left" w:pos="7200"/>
+          <w:tab w:val="left" w:pos="7920"/>
+          <w:tab w:val="left" w:pos="8640"/>
+        </w:tabs>
+        <w:autoSpaceDE w:val="0"/>
+        <w:autoSpaceDN w:val="0"/>
+        <w:adjustRightInd w:val="0"/>
+        <w:rPr>
+          <w:rFonts w:ascii="Helvetica" w:hAnsi="Helvetica" w:cs="Helvetica"/>
+        </w:rPr>
+      </w:pPr>
+    </w:p>
+    <w:p>
+      <w:pPr>
+        <w:widowControl w:val="0"/>
+        <w:tabs>
+          <w:tab w:val="left" w:pos="720"/>
+          <w:tab w:val="left" w:pos="1440"/>
+          <w:tab w:val="left" w:pos="2160"/>
+          <w:tab w:val="left" w:pos="2880"/>
+          <w:tab w:val="left" w:pos="3600"/>
+          <w:tab w:val="left" w:pos="4320"/>
+          <w:tab w:val="left" w:pos="5040"/>
+          <w:tab w:val="left" w:pos="5760"/>
+          <w:tab w:val="left" w:pos="6480"/>
+          <w:tab w:val="left" w:pos="7200"/>
+          <w:tab w:val="left" w:pos="7920"/>
+          <w:tab w:val="left" w:pos="8640"/>
+        </w:tabs>
+        <w:autoSpaceDE w:val="0"/>
+        <w:autoSpaceDN w:val="0"/>
+        <w:adjustRightInd w:val="0"/>
+        <w:rPr>
+          <w:rFonts w:ascii="Helvetica" w:hAnsi="Helvetica" w:cs="Helvetica"/>
+        </w:rPr>
+      </w:pPr>
+      <w:proofErr w:type="gramStart"/>
+      <w:r>
+        <w:rPr>
+          <w:rFonts w:ascii="Helvetica" w:hAnsi="Helvetica" w:cs="Helvetica"/>
+        </w:rPr>
+        <w:t>attitude</w:t>
+      </w:r>
+      <w:proofErr w:type="gramEnd"/>
+      <w:r>
+        <w:rPr>
+          <w:rFonts w:ascii="Helvetica" w:hAnsi="Helvetica" w:cs="Helvetica"/>
+        </w:rPr>
+        <w:t xml:space="preserve"> (change?) is a function of certainty</w:t>
+      </w:r>
+    </w:p>
+    <w:p>
+      <w:pPr>
+        <w:widowControl w:val="0"/>
+        <w:tabs>
+          <w:tab w:val="left" w:pos="720"/>
+          <w:tab w:val="left" w:pos="1440"/>
+          <w:tab w:val="left" w:pos="2160"/>
+          <w:tab w:val="left" w:pos="2880"/>
+          <w:tab w:val="left" w:pos="3600"/>
+          <w:tab w:val="left" w:pos="4320"/>
+          <w:tab w:val="left" w:pos="5040"/>
+          <w:tab w:val="left" w:pos="5760"/>
+          <w:tab w:val="left" w:pos="6480"/>
+          <w:tab w:val="left" w:pos="7200"/>
+          <w:tab w:val="left" w:pos="7920"/>
+          <w:tab w:val="left" w:pos="8640"/>
+        </w:tabs>
+        <w:autoSpaceDE w:val="0"/>
+        <w:autoSpaceDN w:val="0"/>
+        <w:adjustRightInd w:val="0"/>
+        <w:rPr>
+          <w:rFonts w:ascii="Helvetica" w:hAnsi="Helvetica" w:cs="Helvetica"/>
+        </w:rPr>
+      </w:pPr>
+      <w:proofErr w:type="gramStart"/>
+      <w:r>
+        <w:rPr>
+          <w:rFonts w:ascii="Helvetica" w:hAnsi="Helvetica" w:cs="Helvetica"/>
+        </w:rPr>
+        <w:t>certainty</w:t>
+      </w:r>
+      <w:proofErr w:type="gramEnd"/>
+      <w:r>
+        <w:rPr>
+          <w:rFonts w:ascii="Helvetica" w:hAnsi="Helvetica" w:cs="Helvetica"/>
+        </w:rPr>
+        <w:t xml:space="preserve"> only impacts how much their opinion will change by talking to peers</w:t>
+      </w:r>
+    </w:p>
+    <w:p>
+      <w:pPr>
+        <w:widowControl w:val="0"/>
+        <w:tabs>
+          <w:tab w:val="left" w:pos="720"/>
+          <w:tab w:val="left" w:pos="1440"/>
+          <w:tab w:val="left" w:pos="2160"/>
+          <w:tab w:val="left" w:pos="2880"/>
+          <w:tab w:val="left" w:pos="3600"/>
+          <w:tab w:val="left" w:pos="4320"/>
+          <w:tab w:val="left" w:pos="5040"/>
+          <w:tab w:val="left" w:pos="5760"/>
+          <w:tab w:val="left" w:pos="6480"/>
+          <w:tab w:val="left" w:pos="7200"/>
+          <w:tab w:val="left" w:pos="7920"/>
+          <w:tab w:val="left" w:pos="8640"/>
+        </w:tabs>
+        <w:autoSpaceDE w:val="0"/>
+        <w:autoSpaceDN w:val="0"/>
+        <w:adjustRightInd w:val="0"/>
+        <w:rPr>
+          <w:rFonts w:ascii="Helvetica" w:hAnsi="Helvetica" w:cs="Helvetica"/>
+        </w:rPr>
+      </w:pPr>
+      <w:proofErr w:type="gramStart"/>
+      <w:r>
+        <w:rPr>
+          <w:rFonts w:ascii="Helvetica" w:hAnsi="Helvetica" w:cs="Helvetica"/>
+        </w:rPr>
+        <w:t>updated</w:t>
+      </w:r>
+      <w:proofErr w:type="gramEnd"/>
+      <w:r>
+        <w:rPr>
+          <w:rFonts w:ascii="Helvetica" w:hAnsi="Helvetica" w:cs="Helvetica"/>
+        </w:rPr>
+        <w:t xml:space="preserve"> attitude only depends on previous attitude and justification</w:t>
+      </w:r>
+    </w:p>
+    <w:p>
+      <w:pPr>
+        <w:spacing w:line="360" w:lineRule="auto"/>
+        <w:rPr>
+          <w:rFonts w:ascii="Helvetica" w:hAnsi="Helvetica"/>
+          <w:sz w:val="22"/>
+          <w:szCs w:val="22"/>
+        </w:rPr>
+      </w:pPr>
+      <w:proofErr w:type="gramStart"/>
+      <w:r>
+        <w:rPr>
+          <w:rFonts w:ascii="Helvetica" w:hAnsi="Helvetica" w:cs="Helvetica"/>
+        </w:rPr>
+        <w:t>rather</w:t>
+      </w:r>
+      <w:proofErr w:type="gramEnd"/>
+      <w:r>
+        <w:rPr>
+          <w:rFonts w:ascii="Helvetica" w:hAnsi="Helvetica" w:cs="Helvetica"/>
+        </w:rPr>
+        <w:t xml:space="preserve"> than whole change happen only fraction of change - dampening</w:t>
+      </w:r>
     </w:p>
     <w:sectPr>
       <w:pgSz w:w="12240" w:h="15840"/>

</xml_diff>

<commit_message>
butchered the intro a bit
</commit_message>
<xml_diff>
--- a/letsfinishthisyo/bartos-netlogo-final-new-v1.docx
+++ b/letsfinishthisyo/bartos-netlogo-final-new-v1.docx
@@ -122,13 +122,15 @@
         <w:jc w:val="center"/>
         <w:rPr>
           <w:rFonts w:ascii="Helvetica" w:hAnsi="Helvetica"/>
-          <w:sz w:val="22"/>
-          <w:szCs w:val="22"/>
-        </w:rPr>
-      </w:pPr>
-      <w:r>
-        <w:rPr>
-          <w:rFonts w:ascii="Helvetica" w:hAnsi="Helvetica"/>
+          <w:b/>
+          <w:sz w:val="22"/>
+          <w:szCs w:val="22"/>
+        </w:rPr>
+      </w:pPr>
+      <w:r>
+        <w:rPr>
+          <w:rFonts w:ascii="Helvetica" w:hAnsi="Helvetica"/>
+          <w:b/>
           <w:sz w:val="22"/>
           <w:szCs w:val="22"/>
         </w:rPr>
@@ -151,7 +153,39 @@
           <w:sz w:val="22"/>
           <w:szCs w:val="22"/>
         </w:rPr>
-        <w:t>In the presence of an …. Spread of STI + safe sex attitudes and behaviors</w:t>
+        <w:t>[</w:t>
+      </w:r>
+      <w:r>
+        <w:rPr>
+          <w:rFonts w:ascii="Helvetica" w:hAnsi="Helvetica"/>
+          <w:sz w:val="22"/>
+          <w:szCs w:val="22"/>
+        </w:rPr>
+        <w:t xml:space="preserve">In the presence of an. Spread of </w:t>
+      </w:r>
+      <w:r>
+        <w:rPr>
+          <w:rFonts w:ascii="Helvetica" w:hAnsi="Helvetica"/>
+          <w:sz w:val="22"/>
+          <w:szCs w:val="22"/>
+        </w:rPr>
+        <w:t xml:space="preserve">STI and consequent/ </w:t>
+      </w:r>
+      <w:r>
+        <w:rPr>
+          <w:rFonts w:ascii="Helvetica" w:hAnsi="Helvetica"/>
+          <w:sz w:val="22"/>
+          <w:szCs w:val="22"/>
+        </w:rPr>
+        <w:t>safe sex attitudes and behaviors</w:t>
+      </w:r>
+      <w:r>
+        <w:rPr>
+          <w:rFonts w:ascii="Helvetica" w:hAnsi="Helvetica"/>
+          <w:sz w:val="22"/>
+          <w:szCs w:val="22"/>
+        </w:rPr>
+        <w:t xml:space="preserve"> in a population/response to STI spread…?]</w:t>
       </w:r>
     </w:p>
     <w:p>
@@ -195,15 +229,123 @@
           <w:sz w:val="22"/>
           <w:szCs w:val="22"/>
         </w:rPr>
-        <w:t>This model aims to simulate the spread and development of safe sex attitudes and behaviors in response to the prevalence of a sexually transmitted infection (STI) t</w:t>
-      </w:r>
-      <w:r>
-        <w:rPr>
-          <w:rFonts w:ascii="Helvetica" w:hAnsi="Helvetica" w:cs="Helvetica"/>
-          <w:sz w:val="22"/>
-          <w:szCs w:val="22"/>
-        </w:rPr>
-        <w:t>hroughout a social network of</w:t>
+        <w:t xml:space="preserve">This </w:t>
+      </w:r>
+      <w:r>
+        <w:rPr>
+          <w:rFonts w:ascii="Helvetica" w:hAnsi="Helvetica" w:cs="Helvetica"/>
+          <w:sz w:val="22"/>
+          <w:szCs w:val="22"/>
+        </w:rPr>
+        <w:t xml:space="preserve">NetLogo system?? </w:t>
+      </w:r>
+      <w:r>
+        <w:rPr>
+          <w:rFonts w:ascii="Helvetica" w:hAnsi="Helvetica" w:cs="Helvetica"/>
+          <w:sz w:val="22"/>
+          <w:szCs w:val="22"/>
+        </w:rPr>
+        <w:t xml:space="preserve">model </w:t>
+      </w:r>
+      <w:r>
+        <w:rPr>
+          <w:rFonts w:ascii="Helvetica" w:hAnsi="Helvetica" w:cs="Helvetica"/>
+          <w:sz w:val="22"/>
+          <w:szCs w:val="22"/>
+        </w:rPr>
+        <w:t>(</w:t>
+      </w:r>
+      <w:r>
+        <w:rPr>
+          <w:rFonts w:ascii="Helvetica" w:hAnsi="Helvetica" w:cs="Helvetica"/>
+          <w:sz w:val="22"/>
+          <w:szCs w:val="22"/>
+        </w:rPr>
+        <w:t>aims to</w:t>
+      </w:r>
+      <w:r>
+        <w:rPr>
+          <w:rFonts w:ascii="Helvetica" w:hAnsi="Helvetica" w:cs="Helvetica"/>
+          <w:sz w:val="22"/>
+          <w:szCs w:val="22"/>
+        </w:rPr>
+        <w:t>??)</w:t>
+      </w:r>
+      <w:r>
+        <w:rPr>
+          <w:rFonts w:ascii="Helvetica" w:hAnsi="Helvetica" w:cs="Helvetica"/>
+          <w:sz w:val="22"/>
+          <w:szCs w:val="22"/>
+        </w:rPr>
+        <w:t xml:space="preserve"> simulate the spread and development of safe sex attitudes and behaviors in response to the prevalence</w:t>
+      </w:r>
+      <w:r>
+        <w:rPr>
+          <w:rFonts w:ascii="Helvetica" w:hAnsi="Helvetica" w:cs="Helvetica"/>
+          <w:sz w:val="22"/>
+          <w:szCs w:val="22"/>
+        </w:rPr>
+        <w:t>/</w:t>
+      </w:r>
+      <w:r>
+        <w:rPr>
+          <w:rFonts w:ascii="Helvetica" w:hAnsi="Helvetica" w:cs="Helvetica"/>
+          <w:b/>
+          <w:sz w:val="22"/>
+          <w:szCs w:val="22"/>
+        </w:rPr>
+        <w:t>presence??</w:t>
+      </w:r>
+      <w:r>
+        <w:rPr>
+          <w:rFonts w:ascii="Helvetica" w:hAnsi="Helvetica" w:cs="Helvetica"/>
+          <w:sz w:val="22"/>
+          <w:szCs w:val="22"/>
+        </w:rPr>
+        <w:t xml:space="preserve"> of a sexually transmitted infection (STI) </w:t>
+      </w:r>
+      <w:r>
+        <w:rPr>
+          <w:rFonts w:ascii="Helvetica" w:hAnsi="Helvetica" w:cs="Helvetica"/>
+          <w:b/>
+          <w:sz w:val="22"/>
+          <w:szCs w:val="22"/>
+        </w:rPr>
+        <w:t>t</w:t>
+      </w:r>
+      <w:r>
+        <w:rPr>
+          <w:rFonts w:ascii="Helvetica" w:hAnsi="Helvetica" w:cs="Helvetica"/>
+          <w:b/>
+          <w:sz w:val="22"/>
+          <w:szCs w:val="22"/>
+        </w:rPr>
+        <w:t>hrough</w:t>
+      </w:r>
+      <w:r>
+        <w:rPr>
+          <w:rFonts w:ascii="Helvetica" w:hAnsi="Helvetica" w:cs="Helvetica"/>
+          <w:b/>
+          <w:sz w:val="22"/>
+          <w:szCs w:val="22"/>
+        </w:rPr>
+        <w:t>/out??</w:t>
+      </w:r>
+      <w:r>
+        <w:rPr>
+          <w:rFonts w:ascii="Helvetica" w:hAnsi="Helvetica" w:cs="Helvetica"/>
+          <w:sz w:val="22"/>
+          <w:szCs w:val="22"/>
+        </w:rPr>
+        <w:t xml:space="preserve"> </w:t>
+      </w:r>
+      <w:r>
+        <w:rPr>
+          <w:rFonts w:ascii="Helvetica" w:hAnsi="Helvetica" w:cs="Helvetica"/>
+          <w:sz w:val="22"/>
+          <w:szCs w:val="22"/>
+        </w:rPr>
+        <w:t>a social network of</w:t>
       </w:r>
       <w:r>
         <w:rPr>
@@ -213,110 +355,108 @@
         </w:rPr>
         <w:t xml:space="preserve"> young adults. It also takes into account how these variables influence one another and change over time using theories of attitude change and certainty.</w:t>
       </w:r>
-    </w:p>
-    <w:p>
-      <w:pPr>
-        <w:widowControl w:val="0"/>
-        <w:autoSpaceDE w:val="0"/>
-        <w:autoSpaceDN w:val="0"/>
-        <w:adjustRightInd w:val="0"/>
-        <w:spacing w:line="360" w:lineRule="auto"/>
-        <w:rPr>
-          <w:rFonts w:ascii="Helvetica" w:hAnsi="Helvetica" w:cs="Helvetica"/>
-          <w:sz w:val="22"/>
-          <w:szCs w:val="22"/>
-        </w:rPr>
-      </w:pPr>
-    </w:p>
-    <w:p>
-      <w:pPr>
-        <w:widowControl w:val="0"/>
-        <w:autoSpaceDE w:val="0"/>
-        <w:autoSpaceDN w:val="0"/>
-        <w:adjustRightInd w:val="0"/>
-        <w:spacing w:line="360" w:lineRule="auto"/>
-        <w:rPr>
-          <w:rFonts w:ascii="Helvetica" w:hAnsi="Helvetica" w:cs="Helvetica"/>
-          <w:sz w:val="22"/>
-          <w:szCs w:val="22"/>
-        </w:rPr>
-      </w:pPr>
-      <w:r>
-        <w:rPr>
-          <w:rFonts w:ascii="Helvetica" w:hAnsi="Helvetica" w:cs="Helvetica"/>
-          <w:sz w:val="22"/>
-          <w:szCs w:val="22"/>
-        </w:rPr>
-        <w:t>This project specifically focuses on modeling college students in the United States. Male and female students come to universities with diverse backgrounds, including education and attitudes towards(regarding???) safe sex behaviors.</w:t>
-      </w:r>
-    </w:p>
-    <w:p>
-      <w:pPr>
-        <w:widowControl w:val="0"/>
-        <w:autoSpaceDE w:val="0"/>
-        <w:autoSpaceDN w:val="0"/>
-        <w:adjustRightInd w:val="0"/>
-        <w:spacing w:line="360" w:lineRule="auto"/>
-        <w:rPr>
-          <w:rFonts w:ascii="Helvetica" w:hAnsi="Helvetica" w:cs="Helvetica"/>
-          <w:sz w:val="22"/>
-          <w:szCs w:val="22"/>
-        </w:rPr>
-      </w:pPr>
-    </w:p>
-    <w:p>
-      <w:pPr>
-        <w:spacing w:line="360" w:lineRule="auto"/>
-        <w:rPr>
-          <w:rFonts w:ascii="Helvetica" w:hAnsi="Helvetica"/>
-          <w:b/>
-          <w:color w:val="4BACC6" w:themeColor="accent5"/>
-          <w:sz w:val="22"/>
-          <w:szCs w:val="22"/>
-        </w:rPr>
-      </w:pPr>
-      <w:r>
-        <w:rPr>
-          <w:rFonts w:ascii="Helvetica" w:hAnsi="Helvetica"/>
-          <w:b/>
-          <w:color w:val="4BACC6" w:themeColor="accent5"/>
-          <w:sz w:val="22"/>
-          <w:szCs w:val="22"/>
-        </w:rPr>
-        <w:t>System behavior:</w:t>
-      </w:r>
-    </w:p>
-    <w:p>
-      <w:pPr>
-        <w:spacing w:line="360" w:lineRule="auto"/>
-        <w:rPr>
-          <w:rFonts w:ascii="Helvetica" w:hAnsi="Helvetica"/>
-          <w:sz w:val="22"/>
-          <w:szCs w:val="22"/>
-        </w:rPr>
-      </w:pPr>
-      <w:r>
-        <w:rPr>
-          <w:rFonts w:ascii="Helvetica" w:hAnsi="Helvetica"/>
-          <w:sz w:val="22"/>
-          <w:szCs w:val="22"/>
-        </w:rPr>
-        <w:t>The NetLogo system will model the spread of sexually transmitted diseases (STIs) between young adults (male and female), based on their attitudes and behaviors regarding safe sex. … and the interaction between the two?</w:t>
-      </w:r>
-    </w:p>
-    <w:p>
-      <w:pPr>
-        <w:widowControl w:val="0"/>
-        <w:autoSpaceDE w:val="0"/>
-        <w:autoSpaceDN w:val="0"/>
-        <w:adjustRightInd w:val="0"/>
-        <w:spacing w:line="360" w:lineRule="auto"/>
-        <w:rPr>
-          <w:rFonts w:ascii="Helvetica" w:hAnsi="Helvetica" w:cs="Helvetica"/>
-          <w:sz w:val="22"/>
-          <w:szCs w:val="22"/>
-        </w:rPr>
-      </w:pPr>
+      <w:r>
+        <w:rPr>
+          <w:rFonts w:ascii="Helvetica" w:hAnsi="Helvetica" w:cs="Helvetica"/>
+          <w:sz w:val="22"/>
+          <w:szCs w:val="22"/>
+        </w:rPr>
+        <w:t xml:space="preserve"> </w:t>
+      </w:r>
+      <w:r>
+        <w:rPr>
+          <w:rFonts w:ascii="Helvetica" w:hAnsi="Helvetica" w:cs="Helvetica"/>
+          <w:b/>
+          <w:sz w:val="22"/>
+          <w:szCs w:val="22"/>
+        </w:rPr>
+        <w:t>(…and the interaction between the two??)</w:t>
+      </w:r>
+    </w:p>
+    <w:p>
+      <w:pPr>
+        <w:widowControl w:val="0"/>
+        <w:autoSpaceDE w:val="0"/>
+        <w:autoSpaceDN w:val="0"/>
+        <w:adjustRightInd w:val="0"/>
+        <w:spacing w:line="360" w:lineRule="auto"/>
+        <w:rPr>
+          <w:rFonts w:ascii="Helvetica" w:hAnsi="Helvetica" w:cs="Helvetica"/>
+          <w:sz w:val="22"/>
+          <w:szCs w:val="22"/>
+        </w:rPr>
+      </w:pPr>
+    </w:p>
+    <w:p>
+      <w:pPr>
+        <w:widowControl w:val="0"/>
+        <w:autoSpaceDE w:val="0"/>
+        <w:autoSpaceDN w:val="0"/>
+        <w:adjustRightInd w:val="0"/>
+        <w:spacing w:line="360" w:lineRule="auto"/>
+        <w:rPr>
+          <w:rFonts w:ascii="Helvetica" w:hAnsi="Helvetica" w:cs="Helvetica"/>
+          <w:sz w:val="22"/>
+          <w:szCs w:val="22"/>
+        </w:rPr>
+      </w:pPr>
+      <w:r>
+        <w:rPr>
+          <w:rFonts w:ascii="Helvetica" w:hAnsi="Helvetica" w:cs="Helvetica"/>
+          <w:sz w:val="22"/>
+          <w:szCs w:val="22"/>
+        </w:rPr>
+        <w:t xml:space="preserve">This project specifically focuses on modeling college students in the United States. Male and female students come to universities with diverse backgrounds, including education and attitudes </w:t>
+      </w:r>
+      <w:r>
+        <w:rPr>
+          <w:rFonts w:ascii="Helvetica" w:hAnsi="Helvetica" w:cs="Helvetica"/>
+          <w:b/>
+          <w:sz w:val="22"/>
+          <w:szCs w:val="22"/>
+        </w:rPr>
+        <w:t>towards(regarding???)</w:t>
+      </w:r>
+      <w:r>
+        <w:rPr>
+          <w:rFonts w:ascii="Helvetica" w:hAnsi="Helvetica" w:cs="Helvetica"/>
+          <w:sz w:val="22"/>
+          <w:szCs w:val="22"/>
+        </w:rPr>
+        <w:t xml:space="preserve"> safe sex </w:t>
+      </w:r>
+      <w:r>
+        <w:rPr>
+          <w:rFonts w:ascii="Helvetica" w:hAnsi="Helvetica" w:cs="Helvetica"/>
+          <w:sz w:val="22"/>
+          <w:szCs w:val="22"/>
+        </w:rPr>
+        <w:t>(</w:t>
+      </w:r>
+      <w:r>
+        <w:rPr>
+          <w:rFonts w:ascii="Helvetica" w:hAnsi="Helvetica" w:cs="Helvetica"/>
+          <w:sz w:val="22"/>
+          <w:szCs w:val="22"/>
+        </w:rPr>
+        <w:t>behaviors</w:t>
+      </w:r>
+      <w:r>
+        <w:rPr>
+          <w:rFonts w:ascii="Helvetica" w:hAnsi="Helvetica" w:cs="Helvetica"/>
+          <w:sz w:val="22"/>
+          <w:szCs w:val="22"/>
+        </w:rPr>
+        <w:t>?)</w:t>
+      </w:r>
+      <w:r>
+        <w:rPr>
+          <w:rFonts w:ascii="Helvetica" w:hAnsi="Helvetica" w:cs="Helvetica"/>
+          <w:sz w:val="22"/>
+          <w:szCs w:val="22"/>
+        </w:rPr>
+        <w:t>.</w:t>
+      </w:r>
     </w:p>
     <w:p>
       <w:pPr>
@@ -496,75 +636,75 @@
           <w:sz w:val="22"/>
           <w:szCs w:val="22"/>
         </w:rPr>
+        <w:t>Are the two above questions interdependent? What implications could this have for targeting information campaigns to this age group?</w:t>
+      </w:r>
+    </w:p>
+    <w:p>
+      <w:pPr>
+        <w:spacing w:line="360" w:lineRule="auto"/>
+        <w:rPr>
+          <w:rFonts w:ascii="Helvetica" w:hAnsi="Helvetica"/>
+          <w:sz w:val="22"/>
+          <w:szCs w:val="22"/>
+        </w:rPr>
+      </w:pPr>
+    </w:p>
+    <w:p>
+      <w:pPr>
+        <w:widowControl w:val="0"/>
+        <w:autoSpaceDE w:val="0"/>
+        <w:autoSpaceDN w:val="0"/>
+        <w:adjustRightInd w:val="0"/>
+        <w:spacing w:line="360" w:lineRule="auto"/>
+        <w:rPr>
+          <w:rFonts w:ascii="Helvetica" w:hAnsi="Helvetica" w:cs="Helvetica"/>
+          <w:b/>
+          <w:color w:val="4BACC6" w:themeColor="accent5"/>
+          <w:sz w:val="22"/>
+          <w:szCs w:val="22"/>
+        </w:rPr>
+      </w:pPr>
+      <w:r>
+        <w:rPr>
+          <w:rFonts w:ascii="Helvetica" w:hAnsi="Helvetica" w:cs="Helvetica"/>
+          <w:b/>
+          <w:color w:val="4BACC6" w:themeColor="accent5"/>
+          <w:sz w:val="22"/>
+          <w:szCs w:val="22"/>
+        </w:rPr>
+        <w:t>Model Parameters</w:t>
+      </w:r>
+      <w:r>
+        <w:rPr>
+          <w:rFonts w:ascii="Helvetica" w:hAnsi="Helvetica" w:cs="Helvetica"/>
+          <w:b/>
+          <w:color w:val="4BACC6" w:themeColor="accent5"/>
+          <w:sz w:val="22"/>
+          <w:szCs w:val="22"/>
+        </w:rPr>
+        <w:t xml:space="preserve"> (from interface…??)</w:t>
+      </w:r>
+    </w:p>
+    <w:p>
+      <w:pPr>
+        <w:widowControl w:val="0"/>
+        <w:autoSpaceDE w:val="0"/>
+        <w:autoSpaceDN w:val="0"/>
+        <w:adjustRightInd w:val="0"/>
+        <w:spacing w:line="360" w:lineRule="auto"/>
+        <w:rPr>
+          <w:rFonts w:ascii="Helvetica" w:hAnsi="Helvetica" w:cs="Helvetica"/>
+          <w:sz w:val="22"/>
+          <w:szCs w:val="22"/>
+        </w:rPr>
+      </w:pPr>
+      <w:r>
+        <w:rPr>
+          <w:rFonts w:ascii="Helvetica" w:hAnsi="Helvetica" w:cs="Helvetica"/>
+          <w:sz w:val="22"/>
+          <w:szCs w:val="22"/>
+        </w:rPr>
         <w:lastRenderedPageBreak/>
-        <w:t>Are the two above questions interdependent? What implications could this have for targeting information campaigns to this age group?</w:t>
-      </w:r>
-    </w:p>
-    <w:p>
-      <w:pPr>
-        <w:spacing w:line="360" w:lineRule="auto"/>
-        <w:rPr>
-          <w:rFonts w:ascii="Helvetica" w:hAnsi="Helvetica"/>
-          <w:sz w:val="22"/>
-          <w:szCs w:val="22"/>
-        </w:rPr>
-      </w:pPr>
-    </w:p>
-    <w:p>
-      <w:pPr>
-        <w:widowControl w:val="0"/>
-        <w:autoSpaceDE w:val="0"/>
-        <w:autoSpaceDN w:val="0"/>
-        <w:adjustRightInd w:val="0"/>
-        <w:spacing w:line="360" w:lineRule="auto"/>
-        <w:rPr>
-          <w:rFonts w:ascii="Helvetica" w:hAnsi="Helvetica" w:cs="Helvetica"/>
-          <w:b/>
-          <w:color w:val="4BACC6" w:themeColor="accent5"/>
-          <w:sz w:val="22"/>
-          <w:szCs w:val="22"/>
-        </w:rPr>
-      </w:pPr>
-      <w:r>
-        <w:rPr>
-          <w:rFonts w:ascii="Helvetica" w:hAnsi="Helvetica" w:cs="Helvetica"/>
-          <w:b/>
-          <w:color w:val="4BACC6" w:themeColor="accent5"/>
-          <w:sz w:val="22"/>
-          <w:szCs w:val="22"/>
-        </w:rPr>
-        <w:t>Model Parameters</w:t>
-      </w:r>
-      <w:r>
-        <w:rPr>
-          <w:rFonts w:ascii="Helvetica" w:hAnsi="Helvetica" w:cs="Helvetica"/>
-          <w:b/>
-          <w:color w:val="4BACC6" w:themeColor="accent5"/>
-          <w:sz w:val="22"/>
-          <w:szCs w:val="22"/>
-        </w:rPr>
-        <w:t xml:space="preserve"> (from interface…??)</w:t>
-      </w:r>
-    </w:p>
-    <w:p>
-      <w:pPr>
-        <w:widowControl w:val="0"/>
-        <w:autoSpaceDE w:val="0"/>
-        <w:autoSpaceDN w:val="0"/>
-        <w:adjustRightInd w:val="0"/>
-        <w:spacing w:line="360" w:lineRule="auto"/>
-        <w:rPr>
-          <w:rFonts w:ascii="Helvetica" w:hAnsi="Helvetica" w:cs="Helvetica"/>
-          <w:sz w:val="22"/>
-          <w:szCs w:val="22"/>
-        </w:rPr>
-      </w:pPr>
-      <w:r>
-        <w:rPr>
-          <w:rFonts w:ascii="Helvetica" w:hAnsi="Helvetica" w:cs="Helvetica"/>
-          <w:sz w:val="22"/>
-          <w:szCs w:val="22"/>
-        </w:rPr>
         <w:t xml:space="preserve">Social network: users can control the number and size (members) of cliques, and whether they are initialized with some inter-group links. These cliques consist of agents that primarily interact with members of the same group. </w:t>
       </w:r>
     </w:p>
@@ -2140,6 +2280,24 @@
           <w:sz w:val="22"/>
           <w:szCs w:val="22"/>
         </w:rPr>
+        <w:t xml:space="preserve">TODO: </w:t>
+      </w:r>
+    </w:p>
+    <w:p>
+      <w:pPr>
+        <w:spacing w:line="360" w:lineRule="auto"/>
+        <w:rPr>
+          <w:rFonts w:ascii="Helvetica" w:hAnsi="Helvetica"/>
+          <w:sz w:val="22"/>
+          <w:szCs w:val="22"/>
+        </w:rPr>
+      </w:pPr>
+      <w:r>
+        <w:rPr>
+          <w:rFonts w:ascii="Helvetica" w:hAnsi="Helvetica"/>
+          <w:sz w:val="22"/>
+          <w:szCs w:val="22"/>
+        </w:rPr>
         <w:t>NEED TO MAKE SURE DOT STAYS BLACK FOR 1 TICK</w:t>
       </w:r>
     </w:p>
@@ -2170,6 +2328,14 @@
           <w:szCs w:val="22"/>
         </w:rPr>
       </w:pPr>
+      <w:r>
+        <w:rPr>
+          <w:rFonts w:ascii="Helvetica" w:hAnsi="Helvetica"/>
+          <w:sz w:val="22"/>
+          <w:szCs w:val="22"/>
+        </w:rPr>
+        <w:t>Check that “Opinion” isn’t used in a confusing way</w:t>
+      </w:r>
     </w:p>
     <w:p>
       <w:pPr>
@@ -2357,52 +2523,223 @@
         <w:adjustRightInd w:val="0"/>
         <w:rPr>
           <w:rFonts w:ascii="Helvetica" w:hAnsi="Helvetica" w:cs="Helvetica"/>
-          <w:sz w:val="22"/>
-          <w:szCs w:val="22"/>
-        </w:rPr>
-      </w:pPr>
-    </w:p>
-    <w:p>
-      <w:pPr>
-        <w:widowControl w:val="0"/>
-        <w:autoSpaceDE w:val="0"/>
-        <w:autoSpaceDN w:val="0"/>
-        <w:adjustRightInd w:val="0"/>
-        <w:rPr>
-          <w:rFonts w:ascii="Helvetica" w:hAnsi="Helvetica" w:cs="Helvetica"/>
-          <w:sz w:val="22"/>
-          <w:szCs w:val="22"/>
-        </w:rPr>
-      </w:pPr>
-      <w:r>
-        <w:rPr>
-          <w:rFonts w:ascii="Helvetica" w:hAnsi="Helvetica" w:cs="Helvetica"/>
-          <w:sz w:val="22"/>
-          <w:szCs w:val="22"/>
-        </w:rPr>
-        <w:t>attitude (change?) is a function of certainty</w:t>
-      </w:r>
-    </w:p>
-    <w:p>
-      <w:pPr>
-        <w:widowControl w:val="0"/>
-        <w:autoSpaceDE w:val="0"/>
-        <w:autoSpaceDN w:val="0"/>
-        <w:adjustRightInd w:val="0"/>
-        <w:rPr>
-          <w:rFonts w:ascii="Helvetica" w:hAnsi="Helvetica" w:cs="Helvetica"/>
-          <w:sz w:val="22"/>
-          <w:szCs w:val="22"/>
-        </w:rPr>
-      </w:pPr>
-      <w:r>
-        <w:rPr>
-          <w:rFonts w:ascii="Helvetica" w:hAnsi="Helvetica" w:cs="Helvetica"/>
-          <w:sz w:val="22"/>
-          <w:szCs w:val="22"/>
-        </w:rPr>
-        <w:t>certainty only impacts how much their opinion will change by talking to peers</w:t>
-      </w:r>
+          <w:b/>
+          <w:sz w:val="22"/>
+          <w:szCs w:val="22"/>
+        </w:rPr>
+      </w:pPr>
+      <w:r>
+        <w:rPr>
+          <w:rFonts w:ascii="Helvetica" w:hAnsi="Helvetica" w:cs="Helvetica"/>
+          <w:b/>
+          <w:sz w:val="22"/>
+          <w:szCs w:val="22"/>
+        </w:rPr>
+        <w:t>Attitude</w:t>
+      </w:r>
+    </w:p>
+    <w:p>
+      <w:pPr>
+        <w:widowControl w:val="0"/>
+        <w:autoSpaceDE w:val="0"/>
+        <w:autoSpaceDN w:val="0"/>
+        <w:adjustRightInd w:val="0"/>
+        <w:rPr>
+          <w:rFonts w:ascii="Helvetica" w:hAnsi="Helvetica" w:cs="Helvetica"/>
+          <w:sz w:val="22"/>
+          <w:szCs w:val="22"/>
+        </w:rPr>
+      </w:pPr>
+    </w:p>
+    <w:p>
+      <w:pPr>
+        <w:widowControl w:val="0"/>
+        <w:autoSpaceDE w:val="0"/>
+        <w:autoSpaceDN w:val="0"/>
+        <w:adjustRightInd w:val="0"/>
+        <w:rPr>
+          <w:rFonts w:ascii="Helvetica" w:hAnsi="Helvetica" w:cs="Helvetica"/>
+          <w:sz w:val="22"/>
+          <w:szCs w:val="22"/>
+        </w:rPr>
+      </w:pPr>
+    </w:p>
+    <w:p>
+      <w:pPr>
+        <w:widowControl w:val="0"/>
+        <w:autoSpaceDE w:val="0"/>
+        <w:autoSpaceDN w:val="0"/>
+        <w:adjustRightInd w:val="0"/>
+        <w:rPr>
+          <w:rFonts w:ascii="Helvetica" w:hAnsi="Helvetica" w:cs="Helvetica"/>
+          <w:b/>
+          <w:sz w:val="22"/>
+          <w:szCs w:val="22"/>
+        </w:rPr>
+      </w:pPr>
+      <w:r>
+        <w:rPr>
+          <w:rFonts w:ascii="Helvetica" w:hAnsi="Helvetica" w:cs="Helvetica"/>
+          <w:b/>
+          <w:sz w:val="22"/>
+          <w:szCs w:val="22"/>
+        </w:rPr>
+        <w:t>Certainty</w:t>
+      </w:r>
+    </w:p>
+    <w:p>
+      <w:pPr>
+        <w:widowControl w:val="0"/>
+        <w:autoSpaceDE w:val="0"/>
+        <w:autoSpaceDN w:val="0"/>
+        <w:adjustRightInd w:val="0"/>
+        <w:rPr>
+          <w:rFonts w:ascii="Helvetica" w:hAnsi="Helvetica" w:cs="Helvetica"/>
+          <w:sz w:val="22"/>
+          <w:szCs w:val="22"/>
+        </w:rPr>
+      </w:pPr>
+    </w:p>
+    <w:p>
+      <w:pPr>
+        <w:widowControl w:val="0"/>
+        <w:autoSpaceDE w:val="0"/>
+        <w:autoSpaceDN w:val="0"/>
+        <w:adjustRightInd w:val="0"/>
+        <w:rPr>
+          <w:rFonts w:ascii="Helvetica" w:hAnsi="Helvetica" w:cs="Helvetica"/>
+          <w:sz w:val="22"/>
+          <w:szCs w:val="22"/>
+        </w:rPr>
+      </w:pPr>
+    </w:p>
+    <w:p>
+      <w:pPr>
+        <w:widowControl w:val="0"/>
+        <w:autoSpaceDE w:val="0"/>
+        <w:autoSpaceDN w:val="0"/>
+        <w:adjustRightInd w:val="0"/>
+        <w:rPr>
+          <w:rFonts w:ascii="Helvetica" w:hAnsi="Helvetica" w:cs="Helvetica"/>
+          <w:b/>
+          <w:sz w:val="22"/>
+          <w:szCs w:val="22"/>
+        </w:rPr>
+      </w:pPr>
+      <w:r>
+        <w:rPr>
+          <w:rFonts w:ascii="Helvetica" w:hAnsi="Helvetica" w:cs="Helvetica"/>
+          <w:b/>
+          <w:sz w:val="22"/>
+          <w:szCs w:val="22"/>
+        </w:rPr>
+        <w:t>Justification</w:t>
+      </w:r>
+    </w:p>
+    <w:p>
+      <w:pPr>
+        <w:widowControl w:val="0"/>
+        <w:autoSpaceDE w:val="0"/>
+        <w:autoSpaceDN w:val="0"/>
+        <w:adjustRightInd w:val="0"/>
+        <w:rPr>
+          <w:rFonts w:ascii="Helvetica" w:hAnsi="Helvetica" w:cs="Helvetica"/>
+          <w:sz w:val="22"/>
+          <w:szCs w:val="22"/>
+        </w:rPr>
+      </w:pPr>
+    </w:p>
+    <w:p>
+      <w:pPr>
+        <w:widowControl w:val="0"/>
+        <w:autoSpaceDE w:val="0"/>
+        <w:autoSpaceDN w:val="0"/>
+        <w:adjustRightInd w:val="0"/>
+        <w:rPr>
+          <w:rFonts w:ascii="Helvetica" w:hAnsi="Helvetica" w:cs="Helvetica"/>
+          <w:sz w:val="22"/>
+          <w:szCs w:val="22"/>
+        </w:rPr>
+      </w:pPr>
+      <w:r>
+        <w:rPr>
+          <w:rFonts w:ascii="Helvetica" w:hAnsi="Helvetica" w:cs="Helvetica"/>
+          <w:sz w:val="22"/>
+          <w:szCs w:val="22"/>
+        </w:rPr>
+        <w:t xml:space="preserve">certainty only impacts how much their </w:t>
+      </w:r>
+      <w:r>
+        <w:rPr>
+          <w:rFonts w:ascii="Helvetica" w:hAnsi="Helvetica" w:cs="Helvetica"/>
+          <w:b/>
+          <w:sz w:val="22"/>
+          <w:szCs w:val="22"/>
+        </w:rPr>
+        <w:t>attitude/likelihood???</w:t>
+      </w:r>
+      <w:r>
+        <w:rPr>
+          <w:rFonts w:ascii="Helvetica" w:hAnsi="Helvetica" w:cs="Helvetica"/>
+          <w:sz w:val="22"/>
+          <w:szCs w:val="22"/>
+        </w:rPr>
+        <w:t xml:space="preserve"> will change by talking to peers</w:t>
+      </w:r>
+      <w:r>
+        <w:rPr>
+          <w:rFonts w:ascii="Helvetica" w:hAnsi="Helvetica" w:cs="Helvetica"/>
+          <w:sz w:val="22"/>
+          <w:szCs w:val="22"/>
+        </w:rPr>
+        <w:t xml:space="preserve"> </w:t>
+      </w:r>
+      <w:r>
+        <w:rPr>
+          <w:rFonts w:ascii="Helvetica" w:hAnsi="Helvetica" w:cs="Helvetica"/>
+          <w:sz w:val="22"/>
+          <w:szCs w:val="22"/>
+        </w:rPr>
+        <w:sym w:font="Wingdings" w:char="F0E0"/>
+      </w:r>
+      <w:r>
+        <w:rPr>
+          <w:rFonts w:ascii="Helvetica" w:hAnsi="Helvetica" w:cs="Helvetica"/>
+          <w:sz w:val="22"/>
+          <w:szCs w:val="22"/>
+        </w:rPr>
+        <w:t xml:space="preserve"> </w:t>
+      </w:r>
+      <w:r>
+        <w:rPr>
+          <w:rFonts w:ascii="Helvetica" w:hAnsi="Helvetica" w:cs="Helvetica"/>
+          <w:b/>
+          <w:sz w:val="22"/>
+          <w:szCs w:val="22"/>
+        </w:rPr>
+        <w:t>attitude/likelihood???</w:t>
+      </w:r>
+      <w:r>
+        <w:rPr>
+          <w:rFonts w:ascii="Helvetica" w:hAnsi="Helvetica" w:cs="Helvetica"/>
+          <w:sz w:val="22"/>
+          <w:szCs w:val="22"/>
+        </w:rPr>
+        <w:t xml:space="preserve"> (change?) is a function of certainty</w:t>
+      </w:r>
+    </w:p>
+    <w:p>
+      <w:pPr>
+        <w:widowControl w:val="0"/>
+        <w:autoSpaceDE w:val="0"/>
+        <w:autoSpaceDN w:val="0"/>
+        <w:adjustRightInd w:val="0"/>
+        <w:rPr>
+          <w:rFonts w:ascii="Helvetica" w:hAnsi="Helvetica" w:cs="Helvetica"/>
+          <w:sz w:val="22"/>
+          <w:szCs w:val="22"/>
+        </w:rPr>
+      </w:pPr>
     </w:p>
     <w:p>
       <w:pPr>
@@ -2456,6 +2793,30 @@
           <w:szCs w:val="22"/>
         </w:rPr>
       </w:pPr>
+    </w:p>
+    <w:p>
+      <w:pPr>
+        <w:widowControl w:val="0"/>
+        <w:autoSpaceDE w:val="0"/>
+        <w:autoSpaceDN w:val="0"/>
+        <w:adjustRightInd w:val="0"/>
+        <w:spacing w:line="360" w:lineRule="auto"/>
+        <w:rPr>
+          <w:rFonts w:ascii="Helvetica" w:hAnsi="Helvetica" w:cs="Helvetica"/>
+          <w:b/>
+          <w:sz w:val="22"/>
+          <w:szCs w:val="22"/>
+        </w:rPr>
+      </w:pPr>
+      <w:r>
+        <w:rPr>
+          <w:rFonts w:ascii="Helvetica" w:hAnsi="Helvetica" w:cs="Helvetica"/>
+          <w:b/>
+          <w:sz w:val="22"/>
+          <w:szCs w:val="22"/>
+        </w:rPr>
+        <w:t>Likelihood</w:t>
+      </w:r>
     </w:p>
     <w:p>
       <w:pPr>
@@ -2566,6 +2927,14 @@
       </w:r>
       <w:r>
         <w:rPr>
+          <w:rFonts w:ascii="Helvetica" w:hAnsi="Helvetica" w:cs="Helvetica"/>
+          <w:sz w:val="22"/>
+          <w:szCs w:val="22"/>
+        </w:rPr>
+        <w:t xml:space="preserve"> system behavior:</w:t>
+      </w:r>
+      <w:r>
+        <w:rPr>
           <w:rFonts w:ascii="Helvetica" w:hAnsi="Helvetica"/>
           <w:sz w:val="22"/>
           <w:szCs w:val="22"/>
@@ -2586,7 +2955,25 @@
           <w:sz w:val="22"/>
           <w:szCs w:val="22"/>
         </w:rPr>
-        <w:t xml:space="preserve"> (duplicate from above). Actual results indicated… go into results.</w:t>
+        <w:t xml:space="preserve"> (</w:t>
+      </w:r>
+      <w:r>
+        <w:rPr>
+          <w:rFonts w:ascii="Helvetica" w:hAnsi="Helvetica"/>
+          <w:sz w:val="22"/>
+          <w:szCs w:val="22"/>
+        </w:rPr>
+        <w:t xml:space="preserve"> partial </w:t>
+      </w:r>
+      <w:bookmarkStart w:id="0" w:name="_GoBack"/>
+      <w:bookmarkEnd w:id="0"/>
+      <w:r>
+        <w:rPr>
+          <w:rFonts w:ascii="Helvetica" w:hAnsi="Helvetica"/>
+          <w:sz w:val="22"/>
+          <w:szCs w:val="22"/>
+        </w:rPr>
+        <w:t>duplicate from above). Actual results indicated… go into results.</w:t>
       </w:r>
     </w:p>
     <w:p>
@@ -4799,8 +5186,6 @@
         </w:rPr>
         <w:t>Can there be someone who just refuses to change their mind?</w:t>
       </w:r>
-      <w:bookmarkStart w:id="0" w:name="_GoBack"/>
-      <w:bookmarkEnd w:id="0"/>
     </w:p>
     <w:sectPr>
       <w:pgSz w:w="12240" w:h="15840"/>

</xml_diff>

<commit_message>
separate doc for brainstorming formula stuff
</commit_message>
<xml_diff>
--- a/letsfinishthisyo/bartos-netlogo-final-new-v1.docx
+++ b/letsfinishthisyo/bartos-netlogo-final-new-v1.docx
@@ -2427,58 +2427,154 @@
         <w:spacing w:line="360" w:lineRule="auto"/>
         <w:rPr>
           <w:rFonts w:ascii="Helvetica" w:hAnsi="Helvetica" w:cs="Helvetica"/>
+          <w:sz w:val="22"/>
+          <w:szCs w:val="22"/>
+        </w:rPr>
+      </w:pPr>
+      <w:r>
+        <w:rPr>
+          <w:rFonts w:ascii="Helvetica" w:hAnsi="Helvetica" w:cs="Helvetica"/>
+          <w:sz w:val="22"/>
+          <w:szCs w:val="22"/>
+          <w:u w:val="single"/>
+        </w:rPr>
+        <w:t>Attitude</w:t>
+      </w:r>
+      <w:r>
+        <w:rPr>
+          <w:rFonts w:ascii="Helvetica" w:hAnsi="Helvetica" w:cs="Helvetica"/>
+          <w:sz w:val="22"/>
+          <w:szCs w:val="22"/>
+        </w:rPr>
+        <w:t xml:space="preserve"> </w:t>
+      </w:r>
+      <w:r>
+        <w:rPr>
+          <w:rFonts w:ascii="Helvetica" w:hAnsi="Helvetica" w:cs="Helvetica"/>
+          <w:sz w:val="22"/>
+          <w:szCs w:val="22"/>
+        </w:rPr>
+        <w:t xml:space="preserve">– asdkfj </w:t>
+      </w:r>
+    </w:p>
+    <w:p>
+      <w:pPr>
+        <w:widowControl w:val="0"/>
+        <w:autoSpaceDE w:val="0"/>
+        <w:autoSpaceDN w:val="0"/>
+        <w:adjustRightInd w:val="0"/>
+        <w:spacing w:line="360" w:lineRule="auto"/>
+        <w:rPr>
+          <w:rFonts w:ascii="Helvetica" w:hAnsi="Helvetica" w:cs="Helvetica"/>
           <w:b/>
           <w:sz w:val="22"/>
           <w:szCs w:val="22"/>
+        </w:rPr>
+      </w:pPr>
+      <w:r>
+        <w:rPr>
+          <w:rFonts w:ascii="Helvetica" w:hAnsi="Helvetica" w:cs="Helvetica"/>
+          <w:sz w:val="22"/>
+          <w:szCs w:val="22"/>
           <w:u w:val="single"/>
         </w:rPr>
-      </w:pPr>
-      <w:r>
+        <w:t>Certainty</w:t>
+      </w:r>
+      <w:r>
+        <w:rPr>
+          <w:rFonts w:ascii="Helvetica" w:hAnsi="Helvetica" w:cs="Helvetica"/>
+          <w:sz w:val="22"/>
+          <w:szCs w:val="22"/>
+        </w:rPr>
+        <w:t xml:space="preserve"> </w:t>
+      </w:r>
+      <w:r>
+        <w:rPr>
+          <w:rFonts w:ascii="Helvetica" w:hAnsi="Helvetica" w:cs="Helvetica"/>
+          <w:sz w:val="22"/>
+          <w:szCs w:val="22"/>
+        </w:rPr>
+        <w:t xml:space="preserve">– asdkfj </w:t>
+      </w:r>
+    </w:p>
+    <w:p>
+      <w:pPr>
+        <w:widowControl w:val="0"/>
+        <w:autoSpaceDE w:val="0"/>
+        <w:autoSpaceDN w:val="0"/>
+        <w:adjustRightInd w:val="0"/>
+        <w:spacing w:line="360" w:lineRule="auto"/>
+        <w:rPr>
+          <w:rFonts w:ascii="Helvetica" w:hAnsi="Helvetica" w:cs="Helvetica"/>
+          <w:sz w:val="22"/>
+          <w:szCs w:val="22"/>
+        </w:rPr>
+      </w:pPr>
+      <w:r>
+        <w:rPr>
+          <w:rFonts w:ascii="Helvetica" w:hAnsi="Helvetica" w:cs="Helvetica"/>
+          <w:sz w:val="22"/>
+          <w:szCs w:val="22"/>
+          <w:u w:val="single"/>
+        </w:rPr>
+        <w:t>Justification</w:t>
+      </w:r>
+      <w:r>
+        <w:rPr>
+          <w:rFonts w:ascii="Helvetica" w:hAnsi="Helvetica" w:cs="Helvetica"/>
+          <w:sz w:val="22"/>
+          <w:szCs w:val="22"/>
+        </w:rPr>
+        <w:t xml:space="preserve"> </w:t>
+      </w:r>
+      <w:r>
+        <w:rPr>
+          <w:rFonts w:ascii="Helvetica" w:hAnsi="Helvetica" w:cs="Helvetica"/>
+          <w:sz w:val="22"/>
+          <w:szCs w:val="22"/>
+        </w:rPr>
+        <w:t xml:space="preserve">– asdkfj </w:t>
+      </w:r>
+    </w:p>
+    <w:p>
+      <w:pPr>
+        <w:widowControl w:val="0"/>
+        <w:autoSpaceDE w:val="0"/>
+        <w:autoSpaceDN w:val="0"/>
+        <w:adjustRightInd w:val="0"/>
+        <w:spacing w:line="360" w:lineRule="auto"/>
         <w:rPr>
           <w:rFonts w:ascii="Helvetica" w:hAnsi="Helvetica" w:cs="Helvetica"/>
           <w:b/>
           <w:sz w:val="22"/>
           <w:szCs w:val="22"/>
+        </w:rPr>
+      </w:pPr>
+      <w:r>
+        <w:rPr>
+          <w:rFonts w:ascii="Helvetica" w:hAnsi="Helvetica" w:cs="Helvetica"/>
+          <w:sz w:val="22"/>
+          <w:szCs w:val="22"/>
           <w:u w:val="single"/>
         </w:rPr>
-        <w:t>Attitude</w:t>
-      </w:r>
-    </w:p>
-    <w:p>
-      <w:pPr>
-        <w:widowControl w:val="0"/>
-        <w:autoSpaceDE w:val="0"/>
-        <w:autoSpaceDN w:val="0"/>
-        <w:adjustRightInd w:val="0"/>
-        <w:spacing w:line="360" w:lineRule="auto"/>
-        <w:rPr>
-          <w:rFonts w:ascii="Helvetica" w:hAnsi="Helvetica" w:cs="Helvetica"/>
-          <w:sz w:val="22"/>
-          <w:szCs w:val="22"/>
-        </w:rPr>
-      </w:pPr>
-      <w:r>
-        <w:rPr>
-          <w:rFonts w:ascii="Helvetica" w:hAnsi="Helvetica" w:cs="Helvetica"/>
-          <w:sz w:val="22"/>
-          <w:szCs w:val="22"/>
-        </w:rPr>
-        <w:t>asdfd</w:t>
-      </w:r>
-    </w:p>
-    <w:p>
-      <w:pPr>
-        <w:widowControl w:val="0"/>
-        <w:autoSpaceDE w:val="0"/>
-        <w:autoSpaceDN w:val="0"/>
-        <w:adjustRightInd w:val="0"/>
-        <w:spacing w:line="360" w:lineRule="auto"/>
-        <w:rPr>
-          <w:rFonts w:ascii="Helvetica" w:hAnsi="Helvetica" w:cs="Helvetica"/>
-          <w:sz w:val="22"/>
-          <w:szCs w:val="22"/>
-        </w:rPr>
-      </w:pPr>
+        <w:t>Likelihood</w:t>
+      </w:r>
+      <w:r>
+        <w:rPr>
+          <w:rFonts w:ascii="Helvetica" w:hAnsi="Helvetica" w:cs="Helvetica"/>
+          <w:sz w:val="22"/>
+          <w:szCs w:val="22"/>
+        </w:rPr>
+        <w:t xml:space="preserve"> </w:t>
+      </w:r>
+      <w:r>
+        <w:rPr>
+          <w:rFonts w:ascii="Helvetica" w:hAnsi="Helvetica" w:cs="Helvetica"/>
+          <w:sz w:val="22"/>
+          <w:szCs w:val="22"/>
+        </w:rPr>
+        <w:t xml:space="preserve">– asdkfj </w:t>
+      </w:r>
     </w:p>
     <w:p>
       <w:pPr>
@@ -2492,6 +2588,35 @@
           <w:b/>
           <w:sz w:val="22"/>
           <w:szCs w:val="22"/>
+        </w:rPr>
+      </w:pPr>
+    </w:p>
+    <w:p>
+      <w:pPr>
+        <w:widowControl w:val="0"/>
+        <w:autoSpaceDE w:val="0"/>
+        <w:autoSpaceDN w:val="0"/>
+        <w:adjustRightInd w:val="0"/>
+        <w:spacing w:line="360" w:lineRule="auto"/>
+        <w:rPr>
+          <w:rFonts w:ascii="Helvetica" w:hAnsi="Helvetica" w:cs="Helvetica"/>
+          <w:sz w:val="22"/>
+          <w:szCs w:val="22"/>
+        </w:rPr>
+      </w:pPr>
+    </w:p>
+    <w:p>
+      <w:pPr>
+        <w:widowControl w:val="0"/>
+        <w:autoSpaceDE w:val="0"/>
+        <w:autoSpaceDN w:val="0"/>
+        <w:adjustRightInd w:val="0"/>
+        <w:spacing w:line="360" w:lineRule="auto"/>
+        <w:rPr>
+          <w:rFonts w:ascii="Helvetica" w:hAnsi="Helvetica" w:cs="Helvetica"/>
+          <w:b/>
+          <w:sz w:val="22"/>
+          <w:szCs w:val="22"/>
           <w:u w:val="single"/>
         </w:rPr>
       </w:pPr>
@@ -2503,247 +2628,1242 @@
           <w:szCs w:val="22"/>
           <w:u w:val="single"/>
         </w:rPr>
-        <w:t>Certainty</w:t>
-      </w:r>
-    </w:p>
-    <w:p>
-      <w:pPr>
-        <w:widowControl w:val="0"/>
-        <w:autoSpaceDE w:val="0"/>
-        <w:autoSpaceDN w:val="0"/>
-        <w:adjustRightInd w:val="0"/>
-        <w:spacing w:line="360" w:lineRule="auto"/>
-        <w:rPr>
-          <w:rFonts w:ascii="Helvetica" w:hAnsi="Helvetica" w:cs="Helvetica"/>
-          <w:sz w:val="22"/>
-          <w:szCs w:val="22"/>
-        </w:rPr>
-      </w:pPr>
-      <w:r>
-        <w:rPr>
-          <w:rFonts w:ascii="Helvetica" w:hAnsi="Helvetica" w:cs="Helvetica"/>
-          <w:sz w:val="22"/>
-          <w:szCs w:val="22"/>
-        </w:rPr>
-        <w:t>asdfasdf</w:t>
-      </w:r>
-    </w:p>
-    <w:p>
-      <w:pPr>
-        <w:widowControl w:val="0"/>
-        <w:autoSpaceDE w:val="0"/>
-        <w:autoSpaceDN w:val="0"/>
-        <w:adjustRightInd w:val="0"/>
-        <w:spacing w:line="360" w:lineRule="auto"/>
-        <w:rPr>
-          <w:rFonts w:ascii="Helvetica" w:hAnsi="Helvetica" w:cs="Helvetica"/>
-          <w:sz w:val="22"/>
-          <w:szCs w:val="22"/>
-        </w:rPr>
-      </w:pPr>
-    </w:p>
-    <w:p>
-      <w:pPr>
-        <w:widowControl w:val="0"/>
-        <w:autoSpaceDE w:val="0"/>
-        <w:autoSpaceDN w:val="0"/>
-        <w:adjustRightInd w:val="0"/>
-        <w:spacing w:line="360" w:lineRule="auto"/>
-        <w:rPr>
-          <w:rFonts w:ascii="Helvetica" w:hAnsi="Helvetica" w:cs="Helvetica"/>
+        <w:t>Likelihood</w:t>
+      </w:r>
+    </w:p>
+    <w:p>
+      <w:pPr>
+        <w:widowControl w:val="0"/>
+        <w:autoSpaceDE w:val="0"/>
+        <w:autoSpaceDN w:val="0"/>
+        <w:adjustRightInd w:val="0"/>
+        <w:spacing w:line="360" w:lineRule="auto"/>
+        <w:rPr>
+          <w:rFonts w:ascii="Helvetica" w:hAnsi="Helvetica" w:cs="Helvetica"/>
+          <w:sz w:val="22"/>
+          <w:szCs w:val="22"/>
+        </w:rPr>
+      </w:pPr>
+      <w:r>
+        <w:rPr>
+          <w:rFonts w:ascii="Helvetica" w:hAnsi="Helvetica" w:cs="Helvetica"/>
+          <w:sz w:val="22"/>
+          <w:szCs w:val="22"/>
+        </w:rPr>
+        <w:t>description of coming up with the formula for likelihood, deciding on attitude, justification, certainty, etc. possibly include a chart</w:t>
+      </w:r>
+    </w:p>
+    <w:p>
+      <w:pPr>
+        <w:widowControl w:val="0"/>
+        <w:autoSpaceDE w:val="0"/>
+        <w:autoSpaceDN w:val="0"/>
+        <w:adjustRightInd w:val="0"/>
+        <w:spacing w:line="360" w:lineRule="auto"/>
+        <w:rPr>
+          <w:rFonts w:ascii="Helvetica" w:hAnsi="Helvetica" w:cs="Helvetica"/>
+          <w:sz w:val="22"/>
+          <w:szCs w:val="22"/>
+        </w:rPr>
+      </w:pPr>
+    </w:p>
+    <w:tbl>
+      <w:tblPr>
+        <w:tblStyle w:val="TableGrid"/>
+        <w:tblW w:w="0" w:type="auto"/>
+        <w:tblLook w:val="04A0" w:firstRow="1" w:lastRow="0" w:firstColumn="1" w:lastColumn="0" w:noHBand="0" w:noVBand="1"/>
+      </w:tblPr>
+      <w:tblGrid>
+        <w:gridCol w:w="1638"/>
+        <w:gridCol w:w="2160"/>
+        <w:gridCol w:w="2160"/>
+        <w:gridCol w:w="3618"/>
+      </w:tblGrid>
+      <w:tr>
+        <w:tc>
+          <w:tcPr>
+            <w:tcW w:w="1638" w:type="dxa"/>
+            <w:vAlign w:val="center"/>
+          </w:tcPr>
+          <w:p>
+            <w:pPr>
+              <w:widowControl w:val="0"/>
+              <w:autoSpaceDE w:val="0"/>
+              <w:autoSpaceDN w:val="0"/>
+              <w:adjustRightInd w:val="0"/>
+              <w:spacing w:line="360" w:lineRule="auto"/>
+              <w:jc w:val="center"/>
+              <w:rPr>
+                <w:rFonts w:ascii="Helvetica" w:hAnsi="Helvetica" w:cs="Helvetica"/>
+                <w:sz w:val="18"/>
+                <w:szCs w:val="18"/>
+              </w:rPr>
+            </w:pPr>
+          </w:p>
+        </w:tc>
+        <w:tc>
+          <w:tcPr>
+            <w:tcW w:w="2160" w:type="dxa"/>
+          </w:tcPr>
+          <w:p>
+            <w:pPr>
+              <w:widowControl w:val="0"/>
+              <w:autoSpaceDE w:val="0"/>
+              <w:autoSpaceDN w:val="0"/>
+              <w:adjustRightInd w:val="0"/>
+              <w:spacing w:line="360" w:lineRule="auto"/>
+              <w:jc w:val="center"/>
+              <w:rPr>
+                <w:rFonts w:ascii="Helvetica" w:hAnsi="Helvetica" w:cs="Helvetica"/>
+                <w:b/>
+                <w:sz w:val="18"/>
+                <w:szCs w:val="18"/>
+              </w:rPr>
+            </w:pPr>
+            <w:r>
+              <w:rPr>
+                <w:rFonts w:ascii="Helvetica" w:hAnsi="Helvetica" w:cs="Helvetica"/>
+                <w:b/>
+                <w:sz w:val="18"/>
+                <w:szCs w:val="18"/>
+              </w:rPr>
+              <w:t>Initial factors</w:t>
+            </w:r>
+          </w:p>
+        </w:tc>
+        <w:tc>
+          <w:tcPr>
+            <w:tcW w:w="2160" w:type="dxa"/>
+            <w:vAlign w:val="center"/>
+          </w:tcPr>
+          <w:p>
+            <w:pPr>
+              <w:widowControl w:val="0"/>
+              <w:autoSpaceDE w:val="0"/>
+              <w:autoSpaceDN w:val="0"/>
+              <w:adjustRightInd w:val="0"/>
+              <w:spacing w:line="360" w:lineRule="auto"/>
+              <w:jc w:val="center"/>
+              <w:rPr>
+                <w:rFonts w:ascii="Helvetica" w:hAnsi="Helvetica" w:cs="Helvetica"/>
+                <w:b/>
+                <w:sz w:val="18"/>
+                <w:szCs w:val="18"/>
+              </w:rPr>
+            </w:pPr>
+            <w:r>
+              <w:rPr>
+                <w:rFonts w:ascii="Helvetica" w:hAnsi="Helvetica" w:cs="Helvetica"/>
+                <w:b/>
+                <w:sz w:val="18"/>
+                <w:szCs w:val="18"/>
+              </w:rPr>
+              <w:t>Increase</w:t>
+            </w:r>
+          </w:p>
+        </w:tc>
+        <w:tc>
+          <w:tcPr>
+            <w:tcW w:w="3618" w:type="dxa"/>
+            <w:vAlign w:val="center"/>
+          </w:tcPr>
+          <w:p>
+            <w:pPr>
+              <w:widowControl w:val="0"/>
+              <w:autoSpaceDE w:val="0"/>
+              <w:autoSpaceDN w:val="0"/>
+              <w:adjustRightInd w:val="0"/>
+              <w:spacing w:line="360" w:lineRule="auto"/>
+              <w:jc w:val="center"/>
+              <w:rPr>
+                <w:rFonts w:ascii="Helvetica" w:hAnsi="Helvetica" w:cs="Helvetica"/>
+                <w:b/>
+                <w:sz w:val="18"/>
+                <w:szCs w:val="18"/>
+              </w:rPr>
+            </w:pPr>
+            <w:r>
+              <w:rPr>
+                <w:rFonts w:ascii="Helvetica" w:hAnsi="Helvetica" w:cs="Helvetica"/>
+                <w:b/>
+                <w:sz w:val="18"/>
+                <w:szCs w:val="18"/>
+              </w:rPr>
+              <w:t>Decrease</w:t>
+            </w:r>
+          </w:p>
+        </w:tc>
+      </w:tr>
+      <w:tr>
+        <w:tc>
+          <w:tcPr>
+            <w:tcW w:w="1638" w:type="dxa"/>
+            <w:vAlign w:val="center"/>
+          </w:tcPr>
+          <w:p>
+            <w:pPr>
+              <w:widowControl w:val="0"/>
+              <w:autoSpaceDE w:val="0"/>
+              <w:autoSpaceDN w:val="0"/>
+              <w:adjustRightInd w:val="0"/>
+              <w:spacing w:line="360" w:lineRule="auto"/>
+              <w:jc w:val="center"/>
+              <w:rPr>
+                <w:rFonts w:ascii="Helvetica" w:hAnsi="Helvetica" w:cs="Helvetica"/>
+                <w:b/>
+                <w:sz w:val="18"/>
+                <w:szCs w:val="18"/>
+              </w:rPr>
+            </w:pPr>
+            <w:r>
+              <w:rPr>
+                <w:rFonts w:ascii="Helvetica" w:hAnsi="Helvetica" w:cs="Helvetica"/>
+                <w:b/>
+                <w:sz w:val="18"/>
+                <w:szCs w:val="18"/>
+              </w:rPr>
+              <w:t>Attitude</w:t>
+            </w:r>
+          </w:p>
+        </w:tc>
+        <w:tc>
+          <w:tcPr>
+            <w:tcW w:w="2160" w:type="dxa"/>
+            <w:vAlign w:val="center"/>
+          </w:tcPr>
+          <w:p>
+            <w:pPr>
+              <w:widowControl w:val="0"/>
+              <w:autoSpaceDE w:val="0"/>
+              <w:autoSpaceDN w:val="0"/>
+              <w:adjustRightInd w:val="0"/>
+              <w:spacing w:line="360" w:lineRule="auto"/>
+              <w:rPr>
+                <w:rFonts w:ascii="Helvetica" w:hAnsi="Helvetica" w:cs="Helvetica"/>
+                <w:sz w:val="18"/>
+                <w:szCs w:val="18"/>
+              </w:rPr>
+            </w:pPr>
+            <w:r>
+              <w:rPr>
+                <w:rFonts w:ascii="Helvetica" w:hAnsi="Helvetica" w:cs="Helvetica"/>
+                <w:sz w:val="18"/>
+                <w:szCs w:val="18"/>
+              </w:rPr>
+              <w:t>Condom desire</w:t>
+            </w:r>
+          </w:p>
+        </w:tc>
+        <w:tc>
+          <w:tcPr>
+            <w:tcW w:w="2160" w:type="dxa"/>
+            <w:vAlign w:val="center"/>
+          </w:tcPr>
+          <w:p>
+            <w:pPr>
+              <w:widowControl w:val="0"/>
+              <w:autoSpaceDE w:val="0"/>
+              <w:autoSpaceDN w:val="0"/>
+              <w:adjustRightInd w:val="0"/>
+              <w:spacing w:line="360" w:lineRule="auto"/>
+              <w:jc w:val="center"/>
+              <w:rPr>
+                <w:rFonts w:ascii="Helvetica" w:hAnsi="Helvetica" w:cs="Helvetica"/>
+                <w:sz w:val="18"/>
+                <w:szCs w:val="18"/>
+              </w:rPr>
+            </w:pPr>
+            <w:r>
+              <w:rPr>
+                <w:rFonts w:ascii="Helvetica" w:hAnsi="Helvetica" w:cs="Helvetica"/>
+                <w:sz w:val="18"/>
+                <w:szCs w:val="18"/>
+              </w:rPr>
+              <w:t>Talking to peers with similar attitude</w:t>
+            </w:r>
+          </w:p>
+          <w:p>
+            <w:pPr>
+              <w:pStyle w:val="ListParagraph"/>
+              <w:widowControl w:val="0"/>
+              <w:numPr>
+                <w:ilvl w:val="0"/>
+                <w:numId w:val="6"/>
+              </w:numPr>
+              <w:autoSpaceDE w:val="0"/>
+              <w:autoSpaceDN w:val="0"/>
+              <w:adjustRightInd w:val="0"/>
+              <w:spacing w:line="360" w:lineRule="auto"/>
+              <w:jc w:val="center"/>
+              <w:rPr>
+                <w:rFonts w:ascii="Helvetica" w:hAnsi="Helvetica" w:cs="Helvetica"/>
+                <w:sz w:val="18"/>
+                <w:szCs w:val="18"/>
+              </w:rPr>
+            </w:pPr>
+            <w:r>
+              <w:rPr>
+                <w:rFonts w:ascii="Helvetica" w:hAnsi="Helvetica" w:cs="Helvetica"/>
+                <w:sz w:val="18"/>
+                <w:szCs w:val="18"/>
+              </w:rPr>
+              <w:t>(only slightly above? Or also slightly below, but on same pole as you?</w:t>
+            </w:r>
+          </w:p>
+          <w:p>
+            <w:pPr>
+              <w:widowControl w:val="0"/>
+              <w:autoSpaceDE w:val="0"/>
+              <w:autoSpaceDN w:val="0"/>
+              <w:adjustRightInd w:val="0"/>
+              <w:spacing w:line="360" w:lineRule="auto"/>
+              <w:jc w:val="center"/>
+              <w:rPr>
+                <w:rFonts w:ascii="Helvetica" w:hAnsi="Helvetica" w:cs="Helvetica"/>
+                <w:sz w:val="18"/>
+                <w:szCs w:val="18"/>
+              </w:rPr>
+            </w:pPr>
+          </w:p>
+          <w:p>
+            <w:pPr>
+              <w:widowControl w:val="0"/>
+              <w:autoSpaceDE w:val="0"/>
+              <w:autoSpaceDN w:val="0"/>
+              <w:adjustRightInd w:val="0"/>
+              <w:spacing w:line="360" w:lineRule="auto"/>
+              <w:rPr>
+                <w:rFonts w:ascii="Helvetica" w:hAnsi="Helvetica" w:cs="Helvetica"/>
+                <w:sz w:val="18"/>
+                <w:szCs w:val="18"/>
+              </w:rPr>
+            </w:pPr>
+            <w:r>
+              <w:rPr>
+                <w:rFonts w:ascii="Helvetica" w:hAnsi="Helvetica" w:cs="Helvetica"/>
+                <w:sz w:val="18"/>
+                <w:szCs w:val="18"/>
+              </w:rPr>
+              <w:t>Super boosted if contract an STI and know it</w:t>
+            </w:r>
+          </w:p>
+        </w:tc>
+        <w:tc>
+          <w:tcPr>
+            <w:tcW w:w="3618" w:type="dxa"/>
+            <w:vAlign w:val="center"/>
+          </w:tcPr>
+          <w:p>
+            <w:pPr>
+              <w:widowControl w:val="0"/>
+              <w:autoSpaceDE w:val="0"/>
+              <w:autoSpaceDN w:val="0"/>
+              <w:adjustRightInd w:val="0"/>
+              <w:spacing w:line="360" w:lineRule="auto"/>
+              <w:rPr>
+                <w:rFonts w:ascii="Helvetica" w:hAnsi="Helvetica" w:cs="Helvetica"/>
+                <w:sz w:val="18"/>
+                <w:szCs w:val="18"/>
+              </w:rPr>
+            </w:pPr>
+            <w:r>
+              <w:rPr>
+                <w:rFonts w:ascii="Helvetica" w:hAnsi="Helvetica" w:cs="Helvetica"/>
+                <w:sz w:val="18"/>
+                <w:szCs w:val="18"/>
+              </w:rPr>
+              <w:t xml:space="preserve">Proposed: </w:t>
+            </w:r>
+            <w:r>
+              <w:rPr>
+                <w:rFonts w:ascii="Helvetica" w:hAnsi="Helvetica" w:cs="Helvetica"/>
+                <w:sz w:val="18"/>
+                <w:szCs w:val="18"/>
+              </w:rPr>
+              <w:t>Think you “got away with” unsafe sex</w:t>
+            </w:r>
+          </w:p>
+          <w:p>
+            <w:pPr>
+              <w:pStyle w:val="ListParagraph"/>
+              <w:widowControl w:val="0"/>
+              <w:numPr>
+                <w:ilvl w:val="0"/>
+                <w:numId w:val="6"/>
+              </w:numPr>
+              <w:autoSpaceDE w:val="0"/>
+              <w:autoSpaceDN w:val="0"/>
+              <w:adjustRightInd w:val="0"/>
+              <w:spacing w:line="360" w:lineRule="auto"/>
+              <w:rPr>
+                <w:rFonts w:ascii="Helvetica" w:hAnsi="Helvetica" w:cs="Helvetica"/>
+                <w:sz w:val="18"/>
+                <w:szCs w:val="18"/>
+              </w:rPr>
+            </w:pPr>
+            <w:r>
+              <w:rPr>
+                <w:rFonts w:ascii="Helvetica" w:hAnsi="Helvetica" w:cs="Helvetica"/>
+                <w:sz w:val="18"/>
+                <w:szCs w:val="18"/>
+              </w:rPr>
+              <w:t>but actually, increases justification, just attitude gets more negative? So initially likelihood should take safe sex justification and use it to potentially bump up lower likelihoods, which are most influenced by attitude…?</w:t>
+            </w:r>
+          </w:p>
+        </w:tc>
+      </w:tr>
+      <w:tr>
+        <w:tc>
+          <w:tcPr>
+            <w:tcW w:w="1638" w:type="dxa"/>
+            <w:vAlign w:val="center"/>
+          </w:tcPr>
+          <w:p>
+            <w:pPr>
+              <w:widowControl w:val="0"/>
+              <w:autoSpaceDE w:val="0"/>
+              <w:autoSpaceDN w:val="0"/>
+              <w:adjustRightInd w:val="0"/>
+              <w:spacing w:line="360" w:lineRule="auto"/>
+              <w:jc w:val="center"/>
+              <w:rPr>
+                <w:rFonts w:ascii="Helvetica" w:hAnsi="Helvetica" w:cs="Helvetica"/>
+                <w:b/>
+                <w:sz w:val="18"/>
+                <w:szCs w:val="18"/>
+              </w:rPr>
+            </w:pPr>
+            <w:r>
+              <w:rPr>
+                <w:rFonts w:ascii="Helvetica" w:hAnsi="Helvetica" w:cs="Helvetica"/>
+                <w:b/>
+                <w:sz w:val="18"/>
+                <w:szCs w:val="18"/>
+              </w:rPr>
+              <w:t>Certainty</w:t>
+            </w:r>
+          </w:p>
+        </w:tc>
+        <w:tc>
+          <w:tcPr>
+            <w:tcW w:w="2160" w:type="dxa"/>
+            <w:vAlign w:val="center"/>
+          </w:tcPr>
+          <w:p>
+            <w:pPr>
+              <w:widowControl w:val="0"/>
+              <w:autoSpaceDE w:val="0"/>
+              <w:autoSpaceDN w:val="0"/>
+              <w:adjustRightInd w:val="0"/>
+              <w:spacing w:line="360" w:lineRule="auto"/>
+              <w:rPr>
+                <w:rFonts w:ascii="Helvetica" w:hAnsi="Helvetica" w:cs="Helvetica"/>
+                <w:sz w:val="18"/>
+                <w:szCs w:val="18"/>
+              </w:rPr>
+            </w:pPr>
+            <w:r>
+              <w:rPr>
+                <w:rFonts w:ascii="Helvetica" w:hAnsi="Helvetica" w:cs="Helvetica"/>
+                <w:sz w:val="18"/>
+                <w:szCs w:val="18"/>
+              </w:rPr>
+              <w:t>Mesosystem influence</w:t>
+            </w:r>
+          </w:p>
+        </w:tc>
+        <w:tc>
+          <w:tcPr>
+            <w:tcW w:w="2160" w:type="dxa"/>
+            <w:vAlign w:val="center"/>
+          </w:tcPr>
+          <w:p>
+            <w:pPr>
+              <w:widowControl w:val="0"/>
+              <w:autoSpaceDE w:val="0"/>
+              <w:autoSpaceDN w:val="0"/>
+              <w:adjustRightInd w:val="0"/>
+              <w:spacing w:line="360" w:lineRule="auto"/>
+              <w:rPr>
+                <w:rFonts w:ascii="Helvetica" w:hAnsi="Helvetica" w:cs="Helvetica"/>
+                <w:sz w:val="18"/>
+                <w:szCs w:val="18"/>
+              </w:rPr>
+            </w:pPr>
+            <w:r>
+              <w:rPr>
+                <w:rFonts w:ascii="Helvetica" w:hAnsi="Helvetica" w:cs="Helvetica"/>
+                <w:sz w:val="18"/>
+                <w:szCs w:val="18"/>
+              </w:rPr>
+              <w:t>Every time you repeat your attitude to someone else</w:t>
+            </w:r>
+          </w:p>
+          <w:p>
+            <w:pPr>
+              <w:widowControl w:val="0"/>
+              <w:autoSpaceDE w:val="0"/>
+              <w:autoSpaceDN w:val="0"/>
+              <w:adjustRightInd w:val="0"/>
+              <w:spacing w:line="360" w:lineRule="auto"/>
+              <w:rPr>
+                <w:rFonts w:ascii="Helvetica" w:hAnsi="Helvetica" w:cs="Helvetica"/>
+                <w:sz w:val="18"/>
+                <w:szCs w:val="18"/>
+              </w:rPr>
+            </w:pPr>
+          </w:p>
+          <w:p>
+            <w:pPr>
+              <w:widowControl w:val="0"/>
+              <w:autoSpaceDE w:val="0"/>
+              <w:autoSpaceDN w:val="0"/>
+              <w:adjustRightInd w:val="0"/>
+              <w:spacing w:line="360" w:lineRule="auto"/>
+              <w:rPr>
+                <w:rFonts w:ascii="Helvetica" w:hAnsi="Helvetica" w:cs="Helvetica"/>
+                <w:sz w:val="18"/>
+                <w:szCs w:val="18"/>
+              </w:rPr>
+            </w:pPr>
+            <w:r>
+              <w:rPr>
+                <w:rFonts w:ascii="Helvetica" w:hAnsi="Helvetica" w:cs="Helvetica"/>
+                <w:sz w:val="18"/>
+                <w:szCs w:val="18"/>
+              </w:rPr>
+              <w:t>If you feel like others have the same</w:t>
+            </w:r>
+            <w:r>
+              <w:rPr>
+                <w:rFonts w:ascii="Helvetica" w:hAnsi="Helvetica" w:cs="Helvetica"/>
+                <w:sz w:val="18"/>
+                <w:szCs w:val="18"/>
+              </w:rPr>
+              <w:t>/similar</w:t>
+            </w:r>
+            <w:r>
+              <w:rPr>
+                <w:rFonts w:ascii="Helvetica" w:hAnsi="Helvetica" w:cs="Helvetica"/>
+                <w:sz w:val="18"/>
+                <w:szCs w:val="18"/>
+              </w:rPr>
+              <w:t xml:space="preserve"> attitude as you</w:t>
+            </w:r>
+          </w:p>
+          <w:p>
+            <w:pPr>
+              <w:widowControl w:val="0"/>
+              <w:autoSpaceDE w:val="0"/>
+              <w:autoSpaceDN w:val="0"/>
+              <w:adjustRightInd w:val="0"/>
+              <w:spacing w:line="360" w:lineRule="auto"/>
+              <w:rPr>
+                <w:rFonts w:ascii="Helvetica" w:hAnsi="Helvetica" w:cs="Helvetica"/>
+                <w:sz w:val="18"/>
+                <w:szCs w:val="18"/>
+              </w:rPr>
+            </w:pPr>
+          </w:p>
+          <w:p>
+            <w:pPr>
+              <w:widowControl w:val="0"/>
+              <w:autoSpaceDE w:val="0"/>
+              <w:autoSpaceDN w:val="0"/>
+              <w:adjustRightInd w:val="0"/>
+              <w:spacing w:line="360" w:lineRule="auto"/>
+              <w:rPr>
+                <w:rFonts w:ascii="Helvetica" w:hAnsi="Helvetica" w:cs="Helvetica"/>
+                <w:sz w:val="18"/>
+                <w:szCs w:val="18"/>
+              </w:rPr>
+            </w:pPr>
+            <w:r>
+              <w:rPr>
+                <w:rFonts w:ascii="Helvetica" w:hAnsi="Helvetica" w:cs="Helvetica"/>
+                <w:sz w:val="18"/>
+                <w:szCs w:val="18"/>
+              </w:rPr>
+              <w:t>Super boosted if contract an STI and know it</w:t>
+            </w:r>
+          </w:p>
+        </w:tc>
+        <w:tc>
+          <w:tcPr>
+            <w:tcW w:w="3618" w:type="dxa"/>
+            <w:vAlign w:val="center"/>
+          </w:tcPr>
+          <w:p>
+            <w:pPr>
+              <w:widowControl w:val="0"/>
+              <w:autoSpaceDE w:val="0"/>
+              <w:autoSpaceDN w:val="0"/>
+              <w:adjustRightInd w:val="0"/>
+              <w:spacing w:line="360" w:lineRule="auto"/>
+              <w:rPr>
+                <w:rFonts w:ascii="Helvetica" w:hAnsi="Helvetica" w:cs="Helvetica"/>
+                <w:sz w:val="18"/>
+                <w:szCs w:val="18"/>
+              </w:rPr>
+            </w:pPr>
+            <w:r>
+              <w:rPr>
+                <w:rFonts w:ascii="Helvetica" w:hAnsi="Helvetica" w:cs="Helvetica"/>
+                <w:sz w:val="18"/>
+                <w:szCs w:val="18"/>
+              </w:rPr>
+              <w:t>Attitude challenged</w:t>
+            </w:r>
+          </w:p>
+          <w:p>
+            <w:pPr>
+              <w:pStyle w:val="ListParagraph"/>
+              <w:widowControl w:val="0"/>
+              <w:numPr>
+                <w:ilvl w:val="0"/>
+                <w:numId w:val="5"/>
+              </w:numPr>
+              <w:autoSpaceDE w:val="0"/>
+              <w:autoSpaceDN w:val="0"/>
+              <w:adjustRightInd w:val="0"/>
+              <w:spacing w:line="360" w:lineRule="auto"/>
+              <w:rPr>
+                <w:rFonts w:ascii="Helvetica" w:hAnsi="Helvetica" w:cs="Helvetica"/>
+                <w:i/>
+                <w:sz w:val="18"/>
+                <w:szCs w:val="18"/>
+              </w:rPr>
+            </w:pPr>
+            <w:r>
+              <w:rPr>
+                <w:rFonts w:ascii="Helvetica" w:hAnsi="Helvetica" w:cs="Helvetica"/>
+                <w:i/>
+                <w:sz w:val="18"/>
+                <w:szCs w:val="18"/>
+              </w:rPr>
+              <w:t>(in opposite direction?? Does it have to be &lt; 50 vs. &gt; 50?)</w:t>
+            </w:r>
+          </w:p>
+          <w:p>
+            <w:pPr>
+              <w:widowControl w:val="0"/>
+              <w:autoSpaceDE w:val="0"/>
+              <w:autoSpaceDN w:val="0"/>
+              <w:adjustRightInd w:val="0"/>
+              <w:spacing w:line="360" w:lineRule="auto"/>
+              <w:rPr>
+                <w:rFonts w:ascii="Helvetica" w:hAnsi="Helvetica" w:cs="Helvetica"/>
+                <w:sz w:val="18"/>
+                <w:szCs w:val="18"/>
+              </w:rPr>
+            </w:pPr>
+          </w:p>
+          <w:p>
+            <w:pPr>
+              <w:widowControl w:val="0"/>
+              <w:autoSpaceDE w:val="0"/>
+              <w:autoSpaceDN w:val="0"/>
+              <w:adjustRightInd w:val="0"/>
+              <w:spacing w:line="360" w:lineRule="auto"/>
+              <w:rPr>
+                <w:rFonts w:ascii="Helvetica" w:hAnsi="Helvetica" w:cs="Helvetica"/>
+                <w:sz w:val="18"/>
+                <w:szCs w:val="18"/>
+              </w:rPr>
+            </w:pPr>
+          </w:p>
+        </w:tc>
+      </w:tr>
+      <w:tr>
+        <w:tc>
+          <w:tcPr>
+            <w:tcW w:w="1638" w:type="dxa"/>
+            <w:vAlign w:val="center"/>
+          </w:tcPr>
+          <w:p>
+            <w:pPr>
+              <w:widowControl w:val="0"/>
+              <w:autoSpaceDE w:val="0"/>
+              <w:autoSpaceDN w:val="0"/>
+              <w:adjustRightInd w:val="0"/>
+              <w:spacing w:line="360" w:lineRule="auto"/>
+              <w:jc w:val="center"/>
+              <w:rPr>
+                <w:rFonts w:ascii="Helvetica" w:hAnsi="Helvetica" w:cs="Helvetica"/>
+                <w:b/>
+                <w:sz w:val="18"/>
+                <w:szCs w:val="18"/>
+              </w:rPr>
+            </w:pPr>
+            <w:r>
+              <w:rPr>
+                <w:rFonts w:ascii="Helvetica" w:hAnsi="Helvetica" w:cs="Helvetica"/>
+                <w:b/>
+                <w:sz w:val="18"/>
+                <w:szCs w:val="18"/>
+              </w:rPr>
+              <w:t>Justification</w:t>
+            </w:r>
+          </w:p>
+        </w:tc>
+        <w:tc>
+          <w:tcPr>
+            <w:tcW w:w="2160" w:type="dxa"/>
+            <w:vAlign w:val="center"/>
+          </w:tcPr>
+          <w:p>
+            <w:pPr>
+              <w:widowControl w:val="0"/>
+              <w:autoSpaceDE w:val="0"/>
+              <w:autoSpaceDN w:val="0"/>
+              <w:adjustRightInd w:val="0"/>
+              <w:spacing w:line="360" w:lineRule="auto"/>
+              <w:rPr>
+                <w:rFonts w:ascii="Helvetica" w:hAnsi="Helvetica" w:cs="Helvetica"/>
+                <w:sz w:val="18"/>
+                <w:szCs w:val="18"/>
+              </w:rPr>
+            </w:pPr>
+            <w:r>
+              <w:rPr>
+                <w:rFonts w:ascii="Helvetica" w:hAnsi="Helvetica" w:cs="Helvetica"/>
+                <w:sz w:val="18"/>
+                <w:szCs w:val="18"/>
+              </w:rPr>
+              <w:t>Sex ed including condoms</w:t>
+            </w:r>
+          </w:p>
+        </w:tc>
+        <w:tc>
+          <w:tcPr>
+            <w:tcW w:w="2160" w:type="dxa"/>
+            <w:vAlign w:val="center"/>
+          </w:tcPr>
+          <w:p>
+            <w:pPr>
+              <w:widowControl w:val="0"/>
+              <w:autoSpaceDE w:val="0"/>
+              <w:autoSpaceDN w:val="0"/>
+              <w:adjustRightInd w:val="0"/>
+              <w:spacing w:line="360" w:lineRule="auto"/>
+              <w:rPr>
+                <w:rFonts w:ascii="Helvetica" w:hAnsi="Helvetica" w:cs="Helvetica"/>
+                <w:sz w:val="18"/>
+                <w:szCs w:val="18"/>
+              </w:rPr>
+            </w:pPr>
+            <w:r>
+              <w:rPr>
+                <w:rFonts w:ascii="Helvetica" w:hAnsi="Helvetica" w:cs="Helvetica"/>
+                <w:sz w:val="18"/>
+                <w:szCs w:val="18"/>
+              </w:rPr>
+              <w:t>Super boosted if contract an STI and know it</w:t>
+            </w:r>
+          </w:p>
+        </w:tc>
+        <w:tc>
+          <w:tcPr>
+            <w:tcW w:w="3618" w:type="dxa"/>
+            <w:vAlign w:val="center"/>
+          </w:tcPr>
+          <w:p>
+            <w:pPr>
+              <w:widowControl w:val="0"/>
+              <w:autoSpaceDE w:val="0"/>
+              <w:autoSpaceDN w:val="0"/>
+              <w:adjustRightInd w:val="0"/>
+              <w:spacing w:line="360" w:lineRule="auto"/>
+              <w:rPr>
+                <w:rFonts w:ascii="Helvetica" w:hAnsi="Helvetica" w:cs="Helvetica"/>
+                <w:sz w:val="18"/>
+                <w:szCs w:val="18"/>
+              </w:rPr>
+            </w:pPr>
+            <w:r>
+              <w:rPr>
+                <w:rFonts w:ascii="Helvetica" w:hAnsi="Helvetica" w:cs="Helvetica"/>
+                <w:sz w:val="18"/>
+                <w:szCs w:val="18"/>
+              </w:rPr>
+              <w:t xml:space="preserve">Current: </w:t>
+            </w:r>
+            <w:r>
+              <w:rPr>
+                <w:rFonts w:ascii="Helvetica" w:hAnsi="Helvetica" w:cs="Helvetica"/>
+                <w:sz w:val="18"/>
+                <w:szCs w:val="18"/>
+              </w:rPr>
+              <w:t>Think you “got away with” unsafe sex</w:t>
+            </w:r>
+          </w:p>
+          <w:p>
+            <w:pPr>
+              <w:pStyle w:val="ListParagraph"/>
+              <w:widowControl w:val="0"/>
+              <w:numPr>
+                <w:ilvl w:val="0"/>
+                <w:numId w:val="5"/>
+              </w:numPr>
+              <w:autoSpaceDE w:val="0"/>
+              <w:autoSpaceDN w:val="0"/>
+              <w:adjustRightInd w:val="0"/>
+              <w:spacing w:line="360" w:lineRule="auto"/>
+              <w:rPr>
+                <w:rFonts w:ascii="Helvetica" w:hAnsi="Helvetica" w:cs="Helvetica"/>
+                <w:sz w:val="18"/>
+                <w:szCs w:val="18"/>
+              </w:rPr>
+            </w:pPr>
+            <w:r>
+              <w:rPr>
+                <w:rFonts w:ascii="Helvetica" w:hAnsi="Helvetica" w:cs="Helvetica"/>
+                <w:sz w:val="18"/>
+                <w:szCs w:val="18"/>
+              </w:rPr>
+              <w:t>but actually, increases justification, just attitude gets more negative? So initially likelihood should take safe sex justification and use it to potentially bump up lower likelihoods, which are most influenced by attitude…?</w:t>
+            </w:r>
+          </w:p>
+        </w:tc>
+      </w:tr>
+    </w:tbl>
+    <w:p>
+      <w:pPr>
+        <w:widowControl w:val="0"/>
+        <w:autoSpaceDE w:val="0"/>
+        <w:autoSpaceDN w:val="0"/>
+        <w:adjustRightInd w:val="0"/>
+        <w:spacing w:line="360" w:lineRule="auto"/>
+        <w:rPr>
+          <w:rFonts w:ascii="Helvetica" w:hAnsi="Helvetica" w:cs="Helvetica"/>
+          <w:sz w:val="22"/>
+          <w:szCs w:val="22"/>
+        </w:rPr>
+      </w:pPr>
+    </w:p>
+    <w:p>
+      <w:pPr>
+        <w:widowControl w:val="0"/>
+        <w:autoSpaceDE w:val="0"/>
+        <w:autoSpaceDN w:val="0"/>
+        <w:adjustRightInd w:val="0"/>
+        <w:spacing w:line="360" w:lineRule="auto"/>
+        <w:rPr>
+          <w:rFonts w:ascii="Helvetica" w:hAnsi="Helvetica" w:cs="Helvetica"/>
+          <w:sz w:val="22"/>
+          <w:szCs w:val="22"/>
+        </w:rPr>
+      </w:pPr>
+    </w:p>
+    <w:p>
+      <w:pPr>
+        <w:widowControl w:val="0"/>
+        <w:autoSpaceDE w:val="0"/>
+        <w:autoSpaceDN w:val="0"/>
+        <w:adjustRightInd w:val="0"/>
+        <w:spacing w:line="360" w:lineRule="auto"/>
+        <w:rPr>
+          <w:rFonts w:ascii="Helvetica" w:hAnsi="Helvetica" w:cs="Helvetica"/>
+          <w:sz w:val="22"/>
+          <w:szCs w:val="22"/>
+        </w:rPr>
+      </w:pPr>
+      <w:r>
+        <w:rPr>
+          <w:rFonts w:ascii="Helvetica" w:hAnsi="Helvetica" w:cs="Helvetica"/>
+          <w:sz w:val="22"/>
+          <w:szCs w:val="22"/>
+        </w:rPr>
+        <w:t>What happens if a guy receives 80% accurate safe sex information, but still has a 15% desire to wear a condom?? How does this impact likelihood? How does certainty change it?</w:t>
+      </w:r>
+      <w:r>
+        <w:rPr>
+          <w:rFonts w:ascii="Helvetica" w:hAnsi="Helvetica" w:cs="Helvetica"/>
+          <w:sz w:val="22"/>
+          <w:szCs w:val="22"/>
+        </w:rPr>
+        <w:t xml:space="preserve"> Does certainty impact justification?</w:t>
+      </w:r>
+      <w:r>
+        <w:rPr>
+          <w:rFonts w:ascii="Helvetica" w:hAnsi="Helvetica" w:cs="Helvetica"/>
+          <w:sz w:val="22"/>
+          <w:szCs w:val="22"/>
+        </w:rPr>
+        <w:t xml:space="preserve"> Is there a different initial formula??</w:t>
+      </w:r>
+    </w:p>
+    <w:p>
+      <w:pPr>
+        <w:widowControl w:val="0"/>
+        <w:autoSpaceDE w:val="0"/>
+        <w:autoSpaceDN w:val="0"/>
+        <w:adjustRightInd w:val="0"/>
+        <w:spacing w:line="360" w:lineRule="auto"/>
+        <w:rPr>
+          <w:rFonts w:ascii="Helvetica" w:hAnsi="Helvetica" w:cs="Helvetica"/>
+          <w:sz w:val="22"/>
+          <w:szCs w:val="22"/>
+        </w:rPr>
+      </w:pPr>
+      <w:r>
+        <w:rPr>
+          <w:rFonts w:ascii="Helvetica" w:hAnsi="Helvetica" w:cs="Helvetica"/>
+          <w:sz w:val="22"/>
+          <w:szCs w:val="22"/>
+        </w:rPr>
+        <w:sym w:font="Wingdings" w:char="F0E0"/>
+      </w:r>
+      <w:r>
+        <w:rPr>
+          <w:rFonts w:ascii="Helvetica" w:hAnsi="Helvetica" w:cs="Helvetica"/>
+          <w:sz w:val="22"/>
+          <w:szCs w:val="22"/>
+        </w:rPr>
+        <w:t xml:space="preserve"> I would think that his likelihood would be higher than his attitude ( &gt; 15), because he realizes the justification for safe sex is strong</w:t>
+      </w:r>
+    </w:p>
+    <w:p>
+      <w:pPr>
+        <w:widowControl w:val="0"/>
+        <w:autoSpaceDE w:val="0"/>
+        <w:autoSpaceDN w:val="0"/>
+        <w:adjustRightInd w:val="0"/>
+        <w:spacing w:line="360" w:lineRule="auto"/>
+        <w:rPr>
+          <w:rFonts w:ascii="Helvetica" w:hAnsi="Helvetica" w:cs="Helvetica"/>
+          <w:sz w:val="22"/>
+          <w:szCs w:val="22"/>
+        </w:rPr>
+      </w:pPr>
+    </w:p>
+    <w:p>
+      <w:pPr>
+        <w:widowControl w:val="0"/>
+        <w:autoSpaceDE w:val="0"/>
+        <w:autoSpaceDN w:val="0"/>
+        <w:adjustRightInd w:val="0"/>
+        <w:spacing w:line="360" w:lineRule="auto"/>
+        <w:rPr>
+          <w:rFonts w:ascii="Helvetica" w:hAnsi="Helvetica" w:cs="Helvetica"/>
+          <w:sz w:val="22"/>
+          <w:szCs w:val="22"/>
+        </w:rPr>
+      </w:pPr>
+      <w:r>
+        <w:rPr>
+          <w:rFonts w:ascii="Helvetica" w:hAnsi="Helvetica" w:cs="Helvetica"/>
+          <w:sz w:val="22"/>
+          <w:szCs w:val="22"/>
+        </w:rPr>
+        <w:t>What if a girl has 80% desire for condom, but receives 15% accurate sex ed education (no condom usage)?</w:t>
+      </w:r>
+    </w:p>
+    <w:p>
+      <w:pPr>
+        <w:widowControl w:val="0"/>
+        <w:autoSpaceDE w:val="0"/>
+        <w:autoSpaceDN w:val="0"/>
+        <w:adjustRightInd w:val="0"/>
+        <w:spacing w:line="360" w:lineRule="auto"/>
+        <w:rPr>
+          <w:rFonts w:ascii="Helvetica" w:hAnsi="Helvetica" w:cs="Helvetica"/>
+          <w:sz w:val="22"/>
+          <w:szCs w:val="22"/>
+        </w:rPr>
+      </w:pPr>
+      <w:r>
+        <w:rPr>
+          <w:rFonts w:ascii="Helvetica" w:hAnsi="Helvetica" w:cs="Helvetica"/>
+          <w:sz w:val="22"/>
+          <w:szCs w:val="22"/>
+        </w:rPr>
+        <w:sym w:font="Wingdings" w:char="F0E0"/>
+      </w:r>
+      <w:r>
+        <w:rPr>
+          <w:rFonts w:ascii="Helvetica" w:hAnsi="Helvetica" w:cs="Helvetica"/>
+          <w:sz w:val="22"/>
+          <w:szCs w:val="22"/>
+        </w:rPr>
+        <w:t xml:space="preserve"> I would think that </w:t>
+      </w:r>
+      <w:r>
+        <w:rPr>
+          <w:rFonts w:ascii="Helvetica" w:hAnsi="Helvetica" w:cs="Helvetica"/>
+          <w:sz w:val="22"/>
+          <w:szCs w:val="22"/>
+        </w:rPr>
+        <w:t xml:space="preserve">her likelihood would not be higher </w:t>
+      </w:r>
+      <w:r>
+        <w:rPr>
+          <w:rFonts w:ascii="Helvetica" w:hAnsi="Helvetica" w:cs="Helvetica"/>
+          <w:sz w:val="22"/>
+          <w:szCs w:val="22"/>
+        </w:rPr>
+        <w:t xml:space="preserve">than </w:t>
+      </w:r>
+      <w:r>
+        <w:rPr>
+          <w:rFonts w:ascii="Helvetica" w:hAnsi="Helvetica" w:cs="Helvetica"/>
+          <w:sz w:val="22"/>
+          <w:szCs w:val="22"/>
+        </w:rPr>
+        <w:t>her attitude (80) (or if it is, not very much at all due to weak justification), but would her likelihood actually be lower?? How does certainty play a role in this?</w:t>
+      </w:r>
+    </w:p>
+    <w:p>
+      <w:pPr>
+        <w:widowControl w:val="0"/>
+        <w:autoSpaceDE w:val="0"/>
+        <w:autoSpaceDN w:val="0"/>
+        <w:adjustRightInd w:val="0"/>
+        <w:spacing w:line="360" w:lineRule="auto"/>
+        <w:rPr>
+          <w:rFonts w:ascii="Helvetica" w:hAnsi="Helvetica" w:cs="Helvetica"/>
+          <w:sz w:val="22"/>
+          <w:szCs w:val="22"/>
+        </w:rPr>
+      </w:pPr>
+    </w:p>
+    <w:p>
+      <w:pPr>
+        <w:widowControl w:val="0"/>
+        <w:autoSpaceDE w:val="0"/>
+        <w:autoSpaceDN w:val="0"/>
+        <w:adjustRightInd w:val="0"/>
+        <w:spacing w:line="360" w:lineRule="auto"/>
+        <w:rPr>
+          <w:rFonts w:ascii="Helvetica" w:hAnsi="Helvetica" w:cs="Helvetica"/>
+          <w:sz w:val="22"/>
+          <w:szCs w:val="22"/>
+        </w:rPr>
+      </w:pPr>
+      <w:r>
+        <w:rPr>
+          <w:rFonts w:ascii="Helvetica" w:hAnsi="Helvetica" w:cs="Helvetica"/>
+          <w:sz w:val="22"/>
+          <w:szCs w:val="22"/>
+        </w:rPr>
+        <w:t>Justification is how much valid reasoning they feel they have for their opinion, whether it is good or bad… .distinguish from certainty??</w:t>
+      </w:r>
+    </w:p>
+    <w:p>
+      <w:pPr>
+        <w:widowControl w:val="0"/>
+        <w:autoSpaceDE w:val="0"/>
+        <w:autoSpaceDN w:val="0"/>
+        <w:adjustRightInd w:val="0"/>
+        <w:spacing w:line="360" w:lineRule="auto"/>
+        <w:rPr>
+          <w:rFonts w:ascii="Helvetica" w:hAnsi="Helvetica" w:cs="Helvetica"/>
+          <w:sz w:val="22"/>
+          <w:szCs w:val="22"/>
+        </w:rPr>
+      </w:pPr>
+      <w:r>
+        <w:rPr>
+          <w:rFonts w:ascii="Helvetica" w:hAnsi="Helvetica" w:cs="Helvetica"/>
+          <w:sz w:val="22"/>
+          <w:szCs w:val="22"/>
+        </w:rPr>
+        <w:t>Maybe justification defined here as justifica</w:t>
+      </w:r>
+      <w:r>
+        <w:rPr>
+          <w:rFonts w:ascii="Helvetica" w:hAnsi="Helvetica" w:cs="Helvetica"/>
+          <w:sz w:val="22"/>
+          <w:szCs w:val="22"/>
+        </w:rPr>
+        <w:t>tion in practicing in safe sex, not in attitude itself? Because that’s covered by certainty</w:t>
+      </w:r>
+      <w:bookmarkStart w:id="0" w:name="_GoBack"/>
+      <w:bookmarkEnd w:id="0"/>
+    </w:p>
+    <w:p>
+      <w:pPr>
+        <w:widowControl w:val="0"/>
+        <w:autoSpaceDE w:val="0"/>
+        <w:autoSpaceDN w:val="0"/>
+        <w:adjustRightInd w:val="0"/>
+        <w:spacing w:line="360" w:lineRule="auto"/>
+        <w:rPr>
+          <w:rFonts w:ascii="Helvetica" w:hAnsi="Helvetica" w:cs="Helvetica"/>
+          <w:sz w:val="22"/>
+          <w:szCs w:val="22"/>
+        </w:rPr>
+      </w:pPr>
+    </w:p>
+    <w:p>
+      <w:pPr>
+        <w:widowControl w:val="0"/>
+        <w:autoSpaceDE w:val="0"/>
+        <w:autoSpaceDN w:val="0"/>
+        <w:adjustRightInd w:val="0"/>
+        <w:spacing w:line="360" w:lineRule="auto"/>
+        <w:rPr>
+          <w:rFonts w:ascii="Helvetica" w:hAnsi="Helvetica" w:cs="Helvetica"/>
+          <w:sz w:val="22"/>
+          <w:szCs w:val="22"/>
+        </w:rPr>
+      </w:pPr>
+    </w:p>
+    <w:p>
+      <w:pPr>
+        <w:spacing w:line="360" w:lineRule="auto"/>
+        <w:rPr>
+          <w:rFonts w:ascii="Helvetica" w:hAnsi="Helvetica"/>
           <w:b/>
-          <w:sz w:val="22"/>
-          <w:szCs w:val="22"/>
-          <w:u w:val="single"/>
-        </w:rPr>
-      </w:pPr>
-      <w:r>
-        <w:rPr>
-          <w:rFonts w:ascii="Helvetica" w:hAnsi="Helvetica" w:cs="Helvetica"/>
+          <w:i/>
+          <w:sz w:val="22"/>
+          <w:szCs w:val="22"/>
+        </w:rPr>
+      </w:pPr>
+      <w:r>
+        <w:rPr>
+          <w:rFonts w:ascii="Helvetica" w:hAnsi="Helvetica"/>
           <w:b/>
-          <w:sz w:val="22"/>
-          <w:szCs w:val="22"/>
-          <w:u w:val="single"/>
-        </w:rPr>
-        <w:t>Justification</w:t>
-      </w:r>
-    </w:p>
-    <w:p>
-      <w:pPr>
-        <w:widowControl w:val="0"/>
-        <w:autoSpaceDE w:val="0"/>
-        <w:autoSpaceDN w:val="0"/>
-        <w:adjustRightInd w:val="0"/>
-        <w:spacing w:line="360" w:lineRule="auto"/>
-        <w:rPr>
-          <w:rFonts w:ascii="Helvetica" w:hAnsi="Helvetica" w:cs="Helvetica"/>
-          <w:sz w:val="22"/>
-          <w:szCs w:val="22"/>
-        </w:rPr>
-      </w:pPr>
-      <w:r>
-        <w:rPr>
-          <w:rFonts w:ascii="Helvetica" w:hAnsi="Helvetica" w:cs="Helvetica"/>
-          <w:sz w:val="22"/>
-          <w:szCs w:val="22"/>
-        </w:rPr>
-        <w:t>Asdfasdf</w:t>
-      </w:r>
-    </w:p>
-    <w:p>
-      <w:pPr>
-        <w:widowControl w:val="0"/>
-        <w:autoSpaceDE w:val="0"/>
-        <w:autoSpaceDN w:val="0"/>
-        <w:adjustRightInd w:val="0"/>
-        <w:spacing w:line="360" w:lineRule="auto"/>
-        <w:rPr>
-          <w:rFonts w:ascii="Helvetica" w:hAnsi="Helvetica" w:cs="Helvetica"/>
-          <w:sz w:val="22"/>
-          <w:szCs w:val="22"/>
-        </w:rPr>
-      </w:pPr>
-    </w:p>
-    <w:p>
-      <w:pPr>
-        <w:widowControl w:val="0"/>
-        <w:autoSpaceDE w:val="0"/>
-        <w:autoSpaceDN w:val="0"/>
-        <w:adjustRightInd w:val="0"/>
-        <w:spacing w:line="360" w:lineRule="auto"/>
-        <w:rPr>
-          <w:rFonts w:ascii="Helvetica" w:hAnsi="Helvetica" w:cs="Helvetica"/>
+          <w:i/>
+          <w:sz w:val="22"/>
+          <w:szCs w:val="22"/>
+        </w:rPr>
+        <w:t>Evolution of equatio</w:t>
+      </w:r>
+      <w:r>
+        <w:rPr>
+          <w:rFonts w:ascii="Helvetica" w:hAnsi="Helvetica"/>
           <w:b/>
-          <w:sz w:val="22"/>
-          <w:szCs w:val="22"/>
-          <w:u w:val="single"/>
-        </w:rPr>
-      </w:pPr>
+          <w:i/>
+          <w:sz w:val="22"/>
+          <w:szCs w:val="22"/>
+        </w:rPr>
+        <w:t>n</w:t>
+      </w:r>
+    </w:p>
+    <w:p>
+      <w:pPr>
+        <w:pStyle w:val="ListParagraph"/>
+        <w:widowControl w:val="0"/>
+        <w:numPr>
+          <w:ilvl w:val="0"/>
+          <w:numId w:val="4"/>
+        </w:numPr>
+        <w:autoSpaceDE w:val="0"/>
+        <w:autoSpaceDN w:val="0"/>
+        <w:adjustRightInd w:val="0"/>
+        <w:spacing w:line="360" w:lineRule="auto"/>
+        <w:rPr>
+          <w:rFonts w:ascii="Helvetica" w:hAnsi="Helvetica"/>
+          <w:sz w:val="22"/>
+          <w:szCs w:val="22"/>
+        </w:rPr>
+      </w:pPr>
+      <w:r>
+        <w:rPr>
+          <w:rFonts w:ascii="Helvetica" w:hAnsi="Helvetica" w:cs="Helvetica"/>
+          <w:sz w:val="22"/>
+          <w:szCs w:val="22"/>
+        </w:rPr>
+        <w:t>rather than whole change happen only fraction of change - dampening</w:t>
+      </w:r>
+    </w:p>
+    <w:p>
+      <w:pPr>
+        <w:pStyle w:val="ListParagraph"/>
+        <w:widowControl w:val="0"/>
+        <w:numPr>
+          <w:ilvl w:val="0"/>
+          <w:numId w:val="4"/>
+        </w:numPr>
+        <w:autoSpaceDE w:val="0"/>
+        <w:autoSpaceDN w:val="0"/>
+        <w:adjustRightInd w:val="0"/>
+        <w:spacing w:line="360" w:lineRule="auto"/>
+        <w:rPr>
+          <w:rFonts w:ascii="Helvetica" w:hAnsi="Helvetica" w:cs="Helvetica"/>
+          <w:sz w:val="22"/>
+          <w:szCs w:val="22"/>
+        </w:rPr>
+      </w:pPr>
+      <w:r>
+        <w:rPr>
+          <w:rFonts w:ascii="Helvetica" w:hAnsi="Helvetica"/>
+          <w:sz w:val="22"/>
+          <w:szCs w:val="22"/>
+        </w:rPr>
+        <w:t>First bug: realizing that</w:t>
+      </w:r>
+      <w:r>
+        <w:rPr>
+          <w:rFonts w:ascii="Helvetica" w:hAnsi="Helvetica"/>
+          <w:sz w:val="22"/>
+          <w:szCs w:val="22"/>
+        </w:rPr>
+        <w:t xml:space="preserve"> including</w:t>
+      </w:r>
+      <w:r>
+        <w:rPr>
+          <w:rFonts w:ascii="Helvetica" w:hAnsi="Helvetica"/>
+          <w:sz w:val="22"/>
+          <w:szCs w:val="22"/>
+        </w:rPr>
+        <w:t xml:space="preserve"> certainty was making negative people eventually go up to positive</w:t>
+      </w:r>
+      <w:r>
+        <w:rPr>
+          <w:rFonts w:ascii="Helvetica" w:hAnsi="Helvetica"/>
+          <w:sz w:val="22"/>
+          <w:szCs w:val="22"/>
+        </w:rPr>
+        <w:t xml:space="preserve"> </w:t>
+      </w:r>
+      <w:r>
+        <w:sym w:font="Wingdings" w:char="F0E0"/>
+      </w:r>
+      <w:r>
+        <w:rPr>
+          <w:rFonts w:ascii="Helvetica" w:hAnsi="Helvetica"/>
+          <w:sz w:val="22"/>
+          <w:szCs w:val="22"/>
+        </w:rPr>
+        <w:t xml:space="preserve"> </w:t>
+      </w:r>
+      <w:r>
+        <w:rPr>
+          <w:rFonts w:ascii="Helvetica" w:hAnsi="Helvetica" w:cs="Helvetica"/>
+          <w:sz w:val="22"/>
+          <w:szCs w:val="22"/>
+        </w:rPr>
+        <w:t xml:space="preserve">certainty only impacts how much their </w:t>
+      </w:r>
       <w:r>
         <w:rPr>
           <w:rFonts w:ascii="Helvetica" w:hAnsi="Helvetica" w:cs="Helvetica"/>
           <w:b/>
           <w:sz w:val="22"/>
           <w:szCs w:val="22"/>
-          <w:u w:val="single"/>
-        </w:rPr>
-        <w:t>Likelihood</w:t>
-      </w:r>
-    </w:p>
-    <w:p>
-      <w:pPr>
-        <w:widowControl w:val="0"/>
-        <w:autoSpaceDE w:val="0"/>
-        <w:autoSpaceDN w:val="0"/>
-        <w:adjustRightInd w:val="0"/>
-        <w:spacing w:line="360" w:lineRule="auto"/>
-        <w:rPr>
-          <w:rFonts w:ascii="Helvetica" w:hAnsi="Helvetica" w:cs="Helvetica"/>
-          <w:sz w:val="22"/>
-          <w:szCs w:val="22"/>
-        </w:rPr>
-      </w:pPr>
-      <w:r>
-        <w:rPr>
-          <w:rFonts w:ascii="Helvetica" w:hAnsi="Helvetica" w:cs="Helvetica"/>
-          <w:sz w:val="22"/>
-          <w:szCs w:val="22"/>
-        </w:rPr>
-        <w:t>description of coming up with the formula for likelihood, deciding on attitude, justification, certainty, etc. possibly include a chart</w:t>
-      </w:r>
-    </w:p>
-    <w:p>
-      <w:pPr>
-        <w:widowControl w:val="0"/>
-        <w:autoSpaceDE w:val="0"/>
-        <w:autoSpaceDN w:val="0"/>
-        <w:adjustRightInd w:val="0"/>
-        <w:spacing w:line="360" w:lineRule="auto"/>
-        <w:rPr>
-          <w:rFonts w:ascii="Helvetica" w:hAnsi="Helvetica" w:cs="Helvetica"/>
-          <w:sz w:val="22"/>
-          <w:szCs w:val="22"/>
-        </w:rPr>
-      </w:pPr>
-    </w:p>
-    <w:p>
-      <w:pPr>
-        <w:widowControl w:val="0"/>
-        <w:autoSpaceDE w:val="0"/>
-        <w:autoSpaceDN w:val="0"/>
-        <w:adjustRightInd w:val="0"/>
-        <w:spacing w:line="360" w:lineRule="auto"/>
-        <w:rPr>
-          <w:rFonts w:ascii="Helvetica" w:hAnsi="Helvetica" w:cs="Helvetica"/>
-          <w:sz w:val="22"/>
-          <w:szCs w:val="22"/>
-        </w:rPr>
-      </w:pPr>
-    </w:p>
-    <w:p>
-      <w:pPr>
-        <w:widowControl w:val="0"/>
-        <w:autoSpaceDE w:val="0"/>
-        <w:autoSpaceDN w:val="0"/>
-        <w:adjustRightInd w:val="0"/>
-        <w:spacing w:line="360" w:lineRule="auto"/>
-        <w:rPr>
-          <w:rFonts w:ascii="Helvetica" w:hAnsi="Helvetica" w:cs="Helvetica"/>
-          <w:sz w:val="22"/>
-          <w:szCs w:val="22"/>
-        </w:rPr>
-      </w:pPr>
-      <w:r>
-        <w:rPr>
-          <w:rFonts w:ascii="Helvetica" w:hAnsi="Helvetica" w:cs="Helvetica"/>
-          <w:sz w:val="22"/>
-          <w:szCs w:val="22"/>
-        </w:rPr>
-        <w:t>likelihood higher than either alone - can't forc</w:t>
-      </w:r>
-      <w:r>
-        <w:rPr>
-          <w:rFonts w:ascii="Helvetica" w:hAnsi="Helvetica" w:cs="Helvetica"/>
-          <w:sz w:val="22"/>
-          <w:szCs w:val="22"/>
-        </w:rPr>
-        <w:t>e numerical score though (????)</w:t>
-      </w:r>
-    </w:p>
-    <w:p>
-      <w:pPr>
-        <w:widowControl w:val="0"/>
-        <w:autoSpaceDE w:val="0"/>
-        <w:autoSpaceDN w:val="0"/>
-        <w:adjustRightInd w:val="0"/>
-        <w:spacing w:line="360" w:lineRule="auto"/>
-        <w:rPr>
-          <w:rFonts w:ascii="Helvetica" w:hAnsi="Helvetica" w:cs="Helvetica"/>
-          <w:sz w:val="22"/>
-          <w:szCs w:val="22"/>
-        </w:rPr>
-      </w:pPr>
-    </w:p>
-    <w:p>
-      <w:pPr>
-        <w:widowControl w:val="0"/>
-        <w:autoSpaceDE w:val="0"/>
-        <w:autoSpaceDN w:val="0"/>
-        <w:adjustRightInd w:val="0"/>
-        <w:spacing w:line="360" w:lineRule="auto"/>
-        <w:rPr>
-          <w:rFonts w:ascii="Helvetica" w:hAnsi="Helvetica" w:cs="Helvetica"/>
-          <w:sz w:val="22"/>
-          <w:szCs w:val="22"/>
-        </w:rPr>
-      </w:pPr>
-      <w:r>
-        <w:rPr>
-          <w:rFonts w:ascii="Helvetica" w:hAnsi="Helvetica" w:cs="Helvetica"/>
-          <w:sz w:val="22"/>
-          <w:szCs w:val="22"/>
-        </w:rPr>
-        <w:t xml:space="preserve">certainty only impacts how much their </w:t>
+        </w:rPr>
+        <w:t>attitude/likelihood???</w:t>
+      </w:r>
+      <w:r>
+        <w:rPr>
+          <w:rFonts w:ascii="Helvetica" w:hAnsi="Helvetica" w:cs="Helvetica"/>
+          <w:sz w:val="22"/>
+          <w:szCs w:val="22"/>
+        </w:rPr>
+        <w:t xml:space="preserve"> will change by talking to peers </w:t>
+      </w:r>
+      <w:r>
+        <w:sym w:font="Wingdings" w:char="F0E0"/>
+      </w:r>
+      <w:r>
+        <w:rPr>
+          <w:rFonts w:ascii="Helvetica" w:hAnsi="Helvetica" w:cs="Helvetica"/>
+          <w:sz w:val="22"/>
+          <w:szCs w:val="22"/>
+        </w:rPr>
+        <w:t xml:space="preserve"> </w:t>
       </w:r>
       <w:r>
         <w:rPr>
@@ -2760,31 +3880,15 @@
           <w:sz w:val="22"/>
           <w:szCs w:val="22"/>
         </w:rPr>
-        <w:t xml:space="preserve"> will change by talking to peers</w:t>
-      </w:r>
-      <w:r>
-        <w:rPr>
-          <w:rFonts w:ascii="Helvetica" w:hAnsi="Helvetica" w:cs="Helvetica"/>
-          <w:sz w:val="22"/>
-          <w:szCs w:val="22"/>
-        </w:rPr>
-        <w:t xml:space="preserve"> </w:t>
-      </w:r>
-      <w:r>
-        <w:rPr>
-          <w:rFonts w:ascii="Helvetica" w:hAnsi="Helvetica" w:cs="Helvetica"/>
-          <w:sz w:val="22"/>
-          <w:szCs w:val="22"/>
-        </w:rPr>
-        <w:sym w:font="Wingdings" w:char="F0E0"/>
-      </w:r>
-      <w:r>
-        <w:rPr>
-          <w:rFonts w:ascii="Helvetica" w:hAnsi="Helvetica" w:cs="Helvetica"/>
-          <w:sz w:val="22"/>
-          <w:szCs w:val="22"/>
-        </w:rPr>
-        <w:t xml:space="preserve"> </w:t>
+        <w:t xml:space="preserve"> (change?) is a function of certainty</w:t>
+      </w:r>
+      <w:r>
+        <w:rPr>
+          <w:rFonts w:ascii="Helvetica" w:hAnsi="Helvetica" w:cs="Helvetica"/>
+          <w:sz w:val="22"/>
+          <w:szCs w:val="22"/>
+        </w:rPr>
+        <w:t xml:space="preserve">, so updated </w:t>
       </w:r>
       <w:r>
         <w:rPr>
@@ -2801,101 +3905,151 @@
           <w:sz w:val="22"/>
           <w:szCs w:val="22"/>
         </w:rPr>
-        <w:t xml:space="preserve"> (change?) is a function of certainty</w:t>
-      </w:r>
-    </w:p>
-    <w:p>
-      <w:pPr>
-        <w:widowControl w:val="0"/>
-        <w:autoSpaceDE w:val="0"/>
-        <w:autoSpaceDN w:val="0"/>
-        <w:adjustRightInd w:val="0"/>
-        <w:spacing w:line="360" w:lineRule="auto"/>
-        <w:rPr>
-          <w:rFonts w:ascii="Helvetica" w:hAnsi="Helvetica" w:cs="Helvetica"/>
-          <w:sz w:val="22"/>
-          <w:szCs w:val="22"/>
-        </w:rPr>
-      </w:pPr>
-    </w:p>
-    <w:p>
-      <w:pPr>
-        <w:widowControl w:val="0"/>
-        <w:autoSpaceDE w:val="0"/>
-        <w:autoSpaceDN w:val="0"/>
-        <w:adjustRightInd w:val="0"/>
-        <w:spacing w:line="360" w:lineRule="auto"/>
-        <w:rPr>
-          <w:rFonts w:ascii="Helvetica" w:hAnsi="Helvetica" w:cs="Helvetica"/>
-          <w:sz w:val="22"/>
-          <w:szCs w:val="22"/>
-        </w:rPr>
-      </w:pPr>
-      <w:r>
-        <w:rPr>
-          <w:rFonts w:ascii="Helvetica" w:hAnsi="Helvetica" w:cs="Helvetica"/>
-          <w:sz w:val="22"/>
-          <w:szCs w:val="22"/>
-        </w:rPr>
-        <w:t xml:space="preserve">updated </w:t>
-      </w:r>
-      <w:r>
-        <w:rPr>
-          <w:rFonts w:ascii="Helvetica" w:hAnsi="Helvetica" w:cs="Helvetica"/>
-          <w:b/>
-          <w:sz w:val="22"/>
-          <w:szCs w:val="22"/>
-        </w:rPr>
-        <w:t>attitude/likelihood???</w:t>
-      </w:r>
-      <w:r>
-        <w:rPr>
-          <w:rFonts w:ascii="Helvetica" w:hAnsi="Helvetica" w:cs="Helvetica"/>
-          <w:sz w:val="22"/>
-          <w:szCs w:val="22"/>
-        </w:rPr>
-        <w:t xml:space="preserve"> </w:t>
-      </w:r>
-      <w:r>
-        <w:rPr>
-          <w:rFonts w:ascii="Helvetica" w:hAnsi="Helvetica" w:cs="Helvetica"/>
-          <w:sz w:val="22"/>
-          <w:szCs w:val="22"/>
-        </w:rPr>
-        <w:t>only depends on previous attitude and justification</w:t>
-      </w:r>
-    </w:p>
-    <w:p>
-      <w:pPr>
-        <w:spacing w:line="360" w:lineRule="auto"/>
-        <w:rPr>
-          <w:rFonts w:ascii="Helvetica" w:hAnsi="Helvetica"/>
-          <w:sz w:val="22"/>
-          <w:szCs w:val="22"/>
-        </w:rPr>
-      </w:pPr>
-      <w:r>
-        <w:rPr>
-          <w:rFonts w:ascii="Helvetica" w:hAnsi="Helvetica" w:cs="Helvetica"/>
-          <w:sz w:val="22"/>
-          <w:szCs w:val="22"/>
-        </w:rPr>
-        <w:t>rather than whole change happen only fraction of change - dampening</w:t>
-      </w:r>
-    </w:p>
-    <w:p>
-      <w:pPr>
-        <w:widowControl w:val="0"/>
-        <w:autoSpaceDE w:val="0"/>
-        <w:autoSpaceDN w:val="0"/>
-        <w:adjustRightInd w:val="0"/>
-        <w:spacing w:line="360" w:lineRule="auto"/>
-        <w:rPr>
-          <w:rFonts w:ascii="Helvetica" w:hAnsi="Helvetica" w:cs="Helvetica"/>
-          <w:sz w:val="22"/>
-          <w:szCs w:val="22"/>
-        </w:rPr>
-      </w:pPr>
+        <w:t xml:space="preserve"> only depends on previous attitude and justification</w:t>
+      </w:r>
+    </w:p>
+    <w:p>
+      <w:pPr>
+        <w:pStyle w:val="ListParagraph"/>
+        <w:numPr>
+          <w:ilvl w:val="0"/>
+          <w:numId w:val="4"/>
+        </w:numPr>
+        <w:spacing w:line="360" w:lineRule="auto"/>
+        <w:rPr>
+          <w:rFonts w:ascii="Helvetica" w:hAnsi="Helvetica"/>
+          <w:sz w:val="22"/>
+          <w:szCs w:val="22"/>
+        </w:rPr>
+      </w:pPr>
+      <w:r>
+        <w:rPr>
+          <w:rFonts w:ascii="Helvetica" w:hAnsi="Helvetica"/>
+          <w:sz w:val="22"/>
+          <w:szCs w:val="22"/>
+        </w:rPr>
+        <w:t>Second: distinguishing between likelihood and attitude</w:t>
+      </w:r>
+    </w:p>
+    <w:p>
+      <w:pPr>
+        <w:pStyle w:val="ListParagraph"/>
+        <w:widowControl w:val="0"/>
+        <w:numPr>
+          <w:ilvl w:val="0"/>
+          <w:numId w:val="4"/>
+        </w:numPr>
+        <w:autoSpaceDE w:val="0"/>
+        <w:autoSpaceDN w:val="0"/>
+        <w:adjustRightInd w:val="0"/>
+        <w:spacing w:line="360" w:lineRule="auto"/>
+        <w:rPr>
+          <w:rFonts w:ascii="Helvetica" w:hAnsi="Helvetica" w:cs="Helvetica"/>
+          <w:sz w:val="22"/>
+          <w:szCs w:val="22"/>
+        </w:rPr>
+      </w:pPr>
+      <w:r>
+        <w:rPr>
+          <w:rFonts w:ascii="Helvetica" w:hAnsi="Helvetica" w:cs="Helvetica"/>
+          <w:sz w:val="22"/>
+          <w:szCs w:val="22"/>
+        </w:rPr>
+        <w:t xml:space="preserve">likelihood higher than either </w:t>
+      </w:r>
+      <w:r>
+        <w:rPr>
+          <w:rFonts w:ascii="Helvetica" w:hAnsi="Helvetica" w:cs="Helvetica"/>
+          <w:sz w:val="22"/>
+          <w:szCs w:val="22"/>
+        </w:rPr>
+        <w:t>attitude or justification alone…??</w:t>
+      </w:r>
+      <w:r>
+        <w:rPr>
+          <w:rFonts w:ascii="Helvetica" w:hAnsi="Helvetica" w:cs="Helvetica"/>
+          <w:sz w:val="22"/>
+          <w:szCs w:val="22"/>
+        </w:rPr>
+        <w:t xml:space="preserve"> - can't force numerical score though (????)</w:t>
+      </w:r>
+      <w:r>
+        <w:rPr>
+          <w:rFonts w:ascii="Helvetica" w:hAnsi="Helvetica" w:cs="Helvetica"/>
+          <w:sz w:val="22"/>
+          <w:szCs w:val="22"/>
+        </w:rPr>
+        <w:t xml:space="preserve"> ***</w:t>
+      </w:r>
+    </w:p>
+    <w:p>
+      <w:pPr>
+        <w:pStyle w:val="ListParagraph"/>
+        <w:numPr>
+          <w:ilvl w:val="0"/>
+          <w:numId w:val="4"/>
+        </w:numPr>
+        <w:spacing w:line="360" w:lineRule="auto"/>
+        <w:rPr>
+          <w:rFonts w:ascii="Helvetica" w:hAnsi="Helvetica"/>
+          <w:sz w:val="22"/>
+          <w:szCs w:val="22"/>
+        </w:rPr>
+      </w:pPr>
+      <w:r>
+        <w:rPr>
+          <w:rFonts w:ascii="Helvetica" w:hAnsi="Helvetica"/>
+          <w:sz w:val="22"/>
+          <w:szCs w:val="22"/>
+        </w:rPr>
+        <w:t>Third: incorporating if attitudes are too different</w:t>
+      </w:r>
+    </w:p>
+    <w:p>
+      <w:pPr>
+        <w:pStyle w:val="ListParagraph"/>
+        <w:numPr>
+          <w:ilvl w:val="0"/>
+          <w:numId w:val="4"/>
+        </w:numPr>
+        <w:spacing w:line="360" w:lineRule="auto"/>
+        <w:rPr>
+          <w:rFonts w:ascii="Helvetica" w:hAnsi="Helvetica"/>
+          <w:sz w:val="22"/>
+          <w:szCs w:val="22"/>
+        </w:rPr>
+      </w:pPr>
+      <w:r>
+        <w:rPr>
+          <w:rFonts w:ascii="Helvetica" w:hAnsi="Helvetica"/>
+          <w:sz w:val="22"/>
+          <w:szCs w:val="22"/>
+        </w:rPr>
+        <w:t>Making sure the likelihood went in the right direction, dealing with scales 0-100 when maybe should’ve done -50 to 50 or -100 to 100</w:t>
+      </w:r>
+    </w:p>
+    <w:p>
+      <w:pPr>
+        <w:pStyle w:val="ListParagraph"/>
+        <w:numPr>
+          <w:ilvl w:val="0"/>
+          <w:numId w:val="4"/>
+        </w:numPr>
+        <w:spacing w:line="360" w:lineRule="auto"/>
+        <w:rPr>
+          <w:rFonts w:ascii="Helvetica" w:hAnsi="Helvetica"/>
+          <w:sz w:val="22"/>
+          <w:szCs w:val="22"/>
+        </w:rPr>
+      </w:pPr>
+      <w:r>
+        <w:rPr>
+          <w:rFonts w:ascii="Helvetica" w:hAnsi="Helvetica"/>
+          <w:sz w:val="22"/>
+          <w:szCs w:val="22"/>
+        </w:rPr>
+        <w:t>Dealing with 0’s in equations</w:t>
+      </w:r>
     </w:p>
     <w:p>
       <w:pPr>
@@ -3094,25 +4248,121 @@
           <w:sz w:val="22"/>
           <w:szCs w:val="22"/>
         </w:rPr>
-        <w:t>Can everyone get negative? With sti present? Without sti present?</w:t>
-      </w:r>
-    </w:p>
-    <w:p>
-      <w:pPr>
-        <w:spacing w:line="360" w:lineRule="auto"/>
-        <w:rPr>
-          <w:rFonts w:ascii="Helvetica" w:hAnsi="Helvetica" w:cs="Helvetica"/>
-          <w:sz w:val="22"/>
-          <w:szCs w:val="22"/>
-        </w:rPr>
-      </w:pPr>
-      <w:r>
-        <w:rPr>
-          <w:rFonts w:ascii="Helvetica" w:hAnsi="Helvetica" w:cs="Helvetica"/>
-          <w:sz w:val="22"/>
-          <w:szCs w:val="22"/>
-        </w:rPr>
-        <w:t>Can everyone get positive? With sti present? Without sti present?</w:t>
+        <w:t xml:space="preserve">Can everyone get negative? With </w:t>
+      </w:r>
+      <w:r>
+        <w:rPr>
+          <w:rFonts w:ascii="Helvetica" w:hAnsi="Helvetica" w:cs="Helvetica"/>
+          <w:sz w:val="22"/>
+          <w:szCs w:val="22"/>
+        </w:rPr>
+        <w:t>a STI</w:t>
+      </w:r>
+      <w:r>
+        <w:rPr>
+          <w:rFonts w:ascii="Helvetica" w:hAnsi="Helvetica" w:cs="Helvetica"/>
+          <w:sz w:val="22"/>
+          <w:szCs w:val="22"/>
+        </w:rPr>
+        <w:t xml:space="preserve"> present</w:t>
+      </w:r>
+      <w:r>
+        <w:rPr>
+          <w:rFonts w:ascii="Helvetica" w:hAnsi="Helvetica" w:cs="Helvetica"/>
+          <w:sz w:val="22"/>
+          <w:szCs w:val="22"/>
+        </w:rPr>
+        <w:t xml:space="preserve"> in the population</w:t>
+      </w:r>
+      <w:r>
+        <w:rPr>
+          <w:rFonts w:ascii="Helvetica" w:hAnsi="Helvetica" w:cs="Helvetica"/>
+          <w:sz w:val="22"/>
+          <w:szCs w:val="22"/>
+        </w:rPr>
+        <w:t xml:space="preserve">? Without </w:t>
+      </w:r>
+      <w:r>
+        <w:rPr>
+          <w:rFonts w:ascii="Helvetica" w:hAnsi="Helvetica" w:cs="Helvetica"/>
+          <w:sz w:val="22"/>
+          <w:szCs w:val="22"/>
+        </w:rPr>
+        <w:t>a STI</w:t>
+      </w:r>
+      <w:r>
+        <w:rPr>
+          <w:rFonts w:ascii="Helvetica" w:hAnsi="Helvetica" w:cs="Helvetica"/>
+          <w:sz w:val="22"/>
+          <w:szCs w:val="22"/>
+        </w:rPr>
+        <w:t xml:space="preserve"> present?</w:t>
+      </w:r>
+    </w:p>
+    <w:p>
+      <w:pPr>
+        <w:spacing w:line="360" w:lineRule="auto"/>
+        <w:rPr>
+          <w:rFonts w:ascii="Helvetica" w:hAnsi="Helvetica" w:cs="Helvetica"/>
+          <w:sz w:val="22"/>
+          <w:szCs w:val="22"/>
+        </w:rPr>
+      </w:pPr>
+      <w:r>
+        <w:rPr>
+          <w:rFonts w:ascii="Helvetica" w:hAnsi="Helvetica" w:cs="Helvetica"/>
+          <w:sz w:val="22"/>
+          <w:szCs w:val="22"/>
+        </w:rPr>
+        <w:t xml:space="preserve">Can everyone get positive? With </w:t>
+      </w:r>
+      <w:r>
+        <w:rPr>
+          <w:rFonts w:ascii="Helvetica" w:hAnsi="Helvetica" w:cs="Helvetica"/>
+          <w:sz w:val="22"/>
+          <w:szCs w:val="22"/>
+        </w:rPr>
+        <w:t>a STI</w:t>
+      </w:r>
+      <w:r>
+        <w:rPr>
+          <w:rFonts w:ascii="Helvetica" w:hAnsi="Helvetica" w:cs="Helvetica"/>
+          <w:sz w:val="22"/>
+          <w:szCs w:val="22"/>
+        </w:rPr>
+        <w:t xml:space="preserve"> present</w:t>
+      </w:r>
+      <w:r>
+        <w:rPr>
+          <w:rFonts w:ascii="Helvetica" w:hAnsi="Helvetica" w:cs="Helvetica"/>
+          <w:sz w:val="22"/>
+          <w:szCs w:val="22"/>
+        </w:rPr>
+        <w:t xml:space="preserve"> in the population</w:t>
+      </w:r>
+      <w:r>
+        <w:rPr>
+          <w:rFonts w:ascii="Helvetica" w:hAnsi="Helvetica" w:cs="Helvetica"/>
+          <w:sz w:val="22"/>
+          <w:szCs w:val="22"/>
+        </w:rPr>
+        <w:t xml:space="preserve">? Without </w:t>
+      </w:r>
+      <w:r>
+        <w:rPr>
+          <w:rFonts w:ascii="Helvetica" w:hAnsi="Helvetica" w:cs="Helvetica"/>
+          <w:sz w:val="22"/>
+          <w:szCs w:val="22"/>
+        </w:rPr>
+        <w:t>a STI</w:t>
+      </w:r>
+      <w:r>
+        <w:rPr>
+          <w:rFonts w:ascii="Helvetica" w:hAnsi="Helvetica" w:cs="Helvetica"/>
+          <w:sz w:val="22"/>
+          <w:szCs w:val="22"/>
+        </w:rPr>
+        <w:t xml:space="preserve"> present?</w:t>
       </w:r>
     </w:p>
     <w:p>
@@ -3148,7 +4398,23 @@
           <w:sz w:val="22"/>
           <w:szCs w:val="22"/>
         </w:rPr>
-        <w:t>Can there be someone who just refuses to change their mind?</w:t>
+        <w:t xml:space="preserve">Can there be someone who just refuses to change </w:t>
+      </w:r>
+      <w:r>
+        <w:rPr>
+          <w:rFonts w:ascii="Helvetica" w:hAnsi="Helvetica" w:cs="Helvetica"/>
+          <w:sz w:val="22"/>
+          <w:szCs w:val="22"/>
+        </w:rPr>
+        <w:t>his or her</w:t>
+      </w:r>
+      <w:r>
+        <w:rPr>
+          <w:rFonts w:ascii="Helvetica" w:hAnsi="Helvetica" w:cs="Helvetica"/>
+          <w:sz w:val="22"/>
+          <w:szCs w:val="22"/>
+        </w:rPr>
+        <w:t xml:space="preserve"> mind?</w:t>
       </w:r>
     </w:p>
     <w:p>
@@ -3178,6 +4444,14 @@
         </w:rPr>
         <w:t>Making sure that these outcomes, which I felt were reasonable, could happen, also helped me adjust formulas….</w:t>
       </w:r>
+      <w:r>
+        <w:rPr>
+          <w:rFonts w:ascii="Helvetica" w:hAnsi="Helvetica" w:cs="Helvetica"/>
+          <w:sz w:val="22"/>
+          <w:szCs w:val="22"/>
+        </w:rPr>
+        <w:t xml:space="preserve"> (discussed above)</w:t>
+      </w:r>
     </w:p>
     <w:p>
       <w:pPr>
@@ -3206,8 +4480,6 @@
         </w:rPr>
         <w:t>Model/system behavior con’t:…</w:t>
       </w:r>
-      <w:bookmarkStart w:id="0" w:name="_GoBack"/>
-      <w:bookmarkEnd w:id="0"/>
     </w:p>
     <w:p>
       <w:pPr>
@@ -4045,6 +5317,46 @@
         </w:rPr>
         <w:t>he turtles don't get cured of this std, because after having an std, they always want to practice safe sex, so its about the same effect anyway (if i dont get condom accuracy stuff in)</w:t>
       </w:r>
+      <w:r>
+        <w:rPr>
+          <w:rFonts w:ascii="Helvetica" w:hAnsi="Helvetica" w:cs="Helvetica"/>
+          <w:sz w:val="22"/>
+          <w:szCs w:val="22"/>
+        </w:rPr>
+        <w:t xml:space="preserve">. </w:t>
+      </w:r>
+      <w:r>
+        <w:rPr>
+          <w:rFonts w:ascii="Helvetica" w:hAnsi="Helvetica" w:cs="Helvetica"/>
+          <w:sz w:val="22"/>
+          <w:szCs w:val="22"/>
+        </w:rPr>
+        <w:t>(following duplicate b</w:t>
+      </w:r>
+      <w:r>
+        <w:rPr>
+          <w:rFonts w:ascii="Helvetica" w:hAnsi="Helvetica" w:cs="Helvetica"/>
+          <w:sz w:val="22"/>
+          <w:szCs w:val="22"/>
+        </w:rPr>
+        <w:t xml:space="preserve">elow) </w:t>
+      </w:r>
+      <w:r>
+        <w:rPr>
+          <w:rFonts w:ascii="Helvetica" w:hAnsi="Helvetica" w:cs="Helvetica"/>
+          <w:sz w:val="22"/>
+          <w:szCs w:val="22"/>
+        </w:rPr>
+        <w:t xml:space="preserve">turtles also don’t randomly get tested, nor is likelihood of getting tested based on gender – this is better covered by other models (aids)…. </w:t>
+      </w:r>
+      <w:r>
+        <w:rPr>
+          <w:rFonts w:ascii="Helvetica" w:hAnsi="Helvetica"/>
+          <w:sz w:val="22"/>
+          <w:szCs w:val="22"/>
+        </w:rPr>
+        <w:t xml:space="preserve">It will be assumed that if the agent detects symptoms, they get checked by a doctor, are diagnosed, and are gradually cured of the infection. (clarify this!! – duplicated above) </w:t>
+      </w:r>
     </w:p>
     <w:p>
       <w:pPr>
@@ -4075,60 +5387,64 @@
     </w:p>
     <w:p>
       <w:pPr>
-        <w:widowControl w:val="0"/>
-        <w:autoSpaceDE w:val="0"/>
-        <w:autoSpaceDN w:val="0"/>
-        <w:adjustRightInd w:val="0"/>
-        <w:spacing w:line="360" w:lineRule="auto"/>
-        <w:rPr>
-          <w:rFonts w:ascii="Helvetica" w:hAnsi="Helvetica" w:cs="Helvetica"/>
-          <w:sz w:val="22"/>
-          <w:szCs w:val="22"/>
-        </w:rPr>
-      </w:pPr>
-    </w:p>
-    <w:p>
-      <w:pPr>
-        <w:widowControl w:val="0"/>
-        <w:autoSpaceDE w:val="0"/>
-        <w:autoSpaceDN w:val="0"/>
-        <w:adjustRightInd w:val="0"/>
-        <w:spacing w:line="360" w:lineRule="auto"/>
-        <w:rPr>
-          <w:rFonts w:ascii="Helvetica" w:hAnsi="Helvetica" w:cs="Helvetica"/>
-          <w:sz w:val="22"/>
-          <w:szCs w:val="22"/>
-        </w:rPr>
-      </w:pPr>
-      <w:r>
-        <w:rPr>
-          <w:rFonts w:ascii="Helvetica" w:hAnsi="Helvetica" w:cs="Helvetica"/>
-          <w:sz w:val="22"/>
-          <w:szCs w:val="22"/>
-        </w:rPr>
-        <w:t>Assumptions:</w:t>
-      </w:r>
-    </w:p>
-    <w:p>
-      <w:pPr>
-        <w:widowControl w:val="0"/>
-        <w:autoSpaceDE w:val="0"/>
-        <w:autoSpaceDN w:val="0"/>
-        <w:adjustRightInd w:val="0"/>
-        <w:spacing w:line="360" w:lineRule="auto"/>
-        <w:rPr>
-          <w:rFonts w:ascii="Helvetica" w:hAnsi="Helvetica" w:cs="Helvetica"/>
-          <w:sz w:val="22"/>
-          <w:szCs w:val="22"/>
-        </w:rPr>
-      </w:pPr>
-      <w:r>
-        <w:rPr>
-          <w:rFonts w:ascii="Helvetica" w:hAnsi="Helvetica" w:cs="Helvetica"/>
-          <w:sz w:val="22"/>
-          <w:szCs w:val="22"/>
-        </w:rPr>
-        <w:t>sexual partners don’t break up due to different attitudes,</w:t>
+        <w:pStyle w:val="ListParagraph"/>
+        <w:widowControl w:val="0"/>
+        <w:numPr>
+          <w:ilvl w:val="0"/>
+          <w:numId w:val="3"/>
+        </w:numPr>
+        <w:autoSpaceDE w:val="0"/>
+        <w:autoSpaceDN w:val="0"/>
+        <w:adjustRightInd w:val="0"/>
+        <w:spacing w:line="360" w:lineRule="auto"/>
+        <w:rPr>
+          <w:rFonts w:ascii="Helvetica" w:hAnsi="Helvetica" w:cs="Helvetica"/>
+          <w:sz w:val="22"/>
+          <w:szCs w:val="22"/>
+        </w:rPr>
+      </w:pPr>
+      <w:r>
+        <w:rPr>
+          <w:rFonts w:ascii="Helvetica" w:hAnsi="Helvetica" w:cs="Helvetica"/>
+          <w:sz w:val="22"/>
+          <w:szCs w:val="22"/>
+        </w:rPr>
+        <w:t>Different sexual behaviors (monogamy, abstinence), likelihood of using protection for different sex acts and likelihood of transmission through them (would get pretty explicit)</w:t>
+      </w:r>
+    </w:p>
+    <w:p>
+      <w:pPr>
+        <w:pStyle w:val="ListParagraph"/>
+        <w:widowControl w:val="0"/>
+        <w:numPr>
+          <w:ilvl w:val="0"/>
+          <w:numId w:val="3"/>
+        </w:numPr>
+        <w:autoSpaceDE w:val="0"/>
+        <w:autoSpaceDN w:val="0"/>
+        <w:adjustRightInd w:val="0"/>
+        <w:spacing w:line="360" w:lineRule="auto"/>
+        <w:rPr>
+          <w:rFonts w:ascii="Helvetica" w:hAnsi="Helvetica" w:cs="Helvetica"/>
+          <w:sz w:val="22"/>
+          <w:szCs w:val="22"/>
+        </w:rPr>
+      </w:pPr>
+      <w:r>
+        <w:rPr>
+          <w:rFonts w:ascii="Helvetica" w:hAnsi="Helvetica" w:cs="Helvetica"/>
+          <w:sz w:val="22"/>
+          <w:szCs w:val="22"/>
+        </w:rPr>
+        <w:t>sexual partners don’t brea</w:t>
+      </w:r>
+      <w:r>
+        <w:rPr>
+          <w:rFonts w:ascii="Helvetica" w:hAnsi="Helvetica" w:cs="Helvetica"/>
+          <w:sz w:val="22"/>
+          <w:szCs w:val="22"/>
+        </w:rPr>
+        <w:t>k up due to different attitudes!!! This could be big area of conflict, suggest an extension</w:t>
       </w:r>
     </w:p>
     <w:p>
@@ -4209,20 +5525,56 @@
     </w:p>
     <w:p>
       <w:pPr>
-        <w:spacing w:line="360" w:lineRule="auto"/>
-        <w:rPr>
-          <w:rFonts w:ascii="Helvetica" w:hAnsi="Helvetica"/>
-          <w:sz w:val="22"/>
-          <w:szCs w:val="22"/>
-        </w:rPr>
-      </w:pPr>
-      <w:r>
-        <w:rPr>
-          <w:rFonts w:ascii="Helvetica" w:hAnsi="Helvetica"/>
-          <w:sz w:val="22"/>
-          <w:szCs w:val="22"/>
-        </w:rPr>
-        <w:t>It will be assumed that if the agent detects symptoms, they get checked by a doctor, are diagnosed, and are gradually cured of the infection. (clarify this!! – duplicated above) Additionally, there is a chance that a turtle will randomly get tested, despite whether they are currently symptomatic – this probability may also be impacted by their attitudes towards safe sex…. No, took this out</w:t>
+        <w:widowControl w:val="0"/>
+        <w:autoSpaceDE w:val="0"/>
+        <w:autoSpaceDN w:val="0"/>
+        <w:adjustRightInd w:val="0"/>
+        <w:spacing w:line="360" w:lineRule="auto"/>
+        <w:rPr>
+          <w:rFonts w:ascii="Helvetica" w:hAnsi="Helvetica"/>
+          <w:sz w:val="22"/>
+          <w:szCs w:val="22"/>
+        </w:rPr>
+      </w:pPr>
+    </w:p>
+    <w:p>
+      <w:pPr>
+        <w:widowControl w:val="0"/>
+        <w:autoSpaceDE w:val="0"/>
+        <w:autoSpaceDN w:val="0"/>
+        <w:adjustRightInd w:val="0"/>
+        <w:spacing w:line="360" w:lineRule="auto"/>
+        <w:rPr>
+          <w:rFonts w:ascii="Helvetica" w:hAnsi="Helvetica" w:cs="Helvetica"/>
+          <w:sz w:val="22"/>
+          <w:szCs w:val="22"/>
+        </w:rPr>
+      </w:pPr>
+      <w:r>
+        <w:rPr>
+          <w:rFonts w:ascii="Helvetica" w:hAnsi="Helvetica" w:cs="Helvetica"/>
+          <w:sz w:val="22"/>
+          <w:szCs w:val="22"/>
+        </w:rPr>
+        <w:t>turtles also don’t randomly get tested, nor is likelihood of getting tested based on gender – this is better covered by other models (aids)</w:t>
+      </w:r>
+    </w:p>
+    <w:p>
+      <w:pPr>
+        <w:spacing w:line="360" w:lineRule="auto"/>
+        <w:rPr>
+          <w:rFonts w:ascii="Helvetica" w:hAnsi="Helvetica"/>
+          <w:sz w:val="22"/>
+          <w:szCs w:val="22"/>
+        </w:rPr>
+      </w:pPr>
+      <w:r>
+        <w:rPr>
+          <w:rFonts w:ascii="Helvetica" w:hAnsi="Helvetica"/>
+          <w:sz w:val="22"/>
+          <w:szCs w:val="22"/>
+        </w:rPr>
+        <w:t>Additionally, there is a chance that a turtle will randomly get tested, despite whether they are currently symptomatic – this probability may also be impacted by their attitudes towards safe sex…. No, took this out</w:t>
       </w:r>
     </w:p>
     <w:p>
@@ -4353,6 +5705,64 @@
     </w:p>
     <w:p>
       <w:pPr>
+        <w:widowControl w:val="0"/>
+        <w:autoSpaceDE w:val="0"/>
+        <w:autoSpaceDN w:val="0"/>
+        <w:adjustRightInd w:val="0"/>
+        <w:spacing w:line="360" w:lineRule="auto"/>
+        <w:rPr>
+          <w:rFonts w:ascii="Helvetica" w:hAnsi="Helvetica" w:cs="Helvetica"/>
+          <w:sz w:val="22"/>
+          <w:szCs w:val="22"/>
+        </w:rPr>
+      </w:pPr>
+      <w:r>
+        <w:rPr>
+          <w:rFonts w:ascii="Helvetica" w:hAnsi="Helvetica" w:cs="Helvetica"/>
+          <w:sz w:val="22"/>
+          <w:szCs w:val="22"/>
+        </w:rPr>
+        <w:t>sexual partners don’t break up due to different attitudes!!! This could be big area of conflict, suggest an extension</w:t>
+      </w:r>
+      <w:r>
+        <w:rPr>
+          <w:rFonts w:ascii="Helvetica" w:hAnsi="Helvetica" w:cs="Helvetica"/>
+          <w:sz w:val="22"/>
+          <w:szCs w:val="22"/>
+        </w:rPr>
+        <w:t xml:space="preserve"> (duplicate above)</w:t>
+      </w:r>
+    </w:p>
+    <w:p>
+      <w:pPr>
+        <w:widowControl w:val="0"/>
+        <w:autoSpaceDE w:val="0"/>
+        <w:autoSpaceDN w:val="0"/>
+        <w:adjustRightInd w:val="0"/>
+        <w:spacing w:line="360" w:lineRule="auto"/>
+        <w:rPr>
+          <w:rFonts w:ascii="Helvetica" w:hAnsi="Helvetica" w:cs="Helvetica"/>
+          <w:sz w:val="22"/>
+          <w:szCs w:val="22"/>
+        </w:rPr>
+      </w:pPr>
+    </w:p>
+    <w:p>
+      <w:pPr>
+        <w:widowControl w:val="0"/>
+        <w:autoSpaceDE w:val="0"/>
+        <w:autoSpaceDN w:val="0"/>
+        <w:adjustRightInd w:val="0"/>
+        <w:spacing w:line="360" w:lineRule="auto"/>
+        <w:rPr>
+          <w:rFonts w:ascii="Helvetica" w:hAnsi="Helvetica" w:cs="Helvetica"/>
+          <w:sz w:val="22"/>
+          <w:szCs w:val="22"/>
+        </w:rPr>
+      </w:pPr>
+    </w:p>
+    <w:p>
+      <w:pPr>
         <w:spacing w:line="360" w:lineRule="auto"/>
         <w:rPr>
           <w:rFonts w:ascii="Helvetica" w:hAnsi="Helvetica" w:cs="Helvetica"/>
@@ -4475,97 +5885,169 @@
     </w:p>
     <w:p>
       <w:pPr>
-        <w:widowControl w:val="0"/>
-        <w:autoSpaceDE w:val="0"/>
-        <w:autoSpaceDN w:val="0"/>
-        <w:adjustRightInd w:val="0"/>
-        <w:spacing w:line="360" w:lineRule="auto"/>
-        <w:rPr>
-          <w:rFonts w:ascii="Helvetica" w:hAnsi="Helvetica" w:cs="Helvetica"/>
-          <w:sz w:val="22"/>
-          <w:szCs w:val="22"/>
-        </w:rPr>
-      </w:pPr>
-    </w:p>
-    <w:p>
-      <w:pPr>
-        <w:widowControl w:val="0"/>
-        <w:autoSpaceDE w:val="0"/>
-        <w:autoSpaceDN w:val="0"/>
-        <w:adjustRightInd w:val="0"/>
-        <w:spacing w:line="360" w:lineRule="auto"/>
-        <w:rPr>
-          <w:rFonts w:ascii="Helvetica" w:hAnsi="Helvetica" w:cs="Helvetica"/>
-          <w:sz w:val="22"/>
-          <w:szCs w:val="22"/>
-        </w:rPr>
-      </w:pPr>
-    </w:p>
-    <w:p>
-      <w:pPr>
-        <w:widowControl w:val="0"/>
-        <w:autoSpaceDE w:val="0"/>
-        <w:autoSpaceDN w:val="0"/>
-        <w:adjustRightInd w:val="0"/>
-        <w:spacing w:line="360" w:lineRule="auto"/>
-        <w:rPr>
-          <w:rFonts w:ascii="Helvetica" w:hAnsi="Helvetica" w:cs="Helvetica"/>
-          <w:sz w:val="22"/>
-          <w:szCs w:val="22"/>
-        </w:rPr>
-      </w:pPr>
-    </w:p>
-    <w:p>
-      <w:pPr>
-        <w:widowControl w:val="0"/>
-        <w:autoSpaceDE w:val="0"/>
-        <w:autoSpaceDN w:val="0"/>
-        <w:adjustRightInd w:val="0"/>
-        <w:spacing w:line="360" w:lineRule="auto"/>
-        <w:rPr>
-          <w:rFonts w:ascii="Helvetica" w:hAnsi="Helvetica" w:cs="Helvetica"/>
-          <w:sz w:val="22"/>
-          <w:szCs w:val="22"/>
-        </w:rPr>
-      </w:pPr>
-    </w:p>
-    <w:p>
-      <w:pPr>
-        <w:widowControl w:val="0"/>
-        <w:autoSpaceDE w:val="0"/>
-        <w:autoSpaceDN w:val="0"/>
-        <w:adjustRightInd w:val="0"/>
-        <w:spacing w:line="360" w:lineRule="auto"/>
-        <w:rPr>
-          <w:rFonts w:ascii="Helvetica" w:hAnsi="Helvetica" w:cs="Helvetica"/>
-          <w:sz w:val="22"/>
-          <w:szCs w:val="22"/>
-        </w:rPr>
-      </w:pPr>
-    </w:p>
-    <w:p>
-      <w:pPr>
-        <w:widowControl w:val="0"/>
-        <w:autoSpaceDE w:val="0"/>
-        <w:autoSpaceDN w:val="0"/>
-        <w:adjustRightInd w:val="0"/>
-        <w:spacing w:line="360" w:lineRule="auto"/>
-        <w:rPr>
-          <w:rFonts w:ascii="Helvetica" w:hAnsi="Helvetica" w:cs="Helvetica"/>
-          <w:sz w:val="22"/>
-          <w:szCs w:val="22"/>
-        </w:rPr>
-      </w:pPr>
-    </w:p>
-    <w:p>
-      <w:pPr>
-        <w:widowControl w:val="0"/>
-        <w:autoSpaceDE w:val="0"/>
-        <w:autoSpaceDN w:val="0"/>
-        <w:adjustRightInd w:val="0"/>
-        <w:spacing w:line="360" w:lineRule="auto"/>
-        <w:rPr>
-          <w:rFonts w:ascii="Helvetica" w:hAnsi="Helvetica" w:cs="Helvetica"/>
+        <w:spacing w:line="360" w:lineRule="auto"/>
+        <w:rPr>
+          <w:rFonts w:ascii="Helvetica" w:hAnsi="Helvetica" w:cs="Helvetica"/>
+          <w:sz w:val="22"/>
+          <w:szCs w:val="22"/>
+        </w:rPr>
+      </w:pPr>
+    </w:p>
+    <w:p>
+      <w:pPr>
+        <w:spacing w:line="360" w:lineRule="auto"/>
+        <w:rPr>
+          <w:rFonts w:ascii="Helvetica" w:hAnsi="Helvetica" w:cs="Helvetica"/>
+          <w:sz w:val="22"/>
+          <w:szCs w:val="22"/>
+        </w:rPr>
+      </w:pPr>
+      <w:r>
+        <w:rPr>
+          <w:rFonts w:ascii="Helvetica" w:hAnsi="Helvetica"/>
+          <w:sz w:val="22"/>
+          <w:szCs w:val="22"/>
+        </w:rPr>
+        <w:t>strength of relationships</w:t>
+      </w:r>
+      <w:r>
+        <w:rPr>
+          <w:rFonts w:ascii="Helvetica" w:hAnsi="Helvetica"/>
+          <w:sz w:val="22"/>
+          <w:szCs w:val="22"/>
+        </w:rPr>
+        <w:t xml:space="preserve"> </w:t>
+      </w:r>
+      <w:r>
+        <w:rPr>
+          <w:rFonts w:ascii="Helvetica" w:hAnsi="Helvetica"/>
+          <w:sz w:val="22"/>
+          <w:szCs w:val="22"/>
+        </w:rPr>
+        <w:sym w:font="Wingdings" w:char="F0E0"/>
+      </w:r>
+      <w:r>
+        <w:rPr>
+          <w:rFonts w:ascii="Helvetica" w:hAnsi="Helvetica"/>
+          <w:sz w:val="22"/>
+          <w:szCs w:val="22"/>
+        </w:rPr>
+        <w:t xml:space="preserve"> stronger relationship sexually = less to use condom? Stronger with friends = more likely to talk about it?? Didn’t find research to support these, but seems intuitive</w:t>
+      </w:r>
+    </w:p>
+    <w:p>
+      <w:pPr>
+        <w:widowControl w:val="0"/>
+        <w:autoSpaceDE w:val="0"/>
+        <w:autoSpaceDN w:val="0"/>
+        <w:adjustRightInd w:val="0"/>
+        <w:spacing w:line="360" w:lineRule="auto"/>
+        <w:rPr>
+          <w:rFonts w:ascii="Helvetica" w:hAnsi="Helvetica" w:cs="Helvetica"/>
+          <w:sz w:val="22"/>
+          <w:szCs w:val="22"/>
+        </w:rPr>
+      </w:pPr>
+    </w:p>
+    <w:p>
+      <w:pPr>
+        <w:widowControl w:val="0"/>
+        <w:autoSpaceDE w:val="0"/>
+        <w:autoSpaceDN w:val="0"/>
+        <w:adjustRightInd w:val="0"/>
+        <w:spacing w:line="360" w:lineRule="auto"/>
+        <w:rPr>
+          <w:rFonts w:ascii="Helvetica" w:hAnsi="Helvetica" w:cs="Helvetica"/>
+          <w:sz w:val="22"/>
+          <w:szCs w:val="22"/>
+        </w:rPr>
+      </w:pPr>
+    </w:p>
+    <w:p>
+      <w:pPr>
+        <w:widowControl w:val="0"/>
+        <w:autoSpaceDE w:val="0"/>
+        <w:autoSpaceDN w:val="0"/>
+        <w:adjustRightInd w:val="0"/>
+        <w:spacing w:line="360" w:lineRule="auto"/>
+        <w:rPr>
+          <w:rFonts w:ascii="Helvetica" w:hAnsi="Helvetica" w:cs="Helvetica"/>
+          <w:sz w:val="22"/>
+          <w:szCs w:val="22"/>
+        </w:rPr>
+      </w:pPr>
+    </w:p>
+    <w:p>
+      <w:pPr>
+        <w:widowControl w:val="0"/>
+        <w:autoSpaceDE w:val="0"/>
+        <w:autoSpaceDN w:val="0"/>
+        <w:adjustRightInd w:val="0"/>
+        <w:spacing w:line="360" w:lineRule="auto"/>
+        <w:rPr>
+          <w:rFonts w:ascii="Helvetica" w:hAnsi="Helvetica" w:cs="Helvetica"/>
+          <w:sz w:val="22"/>
+          <w:szCs w:val="22"/>
+        </w:rPr>
+      </w:pPr>
+    </w:p>
+    <w:p>
+      <w:pPr>
+        <w:widowControl w:val="0"/>
+        <w:autoSpaceDE w:val="0"/>
+        <w:autoSpaceDN w:val="0"/>
+        <w:adjustRightInd w:val="0"/>
+        <w:spacing w:line="360" w:lineRule="auto"/>
+        <w:rPr>
+          <w:rFonts w:ascii="Helvetica" w:hAnsi="Helvetica" w:cs="Helvetica"/>
+          <w:sz w:val="22"/>
+          <w:szCs w:val="22"/>
+        </w:rPr>
+      </w:pPr>
+    </w:p>
+    <w:p>
+      <w:pPr>
+        <w:widowControl w:val="0"/>
+        <w:autoSpaceDE w:val="0"/>
+        <w:autoSpaceDN w:val="0"/>
+        <w:adjustRightInd w:val="0"/>
+        <w:spacing w:line="360" w:lineRule="auto"/>
+        <w:rPr>
+          <w:rFonts w:ascii="Helvetica" w:hAnsi="Helvetica" w:cs="Helvetica"/>
+          <w:sz w:val="22"/>
+          <w:szCs w:val="22"/>
+        </w:rPr>
+      </w:pPr>
+    </w:p>
+    <w:p>
+      <w:pPr>
+        <w:widowControl w:val="0"/>
+        <w:autoSpaceDE w:val="0"/>
+        <w:autoSpaceDN w:val="0"/>
+        <w:adjustRightInd w:val="0"/>
+        <w:spacing w:line="360" w:lineRule="auto"/>
+        <w:rPr>
+          <w:rFonts w:ascii="Helvetica" w:hAnsi="Helvetica" w:cs="Helvetica"/>
+          <w:sz w:val="22"/>
+          <w:szCs w:val="22"/>
+        </w:rPr>
+      </w:pPr>
+    </w:p>
+    <w:p>
+      <w:pPr>
+        <w:spacing w:line="360" w:lineRule="auto"/>
+        <w:rPr>
+          <w:rFonts w:ascii="Helvetica" w:hAnsi="Helvetica"/>
+          <w:sz w:val="22"/>
+          <w:szCs w:val="22"/>
+        </w:rPr>
+      </w:pPr>
+    </w:p>
+    <w:p>
+      <w:pPr>
+        <w:spacing w:line="360" w:lineRule="auto"/>
+        <w:rPr>
+          <w:rFonts w:ascii="Helvetica" w:hAnsi="Helvetica"/>
           <w:sz w:val="22"/>
           <w:szCs w:val="22"/>
         </w:rPr>
@@ -4625,13 +6107,155 @@
     </w:p>
     <w:p>
       <w:pPr>
-        <w:widowControl w:val="0"/>
-        <w:autoSpaceDE w:val="0"/>
-        <w:autoSpaceDN w:val="0"/>
-        <w:adjustRightInd w:val="0"/>
-        <w:spacing w:line="360" w:lineRule="auto"/>
-        <w:rPr>
-          <w:rFonts w:ascii="Helvetica" w:hAnsi="Helvetica" w:cs="Helvetica"/>
+        <w:spacing w:line="360" w:lineRule="auto"/>
+        <w:rPr>
+          <w:rFonts w:ascii="Helvetica" w:hAnsi="Helvetica"/>
+          <w:sz w:val="22"/>
+          <w:szCs w:val="22"/>
+        </w:rPr>
+      </w:pPr>
+    </w:p>
+    <w:p>
+      <w:pPr>
+        <w:spacing w:line="360" w:lineRule="auto"/>
+        <w:rPr>
+          <w:rFonts w:ascii="Helvetica" w:hAnsi="Helvetica"/>
+          <w:sz w:val="22"/>
+          <w:szCs w:val="22"/>
+        </w:rPr>
+      </w:pPr>
+      <w:r>
+        <w:rPr>
+          <w:rFonts w:ascii="Helvetica" w:hAnsi="Helvetica"/>
+          <w:sz w:val="22"/>
+          <w:szCs w:val="22"/>
+        </w:rPr>
+        <w:t xml:space="preserve">I had originally been primarily interested in seeing how an STI that is symptomatic for only one gender travels through the population and potentially reaches some sort of stable state.  However, based on the feedback I have received, I think I will focus more on the sexual attitudes and behaviors of agents in relation to the spread of STIs. Hopefully this will also more clearly distinguish my model from the AIDS or Virus model, which was a concern that both the TA and I had. I still need to find some supporting articles/other research in order to root some of the assumptions of my model. </w:t>
+      </w:r>
+    </w:p>
+    <w:p>
+      <w:pPr>
+        <w:spacing w:line="360" w:lineRule="auto"/>
+        <w:rPr>
+          <w:rFonts w:ascii="Helvetica" w:hAnsi="Helvetica"/>
+          <w:sz w:val="22"/>
+          <w:szCs w:val="22"/>
+        </w:rPr>
+      </w:pPr>
+    </w:p>
+    <w:p>
+      <w:pPr>
+        <w:spacing w:line="360" w:lineRule="auto"/>
+        <w:rPr>
+          <w:rFonts w:ascii="Helvetica" w:hAnsi="Helvetica"/>
+          <w:sz w:val="22"/>
+          <w:szCs w:val="22"/>
+        </w:rPr>
+      </w:pPr>
+    </w:p>
+    <w:p>
+      <w:pPr>
+        <w:spacing w:line="360" w:lineRule="auto"/>
+        <w:rPr>
+          <w:rFonts w:ascii="Helvetica" w:hAnsi="Helvetica"/>
+          <w:sz w:val="22"/>
+          <w:szCs w:val="22"/>
+        </w:rPr>
+      </w:pPr>
+      <w:r>
+        <w:rPr>
+          <w:rFonts w:ascii="Helvetica" w:hAnsi="Helvetica"/>
+          <w:sz w:val="22"/>
+          <w:szCs w:val="22"/>
+        </w:rPr>
+        <w:t xml:space="preserve">Turtles will move around randomly mostly within a specified area, in order to try to recreate circles of friends or divisions of populations. This has not yet been implemented, but the NW extension or links may be used to confine movement.  </w:t>
+      </w:r>
+      <w:r>
+        <w:rPr>
+          <w:rFonts w:ascii="Helvetica" w:hAnsi="Helvetica"/>
+          <w:sz w:val="22"/>
+          <w:szCs w:val="22"/>
+        </w:rPr>
+        <w:sym w:font="Wingdings" w:char="F0E0"/>
+      </w:r>
+      <w:r>
+        <w:rPr>
+          <w:rFonts w:ascii="Helvetica" w:hAnsi="Helvetica"/>
+          <w:sz w:val="22"/>
+          <w:szCs w:val="22"/>
+        </w:rPr>
+        <w:t xml:space="preserve"> got rid of movement, they stay in one place</w:t>
+      </w:r>
+    </w:p>
+    <w:p>
+      <w:pPr>
+        <w:spacing w:line="360" w:lineRule="auto"/>
+        <w:rPr>
+          <w:rFonts w:ascii="Helvetica" w:hAnsi="Helvetica"/>
+          <w:sz w:val="22"/>
+          <w:szCs w:val="22"/>
+        </w:rPr>
+      </w:pPr>
+    </w:p>
+    <w:p>
+      <w:pPr>
+        <w:spacing w:line="360" w:lineRule="auto"/>
+        <w:rPr>
+          <w:rFonts w:ascii="Helvetica" w:hAnsi="Helvetica"/>
+          <w:sz w:val="22"/>
+          <w:szCs w:val="22"/>
+        </w:rPr>
+      </w:pPr>
+      <w:r>
+        <w:rPr>
+          <w:rFonts w:ascii="Helvetica" w:hAnsi="Helvetica"/>
+          <w:sz w:val="22"/>
+          <w:szCs w:val="22"/>
+        </w:rPr>
+        <w:t>network connections could potentially be a reasonable way to model friend circles, which could influence behavioral choices and attitudes towards sex and using protection.</w:t>
+      </w:r>
+    </w:p>
+    <w:p>
+      <w:pPr>
+        <w:spacing w:line="360" w:lineRule="auto"/>
+        <w:rPr>
+          <w:rFonts w:ascii="Helvetica" w:hAnsi="Helvetica"/>
+          <w:sz w:val="22"/>
+          <w:szCs w:val="22"/>
+        </w:rPr>
+      </w:pPr>
+      <w:r>
+        <w:rPr>
+          <w:rFonts w:ascii="Helvetica" w:hAnsi="Helvetica"/>
+          <w:sz w:val="22"/>
+          <w:szCs w:val="22"/>
+        </w:rPr>
+        <w:t>Rather than having turtles generate a network, just generate it for them to simplify.</w:t>
+      </w:r>
+    </w:p>
+    <w:p>
+      <w:pPr>
+        <w:spacing w:line="360" w:lineRule="auto"/>
+        <w:rPr>
+          <w:rFonts w:ascii="Helvetica" w:hAnsi="Helvetica"/>
+          <w:sz w:val="22"/>
+          <w:szCs w:val="22"/>
+        </w:rPr>
+      </w:pPr>
+      <w:r>
+        <w:rPr>
+          <w:rFonts w:ascii="Helvetica" w:hAnsi="Helvetica"/>
+          <w:sz w:val="22"/>
+          <w:szCs w:val="22"/>
+        </w:rPr>
+        <w:t>Mostly discrete social circles, with some social butterflies that have links to members of other social groups. [repeat sentence from above] (in creating this functionality, used Sophia sullivans final project on modeling commons as a starting point, then adjusted breeds and other parameters as necessary).</w:t>
+      </w:r>
+    </w:p>
+    <w:p>
+      <w:pPr>
+        <w:spacing w:line="360" w:lineRule="auto"/>
+        <w:rPr>
+          <w:rFonts w:ascii="Helvetica" w:hAnsi="Helvetica"/>
           <w:sz w:val="22"/>
           <w:szCs w:val="22"/>
         </w:rPr>
@@ -4776,35 +6400,199 @@
           <w:sz w:val="22"/>
           <w:szCs w:val="22"/>
         </w:rPr>
-        <w:t xml:space="preserve">I had originally been primarily interested in seeing how an STI that is symptomatic for only one gender travels through the population and potentially reaches some sort of stable state.  However, based on the feedback I have received, I think I will focus more on the sexual attitudes and behaviors of agents in relation to the spread of STIs. Hopefully this will also more clearly distinguish my model from the AIDS or Virus model, which was a concern that both the TA and I had. I still need to find some supporting articles/other research in order to root some of the assumptions of my model. </w:t>
-      </w:r>
-    </w:p>
-    <w:p>
-      <w:pPr>
-        <w:spacing w:line="360" w:lineRule="auto"/>
-        <w:rPr>
-          <w:rFonts w:ascii="Helvetica" w:hAnsi="Helvetica"/>
-          <w:sz w:val="22"/>
-          <w:szCs w:val="22"/>
-        </w:rPr>
-      </w:pPr>
-    </w:p>
-    <w:p>
-      <w:pPr>
-        <w:spacing w:line="360" w:lineRule="auto"/>
-        <w:rPr>
-          <w:rFonts w:ascii="Helvetica" w:hAnsi="Helvetica"/>
-          <w:sz w:val="22"/>
-          <w:szCs w:val="22"/>
-        </w:rPr>
-      </w:pPr>
-      <w:r>
-        <w:rPr>
-          <w:rFonts w:ascii="Helvetica" w:hAnsi="Helvetica"/>
-          <w:sz w:val="22"/>
-          <w:szCs w:val="22"/>
-        </w:rPr>
-        <w:t xml:space="preserve">Turtles will move around randomly mostly within a specified area, in order to try to recreate circles of friends or divisions of populations. This has not yet been implemented, but the NW extension or links may be used to confine movement.  </w:t>
+        <w:t>Since sexual partner links will break any sort of link between 2 turtles when the relationship ends (rather than going back to being friends), turtles also have the chance/opportunity to make more links than their original number – this helped fix/account for all links between genders breaking and becoming discrete, gender-segregated friend groups, which isn’t realistic.</w:t>
+      </w:r>
+    </w:p>
+    <w:p>
+      <w:pPr>
+        <w:spacing w:line="360" w:lineRule="auto"/>
+        <w:rPr>
+          <w:rFonts w:ascii="Helvetica" w:hAnsi="Helvetica"/>
+          <w:sz w:val="22"/>
+          <w:szCs w:val="22"/>
+        </w:rPr>
+      </w:pPr>
+    </w:p>
+    <w:p>
+      <w:pPr>
+        <w:spacing w:line="360" w:lineRule="auto"/>
+        <w:rPr>
+          <w:rFonts w:ascii="Helvetica" w:hAnsi="Helvetica"/>
+          <w:sz w:val="22"/>
+          <w:szCs w:val="22"/>
+        </w:rPr>
+      </w:pPr>
+      <w:r>
+        <w:rPr>
+          <w:rFonts w:ascii="Helvetica" w:hAnsi="Helvetica"/>
+          <w:sz w:val="22"/>
+          <w:szCs w:val="22"/>
+        </w:rPr>
+        <w:t>Limitation/assumption or evolution progress?? Not sure</w:t>
+      </w:r>
+    </w:p>
+    <w:p>
+      <w:pPr>
+        <w:widowControl w:val="0"/>
+        <w:autoSpaceDE w:val="0"/>
+        <w:autoSpaceDN w:val="0"/>
+        <w:adjustRightInd w:val="0"/>
+        <w:spacing w:line="360" w:lineRule="auto"/>
+        <w:rPr>
+          <w:rFonts w:ascii="Helvetica" w:hAnsi="Helvetica" w:cs="Helvetica"/>
+          <w:sz w:val="22"/>
+          <w:szCs w:val="22"/>
+        </w:rPr>
+      </w:pPr>
+      <w:r>
+        <w:rPr>
+          <w:rFonts w:ascii="Helvetica" w:hAnsi="Helvetica" w:cs="Helvetica"/>
+          <w:sz w:val="22"/>
+          <w:szCs w:val="22"/>
+        </w:rPr>
+        <w:t>cliques aren’t formed on the basis of shared attitudes (but would they really, in real life? Possibly based on education received, but it was hard to accurately do that through my implementation)</w:t>
+      </w:r>
+    </w:p>
+    <w:p>
+      <w:pPr>
+        <w:spacing w:line="360" w:lineRule="auto"/>
+        <w:rPr>
+          <w:rFonts w:ascii="Helvetica" w:hAnsi="Helvetica"/>
+          <w:sz w:val="22"/>
+          <w:szCs w:val="22"/>
+        </w:rPr>
+      </w:pPr>
+      <w:r>
+        <w:rPr>
+          <w:rFonts w:ascii="Helvetica" w:hAnsi="Helvetica" w:cs="Helvetica"/>
+          <w:sz w:val="22"/>
+          <w:szCs w:val="22"/>
+        </w:rPr>
+        <w:t xml:space="preserve">gender balance </w:t>
+      </w:r>
+      <w:r>
+        <w:rPr>
+          <w:rFonts w:ascii="Helvetica" w:hAnsi="Helvetica" w:cs="Helvetica"/>
+          <w:sz w:val="22"/>
+          <w:szCs w:val="22"/>
+        </w:rPr>
+        <w:t>(or not balance?) cliques</w:t>
+      </w:r>
+      <w:r>
+        <w:rPr>
+          <w:rFonts w:ascii="Helvetica" w:hAnsi="Helvetica" w:cs="Helvetica"/>
+          <w:sz w:val="22"/>
+          <w:szCs w:val="22"/>
+        </w:rPr>
+        <w:t>?? no, it is randomized</w:t>
+      </w:r>
+    </w:p>
+    <w:p>
+      <w:pPr>
+        <w:widowControl w:val="0"/>
+        <w:autoSpaceDE w:val="0"/>
+        <w:autoSpaceDN w:val="0"/>
+        <w:adjustRightInd w:val="0"/>
+        <w:spacing w:line="360" w:lineRule="auto"/>
+        <w:rPr>
+          <w:rFonts w:ascii="Helvetica" w:hAnsi="Helvetica" w:cs="Helvetica"/>
+          <w:sz w:val="22"/>
+          <w:szCs w:val="22"/>
+        </w:rPr>
+      </w:pPr>
+    </w:p>
+    <w:p>
+      <w:pPr>
+        <w:widowControl w:val="0"/>
+        <w:autoSpaceDE w:val="0"/>
+        <w:autoSpaceDN w:val="0"/>
+        <w:adjustRightInd w:val="0"/>
+        <w:spacing w:line="360" w:lineRule="auto"/>
+        <w:rPr>
+          <w:rFonts w:ascii="Helvetica" w:hAnsi="Helvetica" w:cs="Helvetica"/>
+          <w:sz w:val="22"/>
+          <w:szCs w:val="22"/>
+        </w:rPr>
+      </w:pPr>
+    </w:p>
+    <w:p>
+      <w:pPr>
+        <w:widowControl w:val="0"/>
+        <w:autoSpaceDE w:val="0"/>
+        <w:autoSpaceDN w:val="0"/>
+        <w:adjustRightInd w:val="0"/>
+        <w:spacing w:line="360" w:lineRule="auto"/>
+        <w:rPr>
+          <w:rFonts w:ascii="Helvetica" w:hAnsi="Helvetica" w:cs="Helvetica"/>
+          <w:b/>
+          <w:sz w:val="22"/>
+          <w:szCs w:val="22"/>
+          <w:u w:val="single"/>
+        </w:rPr>
+      </w:pPr>
+      <w:r>
+        <w:rPr>
+          <w:rFonts w:ascii="Helvetica" w:hAnsi="Helvetica" w:cs="Helvetica"/>
+          <w:b/>
+          <w:sz w:val="22"/>
+          <w:szCs w:val="22"/>
+          <w:u w:val="single"/>
+        </w:rPr>
+        <w:t>decided to eliminate:</w:t>
+      </w:r>
+    </w:p>
+    <w:p>
+      <w:pPr>
+        <w:widowControl w:val="0"/>
+        <w:autoSpaceDE w:val="0"/>
+        <w:autoSpaceDN w:val="0"/>
+        <w:adjustRightInd w:val="0"/>
+        <w:spacing w:line="360" w:lineRule="auto"/>
+        <w:rPr>
+          <w:rFonts w:ascii="Helvetica" w:hAnsi="Helvetica" w:cs="Helvetica"/>
+          <w:sz w:val="22"/>
+          <w:szCs w:val="22"/>
+        </w:rPr>
+      </w:pPr>
+      <w:r>
+        <w:rPr>
+          <w:rFonts w:ascii="Helvetica" w:hAnsi="Helvetica" w:cs="Helvetica"/>
+          <w:sz w:val="22"/>
+          <w:szCs w:val="22"/>
+        </w:rPr>
+        <w:t>vocality - used certainty instead for simplification. but could be an extension? this model assumes that the agents are willing to talk about the sensitive topic of safe sex behaviors with their peers, which may not be true at all se</w:t>
+      </w:r>
+    </w:p>
+    <w:p>
+      <w:pPr>
+        <w:widowControl w:val="0"/>
+        <w:autoSpaceDE w:val="0"/>
+        <w:autoSpaceDN w:val="0"/>
+        <w:adjustRightInd w:val="0"/>
+        <w:spacing w:line="360" w:lineRule="auto"/>
+        <w:rPr>
+          <w:rFonts w:ascii="Helvetica" w:hAnsi="Helvetica" w:cs="Helvetica"/>
+          <w:sz w:val="22"/>
+          <w:szCs w:val="22"/>
+        </w:rPr>
+      </w:pPr>
+    </w:p>
+    <w:p>
+      <w:pPr>
+        <w:spacing w:line="360" w:lineRule="auto"/>
+        <w:rPr>
+          <w:rFonts w:ascii="Helvetica" w:hAnsi="Helvetica"/>
+          <w:sz w:val="22"/>
+          <w:szCs w:val="22"/>
+        </w:rPr>
+      </w:pPr>
+      <w:r>
+        <w:rPr>
+          <w:rFonts w:ascii="Helvetica" w:hAnsi="Helvetica"/>
+          <w:sz w:val="22"/>
+          <w:szCs w:val="22"/>
+        </w:rPr>
+        <w:t xml:space="preserve">If a turtle is closely linked to another turtle of the appropriate gender to mate with, there is a probability they will mate. </w:t>
       </w:r>
       <w:r>
         <w:rPr>
@@ -4820,141 +6608,47 @@
           <w:sz w:val="22"/>
           <w:szCs w:val="22"/>
         </w:rPr>
-        <w:t xml:space="preserve"> got rid of movement, they stay in one place</w:t>
-      </w:r>
-    </w:p>
-    <w:p>
-      <w:pPr>
-        <w:spacing w:line="360" w:lineRule="auto"/>
-        <w:rPr>
-          <w:rFonts w:ascii="Helvetica" w:hAnsi="Helvetica"/>
-          <w:sz w:val="22"/>
-          <w:szCs w:val="22"/>
-        </w:rPr>
-      </w:pPr>
-    </w:p>
-    <w:p>
-      <w:pPr>
-        <w:spacing w:line="360" w:lineRule="auto"/>
-        <w:rPr>
-          <w:rFonts w:ascii="Helvetica" w:hAnsi="Helvetica"/>
-          <w:sz w:val="22"/>
-          <w:szCs w:val="22"/>
-        </w:rPr>
-      </w:pPr>
-      <w:r>
-        <w:rPr>
-          <w:rFonts w:ascii="Helvetica" w:hAnsi="Helvetica"/>
-          <w:sz w:val="22"/>
-          <w:szCs w:val="22"/>
-        </w:rPr>
-        <w:t>network connections could potentially be a reasonable way to model friend circles, which could influence behavioral choices and attitudes towards sex and using protection.</w:t>
-      </w:r>
-    </w:p>
-    <w:p>
-      <w:pPr>
-        <w:spacing w:line="360" w:lineRule="auto"/>
-        <w:rPr>
-          <w:rFonts w:ascii="Helvetica" w:hAnsi="Helvetica"/>
-          <w:sz w:val="22"/>
-          <w:szCs w:val="22"/>
-        </w:rPr>
-      </w:pPr>
-      <w:r>
-        <w:rPr>
-          <w:rFonts w:ascii="Helvetica" w:hAnsi="Helvetica"/>
-          <w:sz w:val="22"/>
-          <w:szCs w:val="22"/>
-        </w:rPr>
-        <w:t>Rather than having turtles generate a network, just generate it for them to simplify.</w:t>
-      </w:r>
-    </w:p>
-    <w:p>
-      <w:pPr>
-        <w:spacing w:line="360" w:lineRule="auto"/>
-        <w:rPr>
-          <w:rFonts w:ascii="Helvetica" w:hAnsi="Helvetica"/>
-          <w:sz w:val="22"/>
-          <w:szCs w:val="22"/>
-        </w:rPr>
-      </w:pPr>
-      <w:r>
-        <w:rPr>
-          <w:rFonts w:ascii="Helvetica" w:hAnsi="Helvetica"/>
-          <w:sz w:val="22"/>
-          <w:szCs w:val="22"/>
-        </w:rPr>
-        <w:t>Mostly discrete social circles, with some social butterflies that have links to members of other social groups. [repeat sentence from above] (in creating this functionality, used Sophia sullivans final project on modeling commons as a starting point, then adjusted breeds and other parameters as necessary).</w:t>
-      </w:r>
-    </w:p>
-    <w:p>
-      <w:pPr>
-        <w:spacing w:line="360" w:lineRule="auto"/>
-        <w:rPr>
-          <w:rFonts w:ascii="Helvetica" w:hAnsi="Helvetica"/>
-          <w:sz w:val="22"/>
-          <w:szCs w:val="22"/>
-        </w:rPr>
-      </w:pPr>
-    </w:p>
-    <w:p>
-      <w:pPr>
-        <w:spacing w:line="360" w:lineRule="auto"/>
-        <w:rPr>
-          <w:rFonts w:ascii="Helvetica" w:hAnsi="Helvetica"/>
-          <w:sz w:val="22"/>
-          <w:szCs w:val="22"/>
-        </w:rPr>
-      </w:pPr>
-      <w:r>
-        <w:rPr>
-          <w:rFonts w:ascii="Helvetica" w:hAnsi="Helvetica"/>
-          <w:sz w:val="22"/>
-          <w:szCs w:val="22"/>
-        </w:rPr>
-        <w:t>Since sexual partner links will break any sort of link between 2 turtles when the relationship ends (rather than going back to being friends), turtles also have the chance/opportunity to make more links than their original number – this helped fix/account for all links between genders breaking and becoming discrete, gender-segregated friend groups, which isn’t realistic.</w:t>
-      </w:r>
-    </w:p>
-    <w:p>
-      <w:pPr>
-        <w:spacing w:line="360" w:lineRule="auto"/>
-        <w:rPr>
-          <w:rFonts w:ascii="Helvetica" w:hAnsi="Helvetica"/>
-          <w:sz w:val="22"/>
-          <w:szCs w:val="22"/>
-        </w:rPr>
-      </w:pPr>
-    </w:p>
-    <w:p>
-      <w:pPr>
-        <w:spacing w:line="360" w:lineRule="auto"/>
-        <w:rPr>
-          <w:rFonts w:ascii="Helvetica" w:hAnsi="Helvetica"/>
-          <w:sz w:val="22"/>
-          <w:szCs w:val="22"/>
-        </w:rPr>
-      </w:pPr>
-    </w:p>
-    <w:p>
-      <w:pPr>
-        <w:spacing w:line="360" w:lineRule="auto"/>
-        <w:rPr>
-          <w:rFonts w:ascii="Helvetica" w:hAnsi="Helvetica"/>
-          <w:sz w:val="22"/>
-          <w:szCs w:val="22"/>
-        </w:rPr>
-      </w:pPr>
-      <w:r>
-        <w:rPr>
-          <w:rFonts w:ascii="Helvetica" w:hAnsi="Helvetica"/>
-          <w:sz w:val="22"/>
-          <w:szCs w:val="22"/>
-        </w:rPr>
-        <w:t xml:space="preserve">If a turtle is closely linked to another turtle of the appropriate gender to mate with, there is a probability they will mate. </w:t>
-      </w:r>
-      <w:r>
-        <w:rPr>
-          <w:rFonts w:ascii="Helvetica" w:hAnsi="Helvetica"/>
+        <w:t xml:space="preserve"> got rid of strength of relationships</w:t>
+      </w:r>
+    </w:p>
+    <w:p>
+      <w:pPr>
+        <w:widowControl w:val="0"/>
+        <w:autoSpaceDE w:val="0"/>
+        <w:autoSpaceDN w:val="0"/>
+        <w:adjustRightInd w:val="0"/>
+        <w:spacing w:line="360" w:lineRule="auto"/>
+        <w:rPr>
+          <w:rFonts w:ascii="Helvetica" w:hAnsi="Helvetica" w:cs="Helvetica"/>
+          <w:sz w:val="22"/>
+          <w:szCs w:val="22"/>
+        </w:rPr>
+      </w:pPr>
+    </w:p>
+    <w:p>
+      <w:pPr>
+        <w:widowControl w:val="0"/>
+        <w:autoSpaceDE w:val="0"/>
+        <w:autoSpaceDN w:val="0"/>
+        <w:adjustRightInd w:val="0"/>
+        <w:spacing w:line="360" w:lineRule="auto"/>
+        <w:rPr>
+          <w:rFonts w:ascii="Helvetica" w:hAnsi="Helvetica" w:cs="Helvetica"/>
+          <w:sz w:val="22"/>
+          <w:szCs w:val="22"/>
+        </w:rPr>
+      </w:pPr>
+      <w:r>
+        <w:rPr>
+          <w:rFonts w:ascii="Helvetica" w:hAnsi="Helvetica" w:cs="Helvetica"/>
+          <w:sz w:val="22"/>
+          <w:szCs w:val="22"/>
+        </w:rPr>
+        <w:t xml:space="preserve">-- Investigating whether a female being on birth control is a valid parameter that might impact whether she chooses to engage in safe sex </w:t>
+      </w:r>
+      <w:r>
+        <w:rPr>
+          <w:rFonts w:ascii="Helvetica" w:hAnsi="Helvetica" w:cs="Helvetica"/>
           <w:sz w:val="22"/>
           <w:szCs w:val="22"/>
         </w:rPr>
@@ -4962,246 +6656,12 @@
       </w:r>
       <w:r>
         <w:rPr>
-          <w:rFonts w:ascii="Helvetica" w:hAnsi="Helvetica"/>
-          <w:sz w:val="22"/>
-          <w:szCs w:val="22"/>
-        </w:rPr>
-        <w:t xml:space="preserve"> got rid of strength of relationship</w:t>
-      </w:r>
-      <w:r>
-        <w:rPr>
-          <w:rFonts w:ascii="Helvetica" w:hAnsi="Helvetica"/>
-          <w:sz w:val="22"/>
-          <w:szCs w:val="22"/>
-        </w:rPr>
-        <w:t>s</w:t>
-      </w:r>
-    </w:p>
-    <w:p>
-      <w:pPr>
-        <w:spacing w:line="360" w:lineRule="auto"/>
-        <w:rPr>
-          <w:rFonts w:ascii="Helvetica" w:hAnsi="Helvetica"/>
-          <w:sz w:val="22"/>
-          <w:szCs w:val="22"/>
-        </w:rPr>
-      </w:pPr>
-    </w:p>
-    <w:p>
-      <w:pPr>
-        <w:spacing w:line="360" w:lineRule="auto"/>
-        <w:rPr>
-          <w:rFonts w:ascii="Helvetica" w:hAnsi="Helvetica"/>
-          <w:sz w:val="22"/>
-          <w:szCs w:val="22"/>
-        </w:rPr>
-      </w:pPr>
-      <w:r>
-        <w:rPr>
-          <w:rFonts w:ascii="Helvetica" w:hAnsi="Helvetica"/>
-          <w:sz w:val="22"/>
-          <w:szCs w:val="22"/>
-        </w:rPr>
-        <w:t>Limitation/assumption or evolution progress?? Not sure</w:t>
-      </w:r>
-    </w:p>
-    <w:p>
-      <w:pPr>
-        <w:widowControl w:val="0"/>
-        <w:autoSpaceDE w:val="0"/>
-        <w:autoSpaceDN w:val="0"/>
-        <w:adjustRightInd w:val="0"/>
-        <w:spacing w:line="360" w:lineRule="auto"/>
-        <w:rPr>
-          <w:rFonts w:ascii="Helvetica" w:hAnsi="Helvetica" w:cs="Helvetica"/>
-          <w:sz w:val="22"/>
-          <w:szCs w:val="22"/>
-        </w:rPr>
-      </w:pPr>
-      <w:r>
-        <w:rPr>
-          <w:rFonts w:ascii="Helvetica" w:hAnsi="Helvetica" w:cs="Helvetica"/>
-          <w:sz w:val="22"/>
-          <w:szCs w:val="22"/>
-        </w:rPr>
-        <w:t>cliques aren’t formed on the basis of shared attitudes (but would they really, in real life? Possibly based on education received, but it was hard to accurately do that through my implementation)</w:t>
-      </w:r>
-    </w:p>
-    <w:p>
-      <w:pPr>
-        <w:spacing w:line="360" w:lineRule="auto"/>
-        <w:rPr>
-          <w:rFonts w:ascii="Helvetica" w:hAnsi="Helvetica"/>
-          <w:sz w:val="22"/>
-          <w:szCs w:val="22"/>
-        </w:rPr>
-      </w:pPr>
-      <w:r>
-        <w:rPr>
-          <w:rFonts w:ascii="Helvetica" w:hAnsi="Helvetica" w:cs="Helvetica"/>
-          <w:sz w:val="22"/>
-          <w:szCs w:val="22"/>
-        </w:rPr>
-        <w:t xml:space="preserve">gender balance </w:t>
-      </w:r>
-      <w:r>
-        <w:rPr>
-          <w:rFonts w:ascii="Helvetica" w:hAnsi="Helvetica" w:cs="Helvetica"/>
-          <w:sz w:val="22"/>
-          <w:szCs w:val="22"/>
-        </w:rPr>
-        <w:t>(or not balance?) cliques</w:t>
-      </w:r>
-      <w:r>
-        <w:rPr>
-          <w:rFonts w:ascii="Helvetica" w:hAnsi="Helvetica" w:cs="Helvetica"/>
-          <w:sz w:val="22"/>
-          <w:szCs w:val="22"/>
-        </w:rPr>
-        <w:t>?? no, it is randomized</w:t>
-      </w:r>
-    </w:p>
-    <w:p>
-      <w:pPr>
-        <w:widowControl w:val="0"/>
-        <w:autoSpaceDE w:val="0"/>
-        <w:autoSpaceDN w:val="0"/>
-        <w:adjustRightInd w:val="0"/>
-        <w:spacing w:line="360" w:lineRule="auto"/>
-        <w:rPr>
-          <w:rFonts w:ascii="Helvetica" w:hAnsi="Helvetica" w:cs="Helvetica"/>
-          <w:sz w:val="22"/>
-          <w:szCs w:val="22"/>
-        </w:rPr>
-      </w:pPr>
-    </w:p>
-    <w:p>
-      <w:pPr>
-        <w:widowControl w:val="0"/>
-        <w:autoSpaceDE w:val="0"/>
-        <w:autoSpaceDN w:val="0"/>
-        <w:adjustRightInd w:val="0"/>
-        <w:spacing w:line="360" w:lineRule="auto"/>
-        <w:rPr>
-          <w:rFonts w:ascii="Helvetica" w:hAnsi="Helvetica" w:cs="Helvetica"/>
-          <w:sz w:val="22"/>
-          <w:szCs w:val="22"/>
-        </w:rPr>
-      </w:pPr>
-    </w:p>
-    <w:p>
-      <w:pPr>
-        <w:widowControl w:val="0"/>
-        <w:autoSpaceDE w:val="0"/>
-        <w:autoSpaceDN w:val="0"/>
-        <w:adjustRightInd w:val="0"/>
-        <w:spacing w:line="360" w:lineRule="auto"/>
-        <w:rPr>
-          <w:rFonts w:ascii="Helvetica" w:hAnsi="Helvetica" w:cs="Helvetica"/>
-          <w:b/>
-          <w:sz w:val="22"/>
-          <w:szCs w:val="22"/>
-          <w:u w:val="single"/>
-        </w:rPr>
-      </w:pPr>
-      <w:r>
-        <w:rPr>
-          <w:rFonts w:ascii="Helvetica" w:hAnsi="Helvetica" w:cs="Helvetica"/>
-          <w:b/>
-          <w:sz w:val="22"/>
-          <w:szCs w:val="22"/>
-          <w:u w:val="single"/>
-        </w:rPr>
-        <w:t>decided to eliminate:</w:t>
-      </w:r>
-    </w:p>
-    <w:p>
-      <w:pPr>
-        <w:widowControl w:val="0"/>
-        <w:autoSpaceDE w:val="0"/>
-        <w:autoSpaceDN w:val="0"/>
-        <w:adjustRightInd w:val="0"/>
-        <w:spacing w:line="360" w:lineRule="auto"/>
-        <w:rPr>
-          <w:rFonts w:ascii="Helvetica" w:hAnsi="Helvetica" w:cs="Helvetica"/>
-          <w:sz w:val="22"/>
-          <w:szCs w:val="22"/>
-        </w:rPr>
-      </w:pPr>
-      <w:r>
-        <w:rPr>
-          <w:rFonts w:ascii="Helvetica" w:hAnsi="Helvetica" w:cs="Helvetica"/>
-          <w:sz w:val="22"/>
-          <w:szCs w:val="22"/>
-        </w:rPr>
-        <w:t>vocality - used certainty instead for simplification. but could be an extension? this model assumes that the agents are willing to talk about the sensitive topic of safe sex behaviors with their peers, which may not be true at all se</w:t>
-      </w:r>
-    </w:p>
-    <w:p>
-      <w:pPr>
-        <w:widowControl w:val="0"/>
-        <w:autoSpaceDE w:val="0"/>
-        <w:autoSpaceDN w:val="0"/>
-        <w:adjustRightInd w:val="0"/>
-        <w:spacing w:line="360" w:lineRule="auto"/>
-        <w:rPr>
-          <w:rFonts w:ascii="Helvetica" w:hAnsi="Helvetica" w:cs="Helvetica"/>
-          <w:sz w:val="22"/>
-          <w:szCs w:val="22"/>
-        </w:rPr>
-      </w:pPr>
-    </w:p>
-    <w:p>
-      <w:pPr>
-        <w:widowControl w:val="0"/>
-        <w:autoSpaceDE w:val="0"/>
-        <w:autoSpaceDN w:val="0"/>
-        <w:adjustRightInd w:val="0"/>
-        <w:spacing w:line="360" w:lineRule="auto"/>
-        <w:rPr>
-          <w:rFonts w:ascii="Helvetica" w:hAnsi="Helvetica" w:cs="Helvetica"/>
-          <w:sz w:val="22"/>
-          <w:szCs w:val="22"/>
-        </w:rPr>
-      </w:pPr>
-      <w:r>
-        <w:rPr>
-          <w:rFonts w:ascii="Helvetica" w:hAnsi="Helvetica" w:cs="Helvetica"/>
-          <w:sz w:val="22"/>
-          <w:szCs w:val="22"/>
-        </w:rPr>
-        <w:t xml:space="preserve">-- Investigating whether a female being on birth control is a valid parameter that might impact whether she chooses to engage in safe sex </w:t>
-      </w:r>
-      <w:r>
-        <w:rPr>
-          <w:rFonts w:ascii="Helvetica" w:hAnsi="Helvetica" w:cs="Helvetica"/>
-          <w:sz w:val="22"/>
-          <w:szCs w:val="22"/>
-        </w:rPr>
-        <w:sym w:font="Wingdings" w:char="F0E0"/>
-      </w:r>
-      <w:r>
-        <w:rPr>
           <w:rFonts w:ascii="Helvetica" w:hAnsi="Helvetica" w:cs="Helvetica"/>
           <w:sz w:val="22"/>
           <w:szCs w:val="22"/>
         </w:rPr>
         <w:t xml:space="preserve"> didn’t find any supportive research</w:t>
       </w:r>
-    </w:p>
-    <w:p>
-      <w:pPr>
-        <w:widowControl w:val="0"/>
-        <w:autoSpaceDE w:val="0"/>
-        <w:autoSpaceDN w:val="0"/>
-        <w:adjustRightInd w:val="0"/>
-        <w:spacing w:line="360" w:lineRule="auto"/>
-        <w:rPr>
-          <w:rFonts w:ascii="Helvetica" w:hAnsi="Helvetica" w:cs="Helvetica"/>
-          <w:sz w:val="22"/>
-          <w:szCs w:val="22"/>
-        </w:rPr>
-      </w:pPr>
     </w:p>
     <w:p>
       <w:pPr>
@@ -5714,6 +7174,119 @@
     </w:lvl>
   </w:abstractNum>
   <w:abstractNum w:abstractNumId="1">
+    <w:nsid w:val="18757DA6"/>
+    <w:multiLevelType w:val="hybridMultilevel"/>
+    <w:tmpl w:val="E9502F58"/>
+    <w:lvl w:ilvl="0" w:tplc="04090001">
+      <w:start w:val="1"/>
+      <w:numFmt w:val="bullet"/>
+      <w:lvlText w:val=""/>
+      <w:lvlJc w:val="left"/>
+      <w:pPr>
+        <w:ind w:left="720" w:hanging="360"/>
+      </w:pPr>
+      <w:rPr>
+        <w:rFonts w:ascii="Symbol" w:hAnsi="Symbol" w:hint="default"/>
+      </w:rPr>
+    </w:lvl>
+    <w:lvl w:ilvl="1" w:tplc="04090003" w:tentative="1">
+      <w:start w:val="1"/>
+      <w:numFmt w:val="bullet"/>
+      <w:lvlText w:val="o"/>
+      <w:lvlJc w:val="left"/>
+      <w:pPr>
+        <w:ind w:left="1440" w:hanging="360"/>
+      </w:pPr>
+      <w:rPr>
+        <w:rFonts w:ascii="Courier New" w:hAnsi="Courier New" w:cs="Courier New" w:hint="default"/>
+      </w:rPr>
+    </w:lvl>
+    <w:lvl w:ilvl="2" w:tplc="04090005" w:tentative="1">
+      <w:start w:val="1"/>
+      <w:numFmt w:val="bullet"/>
+      <w:lvlText w:val=""/>
+      <w:lvlJc w:val="left"/>
+      <w:pPr>
+        <w:ind w:left="2160" w:hanging="360"/>
+      </w:pPr>
+      <w:rPr>
+        <w:rFonts w:ascii="Wingdings" w:hAnsi="Wingdings" w:hint="default"/>
+      </w:rPr>
+    </w:lvl>
+    <w:lvl w:ilvl="3" w:tplc="04090001" w:tentative="1">
+      <w:start w:val="1"/>
+      <w:numFmt w:val="bullet"/>
+      <w:lvlText w:val=""/>
+      <w:lvlJc w:val="left"/>
+      <w:pPr>
+        <w:ind w:left="2880" w:hanging="360"/>
+      </w:pPr>
+      <w:rPr>
+        <w:rFonts w:ascii="Symbol" w:hAnsi="Symbol" w:hint="default"/>
+      </w:rPr>
+    </w:lvl>
+    <w:lvl w:ilvl="4" w:tplc="04090003" w:tentative="1">
+      <w:start w:val="1"/>
+      <w:numFmt w:val="bullet"/>
+      <w:lvlText w:val="o"/>
+      <w:lvlJc w:val="left"/>
+      <w:pPr>
+        <w:ind w:left="3600" w:hanging="360"/>
+      </w:pPr>
+      <w:rPr>
+        <w:rFonts w:ascii="Courier New" w:hAnsi="Courier New" w:cs="Courier New" w:hint="default"/>
+      </w:rPr>
+    </w:lvl>
+    <w:lvl w:ilvl="5" w:tplc="04090005" w:tentative="1">
+      <w:start w:val="1"/>
+      <w:numFmt w:val="bullet"/>
+      <w:lvlText w:val=""/>
+      <w:lvlJc w:val="left"/>
+      <w:pPr>
+        <w:ind w:left="4320" w:hanging="360"/>
+      </w:pPr>
+      <w:rPr>
+        <w:rFonts w:ascii="Wingdings" w:hAnsi="Wingdings" w:hint="default"/>
+      </w:rPr>
+    </w:lvl>
+    <w:lvl w:ilvl="6" w:tplc="04090001" w:tentative="1">
+      <w:start w:val="1"/>
+      <w:numFmt w:val="bullet"/>
+      <w:lvlText w:val=""/>
+      <w:lvlJc w:val="left"/>
+      <w:pPr>
+        <w:ind w:left="5040" w:hanging="360"/>
+      </w:pPr>
+      <w:rPr>
+        <w:rFonts w:ascii="Symbol" w:hAnsi="Symbol" w:hint="default"/>
+      </w:rPr>
+    </w:lvl>
+    <w:lvl w:ilvl="7" w:tplc="04090003" w:tentative="1">
+      <w:start w:val="1"/>
+      <w:numFmt w:val="bullet"/>
+      <w:lvlText w:val="o"/>
+      <w:lvlJc w:val="left"/>
+      <w:pPr>
+        <w:ind w:left="5760" w:hanging="360"/>
+      </w:pPr>
+      <w:rPr>
+        <w:rFonts w:ascii="Courier New" w:hAnsi="Courier New" w:cs="Courier New" w:hint="default"/>
+      </w:rPr>
+    </w:lvl>
+    <w:lvl w:ilvl="8" w:tplc="04090005" w:tentative="1">
+      <w:start w:val="1"/>
+      <w:numFmt w:val="bullet"/>
+      <w:lvlText w:val=""/>
+      <w:lvlJc w:val="left"/>
+      <w:pPr>
+        <w:ind w:left="6480" w:hanging="360"/>
+      </w:pPr>
+      <w:rPr>
+        <w:rFonts w:ascii="Wingdings" w:hAnsi="Wingdings" w:hint="default"/>
+      </w:rPr>
+    </w:lvl>
+  </w:abstractNum>
+  <w:abstractNum w:abstractNumId="2">
     <w:nsid w:val="1D0A4B41"/>
     <w:multiLevelType w:val="hybridMultilevel"/>
     <w:tmpl w:val="883AC492"/>
@@ -5826,10 +7399,10 @@
       </w:rPr>
     </w:lvl>
   </w:abstractNum>
-  <w:abstractNum w:abstractNumId="2">
-    <w:nsid w:val="35D90FE1"/>
+  <w:abstractNum w:abstractNumId="3">
+    <w:nsid w:val="2FF034EB"/>
     <w:multiLevelType w:val="hybridMultilevel"/>
-    <w:tmpl w:val="70D4D52C"/>
+    <w:tmpl w:val="D1B0CBD8"/>
     <w:lvl w:ilvl="0" w:tplc="04090001">
       <w:start w:val="1"/>
       <w:numFmt w:val="bullet"/>
@@ -5939,14 +7512,249 @@
       </w:rPr>
     </w:lvl>
   </w:abstractNum>
+  <w:abstractNum w:abstractNumId="4">
+    <w:nsid w:val="35D90FE1"/>
+    <w:multiLevelType w:val="hybridMultilevel"/>
+    <w:tmpl w:val="70D4D52C"/>
+    <w:lvl w:ilvl="0" w:tplc="04090001">
+      <w:start w:val="1"/>
+      <w:numFmt w:val="bullet"/>
+      <w:lvlText w:val=""/>
+      <w:lvlJc w:val="left"/>
+      <w:pPr>
+        <w:ind w:left="720" w:hanging="360"/>
+      </w:pPr>
+      <w:rPr>
+        <w:rFonts w:ascii="Symbol" w:hAnsi="Symbol" w:hint="default"/>
+      </w:rPr>
+    </w:lvl>
+    <w:lvl w:ilvl="1" w:tplc="04090003" w:tentative="1">
+      <w:start w:val="1"/>
+      <w:numFmt w:val="bullet"/>
+      <w:lvlText w:val="o"/>
+      <w:lvlJc w:val="left"/>
+      <w:pPr>
+        <w:ind w:left="1440" w:hanging="360"/>
+      </w:pPr>
+      <w:rPr>
+        <w:rFonts w:ascii="Courier New" w:hAnsi="Courier New" w:cs="Courier New" w:hint="default"/>
+      </w:rPr>
+    </w:lvl>
+    <w:lvl w:ilvl="2" w:tplc="04090005" w:tentative="1">
+      <w:start w:val="1"/>
+      <w:numFmt w:val="bullet"/>
+      <w:lvlText w:val=""/>
+      <w:lvlJc w:val="left"/>
+      <w:pPr>
+        <w:ind w:left="2160" w:hanging="360"/>
+      </w:pPr>
+      <w:rPr>
+        <w:rFonts w:ascii="Wingdings" w:hAnsi="Wingdings" w:hint="default"/>
+      </w:rPr>
+    </w:lvl>
+    <w:lvl w:ilvl="3" w:tplc="04090001" w:tentative="1">
+      <w:start w:val="1"/>
+      <w:numFmt w:val="bullet"/>
+      <w:lvlText w:val=""/>
+      <w:lvlJc w:val="left"/>
+      <w:pPr>
+        <w:ind w:left="2880" w:hanging="360"/>
+      </w:pPr>
+      <w:rPr>
+        <w:rFonts w:ascii="Symbol" w:hAnsi="Symbol" w:hint="default"/>
+      </w:rPr>
+    </w:lvl>
+    <w:lvl w:ilvl="4" w:tplc="04090003" w:tentative="1">
+      <w:start w:val="1"/>
+      <w:numFmt w:val="bullet"/>
+      <w:lvlText w:val="o"/>
+      <w:lvlJc w:val="left"/>
+      <w:pPr>
+        <w:ind w:left="3600" w:hanging="360"/>
+      </w:pPr>
+      <w:rPr>
+        <w:rFonts w:ascii="Courier New" w:hAnsi="Courier New" w:cs="Courier New" w:hint="default"/>
+      </w:rPr>
+    </w:lvl>
+    <w:lvl w:ilvl="5" w:tplc="04090005" w:tentative="1">
+      <w:start w:val="1"/>
+      <w:numFmt w:val="bullet"/>
+      <w:lvlText w:val=""/>
+      <w:lvlJc w:val="left"/>
+      <w:pPr>
+        <w:ind w:left="4320" w:hanging="360"/>
+      </w:pPr>
+      <w:rPr>
+        <w:rFonts w:ascii="Wingdings" w:hAnsi="Wingdings" w:hint="default"/>
+      </w:rPr>
+    </w:lvl>
+    <w:lvl w:ilvl="6" w:tplc="04090001" w:tentative="1">
+      <w:start w:val="1"/>
+      <w:numFmt w:val="bullet"/>
+      <w:lvlText w:val=""/>
+      <w:lvlJc w:val="left"/>
+      <w:pPr>
+        <w:ind w:left="5040" w:hanging="360"/>
+      </w:pPr>
+      <w:rPr>
+        <w:rFonts w:ascii="Symbol" w:hAnsi="Symbol" w:hint="default"/>
+      </w:rPr>
+    </w:lvl>
+    <w:lvl w:ilvl="7" w:tplc="04090003" w:tentative="1">
+      <w:start w:val="1"/>
+      <w:numFmt w:val="bullet"/>
+      <w:lvlText w:val="o"/>
+      <w:lvlJc w:val="left"/>
+      <w:pPr>
+        <w:ind w:left="5760" w:hanging="360"/>
+      </w:pPr>
+      <w:rPr>
+        <w:rFonts w:ascii="Courier New" w:hAnsi="Courier New" w:cs="Courier New" w:hint="default"/>
+      </w:rPr>
+    </w:lvl>
+    <w:lvl w:ilvl="8" w:tplc="04090005" w:tentative="1">
+      <w:start w:val="1"/>
+      <w:numFmt w:val="bullet"/>
+      <w:lvlText w:val=""/>
+      <w:lvlJc w:val="left"/>
+      <w:pPr>
+        <w:ind w:left="6480" w:hanging="360"/>
+      </w:pPr>
+      <w:rPr>
+        <w:rFonts w:ascii="Wingdings" w:hAnsi="Wingdings" w:hint="default"/>
+      </w:rPr>
+    </w:lvl>
+  </w:abstractNum>
+  <w:abstractNum w:abstractNumId="5">
+    <w:nsid w:val="52931E4D"/>
+    <w:multiLevelType w:val="hybridMultilevel"/>
+    <w:tmpl w:val="FB9E9396"/>
+    <w:lvl w:ilvl="0" w:tplc="04090001">
+      <w:start w:val="1"/>
+      <w:numFmt w:val="bullet"/>
+      <w:lvlText w:val=""/>
+      <w:lvlJc w:val="left"/>
+      <w:pPr>
+        <w:ind w:left="720" w:hanging="360"/>
+      </w:pPr>
+      <w:rPr>
+        <w:rFonts w:ascii="Symbol" w:hAnsi="Symbol" w:hint="default"/>
+      </w:rPr>
+    </w:lvl>
+    <w:lvl w:ilvl="1" w:tplc="04090003" w:tentative="1">
+      <w:start w:val="1"/>
+      <w:numFmt w:val="bullet"/>
+      <w:lvlText w:val="o"/>
+      <w:lvlJc w:val="left"/>
+      <w:pPr>
+        <w:ind w:left="1440" w:hanging="360"/>
+      </w:pPr>
+      <w:rPr>
+        <w:rFonts w:ascii="Courier New" w:hAnsi="Courier New" w:cs="Courier New" w:hint="default"/>
+      </w:rPr>
+    </w:lvl>
+    <w:lvl w:ilvl="2" w:tplc="04090005" w:tentative="1">
+      <w:start w:val="1"/>
+      <w:numFmt w:val="bullet"/>
+      <w:lvlText w:val=""/>
+      <w:lvlJc w:val="left"/>
+      <w:pPr>
+        <w:ind w:left="2160" w:hanging="360"/>
+      </w:pPr>
+      <w:rPr>
+        <w:rFonts w:ascii="Wingdings" w:hAnsi="Wingdings" w:hint="default"/>
+      </w:rPr>
+    </w:lvl>
+    <w:lvl w:ilvl="3" w:tplc="04090001" w:tentative="1">
+      <w:start w:val="1"/>
+      <w:numFmt w:val="bullet"/>
+      <w:lvlText w:val=""/>
+      <w:lvlJc w:val="left"/>
+      <w:pPr>
+        <w:ind w:left="2880" w:hanging="360"/>
+      </w:pPr>
+      <w:rPr>
+        <w:rFonts w:ascii="Symbol" w:hAnsi="Symbol" w:hint="default"/>
+      </w:rPr>
+    </w:lvl>
+    <w:lvl w:ilvl="4" w:tplc="04090003" w:tentative="1">
+      <w:start w:val="1"/>
+      <w:numFmt w:val="bullet"/>
+      <w:lvlText w:val="o"/>
+      <w:lvlJc w:val="left"/>
+      <w:pPr>
+        <w:ind w:left="3600" w:hanging="360"/>
+      </w:pPr>
+      <w:rPr>
+        <w:rFonts w:ascii="Courier New" w:hAnsi="Courier New" w:cs="Courier New" w:hint="default"/>
+      </w:rPr>
+    </w:lvl>
+    <w:lvl w:ilvl="5" w:tplc="04090005" w:tentative="1">
+      <w:start w:val="1"/>
+      <w:numFmt w:val="bullet"/>
+      <w:lvlText w:val=""/>
+      <w:lvlJc w:val="left"/>
+      <w:pPr>
+        <w:ind w:left="4320" w:hanging="360"/>
+      </w:pPr>
+      <w:rPr>
+        <w:rFonts w:ascii="Wingdings" w:hAnsi="Wingdings" w:hint="default"/>
+      </w:rPr>
+    </w:lvl>
+    <w:lvl w:ilvl="6" w:tplc="04090001" w:tentative="1">
+      <w:start w:val="1"/>
+      <w:numFmt w:val="bullet"/>
+      <w:lvlText w:val=""/>
+      <w:lvlJc w:val="left"/>
+      <w:pPr>
+        <w:ind w:left="5040" w:hanging="360"/>
+      </w:pPr>
+      <w:rPr>
+        <w:rFonts w:ascii="Symbol" w:hAnsi="Symbol" w:hint="default"/>
+      </w:rPr>
+    </w:lvl>
+    <w:lvl w:ilvl="7" w:tplc="04090003" w:tentative="1">
+      <w:start w:val="1"/>
+      <w:numFmt w:val="bullet"/>
+      <w:lvlText w:val="o"/>
+      <w:lvlJc w:val="left"/>
+      <w:pPr>
+        <w:ind w:left="5760" w:hanging="360"/>
+      </w:pPr>
+      <w:rPr>
+        <w:rFonts w:ascii="Courier New" w:hAnsi="Courier New" w:cs="Courier New" w:hint="default"/>
+      </w:rPr>
+    </w:lvl>
+    <w:lvl w:ilvl="8" w:tplc="04090005" w:tentative="1">
+      <w:start w:val="1"/>
+      <w:numFmt w:val="bullet"/>
+      <w:lvlText w:val=""/>
+      <w:lvlJc w:val="left"/>
+      <w:pPr>
+        <w:ind w:left="6480" w:hanging="360"/>
+      </w:pPr>
+      <w:rPr>
+        <w:rFonts w:ascii="Wingdings" w:hAnsi="Wingdings" w:hint="default"/>
+      </w:rPr>
+    </w:lvl>
+  </w:abstractNum>
   <w:num w:numId="1">
     <w:abstractNumId w:val="0"/>
   </w:num>
   <w:num w:numId="2">
+    <w:abstractNumId w:val="2"/>
+  </w:num>
+  <w:num w:numId="3">
+    <w:abstractNumId w:val="4"/>
+  </w:num>
+  <w:num w:numId="4">
+    <w:abstractNumId w:val="3"/>
+  </w:num>
+  <w:num w:numId="5">
     <w:abstractNumId w:val="1"/>
   </w:num>
-  <w:num w:numId="3">
-    <w:abstractNumId w:val="2"/>
+  <w:num w:numId="6">
+    <w:abstractNumId w:val="5"/>
   </w:num>
 </w:numbering>
 </file>
@@ -6197,6 +8005,29 @@
     <w:uiPriority w:val="99"/>
     <w:rsid w:val="006E4950"/>
   </w:style>
+  <w:style w:type="table" w:styleId="TableGrid">
+    <w:name w:val="Table Grid"/>
+    <w:basedOn w:val="TableNormal"/>
+    <w:uiPriority w:val="59"/>
+    <w:rsid w:val="00205B9F"/>
+    <w:tblPr>
+      <w:tblInd w:w="0" w:type="dxa"/>
+      <w:tblBorders>
+        <w:top w:val="single" w:sz="4" w:space="0" w:color="auto"/>
+        <w:left w:val="single" w:sz="4" w:space="0" w:color="auto"/>
+        <w:bottom w:val="single" w:sz="4" w:space="0" w:color="auto"/>
+        <w:right w:val="single" w:sz="4" w:space="0" w:color="auto"/>
+        <w:insideH w:val="single" w:sz="4" w:space="0" w:color="auto"/>
+        <w:insideV w:val="single" w:sz="4" w:space="0" w:color="auto"/>
+      </w:tblBorders>
+      <w:tblCellMar>
+        <w:top w:w="0" w:type="dxa"/>
+        <w:left w:w="108" w:type="dxa"/>
+        <w:bottom w:w="0" w:type="dxa"/>
+        <w:right w:w="108" w:type="dxa"/>
+      </w:tblCellMar>
+    </w:tblPr>
+  </w:style>
 </w:styles>
 </file>
 
@@ -6445,6 +8276,29 @@
     <w:link w:val="Footer"/>
     <w:uiPriority w:val="99"/>
     <w:rsid w:val="006E4950"/>
+  </w:style>
+  <w:style w:type="table" w:styleId="TableGrid">
+    <w:name w:val="Table Grid"/>
+    <w:basedOn w:val="TableNormal"/>
+    <w:uiPriority w:val="59"/>
+    <w:rsid w:val="00205B9F"/>
+    <w:tblPr>
+      <w:tblInd w:w="0" w:type="dxa"/>
+      <w:tblBorders>
+        <w:top w:val="single" w:sz="4" w:space="0" w:color="auto"/>
+        <w:left w:val="single" w:sz="4" w:space="0" w:color="auto"/>
+        <w:bottom w:val="single" w:sz="4" w:space="0" w:color="auto"/>
+        <w:right w:val="single" w:sz="4" w:space="0" w:color="auto"/>
+        <w:insideH w:val="single" w:sz="4" w:space="0" w:color="auto"/>
+        <w:insideV w:val="single" w:sz="4" w:space="0" w:color="auto"/>
+      </w:tblBorders>
+      <w:tblCellMar>
+        <w:top w:w="0" w:type="dxa"/>
+        <w:left w:w="108" w:type="dxa"/>
+        <w:bottom w:w="0" w:type="dxa"/>
+        <w:right w:w="108" w:type="dxa"/>
+      </w:tblCellMar>
+    </w:tblPr>
   </w:style>
 </w:styles>
 </file>

</xml_diff>

<commit_message>
description of parameters might get lengthy
</commit_message>
<xml_diff>
--- a/letsfinishthisyo/bartos-netlogo-final-new-v1.docx
+++ b/letsfinishthisyo/bartos-netlogo-final-new-v1.docx
@@ -931,6 +931,72 @@
           <w:sz w:val="22"/>
           <w:szCs w:val="22"/>
         </w:rPr>
+        <w:t xml:space="preserve">  ;; The chance out of 100 that an infected person will transmit infection</w:t>
+      </w:r>
+    </w:p>
+    <w:p>
+      <w:pPr>
+        <w:widowControl w:val="0"/>
+        <w:autoSpaceDE w:val="0"/>
+        <w:autoSpaceDN w:val="0"/>
+        <w:adjustRightInd w:val="0"/>
+        <w:spacing w:line="360" w:lineRule="auto"/>
+        <w:rPr>
+          <w:rFonts w:ascii="Helvetica" w:hAnsi="Helvetica" w:cs="Helvetica"/>
+          <w:sz w:val="22"/>
+          <w:szCs w:val="22"/>
+        </w:rPr>
+      </w:pPr>
+      <w:r>
+        <w:rPr>
+          <w:rFonts w:ascii="Helvetica" w:hAnsi="Helvetica" w:cs="Helvetica"/>
+          <w:sz w:val="22"/>
+          <w:szCs w:val="22"/>
+        </w:rPr>
+        <w:t xml:space="preserve">  ;; during one week of couplehood if they have unsafe sex</w:t>
+      </w:r>
+    </w:p>
+    <w:p>
+      <w:pPr>
+        <w:widowControl w:val="0"/>
+        <w:autoSpaceDE w:val="0"/>
+        <w:autoSpaceDN w:val="0"/>
+        <w:adjustRightInd w:val="0"/>
+        <w:spacing w:line="360" w:lineRule="auto"/>
+        <w:rPr>
+          <w:rFonts w:ascii="Helvetica" w:hAnsi="Helvetica" w:cs="Helvetica"/>
+          <w:sz w:val="22"/>
+          <w:szCs w:val="22"/>
+        </w:rPr>
+      </w:pPr>
+      <w:r>
+        <w:rPr>
+          <w:rFonts w:ascii="Helvetica" w:hAnsi="Helvetica" w:cs="Helvetica"/>
+          <w:sz w:val="22"/>
+          <w:szCs w:val="22"/>
+        </w:rPr>
+        <w:t xml:space="preserve">  ;infection-chance</w:t>
+      </w:r>
+    </w:p>
+    <w:p>
+      <w:pPr>
+        <w:widowControl w:val="0"/>
+        <w:autoSpaceDE w:val="0"/>
+        <w:autoSpaceDN w:val="0"/>
+        <w:adjustRightInd w:val="0"/>
+        <w:spacing w:line="360" w:lineRule="auto"/>
+        <w:rPr>
+          <w:rFonts w:ascii="Helvetica" w:hAnsi="Helvetica" w:cs="Helvetica"/>
+          <w:sz w:val="22"/>
+          <w:szCs w:val="22"/>
+        </w:rPr>
+      </w:pPr>
+      <w:r>
+        <w:rPr>
+          <w:rFonts w:ascii="Helvetica" w:hAnsi="Helvetica" w:cs="Helvetica"/>
+          <w:sz w:val="22"/>
+          <w:szCs w:val="22"/>
+        </w:rPr>
         <w:t>infection-chance (0-100)</w:t>
       </w:r>
     </w:p>
@@ -999,20 +1065,14 @@
         </w:rPr>
         <w:t>select</w:t>
       </w:r>
-    </w:p>
-    <w:p>
-      <w:pPr>
-        <w:widowControl w:val="0"/>
-        <w:autoSpaceDE w:val="0"/>
-        <w:autoSpaceDN w:val="0"/>
-        <w:adjustRightInd w:val="0"/>
-        <w:spacing w:line="360" w:lineRule="auto"/>
-        <w:rPr>
-          <w:rFonts w:ascii="Helvetica" w:hAnsi="Helvetica" w:cs="Helvetica"/>
-          <w:sz w:val="22"/>
-          <w:szCs w:val="22"/>
-        </w:rPr>
-      </w:pPr>
+      <w:r>
+        <w:rPr>
+          <w:rFonts w:ascii="Helvetica" w:hAnsi="Helvetica" w:cs="Helvetica"/>
+          <w:sz w:val="22"/>
+          <w:szCs w:val="22"/>
+        </w:rPr>
+        <w:t xml:space="preserve"> or </w:t>
+      </w:r>
       <w:r>
         <w:rPr>
           <w:rFonts w:ascii="Helvetica" w:hAnsi="Helvetica" w:cs="Helvetica"/>
@@ -1043,20 +1103,14 @@
         </w:rPr>
         <w:t>go-once</w:t>
       </w:r>
-    </w:p>
-    <w:p>
-      <w:pPr>
-        <w:widowControl w:val="0"/>
-        <w:autoSpaceDE w:val="0"/>
-        <w:autoSpaceDN w:val="0"/>
-        <w:adjustRightInd w:val="0"/>
-        <w:spacing w:line="360" w:lineRule="auto"/>
-        <w:rPr>
-          <w:rFonts w:ascii="Helvetica" w:hAnsi="Helvetica" w:cs="Helvetica"/>
-          <w:sz w:val="22"/>
-          <w:szCs w:val="22"/>
-        </w:rPr>
-      </w:pPr>
+      <w:r>
+        <w:rPr>
+          <w:rFonts w:ascii="Helvetica" w:hAnsi="Helvetica" w:cs="Helvetica"/>
+          <w:sz w:val="22"/>
+          <w:szCs w:val="22"/>
+        </w:rPr>
+        <w:t xml:space="preserve"> or </w:t>
+      </w:r>
       <w:r>
         <w:rPr>
           <w:rFonts w:ascii="Helvetica" w:hAnsi="Helvetica" w:cs="Helvetica"/>
@@ -1122,6 +1176,196 @@
           <w:szCs w:val="22"/>
         </w:rPr>
         <w:t>The agents also have facets of attitude, certainty, and justification. These are average values set for the overall model, and will be discussed in further detail below when talking about agent parameters.</w:t>
+      </w:r>
+    </w:p>
+    <w:p>
+      <w:pPr>
+        <w:widowControl w:val="0"/>
+        <w:autoSpaceDE w:val="0"/>
+        <w:autoSpaceDN w:val="0"/>
+        <w:adjustRightInd w:val="0"/>
+        <w:spacing w:line="360" w:lineRule="auto"/>
+        <w:rPr>
+          <w:rFonts w:ascii="Helvetica" w:hAnsi="Helvetica" w:cs="Helvetica"/>
+          <w:sz w:val="22"/>
+          <w:szCs w:val="22"/>
+        </w:rPr>
+      </w:pPr>
+    </w:p>
+    <w:p>
+      <w:pPr>
+        <w:widowControl w:val="0"/>
+        <w:autoSpaceDE w:val="0"/>
+        <w:autoSpaceDN w:val="0"/>
+        <w:adjustRightInd w:val="0"/>
+        <w:spacing w:line="360" w:lineRule="auto"/>
+        <w:rPr>
+          <w:rFonts w:ascii="Helvetica" w:hAnsi="Helvetica" w:cs="Helvetica"/>
+          <w:sz w:val="22"/>
+          <w:szCs w:val="22"/>
+        </w:rPr>
+      </w:pPr>
+      <w:r>
+        <w:rPr>
+          <w:rFonts w:ascii="Helvetica" w:hAnsi="Helvetica" w:cs="Helvetica"/>
+          <w:sz w:val="22"/>
+          <w:szCs w:val="22"/>
+        </w:rPr>
+        <w:t>set breed males ;; Default breed male, change half to female later</w:t>
+      </w:r>
+    </w:p>
+    <w:p>
+      <w:pPr>
+        <w:widowControl w:val="0"/>
+        <w:autoSpaceDE w:val="0"/>
+        <w:autoSpaceDN w:val="0"/>
+        <w:adjustRightInd w:val="0"/>
+        <w:spacing w:line="360" w:lineRule="auto"/>
+        <w:rPr>
+          <w:rFonts w:ascii="Helvetica" w:hAnsi="Helvetica" w:cs="Helvetica"/>
+          <w:sz w:val="22"/>
+          <w:szCs w:val="22"/>
+        </w:rPr>
+      </w:pPr>
+      <w:r>
+        <w:rPr>
+          <w:rFonts w:ascii="Helvetica" w:hAnsi="Helvetica" w:cs="Helvetica"/>
+          <w:sz w:val="22"/>
+          <w:szCs w:val="22"/>
+        </w:rPr>
+        <w:t xml:space="preserve">    set coupled? false ;; Everyone is initially single</w:t>
+      </w:r>
+    </w:p>
+    <w:p>
+      <w:pPr>
+        <w:widowControl w:val="0"/>
+        <w:autoSpaceDE w:val="0"/>
+        <w:autoSpaceDN w:val="0"/>
+        <w:adjustRightInd w:val="0"/>
+        <w:spacing w:line="360" w:lineRule="auto"/>
+        <w:rPr>
+          <w:rFonts w:ascii="Helvetica" w:hAnsi="Helvetica" w:cs="Helvetica"/>
+          <w:sz w:val="22"/>
+          <w:szCs w:val="22"/>
+        </w:rPr>
+      </w:pPr>
+      <w:r>
+        <w:rPr>
+          <w:rFonts w:ascii="Helvetica" w:hAnsi="Helvetica" w:cs="Helvetica"/>
+          <w:sz w:val="22"/>
+          <w:szCs w:val="22"/>
+        </w:rPr>
+        <w:t xml:space="preserve">    set partner nobody</w:t>
+      </w:r>
+    </w:p>
+    <w:p>
+      <w:pPr>
+        <w:widowControl w:val="0"/>
+        <w:autoSpaceDE w:val="0"/>
+        <w:autoSpaceDN w:val="0"/>
+        <w:adjustRightInd w:val="0"/>
+        <w:spacing w:line="360" w:lineRule="auto"/>
+        <w:rPr>
+          <w:rFonts w:ascii="Helvetica" w:hAnsi="Helvetica" w:cs="Helvetica"/>
+          <w:sz w:val="22"/>
+          <w:szCs w:val="22"/>
+        </w:rPr>
+      </w:pPr>
+      <w:r>
+        <w:rPr>
+          <w:rFonts w:ascii="Helvetica" w:hAnsi="Helvetica" w:cs="Helvetica"/>
+          <w:sz w:val="22"/>
+          <w:szCs w:val="22"/>
+        </w:rPr>
+        <w:t xml:space="preserve">    set had-unsafe-sex? false ;; Whether this person had unsafe sex on the last tick</w:t>
+      </w:r>
+    </w:p>
+    <w:p>
+      <w:pPr>
+        <w:widowControl w:val="0"/>
+        <w:autoSpaceDE w:val="0"/>
+        <w:autoSpaceDN w:val="0"/>
+        <w:adjustRightInd w:val="0"/>
+        <w:spacing w:line="360" w:lineRule="auto"/>
+        <w:rPr>
+          <w:rFonts w:ascii="Helvetica" w:hAnsi="Helvetica" w:cs="Helvetica"/>
+          <w:sz w:val="22"/>
+          <w:szCs w:val="22"/>
+        </w:rPr>
+      </w:pPr>
+      <w:r>
+        <w:rPr>
+          <w:rFonts w:ascii="Helvetica" w:hAnsi="Helvetica" w:cs="Helvetica"/>
+          <w:sz w:val="22"/>
+          <w:szCs w:val="22"/>
+        </w:rPr>
+        <w:t xml:space="preserve">    set infected? false ;; Initially, no one is infected</w:t>
+      </w:r>
+    </w:p>
+    <w:p>
+      <w:pPr>
+        <w:widowControl w:val="0"/>
+        <w:autoSpaceDE w:val="0"/>
+        <w:autoSpaceDN w:val="0"/>
+        <w:adjustRightInd w:val="0"/>
+        <w:spacing w:line="360" w:lineRule="auto"/>
+        <w:rPr>
+          <w:rFonts w:ascii="Helvetica" w:hAnsi="Helvetica" w:cs="Helvetica"/>
+          <w:sz w:val="22"/>
+          <w:szCs w:val="22"/>
+        </w:rPr>
+      </w:pPr>
+      <w:r>
+        <w:rPr>
+          <w:rFonts w:ascii="Helvetica" w:hAnsi="Helvetica" w:cs="Helvetica"/>
+          <w:sz w:val="22"/>
+          <w:szCs w:val="22"/>
+        </w:rPr>
+        <w:t xml:space="preserve">    set known? false</w:t>
+      </w:r>
+    </w:p>
+    <w:p>
+      <w:pPr>
+        <w:widowControl w:val="0"/>
+        <w:autoSpaceDE w:val="0"/>
+        <w:autoSpaceDN w:val="0"/>
+        <w:adjustRightInd w:val="0"/>
+        <w:spacing w:line="360" w:lineRule="auto"/>
+        <w:rPr>
+          <w:rFonts w:ascii="Helvetica" w:hAnsi="Helvetica" w:cs="Helvetica"/>
+          <w:sz w:val="22"/>
+          <w:szCs w:val="22"/>
+        </w:rPr>
+      </w:pPr>
+      <w:r>
+        <w:rPr>
+          <w:rFonts w:ascii="Helvetica" w:hAnsi="Helvetica" w:cs="Helvetica"/>
+          <w:sz w:val="22"/>
+          <w:szCs w:val="22"/>
+        </w:rPr>
+        <w:t xml:space="preserve"> ;; Set genders of turtles to be 50% male, 50% female</w:t>
+      </w:r>
+    </w:p>
+    <w:p>
+      <w:pPr>
+        <w:widowControl w:val="0"/>
+        <w:autoSpaceDE w:val="0"/>
+        <w:autoSpaceDN w:val="0"/>
+        <w:adjustRightInd w:val="0"/>
+        <w:spacing w:line="360" w:lineRule="auto"/>
+        <w:rPr>
+          <w:rFonts w:ascii="Helvetica" w:hAnsi="Helvetica" w:cs="Helvetica"/>
+          <w:sz w:val="22"/>
+          <w:szCs w:val="22"/>
+        </w:rPr>
+      </w:pPr>
+      <w:r>
+        <w:rPr>
+          <w:rFonts w:ascii="Helvetica" w:hAnsi="Helvetica" w:cs="Helvetica"/>
+          <w:sz w:val="22"/>
+          <w:szCs w:val="22"/>
+        </w:rPr>
+        <w:t xml:space="preserve">  ask n-of (count turtles / 2) turtles [set breed females ]</w:t>
       </w:r>
     </w:p>
     <w:p>
@@ -1302,7 +1546,55 @@
         <w:spacing w:line="360" w:lineRule="auto"/>
         <w:rPr>
           <w:rFonts w:ascii="Helvetica" w:hAnsi="Helvetica" w:cs="Helvetica"/>
+          <w:sz w:val="22"/>
+          <w:szCs w:val="22"/>
+        </w:rPr>
+      </w:pPr>
+      <w:r>
+        <w:rPr>
+          <w:rFonts w:ascii="Helvetica" w:hAnsi="Helvetica" w:cs="Helvetica"/>
+          <w:sz w:val="22"/>
+          <w:szCs w:val="22"/>
+        </w:rPr>
+        <w:t>Creating custom attitudes for each agent, rather than blanket assumptions about actions… sliders and normal distribution</w:t>
+      </w:r>
+    </w:p>
+    <w:p>
+      <w:pPr>
+        <w:widowControl w:val="0"/>
+        <w:autoSpaceDE w:val="0"/>
+        <w:autoSpaceDN w:val="0"/>
+        <w:adjustRightInd w:val="0"/>
+        <w:spacing w:line="360" w:lineRule="auto"/>
+        <w:rPr>
+          <w:rFonts w:ascii="Helvetica" w:hAnsi="Helvetica" w:cs="Helvetica"/>
           <w:b/>
+          <w:i/>
+          <w:sz w:val="22"/>
+          <w:szCs w:val="22"/>
+        </w:rPr>
+      </w:pPr>
+      <w:r>
+        <w:rPr>
+          <w:rFonts w:ascii="Helvetica" w:hAnsi="Helvetica" w:cs="Helvetica"/>
+          <w:b/>
+          <w:i/>
+          <w:sz w:val="22"/>
+          <w:szCs w:val="22"/>
+        </w:rPr>
+        <w:t>Initialize individual agents by setting gender and unique member variables</w:t>
+      </w:r>
+    </w:p>
+    <w:p>
+      <w:pPr>
+        <w:widowControl w:val="0"/>
+        <w:autoSpaceDE w:val="0"/>
+        <w:autoSpaceDN w:val="0"/>
+        <w:adjustRightInd w:val="0"/>
+        <w:spacing w:line="360" w:lineRule="auto"/>
+        <w:rPr>
+          <w:rFonts w:ascii="Helvetica" w:hAnsi="Helvetica" w:cs="Helvetica"/>
+          <w:b/>
           <w:sz w:val="22"/>
           <w:szCs w:val="22"/>
           <w:u w:val="single"/>
@@ -1311,28 +1603,270 @@
       <w:r>
         <w:rPr>
           <w:rFonts w:ascii="Helvetica" w:hAnsi="Helvetica" w:cs="Helvetica"/>
-          <w:sz w:val="22"/>
-          <w:szCs w:val="22"/>
-        </w:rPr>
-        <w:t>Creating custom attitudes for each agent, rather than blanket assumptions about actions… sliders and normal distribution</w:t>
-      </w:r>
-    </w:p>
-    <w:p>
-      <w:pPr>
-        <w:widowControl w:val="0"/>
-        <w:autoSpaceDE w:val="0"/>
-        <w:autoSpaceDN w:val="0"/>
-        <w:adjustRightInd w:val="0"/>
-        <w:spacing w:line="360" w:lineRule="auto"/>
-        <w:rPr>
-          <w:rFonts w:ascii="Helvetica" w:hAnsi="Helvetica" w:cs="Helvetica"/>
           <w:b/>
           <w:sz w:val="22"/>
           <w:szCs w:val="22"/>
           <w:u w:val="single"/>
         </w:rPr>
-      </w:pPr>
-      <w:r>
+        <w:t>Attitude:</w:t>
+      </w:r>
+    </w:p>
+    <w:p>
+      <w:pPr>
+        <w:widowControl w:val="0"/>
+        <w:autoSpaceDE w:val="0"/>
+        <w:autoSpaceDN w:val="0"/>
+        <w:adjustRightInd w:val="0"/>
+        <w:spacing w:line="360" w:lineRule="auto"/>
+        <w:rPr>
+          <w:rFonts w:ascii="Helvetica" w:hAnsi="Helvetica" w:cs="Helvetica"/>
+          <w:sz w:val="22"/>
+          <w:szCs w:val="22"/>
+        </w:rPr>
+      </w:pPr>
+      <w:r>
+        <w:rPr>
+          <w:rFonts w:ascii="Helvetica" w:hAnsi="Helvetica" w:cs="Helvetica"/>
+          <w:sz w:val="22"/>
+          <w:szCs w:val="22"/>
+        </w:rPr>
+        <w:t>users can separately define the initial likelihood a male vs. female agent will practice safe sex. _(This attitude evolves during the course of the model.) -- remove?</w:t>
+      </w:r>
+    </w:p>
+    <w:p>
+      <w:pPr>
+        <w:widowControl w:val="0"/>
+        <w:autoSpaceDE w:val="0"/>
+        <w:autoSpaceDN w:val="0"/>
+        <w:adjustRightInd w:val="0"/>
+        <w:spacing w:line="360" w:lineRule="auto"/>
+        <w:rPr>
+          <w:rFonts w:ascii="Helvetica" w:hAnsi="Helvetica" w:cs="Helvetica"/>
+          <w:sz w:val="22"/>
+          <w:szCs w:val="22"/>
+        </w:rPr>
+      </w:pPr>
+      <w:r>
+        <w:rPr>
+          <w:rFonts w:ascii="Helvetica" w:hAnsi="Helvetica" w:cs="Helvetica"/>
+          <w:sz w:val="22"/>
+          <w:szCs w:val="22"/>
+        </w:rPr>
+        <w:t>:: Attitude: Intention/desire to use a condom</w:t>
+      </w:r>
+    </w:p>
+    <w:p>
+      <w:pPr>
+        <w:widowControl w:val="0"/>
+        <w:autoSpaceDE w:val="0"/>
+        <w:autoSpaceDN w:val="0"/>
+        <w:adjustRightInd w:val="0"/>
+        <w:spacing w:line="360" w:lineRule="auto"/>
+        <w:rPr>
+          <w:rFonts w:ascii="Helvetica" w:hAnsi="Helvetica" w:cs="Helvetica"/>
+          <w:sz w:val="22"/>
+          <w:szCs w:val="22"/>
+          <w:highlight w:val="yellow"/>
+        </w:rPr>
+      </w:pPr>
+      <w:r>
+        <w:rPr>
+          <w:rFonts w:ascii="Helvetica" w:hAnsi="Helvetica" w:cs="Helvetica"/>
+          <w:sz w:val="22"/>
+          <w:szCs w:val="22"/>
+        </w:rPr>
+        <w:t xml:space="preserve">  </w:t>
+      </w:r>
+      <w:r>
+        <w:rPr>
+          <w:rFonts w:ascii="Helvetica" w:hAnsi="Helvetica" w:cs="Helvetica"/>
+          <w:sz w:val="22"/>
+          <w:szCs w:val="22"/>
+          <w:highlight w:val="yellow"/>
+        </w:rPr>
+        <w:t xml:space="preserve">;; Used as an average for generating chance out of 100 that an agent </w:t>
+      </w:r>
+    </w:p>
+    <w:p>
+      <w:pPr>
+        <w:widowControl w:val="0"/>
+        <w:autoSpaceDE w:val="0"/>
+        <w:autoSpaceDN w:val="0"/>
+        <w:adjustRightInd w:val="0"/>
+        <w:spacing w:line="360" w:lineRule="auto"/>
+        <w:rPr>
+          <w:rFonts w:ascii="Helvetica" w:hAnsi="Helvetica" w:cs="Helvetica"/>
+          <w:sz w:val="22"/>
+          <w:szCs w:val="22"/>
+          <w:highlight w:val="yellow"/>
+        </w:rPr>
+      </w:pPr>
+      <w:r>
+        <w:rPr>
+          <w:rFonts w:ascii="Helvetica" w:hAnsi="Helvetica" w:cs="Helvetica"/>
+          <w:sz w:val="22"/>
+          <w:szCs w:val="22"/>
+          <w:highlight w:val="yellow"/>
+        </w:rPr>
+        <w:t xml:space="preserve">  ;; will use/wants to use a condom (depends on gender)</w:t>
+      </w:r>
+    </w:p>
+    <w:p>
+      <w:pPr>
+        <w:widowControl w:val="0"/>
+        <w:autoSpaceDE w:val="0"/>
+        <w:autoSpaceDN w:val="0"/>
+        <w:adjustRightInd w:val="0"/>
+        <w:spacing w:line="360" w:lineRule="auto"/>
+        <w:rPr>
+          <w:rFonts w:ascii="Helvetica" w:hAnsi="Helvetica" w:cs="Helvetica"/>
+          <w:sz w:val="22"/>
+          <w:szCs w:val="22"/>
+          <w:highlight w:val="yellow"/>
+        </w:rPr>
+      </w:pPr>
+      <w:r>
+        <w:rPr>
+          <w:rFonts w:ascii="Helvetica" w:hAnsi="Helvetica" w:cs="Helvetica"/>
+          <w:sz w:val="22"/>
+          <w:szCs w:val="22"/>
+          <w:highlight w:val="yellow"/>
+        </w:rPr>
+        <w:t>avg-male-condom-intention (0-100)</w:t>
+      </w:r>
+    </w:p>
+    <w:p>
+      <w:pPr>
+        <w:widowControl w:val="0"/>
+        <w:autoSpaceDE w:val="0"/>
+        <w:autoSpaceDN w:val="0"/>
+        <w:adjustRightInd w:val="0"/>
+        <w:spacing w:line="360" w:lineRule="auto"/>
+        <w:rPr>
+          <w:rFonts w:ascii="Helvetica" w:hAnsi="Helvetica" w:cs="Helvetica"/>
+          <w:sz w:val="22"/>
+          <w:szCs w:val="22"/>
+        </w:rPr>
+      </w:pPr>
+      <w:r>
+        <w:rPr>
+          <w:rFonts w:ascii="Helvetica" w:hAnsi="Helvetica" w:cs="Helvetica"/>
+          <w:sz w:val="22"/>
+          <w:szCs w:val="22"/>
+          <w:highlight w:val="yellow"/>
+        </w:rPr>
+        <w:t>avg-female-condom-intention (0-100)</w:t>
+      </w:r>
+    </w:p>
+    <w:p>
+      <w:pPr>
+        <w:widowControl w:val="0"/>
+        <w:autoSpaceDE w:val="0"/>
+        <w:autoSpaceDN w:val="0"/>
+        <w:adjustRightInd w:val="0"/>
+        <w:spacing w:line="360" w:lineRule="auto"/>
+        <w:rPr>
+          <w:rFonts w:ascii="Helvetica" w:hAnsi="Helvetica" w:cs="Helvetica"/>
+          <w:sz w:val="22"/>
+          <w:szCs w:val="22"/>
+        </w:rPr>
+      </w:pPr>
+      <w:r>
+        <w:rPr>
+          <w:rFonts w:ascii="Helvetica" w:hAnsi="Helvetica" w:cs="Helvetica"/>
+          <w:sz w:val="22"/>
+          <w:szCs w:val="22"/>
+        </w:rPr>
+        <w:t xml:space="preserve">  ;; ATTITUDE:</w:t>
+      </w:r>
+    </w:p>
+    <w:p>
+      <w:pPr>
+        <w:widowControl w:val="0"/>
+        <w:autoSpaceDE w:val="0"/>
+        <w:autoSpaceDN w:val="0"/>
+        <w:adjustRightInd w:val="0"/>
+        <w:spacing w:line="360" w:lineRule="auto"/>
+        <w:rPr>
+          <w:rFonts w:ascii="Helvetica" w:hAnsi="Helvetica" w:cs="Helvetica"/>
+          <w:sz w:val="22"/>
+          <w:szCs w:val="22"/>
+        </w:rPr>
+      </w:pPr>
+      <w:r>
+        <w:rPr>
+          <w:rFonts w:ascii="Helvetica" w:hAnsi="Helvetica" w:cs="Helvetica"/>
+          <w:sz w:val="22"/>
+          <w:szCs w:val="22"/>
+        </w:rPr>
+        <w:t xml:space="preserve">  ;; The desire that an agent wants to practice/the likelihood they will practice safe sex??</w:t>
+      </w:r>
+    </w:p>
+    <w:p>
+      <w:pPr>
+        <w:widowControl w:val="0"/>
+        <w:autoSpaceDE w:val="0"/>
+        <w:autoSpaceDN w:val="0"/>
+        <w:adjustRightInd w:val="0"/>
+        <w:spacing w:line="360" w:lineRule="auto"/>
+        <w:rPr>
+          <w:rFonts w:ascii="Helvetica" w:hAnsi="Helvetica" w:cs="Helvetica"/>
+          <w:sz w:val="22"/>
+          <w:szCs w:val="22"/>
+        </w:rPr>
+      </w:pPr>
+      <w:r>
+        <w:rPr>
+          <w:rFonts w:ascii="Helvetica" w:hAnsi="Helvetica" w:cs="Helvetica"/>
+          <w:sz w:val="22"/>
+          <w:szCs w:val="22"/>
+        </w:rPr>
+        <w:t xml:space="preserve">  ;; changes on ticks....</w:t>
+      </w:r>
+    </w:p>
+    <w:p>
+      <w:pPr>
+        <w:widowControl w:val="0"/>
+        <w:autoSpaceDE w:val="0"/>
+        <w:autoSpaceDN w:val="0"/>
+        <w:adjustRightInd w:val="0"/>
+        <w:spacing w:line="360" w:lineRule="auto"/>
+        <w:rPr>
+          <w:rFonts w:ascii="Helvetica" w:hAnsi="Helvetica" w:cs="Helvetica"/>
+          <w:sz w:val="22"/>
+          <w:szCs w:val="22"/>
+        </w:rPr>
+      </w:pPr>
+      <w:r>
+        <w:rPr>
+          <w:rFonts w:ascii="Helvetica" w:hAnsi="Helvetica" w:cs="Helvetica"/>
+          <w:sz w:val="22"/>
+          <w:szCs w:val="22"/>
+        </w:rPr>
+        <w:t xml:space="preserve">  attitude ;;attitude ; feelings about / desire/intention to use / condoms</w:t>
+      </w:r>
+    </w:p>
+    <w:p>
+      <w:pPr>
+        <w:widowControl w:val="0"/>
+        <w:autoSpaceDE w:val="0"/>
+        <w:autoSpaceDN w:val="0"/>
+        <w:adjustRightInd w:val="0"/>
+        <w:spacing w:line="360" w:lineRule="auto"/>
+        <w:rPr>
+          <w:rFonts w:ascii="Helvetica" w:hAnsi="Helvetica" w:cs="Helvetica"/>
+          <w:sz w:val="22"/>
+          <w:szCs w:val="22"/>
+        </w:rPr>
+      </w:pPr>
+    </w:p>
+    <w:p>
+      <w:pPr>
+        <w:widowControl w:val="0"/>
+        <w:autoSpaceDE w:val="0"/>
+        <w:autoSpaceDN w:val="0"/>
+        <w:adjustRightInd w:val="0"/>
+        <w:spacing w:line="360" w:lineRule="auto"/>
         <w:rPr>
           <w:rFonts w:ascii="Helvetica" w:hAnsi="Helvetica" w:cs="Helvetica"/>
           <w:b/>
@@ -1340,104 +1874,8 @@
           <w:szCs w:val="22"/>
           <w:u w:val="single"/>
         </w:rPr>
-        <w:t>Attitude:</w:t>
-      </w:r>
-    </w:p>
-    <w:p>
-      <w:pPr>
-        <w:widowControl w:val="0"/>
-        <w:autoSpaceDE w:val="0"/>
-        <w:autoSpaceDN w:val="0"/>
-        <w:adjustRightInd w:val="0"/>
-        <w:spacing w:line="360" w:lineRule="auto"/>
-        <w:rPr>
-          <w:rFonts w:ascii="Helvetica" w:hAnsi="Helvetica" w:cs="Helvetica"/>
-          <w:sz w:val="22"/>
-          <w:szCs w:val="22"/>
-        </w:rPr>
-      </w:pPr>
-      <w:r>
-        <w:rPr>
-          <w:rFonts w:ascii="Helvetica" w:hAnsi="Helvetica" w:cs="Helvetica"/>
-          <w:sz w:val="22"/>
-          <w:szCs w:val="22"/>
-        </w:rPr>
-        <w:t>users can separately define the initial likelihood a male vs. female agent will practice safe sex. _(This attitude evolves during the course of the model.) -- remove?</w:t>
-      </w:r>
-    </w:p>
-    <w:p>
-      <w:pPr>
-        <w:widowControl w:val="0"/>
-        <w:autoSpaceDE w:val="0"/>
-        <w:autoSpaceDN w:val="0"/>
-        <w:adjustRightInd w:val="0"/>
-        <w:spacing w:line="360" w:lineRule="auto"/>
-        <w:rPr>
-          <w:rFonts w:ascii="Helvetica" w:hAnsi="Helvetica" w:cs="Helvetica"/>
-          <w:sz w:val="22"/>
-          <w:szCs w:val="22"/>
-        </w:rPr>
-      </w:pPr>
-      <w:r>
-        <w:rPr>
-          <w:rFonts w:ascii="Helvetica" w:hAnsi="Helvetica" w:cs="Helvetica"/>
-          <w:sz w:val="22"/>
-          <w:szCs w:val="22"/>
-        </w:rPr>
-        <w:t>:: Attitude: Intention/desire to use a condom</w:t>
-      </w:r>
-    </w:p>
-    <w:p>
-      <w:pPr>
-        <w:widowControl w:val="0"/>
-        <w:autoSpaceDE w:val="0"/>
-        <w:autoSpaceDN w:val="0"/>
-        <w:adjustRightInd w:val="0"/>
-        <w:spacing w:line="360" w:lineRule="auto"/>
-        <w:rPr>
-          <w:rFonts w:ascii="Helvetica" w:hAnsi="Helvetica" w:cs="Helvetica"/>
-          <w:sz w:val="22"/>
-          <w:szCs w:val="22"/>
-        </w:rPr>
-      </w:pPr>
-      <w:r>
-        <w:rPr>
-          <w:rFonts w:ascii="Helvetica" w:hAnsi="Helvetica" w:cs="Helvetica"/>
-          <w:sz w:val="22"/>
-          <w:szCs w:val="22"/>
-        </w:rPr>
-        <w:t>avg-male-condom-intention (0-100)</w:t>
-      </w:r>
-    </w:p>
-    <w:p>
-      <w:pPr>
-        <w:widowControl w:val="0"/>
-        <w:autoSpaceDE w:val="0"/>
-        <w:autoSpaceDN w:val="0"/>
-        <w:adjustRightInd w:val="0"/>
-        <w:spacing w:line="360" w:lineRule="auto"/>
-        <w:rPr>
-          <w:rFonts w:ascii="Helvetica" w:hAnsi="Helvetica" w:cs="Helvetica"/>
-          <w:sz w:val="22"/>
-          <w:szCs w:val="22"/>
-        </w:rPr>
-      </w:pPr>
-      <w:r>
-        <w:rPr>
-          <w:rFonts w:ascii="Helvetica" w:hAnsi="Helvetica" w:cs="Helvetica"/>
-          <w:sz w:val="22"/>
-          <w:szCs w:val="22"/>
-        </w:rPr>
-        <w:t>avg-female-condom-intention (0-100)</w:t>
-      </w:r>
-    </w:p>
-    <w:p>
-      <w:pPr>
-        <w:widowControl w:val="0"/>
-        <w:autoSpaceDE w:val="0"/>
-        <w:autoSpaceDN w:val="0"/>
-        <w:adjustRightInd w:val="0"/>
-        <w:spacing w:line="360" w:lineRule="auto"/>
+      </w:pPr>
+      <w:r>
         <w:rPr>
           <w:rFonts w:ascii="Helvetica" w:hAnsi="Helvetica" w:cs="Helvetica"/>
           <w:b/>
@@ -1445,8 +1883,260 @@
           <w:szCs w:val="22"/>
           <w:u w:val="single"/>
         </w:rPr>
-      </w:pPr>
-      <w:r>
+        <w:t>Certainty:</w:t>
+      </w:r>
+    </w:p>
+    <w:p>
+      <w:pPr>
+        <w:widowControl w:val="0"/>
+        <w:autoSpaceDE w:val="0"/>
+        <w:autoSpaceDN w:val="0"/>
+        <w:adjustRightInd w:val="0"/>
+        <w:spacing w:line="360" w:lineRule="auto"/>
+        <w:rPr>
+          <w:rFonts w:ascii="Helvetica" w:hAnsi="Helvetica" w:cs="Helvetica"/>
+          <w:sz w:val="22"/>
+          <w:szCs w:val="22"/>
+        </w:rPr>
+      </w:pPr>
+      <w:r>
+        <w:rPr>
+          <w:rFonts w:ascii="Helvetica" w:hAnsi="Helvetica" w:cs="Helvetica"/>
+          <w:sz w:val="22"/>
+          <w:szCs w:val="22"/>
+        </w:rPr>
+        <w:t>agents have an initial confidence in their opinion, which might be influenced by factors such as parental guidance or religious background</w:t>
+      </w:r>
+    </w:p>
+    <w:p>
+      <w:pPr>
+        <w:widowControl w:val="0"/>
+        <w:autoSpaceDE w:val="0"/>
+        <w:autoSpaceDN w:val="0"/>
+        <w:adjustRightInd w:val="0"/>
+        <w:spacing w:line="360" w:lineRule="auto"/>
+        <w:rPr>
+          <w:rFonts w:ascii="Helvetica" w:hAnsi="Helvetica" w:cs="Helvetica"/>
+          <w:sz w:val="22"/>
+          <w:szCs w:val="22"/>
+        </w:rPr>
+      </w:pPr>
+      <w:r>
+        <w:rPr>
+          <w:rFonts w:ascii="Helvetica" w:hAnsi="Helvetica" w:cs="Helvetica"/>
+          <w:sz w:val="22"/>
+          <w:szCs w:val="22"/>
+        </w:rPr>
+        <w:t>:: Certainty: Could include parental influences, religious background, etc. --&gt;&gt; explain!! **</w:t>
+      </w:r>
+    </w:p>
+    <w:p>
+      <w:pPr>
+        <w:widowControl w:val="0"/>
+        <w:autoSpaceDE w:val="0"/>
+        <w:autoSpaceDN w:val="0"/>
+        <w:adjustRightInd w:val="0"/>
+        <w:spacing w:line="360" w:lineRule="auto"/>
+        <w:rPr>
+          <w:rFonts w:ascii="Helvetica" w:hAnsi="Helvetica" w:cs="Helvetica"/>
+          <w:sz w:val="22"/>
+          <w:szCs w:val="22"/>
+        </w:rPr>
+      </w:pPr>
+      <w:r>
+        <w:rPr>
+          <w:rFonts w:ascii="Helvetica" w:hAnsi="Helvetica" w:cs="Helvetica"/>
+          <w:sz w:val="22"/>
+          <w:szCs w:val="22"/>
+        </w:rPr>
+        <w:t>avg-mesosystem-condom-encouragement (0-100)</w:t>
+      </w:r>
+    </w:p>
+    <w:p>
+      <w:pPr>
+        <w:widowControl w:val="0"/>
+        <w:autoSpaceDE w:val="0"/>
+        <w:autoSpaceDN w:val="0"/>
+        <w:adjustRightInd w:val="0"/>
+        <w:spacing w:line="360" w:lineRule="auto"/>
+        <w:rPr>
+          <w:rFonts w:ascii="Helvetica" w:hAnsi="Helvetica" w:cs="Helvetica"/>
+          <w:sz w:val="22"/>
+          <w:szCs w:val="22"/>
+        </w:rPr>
+      </w:pPr>
+    </w:p>
+    <w:p>
+      <w:pPr>
+        <w:widowControl w:val="0"/>
+        <w:autoSpaceDE w:val="0"/>
+        <w:autoSpaceDN w:val="0"/>
+        <w:adjustRightInd w:val="0"/>
+        <w:spacing w:line="360" w:lineRule="auto"/>
+        <w:rPr>
+          <w:rFonts w:ascii="Helvetica" w:hAnsi="Helvetica" w:cs="Helvetica"/>
+          <w:sz w:val="22"/>
+          <w:szCs w:val="22"/>
+        </w:rPr>
+      </w:pPr>
+      <w:r>
+        <w:rPr>
+          <w:rFonts w:ascii="Helvetica" w:hAnsi="Helvetica" w:cs="Helvetica"/>
+          <w:sz w:val="22"/>
+          <w:szCs w:val="22"/>
+        </w:rPr>
+        <w:t xml:space="preserve">  ;; CERTAINTY:</w:t>
+      </w:r>
+    </w:p>
+    <w:p>
+      <w:pPr>
+        <w:widowControl w:val="0"/>
+        <w:autoSpaceDE w:val="0"/>
+        <w:autoSpaceDN w:val="0"/>
+        <w:adjustRightInd w:val="0"/>
+        <w:spacing w:line="360" w:lineRule="auto"/>
+        <w:rPr>
+          <w:rFonts w:ascii="Helvetica" w:hAnsi="Helvetica" w:cs="Helvetica"/>
+          <w:sz w:val="22"/>
+          <w:szCs w:val="22"/>
+        </w:rPr>
+      </w:pPr>
+      <w:r>
+        <w:rPr>
+          <w:rFonts w:ascii="Helvetica" w:hAnsi="Helvetica" w:cs="Helvetica"/>
+          <w:sz w:val="22"/>
+          <w:szCs w:val="22"/>
+        </w:rPr>
+        <w:t xml:space="preserve">  ;; how emotionally attached/strongly an agent feels about their opinion/attitude</w:t>
+      </w:r>
+    </w:p>
+    <w:p>
+      <w:pPr>
+        <w:widowControl w:val="0"/>
+        <w:autoSpaceDE w:val="0"/>
+        <w:autoSpaceDN w:val="0"/>
+        <w:adjustRightInd w:val="0"/>
+        <w:spacing w:line="360" w:lineRule="auto"/>
+        <w:rPr>
+          <w:rFonts w:ascii="Helvetica" w:hAnsi="Helvetica" w:cs="Helvetica"/>
+          <w:sz w:val="22"/>
+          <w:szCs w:val="22"/>
+        </w:rPr>
+      </w:pPr>
+      <w:r>
+        <w:rPr>
+          <w:rFonts w:ascii="Helvetica" w:hAnsi="Helvetica" w:cs="Helvetica"/>
+          <w:sz w:val="22"/>
+          <w:szCs w:val="22"/>
+        </w:rPr>
+        <w:t>;; certainty - likelihood/degree to which attitude changes is inversely proportional to certainty</w:t>
+      </w:r>
+    </w:p>
+    <w:p>
+      <w:pPr>
+        <w:widowControl w:val="0"/>
+        <w:autoSpaceDE w:val="0"/>
+        <w:autoSpaceDN w:val="0"/>
+        <w:adjustRightInd w:val="0"/>
+        <w:spacing w:line="360" w:lineRule="auto"/>
+        <w:rPr>
+          <w:rFonts w:ascii="Helvetica" w:hAnsi="Helvetica" w:cs="Helvetica"/>
+          <w:sz w:val="22"/>
+          <w:szCs w:val="22"/>
+        </w:rPr>
+      </w:pPr>
+      <w:r>
+        <w:rPr>
+          <w:rFonts w:ascii="Helvetica" w:hAnsi="Helvetica" w:cs="Helvetica"/>
+          <w:sz w:val="22"/>
+          <w:szCs w:val="22"/>
+        </w:rPr>
+        <w:t xml:space="preserve">                      ;; 100 - certainty = likelihood/willingness to change attitude</w:t>
+      </w:r>
+    </w:p>
+    <w:p>
+      <w:pPr>
+        <w:widowControl w:val="0"/>
+        <w:autoSpaceDE w:val="0"/>
+        <w:autoSpaceDN w:val="0"/>
+        <w:adjustRightInd w:val="0"/>
+        <w:spacing w:line="360" w:lineRule="auto"/>
+        <w:rPr>
+          <w:rFonts w:ascii="Helvetica" w:hAnsi="Helvetica" w:cs="Helvetica"/>
+          <w:sz w:val="22"/>
+          <w:szCs w:val="22"/>
+        </w:rPr>
+      </w:pPr>
+      <w:r>
+        <w:rPr>
+          <w:rFonts w:ascii="Helvetica" w:hAnsi="Helvetica" w:cs="Helvetica"/>
+          <w:sz w:val="22"/>
+          <w:szCs w:val="22"/>
+        </w:rPr>
+        <w:t xml:space="preserve">  certainty ;; initially set to mesosystem-condom-encouragement</w:t>
+      </w:r>
+    </w:p>
+    <w:p>
+      <w:pPr>
+        <w:widowControl w:val="0"/>
+        <w:autoSpaceDE w:val="0"/>
+        <w:autoSpaceDN w:val="0"/>
+        <w:adjustRightInd w:val="0"/>
+        <w:spacing w:line="360" w:lineRule="auto"/>
+        <w:rPr>
+          <w:rFonts w:ascii="Helvetica" w:hAnsi="Helvetica" w:cs="Helvetica"/>
+          <w:sz w:val="22"/>
+          <w:szCs w:val="22"/>
+        </w:rPr>
+      </w:pPr>
+      <w:r>
+        <w:rPr>
+          <w:rFonts w:ascii="Helvetica" w:hAnsi="Helvetica" w:cs="Helvetica"/>
+          <w:sz w:val="22"/>
+          <w:szCs w:val="22"/>
+        </w:rPr>
+        <w:t xml:space="preserve">                      ;; i.e. how much their upbringing encouraged safe sex</w:t>
+      </w:r>
+    </w:p>
+    <w:p>
+      <w:pPr>
+        <w:widowControl w:val="0"/>
+        <w:autoSpaceDE w:val="0"/>
+        <w:autoSpaceDN w:val="0"/>
+        <w:adjustRightInd w:val="0"/>
+        <w:spacing w:line="360" w:lineRule="auto"/>
+        <w:rPr>
+          <w:rFonts w:ascii="Helvetica" w:hAnsi="Helvetica" w:cs="Helvetica"/>
+          <w:sz w:val="22"/>
+          <w:szCs w:val="22"/>
+        </w:rPr>
+      </w:pPr>
+      <w:r>
+        <w:rPr>
+          <w:rFonts w:ascii="Helvetica" w:hAnsi="Helvetica" w:cs="Helvetica"/>
+          <w:sz w:val="22"/>
+          <w:szCs w:val="22"/>
+        </w:rPr>
+        <w:t xml:space="preserve">                      ;; might consist of parents' beliefs, life experiences, religious attitudes, etc.</w:t>
+      </w:r>
+    </w:p>
+    <w:p>
+      <w:pPr>
+        <w:widowControl w:val="0"/>
+        <w:autoSpaceDE w:val="0"/>
+        <w:autoSpaceDN w:val="0"/>
+        <w:adjustRightInd w:val="0"/>
+        <w:spacing w:line="360" w:lineRule="auto"/>
+        <w:rPr>
+          <w:rFonts w:ascii="Helvetica" w:hAnsi="Helvetica" w:cs="Helvetica"/>
+          <w:sz w:val="22"/>
+          <w:szCs w:val="22"/>
+        </w:rPr>
+      </w:pPr>
+    </w:p>
+    <w:p>
+      <w:pPr>
+        <w:spacing w:line="360" w:lineRule="auto"/>
         <w:rPr>
           <w:rFonts w:ascii="Helvetica" w:hAnsi="Helvetica" w:cs="Helvetica"/>
           <w:b/>
@@ -1454,78 +2144,8 @@
           <w:szCs w:val="22"/>
           <w:u w:val="single"/>
         </w:rPr>
-        <w:t>Certainty:</w:t>
-      </w:r>
-    </w:p>
-    <w:p>
-      <w:pPr>
-        <w:widowControl w:val="0"/>
-        <w:autoSpaceDE w:val="0"/>
-        <w:autoSpaceDN w:val="0"/>
-        <w:adjustRightInd w:val="0"/>
-        <w:spacing w:line="360" w:lineRule="auto"/>
-        <w:rPr>
-          <w:rFonts w:ascii="Helvetica" w:hAnsi="Helvetica" w:cs="Helvetica"/>
-          <w:sz w:val="22"/>
-          <w:szCs w:val="22"/>
-        </w:rPr>
-      </w:pPr>
-      <w:r>
-        <w:rPr>
-          <w:rFonts w:ascii="Helvetica" w:hAnsi="Helvetica" w:cs="Helvetica"/>
-          <w:sz w:val="22"/>
-          <w:szCs w:val="22"/>
-        </w:rPr>
-        <w:t>agents have an initial confidence in their opinion, which might be influenced by factors such as parental guidance or religious background</w:t>
-      </w:r>
-    </w:p>
-    <w:p>
-      <w:pPr>
-        <w:widowControl w:val="0"/>
-        <w:autoSpaceDE w:val="0"/>
-        <w:autoSpaceDN w:val="0"/>
-        <w:adjustRightInd w:val="0"/>
-        <w:spacing w:line="360" w:lineRule="auto"/>
-        <w:rPr>
-          <w:rFonts w:ascii="Helvetica" w:hAnsi="Helvetica" w:cs="Helvetica"/>
-          <w:sz w:val="22"/>
-          <w:szCs w:val="22"/>
-        </w:rPr>
-      </w:pPr>
-      <w:r>
-        <w:rPr>
-          <w:rFonts w:ascii="Helvetica" w:hAnsi="Helvetica" w:cs="Helvetica"/>
-          <w:sz w:val="22"/>
-          <w:szCs w:val="22"/>
-        </w:rPr>
-        <w:t>:: Certainty: Could include parental influences, religious background, etc. --&gt;&gt; explain!! **</w:t>
-      </w:r>
-    </w:p>
-    <w:p>
-      <w:pPr>
-        <w:widowControl w:val="0"/>
-        <w:autoSpaceDE w:val="0"/>
-        <w:autoSpaceDN w:val="0"/>
-        <w:adjustRightInd w:val="0"/>
-        <w:spacing w:line="360" w:lineRule="auto"/>
-        <w:rPr>
-          <w:rFonts w:ascii="Helvetica" w:hAnsi="Helvetica" w:cs="Helvetica"/>
-          <w:sz w:val="22"/>
-          <w:szCs w:val="22"/>
-        </w:rPr>
-      </w:pPr>
-      <w:r>
-        <w:rPr>
-          <w:rFonts w:ascii="Helvetica" w:hAnsi="Helvetica" w:cs="Helvetica"/>
-          <w:sz w:val="22"/>
-          <w:szCs w:val="22"/>
-        </w:rPr>
-        <w:t>avg-mesosystem-condom-encouragement (0-100)</w:t>
-      </w:r>
-    </w:p>
-    <w:p>
-      <w:pPr>
-        <w:spacing w:line="360" w:lineRule="auto"/>
+      </w:pPr>
+      <w:r>
         <w:rPr>
           <w:rFonts w:ascii="Helvetica" w:hAnsi="Helvetica" w:cs="Helvetica"/>
           <w:b/>
@@ -1533,56 +2153,451 @@
           <w:szCs w:val="22"/>
           <w:u w:val="single"/>
         </w:rPr>
-      </w:pPr>
-      <w:r>
-        <w:rPr>
-          <w:rFonts w:ascii="Helvetica" w:hAnsi="Helvetica" w:cs="Helvetica"/>
-          <w:b/>
+        <w:t>Justification:</w:t>
+      </w:r>
+    </w:p>
+    <w:p>
+      <w:pPr>
+        <w:spacing w:line="360" w:lineRule="auto"/>
+        <w:rPr>
+          <w:rFonts w:ascii="Helvetica" w:hAnsi="Helvetica" w:cs="Helvetica"/>
+          <w:sz w:val="22"/>
+          <w:szCs w:val="22"/>
+        </w:rPr>
+      </w:pPr>
+      <w:r>
+        <w:rPr>
+          <w:rFonts w:ascii="Helvetica" w:hAnsi="Helvetica" w:cs="Helvetica"/>
+          <w:sz w:val="22"/>
+          <w:szCs w:val="22"/>
+        </w:rPr>
+        <w:t>users can indicate the percentage of agents that receive sexual education including condom use. (The current value in America is about 48%)</w:t>
+      </w:r>
+    </w:p>
+    <w:p>
+      <w:pPr>
+        <w:widowControl w:val="0"/>
+        <w:autoSpaceDE w:val="0"/>
+        <w:autoSpaceDN w:val="0"/>
+        <w:adjustRightInd w:val="0"/>
+        <w:spacing w:line="360" w:lineRule="auto"/>
+        <w:rPr>
+          <w:rFonts w:ascii="Helvetica" w:hAnsi="Helvetica" w:cs="Helvetica"/>
+          <w:sz w:val="22"/>
+          <w:szCs w:val="22"/>
+        </w:rPr>
+      </w:pPr>
+      <w:r>
+        <w:rPr>
+          <w:rFonts w:ascii="Helvetica" w:hAnsi="Helvetica" w:cs="Helvetica"/>
+          <w:sz w:val="22"/>
+          <w:szCs w:val="22"/>
+        </w:rPr>
+        <w:t>:: Justification: accurate knowledge about safe sex practices and benefits</w:t>
+      </w:r>
+    </w:p>
+    <w:p>
+      <w:pPr>
+        <w:widowControl w:val="0"/>
+        <w:autoSpaceDE w:val="0"/>
+        <w:autoSpaceDN w:val="0"/>
+        <w:adjustRightInd w:val="0"/>
+        <w:spacing w:line="360" w:lineRule="auto"/>
+        <w:rPr>
+          <w:rFonts w:ascii="Helvetica" w:hAnsi="Helvetica" w:cs="Helvetica"/>
+          <w:sz w:val="22"/>
+          <w:szCs w:val="22"/>
+        </w:rPr>
+      </w:pPr>
+    </w:p>
+    <w:p>
+      <w:pPr>
+        <w:widowControl w:val="0"/>
+        <w:autoSpaceDE w:val="0"/>
+        <w:autoSpaceDN w:val="0"/>
+        <w:adjustRightInd w:val="0"/>
+        <w:spacing w:line="360" w:lineRule="auto"/>
+        <w:rPr>
+          <w:rFonts w:ascii="Helvetica" w:hAnsi="Helvetica" w:cs="Helvetica"/>
+          <w:sz w:val="22"/>
+          <w:szCs w:val="22"/>
+        </w:rPr>
+      </w:pPr>
+      <w:r>
+        <w:rPr>
+          <w:rFonts w:ascii="Helvetica" w:hAnsi="Helvetica" w:cs="Helvetica"/>
+          <w:sz w:val="22"/>
+          <w:szCs w:val="22"/>
+        </w:rPr>
+        <w:t xml:space="preserve">  ;; JUSTIFICATION:</w:t>
+      </w:r>
+    </w:p>
+    <w:p>
+      <w:pPr>
+        <w:widowControl w:val="0"/>
+        <w:autoSpaceDE w:val="0"/>
+        <w:autoSpaceDN w:val="0"/>
+        <w:adjustRightInd w:val="0"/>
+        <w:spacing w:line="360" w:lineRule="auto"/>
+        <w:rPr>
+          <w:rFonts w:ascii="Helvetica" w:hAnsi="Helvetica" w:cs="Helvetica"/>
+          <w:sz w:val="22"/>
+          <w:szCs w:val="22"/>
+        </w:rPr>
+      </w:pPr>
+      <w:r>
+        <w:rPr>
+          <w:rFonts w:ascii="Helvetica" w:hAnsi="Helvetica" w:cs="Helvetica"/>
+          <w:sz w:val="22"/>
+          <w:szCs w:val="22"/>
+        </w:rPr>
+        <w:t xml:space="preserve">  ;; the logic or reasoning why they have their opinion, what they have to back up their opinion/attitude</w:t>
+      </w:r>
+    </w:p>
+    <w:p>
+      <w:pPr>
+        <w:widowControl w:val="0"/>
+        <w:autoSpaceDE w:val="0"/>
+        <w:autoSpaceDN w:val="0"/>
+        <w:adjustRightInd w:val="0"/>
+        <w:spacing w:line="360" w:lineRule="auto"/>
+        <w:rPr>
+          <w:rFonts w:ascii="Helvetica" w:hAnsi="Helvetica" w:cs="Helvetica"/>
+          <w:sz w:val="22"/>
+          <w:szCs w:val="22"/>
+        </w:rPr>
+      </w:pPr>
+      <w:r>
+        <w:rPr>
+          <w:rFonts w:ascii="Helvetica" w:hAnsi="Helvetica" w:cs="Helvetica"/>
+          <w:sz w:val="22"/>
+          <w:szCs w:val="22"/>
+        </w:rPr>
+        <w:t xml:space="preserve">  justification ;; initially set to the level of accurate education this agent has about safe sex and condom usage</w:t>
+      </w:r>
+    </w:p>
+    <w:p>
+      <w:pPr>
+        <w:widowControl w:val="0"/>
+        <w:autoSpaceDE w:val="0"/>
+        <w:autoSpaceDN w:val="0"/>
+        <w:adjustRightInd w:val="0"/>
+        <w:spacing w:line="360" w:lineRule="auto"/>
+        <w:rPr>
+          <w:rFonts w:ascii="Helvetica" w:hAnsi="Helvetica" w:cs="Helvetica"/>
+          <w:sz w:val="22"/>
+          <w:szCs w:val="22"/>
+        </w:rPr>
+      </w:pPr>
+    </w:p>
+    <w:p>
+      <w:pPr>
+        <w:widowControl w:val="0"/>
+        <w:autoSpaceDE w:val="0"/>
+        <w:autoSpaceDN w:val="0"/>
+        <w:adjustRightInd w:val="0"/>
+        <w:spacing w:line="360" w:lineRule="auto"/>
+        <w:rPr>
+          <w:rFonts w:ascii="Helvetica" w:hAnsi="Helvetica" w:cs="Helvetica"/>
+          <w:sz w:val="22"/>
+          <w:szCs w:val="22"/>
+        </w:rPr>
+      </w:pPr>
+      <w:r>
+        <w:rPr>
+          <w:rFonts w:ascii="Helvetica" w:hAnsi="Helvetica" w:cs="Helvetica"/>
+          <w:sz w:val="22"/>
+          <w:szCs w:val="22"/>
+        </w:rPr>
+        <w:t>Not as visible from UI:</w:t>
+      </w:r>
+    </w:p>
+    <w:p>
+      <w:pPr>
+        <w:widowControl w:val="0"/>
+        <w:autoSpaceDE w:val="0"/>
+        <w:autoSpaceDN w:val="0"/>
+        <w:adjustRightInd w:val="0"/>
+        <w:spacing w:line="360" w:lineRule="auto"/>
+        <w:rPr>
+          <w:rFonts w:ascii="Helvetica" w:hAnsi="Helvetica" w:cs="Helvetica"/>
+          <w:sz w:val="22"/>
+          <w:szCs w:val="22"/>
+        </w:rPr>
+      </w:pPr>
+      <w:r>
+        <w:rPr>
+          <w:rFonts w:ascii="Helvetica" w:hAnsi="Helvetica" w:cs="Helvetica"/>
+          <w:sz w:val="22"/>
+          <w:szCs w:val="22"/>
+        </w:rPr>
+        <w:t>In this model, turtles can have multiple friends, but only one sexual partner at a time</w:t>
+      </w:r>
+      <w:r>
+        <w:rPr>
+          <w:rFonts w:ascii="Helvetica" w:hAnsi="Helvetica" w:cs="Helvetica"/>
+          <w:sz w:val="22"/>
+          <w:szCs w:val="22"/>
+        </w:rPr>
+        <w:t>.</w:t>
+      </w:r>
+    </w:p>
+    <w:p>
+      <w:pPr>
+        <w:widowControl w:val="0"/>
+        <w:autoSpaceDE w:val="0"/>
+        <w:autoSpaceDN w:val="0"/>
+        <w:adjustRightInd w:val="0"/>
+        <w:spacing w:line="360" w:lineRule="auto"/>
+        <w:rPr>
+          <w:rFonts w:ascii="Helvetica" w:hAnsi="Helvetica" w:cs="Helvetica"/>
+          <w:sz w:val="22"/>
+          <w:szCs w:val="22"/>
+        </w:rPr>
+      </w:pPr>
+      <w:r>
+        <w:rPr>
+          <w:rFonts w:ascii="Helvetica" w:hAnsi="Helvetica" w:cs="Helvetica"/>
+          <w:sz w:val="22"/>
+          <w:szCs w:val="22"/>
+        </w:rPr>
+        <w:t xml:space="preserve">Relationship type is determined by link breeds, and / </w:t>
+      </w:r>
+      <w:r>
+        <w:rPr>
+          <w:rFonts w:ascii="Helvetica" w:hAnsi="Helvetica" w:cs="Helvetica"/>
+          <w:sz w:val="22"/>
+          <w:szCs w:val="22"/>
+        </w:rPr>
+        <w:t>Color of link indicates type of relationship between the two agents</w:t>
+      </w:r>
+      <w:r>
+        <w:rPr>
+          <w:rFonts w:ascii="Helvetica" w:hAnsi="Helvetica" w:cs="Helvetica"/>
+          <w:sz w:val="22"/>
+          <w:szCs w:val="22"/>
+        </w:rPr>
+        <w:t xml:space="preserve"> / is distinguished by color: a blue link denotes friendship, and magenta link denotes a sexual partnership link is magenta.</w:t>
+      </w:r>
+    </w:p>
+    <w:p>
+      <w:pPr>
+        <w:widowControl w:val="0"/>
+        <w:autoSpaceDE w:val="0"/>
+        <w:autoSpaceDN w:val="0"/>
+        <w:adjustRightInd w:val="0"/>
+        <w:spacing w:line="360" w:lineRule="auto"/>
+        <w:rPr>
+          <w:rFonts w:ascii="Helvetica" w:hAnsi="Helvetica" w:cs="Helvetica"/>
+          <w:sz w:val="22"/>
+          <w:szCs w:val="22"/>
+        </w:rPr>
+      </w:pPr>
+    </w:p>
+    <w:p>
+      <w:pPr>
+        <w:widowControl w:val="0"/>
+        <w:autoSpaceDE w:val="0"/>
+        <w:autoSpaceDN w:val="0"/>
+        <w:adjustRightInd w:val="0"/>
+        <w:spacing w:line="360" w:lineRule="auto"/>
+        <w:rPr>
+          <w:rFonts w:ascii="Helvetica" w:hAnsi="Helvetica" w:cs="Helvetica"/>
+          <w:sz w:val="22"/>
+          <w:szCs w:val="22"/>
+        </w:rPr>
+      </w:pPr>
+      <w:r>
+        <w:rPr>
+          <w:rFonts w:ascii="Helvetica" w:hAnsi="Helvetica" w:cs="Helvetica"/>
           <w:sz w:val="22"/>
           <w:szCs w:val="22"/>
           <w:u w:val="single"/>
         </w:rPr>
-        <w:t>Justification:</w:t>
-      </w:r>
-    </w:p>
-    <w:p>
-      <w:pPr>
-        <w:spacing w:line="360" w:lineRule="auto"/>
-        <w:rPr>
-          <w:rFonts w:ascii="Helvetica" w:hAnsi="Helvetica" w:cs="Helvetica"/>
-          <w:sz w:val="22"/>
-          <w:szCs w:val="22"/>
-        </w:rPr>
-      </w:pPr>
-      <w:r>
-        <w:rPr>
-          <w:rFonts w:ascii="Helvetica" w:hAnsi="Helvetica" w:cs="Helvetica"/>
-          <w:sz w:val="22"/>
-          <w:szCs w:val="22"/>
-        </w:rPr>
-        <w:t>users can indicate the percentage of agents that receive sexual education including condom use. (The current value in America is about 48%)</w:t>
-      </w:r>
-    </w:p>
-    <w:p>
-      <w:pPr>
-        <w:widowControl w:val="0"/>
-        <w:autoSpaceDE w:val="0"/>
-        <w:autoSpaceDN w:val="0"/>
-        <w:adjustRightInd w:val="0"/>
-        <w:spacing w:line="360" w:lineRule="auto"/>
-        <w:rPr>
-          <w:rFonts w:ascii="Helvetica" w:hAnsi="Helvetica" w:cs="Helvetica"/>
-          <w:sz w:val="22"/>
-          <w:szCs w:val="22"/>
-        </w:rPr>
-      </w:pPr>
-      <w:r>
-        <w:rPr>
-          <w:rFonts w:ascii="Helvetica" w:hAnsi="Helvetica" w:cs="Helvetica"/>
-          <w:sz w:val="22"/>
-          <w:szCs w:val="22"/>
-        </w:rPr>
-        <w:t>:: Justification: accurate knowledge about safe sex practices and benefits</w:t>
+        <w:t>Color</w:t>
+      </w:r>
+      <w:r>
+        <w:rPr>
+          <w:rFonts w:ascii="Helvetica" w:hAnsi="Helvetica" w:cs="Helvetica"/>
+          <w:sz w:val="22"/>
+          <w:szCs w:val="22"/>
+        </w:rPr>
+        <w:t xml:space="preserve"> - </w:t>
+      </w:r>
+      <w:r>
+        <w:rPr>
+          <w:rFonts w:ascii="Helvetica" w:hAnsi="Helvetica" w:cs="Helvetica"/>
+          <w:sz w:val="22"/>
+          <w:szCs w:val="22"/>
+        </w:rPr>
+        <w:t>Color is determined by likelihood of practicing safe sex</w:t>
+      </w:r>
+      <w:r>
+        <w:rPr>
+          <w:rFonts w:ascii="Helvetica" w:hAnsi="Helvetica" w:cs="Helvetica"/>
+          <w:sz w:val="22"/>
+          <w:szCs w:val="22"/>
+        </w:rPr>
+        <w:t xml:space="preserve"> / </w:t>
+      </w:r>
+      <w:r>
+        <w:rPr>
+          <w:rFonts w:ascii="Helvetica" w:hAnsi="Helvetica" w:cs="Helvetica"/>
+          <w:sz w:val="22"/>
+          <w:szCs w:val="22"/>
+        </w:rPr>
+        <w:t>Color of the agent reflects their individual likelihood of practicing safe sex</w:t>
+      </w:r>
+      <w:r>
+        <w:rPr>
+          <w:rFonts w:ascii="Helvetica" w:hAnsi="Helvetica" w:cs="Helvetica"/>
+          <w:sz w:val="22"/>
+          <w:szCs w:val="22"/>
+        </w:rPr>
+        <w:t xml:space="preserve"> (labels can also show the exact values, if on)</w:t>
+      </w:r>
+    </w:p>
+    <w:p>
+      <w:pPr>
+        <w:widowControl w:val="0"/>
+        <w:autoSpaceDE w:val="0"/>
+        <w:autoSpaceDN w:val="0"/>
+        <w:adjustRightInd w:val="0"/>
+        <w:spacing w:line="360" w:lineRule="auto"/>
+        <w:rPr>
+          <w:rFonts w:ascii="Helvetica" w:hAnsi="Helvetica" w:cs="Helvetica"/>
+          <w:sz w:val="22"/>
+          <w:szCs w:val="22"/>
+        </w:rPr>
+      </w:pPr>
+      <w:r>
+        <w:rPr>
+          <w:rFonts w:ascii="Helvetica" w:hAnsi="Helvetica" w:cs="Helvetica"/>
+          <w:sz w:val="22"/>
+          <w:szCs w:val="22"/>
+        </w:rPr>
+        <w:t xml:space="preserve">  ;06C106 green - 100% likely to engage in safe sex (using a condom)</w:t>
+      </w:r>
+    </w:p>
+    <w:p>
+      <w:pPr>
+        <w:widowControl w:val="0"/>
+        <w:autoSpaceDE w:val="0"/>
+        <w:autoSpaceDN w:val="0"/>
+        <w:adjustRightInd w:val="0"/>
+        <w:spacing w:line="360" w:lineRule="auto"/>
+        <w:rPr>
+          <w:rFonts w:ascii="Helvetica" w:hAnsi="Helvetica" w:cs="Helvetica"/>
+          <w:sz w:val="22"/>
+          <w:szCs w:val="22"/>
+        </w:rPr>
+      </w:pPr>
+      <w:r>
+        <w:rPr>
+          <w:rFonts w:ascii="Helvetica" w:hAnsi="Helvetica" w:cs="Helvetica"/>
+          <w:sz w:val="22"/>
+          <w:szCs w:val="22"/>
+        </w:rPr>
+        <w:t xml:space="preserve">  ;FFFFFF white - 50% likely of having safe sex </w:t>
+      </w:r>
+    </w:p>
+    <w:p>
+      <w:pPr>
+        <w:widowControl w:val="0"/>
+        <w:autoSpaceDE w:val="0"/>
+        <w:autoSpaceDN w:val="0"/>
+        <w:adjustRightInd w:val="0"/>
+        <w:spacing w:line="360" w:lineRule="auto"/>
+        <w:rPr>
+          <w:rFonts w:ascii="Helvetica" w:hAnsi="Helvetica" w:cs="Helvetica"/>
+          <w:sz w:val="22"/>
+          <w:szCs w:val="22"/>
+        </w:rPr>
+      </w:pPr>
+      <w:r>
+        <w:rPr>
+          <w:rFonts w:ascii="Helvetica" w:hAnsi="Helvetica" w:cs="Helvetica"/>
+          <w:sz w:val="22"/>
+          <w:szCs w:val="22"/>
+        </w:rPr>
+        <w:t xml:space="preserve">  ;C10606   red  - 0% likely to use a condom (100% likely to have unsafe sex)</w:t>
+      </w:r>
+    </w:p>
+    <w:p>
+      <w:pPr>
+        <w:widowControl w:val="0"/>
+        <w:autoSpaceDE w:val="0"/>
+        <w:autoSpaceDN w:val="0"/>
+        <w:adjustRightInd w:val="0"/>
+        <w:spacing w:line="360" w:lineRule="auto"/>
+        <w:rPr>
+          <w:rFonts w:ascii="Helvetica" w:hAnsi="Helvetica" w:cs="Helvetica"/>
+          <w:sz w:val="22"/>
+          <w:szCs w:val="22"/>
+        </w:rPr>
+      </w:pPr>
+    </w:p>
+    <w:p>
+      <w:pPr>
+        <w:widowControl w:val="0"/>
+        <w:autoSpaceDE w:val="0"/>
+        <w:autoSpaceDN w:val="0"/>
+        <w:adjustRightInd w:val="0"/>
+        <w:spacing w:line="360" w:lineRule="auto"/>
+        <w:rPr>
+          <w:rFonts w:ascii="Helvetica" w:hAnsi="Helvetica" w:cs="Helvetica"/>
+          <w:sz w:val="22"/>
+          <w:szCs w:val="22"/>
+        </w:rPr>
+      </w:pPr>
+      <w:r>
+        <w:rPr>
+          <w:rFonts w:ascii="Helvetica" w:hAnsi="Helvetica" w:cs="Helvetica"/>
+          <w:sz w:val="22"/>
+          <w:szCs w:val="22"/>
+          <w:u w:val="single"/>
+        </w:rPr>
+        <w:t>Shape</w:t>
+      </w:r>
+      <w:r>
+        <w:rPr>
+          <w:rFonts w:ascii="Helvetica" w:hAnsi="Helvetica" w:cs="Helvetica"/>
+          <w:sz w:val="22"/>
+          <w:szCs w:val="22"/>
+        </w:rPr>
+        <w:t xml:space="preserve"> - </w:t>
+      </w:r>
+      <w:r>
+        <w:rPr>
+          <w:rFonts w:ascii="Helvetica" w:hAnsi="Helvetica" w:cs="Helvetica"/>
+          <w:sz w:val="22"/>
+          <w:szCs w:val="22"/>
+        </w:rPr>
+        <w:t>Shape is determined by gender and sick status</w:t>
+      </w:r>
+      <w:r>
+        <w:rPr>
+          <w:rFonts w:ascii="Helvetica" w:hAnsi="Helvetica" w:cs="Helvetica"/>
+          <w:sz w:val="22"/>
+          <w:szCs w:val="22"/>
+        </w:rPr>
+        <w:t>. I</w:t>
+      </w:r>
+      <w:r>
+        <w:rPr>
+          <w:rFonts w:ascii="Helvetica" w:hAnsi="Helvetica" w:cs="Helvetica"/>
+          <w:sz w:val="22"/>
+          <w:szCs w:val="22"/>
+        </w:rPr>
+        <w:t>nfected turtles have a dot on their shape</w:t>
+      </w:r>
+      <w:r>
+        <w:rPr>
+          <w:rFonts w:ascii="Helvetica" w:hAnsi="Helvetica" w:cs="Helvetica"/>
+          <w:sz w:val="22"/>
+          <w:szCs w:val="22"/>
+        </w:rPr>
+        <w:t>, and the color of the dot indicates whether or not they “know” they are infected (white: known? = true; black: known? = false;)</w:t>
       </w:r>
     </w:p>
     <w:p>
@@ -2918,6 +3933,42 @@
               <w:adjustRightInd w:val="0"/>
               <w:spacing w:line="360" w:lineRule="auto"/>
               <w:jc w:val="center"/>
+              <w:rPr>
+                <w:rFonts w:ascii="Helvetica" w:hAnsi="Helvetica" w:cs="Helvetica"/>
+                <w:sz w:val="18"/>
+                <w:szCs w:val="18"/>
+              </w:rPr>
+            </w:pPr>
+          </w:p>
+          <w:p>
+            <w:pPr>
+              <w:widowControl w:val="0"/>
+              <w:autoSpaceDE w:val="0"/>
+              <w:autoSpaceDN w:val="0"/>
+              <w:adjustRightInd w:val="0"/>
+              <w:spacing w:line="360" w:lineRule="auto"/>
+              <w:rPr>
+                <w:rFonts w:ascii="Helvetica" w:hAnsi="Helvetica" w:cs="Helvetica"/>
+                <w:sz w:val="18"/>
+                <w:szCs w:val="18"/>
+              </w:rPr>
+            </w:pPr>
+            <w:r>
+              <w:rPr>
+                <w:rFonts w:ascii="Helvetica" w:hAnsi="Helvetica" w:cs="Helvetica"/>
+                <w:sz w:val="18"/>
+                <w:szCs w:val="18"/>
+              </w:rPr>
+              <w:t>If they have sex with a partner that is infected and use protection…??? proposed</w:t>
+            </w:r>
+          </w:p>
+          <w:p>
+            <w:pPr>
+              <w:widowControl w:val="0"/>
+              <w:autoSpaceDE w:val="0"/>
+              <w:autoSpaceDN w:val="0"/>
+              <w:adjustRightInd w:val="0"/>
+              <w:spacing w:line="360" w:lineRule="auto"/>
               <w:rPr>
                 <w:rFonts w:ascii="Helvetica" w:hAnsi="Helvetica" w:cs="Helvetica"/>
                 <w:sz w:val="18"/>
@@ -3468,246 +4519,6 @@
           <w:szCs w:val="22"/>
         </w:rPr>
       </w:pPr>
-      <w:r>
-        <w:rPr>
-          <w:rFonts w:ascii="Helvetica" w:hAnsi="Helvetica" w:cs="Helvetica"/>
-          <w:sz w:val="22"/>
-          <w:szCs w:val="22"/>
-        </w:rPr>
-        <w:t>What happens if a guy receives 80% accurate safe sex information, but still has a 15% desire to wear a condom?? How does this impact likelihood? How does certainty change it?</w:t>
-      </w:r>
-      <w:r>
-        <w:rPr>
-          <w:rFonts w:ascii="Helvetica" w:hAnsi="Helvetica" w:cs="Helvetica"/>
-          <w:sz w:val="22"/>
-          <w:szCs w:val="22"/>
-        </w:rPr>
-        <w:t xml:space="preserve"> Does certainty impact justification?</w:t>
-      </w:r>
-      <w:r>
-        <w:rPr>
-          <w:rFonts w:ascii="Helvetica" w:hAnsi="Helvetica" w:cs="Helvetica"/>
-          <w:sz w:val="22"/>
-          <w:szCs w:val="22"/>
-        </w:rPr>
-        <w:t xml:space="preserve"> Is there a different initial formula??</w:t>
-      </w:r>
-    </w:p>
-    <w:p>
-      <w:pPr>
-        <w:widowControl w:val="0"/>
-        <w:autoSpaceDE w:val="0"/>
-        <w:autoSpaceDN w:val="0"/>
-        <w:adjustRightInd w:val="0"/>
-        <w:spacing w:line="360" w:lineRule="auto"/>
-        <w:rPr>
-          <w:rFonts w:ascii="Helvetica" w:hAnsi="Helvetica" w:cs="Helvetica"/>
-          <w:sz w:val="22"/>
-          <w:szCs w:val="22"/>
-        </w:rPr>
-      </w:pPr>
-      <w:r>
-        <w:rPr>
-          <w:rFonts w:ascii="Helvetica" w:hAnsi="Helvetica" w:cs="Helvetica"/>
-          <w:sz w:val="22"/>
-          <w:szCs w:val="22"/>
-        </w:rPr>
-        <w:sym w:font="Wingdings" w:char="F0E0"/>
-      </w:r>
-      <w:r>
-        <w:rPr>
-          <w:rFonts w:ascii="Helvetica" w:hAnsi="Helvetica" w:cs="Helvetica"/>
-          <w:sz w:val="22"/>
-          <w:szCs w:val="22"/>
-        </w:rPr>
-        <w:t xml:space="preserve"> I would think that his likelihood would be higher than his attitude ( &gt; 15), because he realizes the justification for safe sex is strong</w:t>
-      </w:r>
-    </w:p>
-    <w:p>
-      <w:pPr>
-        <w:widowControl w:val="0"/>
-        <w:autoSpaceDE w:val="0"/>
-        <w:autoSpaceDN w:val="0"/>
-        <w:adjustRightInd w:val="0"/>
-        <w:spacing w:line="360" w:lineRule="auto"/>
-        <w:rPr>
-          <w:rFonts w:ascii="Helvetica" w:hAnsi="Helvetica" w:cs="Helvetica"/>
-          <w:sz w:val="22"/>
-          <w:szCs w:val="22"/>
-        </w:rPr>
-      </w:pPr>
-    </w:p>
-    <w:p>
-      <w:pPr>
-        <w:widowControl w:val="0"/>
-        <w:autoSpaceDE w:val="0"/>
-        <w:autoSpaceDN w:val="0"/>
-        <w:adjustRightInd w:val="0"/>
-        <w:spacing w:line="360" w:lineRule="auto"/>
-        <w:rPr>
-          <w:rFonts w:ascii="Helvetica" w:hAnsi="Helvetica" w:cs="Helvetica"/>
-          <w:sz w:val="22"/>
-          <w:szCs w:val="22"/>
-        </w:rPr>
-      </w:pPr>
-      <w:r>
-        <w:rPr>
-          <w:rFonts w:ascii="Helvetica" w:hAnsi="Helvetica" w:cs="Helvetica"/>
-          <w:sz w:val="22"/>
-          <w:szCs w:val="22"/>
-        </w:rPr>
-        <w:t>What if a girl has 80% desire for condom, but receives 15% accurate sex ed education (no condom usage)?</w:t>
-      </w:r>
-    </w:p>
-    <w:p>
-      <w:pPr>
-        <w:widowControl w:val="0"/>
-        <w:autoSpaceDE w:val="0"/>
-        <w:autoSpaceDN w:val="0"/>
-        <w:adjustRightInd w:val="0"/>
-        <w:spacing w:line="360" w:lineRule="auto"/>
-        <w:rPr>
-          <w:rFonts w:ascii="Helvetica" w:hAnsi="Helvetica" w:cs="Helvetica"/>
-          <w:sz w:val="22"/>
-          <w:szCs w:val="22"/>
-        </w:rPr>
-      </w:pPr>
-      <w:r>
-        <w:rPr>
-          <w:rFonts w:ascii="Helvetica" w:hAnsi="Helvetica" w:cs="Helvetica"/>
-          <w:sz w:val="22"/>
-          <w:szCs w:val="22"/>
-        </w:rPr>
-        <w:sym w:font="Wingdings" w:char="F0E0"/>
-      </w:r>
-      <w:r>
-        <w:rPr>
-          <w:rFonts w:ascii="Helvetica" w:hAnsi="Helvetica" w:cs="Helvetica"/>
-          <w:sz w:val="22"/>
-          <w:szCs w:val="22"/>
-        </w:rPr>
-        <w:t xml:space="preserve"> I would think that </w:t>
-      </w:r>
-      <w:r>
-        <w:rPr>
-          <w:rFonts w:ascii="Helvetica" w:hAnsi="Helvetica" w:cs="Helvetica"/>
-          <w:sz w:val="22"/>
-          <w:szCs w:val="22"/>
-        </w:rPr>
-        <w:t xml:space="preserve">her likelihood would not be higher </w:t>
-      </w:r>
-      <w:r>
-        <w:rPr>
-          <w:rFonts w:ascii="Helvetica" w:hAnsi="Helvetica" w:cs="Helvetica"/>
-          <w:sz w:val="22"/>
-          <w:szCs w:val="22"/>
-        </w:rPr>
-        <w:t xml:space="preserve">than </w:t>
-      </w:r>
-      <w:r>
-        <w:rPr>
-          <w:rFonts w:ascii="Helvetica" w:hAnsi="Helvetica" w:cs="Helvetica"/>
-          <w:sz w:val="22"/>
-          <w:szCs w:val="22"/>
-        </w:rPr>
-        <w:t>her attitude (80) (or if it is, not very much at all due to weak justification), but would her likelihood actually be lower?? How does certainty play a role in this?</w:t>
-      </w:r>
-    </w:p>
-    <w:p>
-      <w:pPr>
-        <w:widowControl w:val="0"/>
-        <w:autoSpaceDE w:val="0"/>
-        <w:autoSpaceDN w:val="0"/>
-        <w:adjustRightInd w:val="0"/>
-        <w:spacing w:line="360" w:lineRule="auto"/>
-        <w:rPr>
-          <w:rFonts w:ascii="Helvetica" w:hAnsi="Helvetica" w:cs="Helvetica"/>
-          <w:sz w:val="22"/>
-          <w:szCs w:val="22"/>
-        </w:rPr>
-      </w:pPr>
-    </w:p>
-    <w:p>
-      <w:pPr>
-        <w:widowControl w:val="0"/>
-        <w:autoSpaceDE w:val="0"/>
-        <w:autoSpaceDN w:val="0"/>
-        <w:adjustRightInd w:val="0"/>
-        <w:spacing w:line="360" w:lineRule="auto"/>
-        <w:rPr>
-          <w:rFonts w:ascii="Helvetica" w:hAnsi="Helvetica" w:cs="Helvetica"/>
-          <w:sz w:val="22"/>
-          <w:szCs w:val="22"/>
-        </w:rPr>
-      </w:pPr>
-      <w:r>
-        <w:rPr>
-          <w:rFonts w:ascii="Helvetica" w:hAnsi="Helvetica" w:cs="Helvetica"/>
-          <w:sz w:val="22"/>
-          <w:szCs w:val="22"/>
-        </w:rPr>
-        <w:t>Justification is how much valid reasoning they feel they have for their opinion, whether it is good or bad… .distinguish from certainty??</w:t>
-      </w:r>
-    </w:p>
-    <w:p>
-      <w:pPr>
-        <w:widowControl w:val="0"/>
-        <w:autoSpaceDE w:val="0"/>
-        <w:autoSpaceDN w:val="0"/>
-        <w:adjustRightInd w:val="0"/>
-        <w:spacing w:line="360" w:lineRule="auto"/>
-        <w:rPr>
-          <w:rFonts w:ascii="Helvetica" w:hAnsi="Helvetica" w:cs="Helvetica"/>
-          <w:sz w:val="22"/>
-          <w:szCs w:val="22"/>
-        </w:rPr>
-      </w:pPr>
-      <w:r>
-        <w:rPr>
-          <w:rFonts w:ascii="Helvetica" w:hAnsi="Helvetica" w:cs="Helvetica"/>
-          <w:sz w:val="22"/>
-          <w:szCs w:val="22"/>
-        </w:rPr>
-        <w:t>Maybe justification defined here as justifica</w:t>
-      </w:r>
-      <w:r>
-        <w:rPr>
-          <w:rFonts w:ascii="Helvetica" w:hAnsi="Helvetica" w:cs="Helvetica"/>
-          <w:sz w:val="22"/>
-          <w:szCs w:val="22"/>
-        </w:rPr>
-        <w:t>tion in practicing in safe sex, not in attitude itself? Because that’s covered by certainty</w:t>
-      </w:r>
-      <w:bookmarkStart w:id="0" w:name="_GoBack"/>
-      <w:bookmarkEnd w:id="0"/>
-    </w:p>
-    <w:p>
-      <w:pPr>
-        <w:widowControl w:val="0"/>
-        <w:autoSpaceDE w:val="0"/>
-        <w:autoSpaceDN w:val="0"/>
-        <w:adjustRightInd w:val="0"/>
-        <w:spacing w:line="360" w:lineRule="auto"/>
-        <w:rPr>
-          <w:rFonts w:ascii="Helvetica" w:hAnsi="Helvetica" w:cs="Helvetica"/>
-          <w:sz w:val="22"/>
-          <w:szCs w:val="22"/>
-        </w:rPr>
-      </w:pPr>
-    </w:p>
-    <w:p>
-      <w:pPr>
-        <w:widowControl w:val="0"/>
-        <w:autoSpaceDE w:val="0"/>
-        <w:autoSpaceDN w:val="0"/>
-        <w:adjustRightInd w:val="0"/>
-        <w:spacing w:line="360" w:lineRule="auto"/>
-        <w:rPr>
-          <w:rFonts w:ascii="Helvetica" w:hAnsi="Helvetica" w:cs="Helvetica"/>
-          <w:sz w:val="22"/>
-          <w:szCs w:val="22"/>
-        </w:rPr>
-      </w:pPr>
     </w:p>
     <w:p>
       <w:pPr>
@@ -4971,7 +5782,71 @@
           <w:sz w:val="22"/>
           <w:szCs w:val="22"/>
         </w:rPr>
-        <w:t xml:space="preserve">Despite these/ because of all of these limitations/assumptions, inc ombinationw ith a lack of research (and likelihood of inaccurage research given the private nature of the topic), difficult to determin if my model output is valid. </w:t>
+        <w:t>Despite these/ because of all of these limi</w:t>
+      </w:r>
+      <w:r>
+        <w:rPr>
+          <w:rFonts w:ascii="Helvetica" w:hAnsi="Helvetica" w:cs="Helvetica"/>
+          <w:sz w:val="22"/>
+          <w:szCs w:val="22"/>
+        </w:rPr>
+        <w:t>tations/assumptions, in c</w:t>
+      </w:r>
+      <w:r>
+        <w:rPr>
+          <w:rFonts w:ascii="Helvetica" w:hAnsi="Helvetica" w:cs="Helvetica"/>
+          <w:sz w:val="22"/>
+          <w:szCs w:val="22"/>
+        </w:rPr>
+        <w:t>ombination</w:t>
+      </w:r>
+      <w:r>
+        <w:rPr>
+          <w:rFonts w:ascii="Helvetica" w:hAnsi="Helvetica" w:cs="Helvetica"/>
+          <w:sz w:val="22"/>
+          <w:szCs w:val="22"/>
+        </w:rPr>
+        <w:t xml:space="preserve"> w</w:t>
+      </w:r>
+      <w:r>
+        <w:rPr>
+          <w:rFonts w:ascii="Helvetica" w:hAnsi="Helvetica" w:cs="Helvetica"/>
+          <w:sz w:val="22"/>
+          <w:szCs w:val="22"/>
+        </w:rPr>
+        <w:t>ith a lack of resea</w:t>
+      </w:r>
+      <w:r>
+        <w:rPr>
+          <w:rFonts w:ascii="Helvetica" w:hAnsi="Helvetica" w:cs="Helvetica"/>
+          <w:sz w:val="22"/>
+          <w:szCs w:val="22"/>
+        </w:rPr>
+        <w:t>rch (and likelihood of inaccurat</w:t>
+      </w:r>
+      <w:r>
+        <w:rPr>
+          <w:rFonts w:ascii="Helvetica" w:hAnsi="Helvetica" w:cs="Helvetica"/>
+          <w:sz w:val="22"/>
+          <w:szCs w:val="22"/>
+        </w:rPr>
+        <w:t>e research given the private nature of the topic), difficult to determin</w:t>
+      </w:r>
+      <w:r>
+        <w:rPr>
+          <w:rFonts w:ascii="Helvetica" w:hAnsi="Helvetica" w:cs="Helvetica"/>
+          <w:sz w:val="22"/>
+          <w:szCs w:val="22"/>
+        </w:rPr>
+        <w:t>e</w:t>
+      </w:r>
+      <w:r>
+        <w:rPr>
+          <w:rFonts w:ascii="Helvetica" w:hAnsi="Helvetica" w:cs="Helvetica"/>
+          <w:sz w:val="22"/>
+          <w:szCs w:val="22"/>
+        </w:rPr>
+        <w:t xml:space="preserve"> if my model output is valid. </w:t>
       </w:r>
     </w:p>
     <w:p>
@@ -5897,7 +6772,7 @@
       <w:pPr>
         <w:spacing w:line="360" w:lineRule="auto"/>
         <w:rPr>
-          <w:rFonts w:ascii="Helvetica" w:hAnsi="Helvetica" w:cs="Helvetica"/>
+          <w:rFonts w:ascii="Helvetica" w:hAnsi="Helvetica"/>
           <w:sz w:val="22"/>
           <w:szCs w:val="22"/>
         </w:rPr>
@@ -5933,6 +6808,34 @@
           <w:szCs w:val="22"/>
         </w:rPr>
         <w:t xml:space="preserve"> stronger relationship sexually = less to use condom? Stronger with friends = more likely to talk about it?? Didn’t find research to support these, but seems intuitive</w:t>
+      </w:r>
+    </w:p>
+    <w:p>
+      <w:pPr>
+        <w:spacing w:line="360" w:lineRule="auto"/>
+        <w:rPr>
+          <w:rFonts w:ascii="Helvetica" w:hAnsi="Helvetica"/>
+          <w:sz w:val="22"/>
+          <w:szCs w:val="22"/>
+        </w:rPr>
+      </w:pPr>
+    </w:p>
+    <w:p>
+      <w:pPr>
+        <w:spacing w:line="360" w:lineRule="auto"/>
+        <w:rPr>
+          <w:rFonts w:ascii="Helvetica" w:hAnsi="Helvetica" w:cs="Helvetica"/>
+          <w:sz w:val="22"/>
+          <w:szCs w:val="22"/>
+        </w:rPr>
+      </w:pPr>
+      <w:r>
+        <w:rPr>
+          <w:rFonts w:ascii="Helvetica" w:hAnsi="Helvetica"/>
+          <w:sz w:val="22"/>
+          <w:szCs w:val="22"/>
+        </w:rPr>
+        <w:t>the ONLY way someone can know theyre infected is through beings ymptomatic.. incorporate telling past partners if you realize you have an std, more responsible behavior. But also include a likelihood of people to do this.</w:t>
       </w:r>
     </w:p>
     <w:p>
@@ -6974,27 +7877,866 @@
     </w:p>
     <w:p>
       <w:pPr>
-        <w:spacing w:line="360" w:lineRule="auto"/>
-        <w:rPr>
-          <w:rFonts w:ascii="Helvetica" w:hAnsi="Helvetica"/>
-          <w:sz w:val="22"/>
-          <w:szCs w:val="22"/>
-        </w:rPr>
-      </w:pPr>
-    </w:p>
-    <w:p>
-      <w:pPr>
-        <w:widowControl w:val="0"/>
-        <w:autoSpaceDE w:val="0"/>
-        <w:autoSpaceDN w:val="0"/>
-        <w:adjustRightInd w:val="0"/>
-        <w:spacing w:line="360" w:lineRule="auto"/>
-        <w:rPr>
-          <w:rFonts w:ascii="Helvetica" w:hAnsi="Helvetica" w:cs="Helvetica"/>
-          <w:sz w:val="22"/>
-          <w:szCs w:val="22"/>
-        </w:rPr>
-      </w:pPr>
+        <w:widowControl w:val="0"/>
+        <w:autoSpaceDE w:val="0"/>
+        <w:autoSpaceDN w:val="0"/>
+        <w:adjustRightInd w:val="0"/>
+        <w:spacing w:line="360" w:lineRule="auto"/>
+        <w:rPr>
+          <w:rFonts w:ascii="Helvetica" w:hAnsi="Helvetica" w:cs="Helvetica"/>
+          <w:b/>
+          <w:color w:val="4BACC6" w:themeColor="accent5"/>
+          <w:sz w:val="22"/>
+          <w:szCs w:val="22"/>
+        </w:rPr>
+      </w:pPr>
+      <w:r>
+        <w:rPr>
+          <w:rFonts w:ascii="Helvetica" w:hAnsi="Helvetica" w:cs="Helvetica"/>
+          <w:b/>
+          <w:color w:val="4BACC6" w:themeColor="accent5"/>
+          <w:sz w:val="22"/>
+          <w:szCs w:val="22"/>
+        </w:rPr>
+        <w:t xml:space="preserve">Thorough description/explanation of </w:t>
+      </w:r>
+      <w:r>
+        <w:rPr>
+          <w:rFonts w:ascii="Helvetica" w:hAnsi="Helvetica" w:cs="Helvetica"/>
+          <w:b/>
+          <w:color w:val="4BACC6" w:themeColor="accent5"/>
+          <w:sz w:val="22"/>
+          <w:szCs w:val="22"/>
+        </w:rPr>
+        <w:t xml:space="preserve">Agent Parameters: </w:t>
+      </w:r>
+    </w:p>
+    <w:p>
+      <w:pPr>
+        <w:widowControl w:val="0"/>
+        <w:autoSpaceDE w:val="0"/>
+        <w:autoSpaceDN w:val="0"/>
+        <w:adjustRightInd w:val="0"/>
+        <w:spacing w:line="360" w:lineRule="auto"/>
+        <w:rPr>
+          <w:rFonts w:ascii="Helvetica" w:hAnsi="Helvetica" w:cs="Helvetica"/>
+          <w:b/>
+          <w:color w:val="4BACC6" w:themeColor="accent5"/>
+          <w:sz w:val="22"/>
+          <w:szCs w:val="22"/>
+        </w:rPr>
+      </w:pPr>
+    </w:p>
+    <w:p>
+      <w:pPr>
+        <w:widowControl w:val="0"/>
+        <w:autoSpaceDE w:val="0"/>
+        <w:autoSpaceDN w:val="0"/>
+        <w:adjustRightInd w:val="0"/>
+        <w:spacing w:line="360" w:lineRule="auto"/>
+        <w:rPr>
+          <w:rFonts w:ascii="Helvetica" w:hAnsi="Helvetica" w:cs="Helvetica"/>
+          <w:sz w:val="22"/>
+          <w:szCs w:val="22"/>
+        </w:rPr>
+      </w:pPr>
+      <w:r>
+        <w:rPr>
+          <w:rFonts w:ascii="Helvetica" w:hAnsi="Helvetica" w:cs="Helvetica"/>
+          <w:sz w:val="22"/>
+          <w:szCs w:val="22"/>
+        </w:rPr>
+        <w:t>had-unsafe-sex?:</w:t>
+      </w:r>
+      <w:r>
+        <w:rPr>
+          <w:rFonts w:ascii="Helvetica" w:hAnsi="Helvetica" w:cs="Helvetica"/>
+          <w:sz w:val="22"/>
+          <w:szCs w:val="22"/>
+        </w:rPr>
+        <w:tab/>
+        <w:t>Whether this person had sex without a condom on the last tick</w:t>
+      </w:r>
+    </w:p>
+    <w:p>
+      <w:pPr>
+        <w:widowControl w:val="0"/>
+        <w:autoSpaceDE w:val="0"/>
+        <w:autoSpaceDN w:val="0"/>
+        <w:adjustRightInd w:val="0"/>
+        <w:spacing w:line="360" w:lineRule="auto"/>
+        <w:rPr>
+          <w:rFonts w:ascii="Helvetica" w:hAnsi="Helvetica" w:cs="Helvetica"/>
+          <w:sz w:val="22"/>
+          <w:szCs w:val="22"/>
+        </w:rPr>
+      </w:pPr>
+      <w:r>
+        <w:rPr>
+          <w:rFonts w:ascii="Helvetica" w:hAnsi="Helvetica" w:cs="Helvetica"/>
+          <w:sz w:val="22"/>
+          <w:szCs w:val="22"/>
+        </w:rPr>
+        <w:t xml:space="preserve">  </w:t>
+      </w:r>
+    </w:p>
+    <w:p>
+      <w:pPr>
+        <w:widowControl w:val="0"/>
+        <w:autoSpaceDE w:val="0"/>
+        <w:autoSpaceDN w:val="0"/>
+        <w:adjustRightInd w:val="0"/>
+        <w:spacing w:line="360" w:lineRule="auto"/>
+        <w:rPr>
+          <w:rFonts w:ascii="Helvetica" w:hAnsi="Helvetica" w:cs="Helvetica"/>
+          <w:sz w:val="22"/>
+          <w:szCs w:val="22"/>
+        </w:rPr>
+      </w:pPr>
+      <w:r>
+        <w:rPr>
+          <w:rFonts w:ascii="Helvetica" w:hAnsi="Helvetica" w:cs="Helvetica"/>
+          <w:b/>
+          <w:sz w:val="22"/>
+          <w:szCs w:val="22"/>
+        </w:rPr>
+        <w:t>infected?:</w:t>
+      </w:r>
+      <w:r>
+        <w:rPr>
+          <w:rFonts w:ascii="Helvetica" w:hAnsi="Helvetica" w:cs="Helvetica"/>
+          <w:sz w:val="22"/>
+          <w:szCs w:val="22"/>
+        </w:rPr>
+        <w:tab/>
+      </w:r>
+      <w:r>
+        <w:rPr>
+          <w:rFonts w:ascii="Helvetica" w:hAnsi="Helvetica" w:cs="Helvetica"/>
+          <w:sz w:val="22"/>
+          <w:szCs w:val="22"/>
+        </w:rPr>
+        <w:t>If true, the person is infected (and infectious)</w:t>
+      </w:r>
+    </w:p>
+    <w:p>
+      <w:pPr>
+        <w:widowControl w:val="0"/>
+        <w:autoSpaceDE w:val="0"/>
+        <w:autoSpaceDN w:val="0"/>
+        <w:adjustRightInd w:val="0"/>
+        <w:spacing w:line="360" w:lineRule="auto"/>
+        <w:rPr>
+          <w:rFonts w:ascii="Helvetica" w:hAnsi="Helvetica" w:cs="Helvetica"/>
+          <w:sz w:val="22"/>
+          <w:szCs w:val="22"/>
+        </w:rPr>
+      </w:pPr>
+      <w:r>
+        <w:rPr>
+          <w:rFonts w:ascii="Helvetica" w:hAnsi="Helvetica" w:cs="Helvetica"/>
+          <w:b/>
+          <w:sz w:val="22"/>
+          <w:szCs w:val="22"/>
+        </w:rPr>
+        <w:t>known?:</w:t>
+      </w:r>
+      <w:r>
+        <w:rPr>
+          <w:rFonts w:ascii="Helvetica" w:hAnsi="Helvetica" w:cs="Helvetica"/>
+          <w:sz w:val="22"/>
+          <w:szCs w:val="22"/>
+        </w:rPr>
+        <w:tab/>
+      </w:r>
+      <w:r>
+        <w:rPr>
+          <w:rFonts w:ascii="Helvetica" w:hAnsi="Helvetica" w:cs="Helvetica"/>
+          <w:sz w:val="22"/>
+          <w:szCs w:val="22"/>
+        </w:rPr>
+        <w:t>The person is infected and knows it (due to being symptomatic)</w:t>
+      </w:r>
+    </w:p>
+    <w:p>
+      <w:pPr>
+        <w:widowControl w:val="0"/>
+        <w:autoSpaceDE w:val="0"/>
+        <w:autoSpaceDN w:val="0"/>
+        <w:adjustRightInd w:val="0"/>
+        <w:spacing w:line="360" w:lineRule="auto"/>
+        <w:rPr>
+          <w:rFonts w:ascii="Helvetica" w:hAnsi="Helvetica" w:cs="Helvetica"/>
+          <w:sz w:val="22"/>
+          <w:szCs w:val="22"/>
+        </w:rPr>
+      </w:pPr>
+    </w:p>
+    <w:p>
+      <w:pPr>
+        <w:widowControl w:val="0"/>
+        <w:autoSpaceDE w:val="0"/>
+        <w:autoSpaceDN w:val="0"/>
+        <w:adjustRightInd w:val="0"/>
+        <w:spacing w:line="360" w:lineRule="auto"/>
+        <w:rPr>
+          <w:rFonts w:ascii="Helvetica" w:hAnsi="Helvetica" w:cs="Helvetica"/>
+          <w:sz w:val="22"/>
+          <w:szCs w:val="22"/>
+        </w:rPr>
+      </w:pPr>
+      <w:r>
+        <w:rPr>
+          <w:rFonts w:ascii="Helvetica" w:hAnsi="Helvetica" w:cs="Helvetica"/>
+          <w:sz w:val="22"/>
+          <w:szCs w:val="22"/>
+        </w:rPr>
+        <w:t>Note</w:t>
+      </w:r>
+      <w:r>
+        <w:rPr>
+          <w:rFonts w:ascii="Helvetica" w:hAnsi="Helvetica" w:cs="Helvetica"/>
+          <w:sz w:val="22"/>
+          <w:szCs w:val="22"/>
+        </w:rPr>
+        <w:t>:</w:t>
+      </w:r>
+      <w:r>
+        <w:rPr>
+          <w:rFonts w:ascii="Helvetica" w:hAnsi="Helvetica" w:cs="Helvetica"/>
+          <w:sz w:val="22"/>
+          <w:szCs w:val="22"/>
+        </w:rPr>
+        <w:t xml:space="preserve"> </w:t>
+      </w:r>
+      <w:r>
+        <w:rPr>
+          <w:rFonts w:ascii="Helvetica" w:hAnsi="Helvetica" w:cs="Helvetica"/>
+          <w:sz w:val="22"/>
+          <w:szCs w:val="22"/>
+        </w:rPr>
+        <w:t>T</w:t>
+      </w:r>
+      <w:r>
+        <w:rPr>
+          <w:rFonts w:ascii="Helvetica" w:hAnsi="Helvetica" w:cs="Helvetica"/>
+          <w:sz w:val="22"/>
+          <w:szCs w:val="22"/>
+        </w:rPr>
+        <w:t>he agent will not "know" they are infected</w:t>
+      </w:r>
+      <w:r>
+        <w:rPr>
+          <w:rFonts w:ascii="Helvetica" w:hAnsi="Helvetica" w:cs="Helvetica"/>
+          <w:sz w:val="22"/>
+          <w:szCs w:val="22"/>
+        </w:rPr>
+        <w:t xml:space="preserve"> </w:t>
+      </w:r>
+      <w:r>
+        <w:rPr>
+          <w:rFonts w:ascii="Helvetica" w:hAnsi="Helvetica" w:cs="Helvetica"/>
+          <w:sz w:val="22"/>
+          <w:szCs w:val="22"/>
+        </w:rPr>
+        <w:t xml:space="preserve">(and set the known? </w:t>
+      </w:r>
+      <w:r>
+        <w:rPr>
+          <w:rFonts w:ascii="Helvetica" w:hAnsi="Helvetica" w:cs="Helvetica"/>
+          <w:sz w:val="22"/>
+          <w:szCs w:val="22"/>
+        </w:rPr>
+        <w:t>to true</w:t>
+      </w:r>
+      <w:r>
+        <w:rPr>
+          <w:rFonts w:ascii="Helvetica" w:hAnsi="Helvetica" w:cs="Helvetica"/>
+          <w:sz w:val="22"/>
+          <w:szCs w:val="22"/>
+        </w:rPr>
+        <w:t>) until check-infected is called</w:t>
+      </w:r>
+      <w:r>
+        <w:rPr>
+          <w:rFonts w:ascii="Helvetica" w:hAnsi="Helvetica" w:cs="Helvetica"/>
+          <w:sz w:val="22"/>
+          <w:szCs w:val="22"/>
+        </w:rPr>
+        <w:t>…</w:t>
+      </w:r>
+      <w:r>
+        <w:rPr>
+          <w:rFonts w:ascii="Helvetica" w:hAnsi="Helvetica" w:cs="Helvetica"/>
+          <w:sz w:val="22"/>
+          <w:szCs w:val="22"/>
+        </w:rPr>
+        <w:t>and even then, they will only be aware of their infected state</w:t>
+      </w:r>
+      <w:r>
+        <w:rPr>
+          <w:rFonts w:ascii="Helvetica" w:hAnsi="Helvetica" w:cs="Helvetica"/>
+          <w:sz w:val="22"/>
+          <w:szCs w:val="22"/>
+        </w:rPr>
+        <w:t xml:space="preserve"> </w:t>
+      </w:r>
+      <w:r>
+        <w:rPr>
+          <w:rFonts w:ascii="Helvetica" w:hAnsi="Helvetica" w:cs="Helvetica"/>
+          <w:sz w:val="22"/>
+          <w:szCs w:val="22"/>
+        </w:rPr>
+        <w:t>if his/her gender is symptomatic.</w:t>
+      </w:r>
+    </w:p>
+    <w:p>
+      <w:pPr>
+        <w:widowControl w:val="0"/>
+        <w:autoSpaceDE w:val="0"/>
+        <w:autoSpaceDN w:val="0"/>
+        <w:adjustRightInd w:val="0"/>
+        <w:spacing w:line="360" w:lineRule="auto"/>
+        <w:rPr>
+          <w:rFonts w:ascii="Helvetica" w:hAnsi="Helvetica" w:cs="Helvetica"/>
+          <w:sz w:val="22"/>
+          <w:szCs w:val="22"/>
+        </w:rPr>
+      </w:pPr>
+      <w:r>
+        <w:rPr>
+          <w:rFonts w:ascii="Helvetica" w:hAnsi="Helvetica" w:cs="Helvetica"/>
+          <w:sz w:val="22"/>
+          <w:szCs w:val="22"/>
+        </w:rPr>
+        <w:t>Note:</w:t>
+      </w:r>
+    </w:p>
+    <w:p>
+      <w:pPr>
+        <w:widowControl w:val="0"/>
+        <w:autoSpaceDE w:val="0"/>
+        <w:autoSpaceDN w:val="0"/>
+        <w:adjustRightInd w:val="0"/>
+        <w:spacing w:line="360" w:lineRule="auto"/>
+        <w:rPr>
+          <w:rFonts w:ascii="Helvetica" w:hAnsi="Helvetica" w:cs="Helvetica"/>
+          <w:sz w:val="22"/>
+          <w:szCs w:val="22"/>
+        </w:rPr>
+      </w:pPr>
+      <w:r>
+        <w:rPr>
+          <w:rFonts w:ascii="Helvetica" w:hAnsi="Helvetica" w:cs="Helvetica"/>
+          <w:sz w:val="22"/>
+          <w:szCs w:val="22"/>
+        </w:rPr>
+        <w:t>In this model, agents that know they are infected always use condoms to protect their sexual partners.</w:t>
+      </w:r>
+    </w:p>
+    <w:p>
+      <w:pPr>
+        <w:widowControl w:val="0"/>
+        <w:autoSpaceDE w:val="0"/>
+        <w:autoSpaceDN w:val="0"/>
+        <w:adjustRightInd w:val="0"/>
+        <w:spacing w:line="360" w:lineRule="auto"/>
+        <w:rPr>
+          <w:rFonts w:ascii="Helvetica" w:hAnsi="Helvetica" w:cs="Helvetica"/>
+          <w:sz w:val="22"/>
+          <w:szCs w:val="22"/>
+        </w:rPr>
+      </w:pPr>
+      <w:r>
+        <w:rPr>
+          <w:rFonts w:ascii="Helvetica" w:hAnsi="Helvetica" w:cs="Helvetica"/>
+          <w:sz w:val="22"/>
+          <w:szCs w:val="22"/>
+        </w:rPr>
+        <w:t>An agent will not ever know if they are infected (their known? variable never = true) if they are not symptomatic/of a symptomatic gender, which may enable an STI to more easily spread through a population ******</w:t>
+      </w:r>
+    </w:p>
+    <w:p>
+      <w:pPr>
+        <w:spacing w:line="360" w:lineRule="auto"/>
+        <w:rPr>
+          <w:rFonts w:ascii="Helvetica" w:hAnsi="Helvetica"/>
+          <w:sz w:val="22"/>
+          <w:szCs w:val="22"/>
+        </w:rPr>
+      </w:pPr>
+    </w:p>
+    <w:p>
+      <w:pPr>
+        <w:widowControl w:val="0"/>
+        <w:autoSpaceDE w:val="0"/>
+        <w:autoSpaceDN w:val="0"/>
+        <w:adjustRightInd w:val="0"/>
+        <w:spacing w:line="360" w:lineRule="auto"/>
+        <w:rPr>
+          <w:rFonts w:ascii="Helvetica" w:hAnsi="Helvetica" w:cs="Helvetica"/>
+          <w:sz w:val="22"/>
+          <w:szCs w:val="22"/>
+        </w:rPr>
+      </w:pPr>
+      <w:r>
+        <w:rPr>
+          <w:rFonts w:ascii="Helvetica" w:hAnsi="Helvetica" w:cs="Helvetica"/>
+          <w:b/>
+          <w:sz w:val="22"/>
+          <w:szCs w:val="22"/>
+        </w:rPr>
+        <w:t>coupled?:</w:t>
+      </w:r>
+      <w:r>
+        <w:rPr>
+          <w:rFonts w:ascii="Helvetica" w:hAnsi="Helvetica" w:cs="Helvetica"/>
+          <w:sz w:val="22"/>
+          <w:szCs w:val="22"/>
+        </w:rPr>
+        <w:tab/>
+      </w:r>
+      <w:r>
+        <w:rPr>
+          <w:rFonts w:ascii="Helvetica" w:hAnsi="Helvetica" w:cs="Helvetica"/>
+          <w:sz w:val="22"/>
+          <w:szCs w:val="22"/>
+        </w:rPr>
+        <w:t>If true, the person is in a sexually active couple.</w:t>
+      </w:r>
+    </w:p>
+    <w:p>
+      <w:pPr>
+        <w:widowControl w:val="0"/>
+        <w:autoSpaceDE w:val="0"/>
+        <w:autoSpaceDN w:val="0"/>
+        <w:adjustRightInd w:val="0"/>
+        <w:spacing w:line="360" w:lineRule="auto"/>
+        <w:rPr>
+          <w:rFonts w:ascii="Helvetica" w:hAnsi="Helvetica" w:cs="Helvetica"/>
+          <w:sz w:val="22"/>
+          <w:szCs w:val="22"/>
+        </w:rPr>
+      </w:pPr>
+      <w:r>
+        <w:rPr>
+          <w:rFonts w:ascii="Helvetica" w:hAnsi="Helvetica" w:cs="Helvetica"/>
+          <w:b/>
+          <w:sz w:val="22"/>
+          <w:szCs w:val="22"/>
+        </w:rPr>
+        <w:t>partner:</w:t>
+      </w:r>
+      <w:r>
+        <w:rPr>
+          <w:rFonts w:ascii="Helvetica" w:hAnsi="Helvetica" w:cs="Helvetica"/>
+          <w:sz w:val="22"/>
+          <w:szCs w:val="22"/>
+        </w:rPr>
+        <w:tab/>
+      </w:r>
+      <w:r>
+        <w:rPr>
+          <w:rFonts w:ascii="Helvetica" w:hAnsi="Helvetica" w:cs="Helvetica"/>
+          <w:sz w:val="22"/>
+          <w:szCs w:val="22"/>
+        </w:rPr>
+        <w:t>The person that is our current partner in a couple.</w:t>
+      </w:r>
+    </w:p>
+    <w:p>
+      <w:pPr>
+        <w:widowControl w:val="0"/>
+        <w:autoSpaceDE w:val="0"/>
+        <w:autoSpaceDN w:val="0"/>
+        <w:adjustRightInd w:val="0"/>
+        <w:spacing w:line="360" w:lineRule="auto"/>
+        <w:rPr>
+          <w:rFonts w:ascii="Helvetica" w:hAnsi="Helvetica" w:cs="Helvetica"/>
+          <w:sz w:val="22"/>
+          <w:szCs w:val="22"/>
+        </w:rPr>
+      </w:pPr>
+      <w:r>
+        <w:rPr>
+          <w:rFonts w:ascii="Helvetica" w:hAnsi="Helvetica" w:cs="Helvetica"/>
+          <w:b/>
+          <w:sz w:val="22"/>
+          <w:szCs w:val="22"/>
+        </w:rPr>
+        <w:t>couple-length:</w:t>
+      </w:r>
+      <w:r>
+        <w:rPr>
+          <w:rFonts w:ascii="Helvetica" w:hAnsi="Helvetica" w:cs="Helvetica"/>
+          <w:sz w:val="22"/>
+          <w:szCs w:val="22"/>
+        </w:rPr>
+        <w:t xml:space="preserve">  How long the person has been in a couple.</w:t>
+      </w:r>
+    </w:p>
+    <w:p>
+      <w:pPr>
+        <w:widowControl w:val="0"/>
+        <w:autoSpaceDE w:val="0"/>
+        <w:autoSpaceDN w:val="0"/>
+        <w:adjustRightInd w:val="0"/>
+        <w:spacing w:line="360" w:lineRule="auto"/>
+        <w:rPr>
+          <w:rFonts w:ascii="Helvetica" w:hAnsi="Helvetica" w:cs="Helvetica"/>
+          <w:sz w:val="22"/>
+          <w:szCs w:val="22"/>
+        </w:rPr>
+      </w:pPr>
+      <w:r>
+        <w:rPr>
+          <w:rFonts w:ascii="Helvetica" w:hAnsi="Helvetica" w:cs="Helvetica"/>
+          <w:sz w:val="22"/>
+          <w:szCs w:val="22"/>
+        </w:rPr>
+        <w:t xml:space="preserve">  </w:t>
+      </w:r>
+    </w:p>
+    <w:p>
+      <w:pPr>
+        <w:widowControl w:val="0"/>
+        <w:autoSpaceDE w:val="0"/>
+        <w:autoSpaceDN w:val="0"/>
+        <w:adjustRightInd w:val="0"/>
+        <w:spacing w:line="360" w:lineRule="auto"/>
+        <w:rPr>
+          <w:rFonts w:ascii="Helvetica" w:hAnsi="Helvetica" w:cs="Helvetica"/>
+          <w:sz w:val="22"/>
+          <w:szCs w:val="22"/>
+        </w:rPr>
+      </w:pPr>
+      <w:r>
+        <w:rPr>
+          <w:rFonts w:ascii="Helvetica" w:hAnsi="Helvetica" w:cs="Helvetica"/>
+          <w:b/>
+          <w:sz w:val="22"/>
+          <w:szCs w:val="22"/>
+        </w:rPr>
+        <w:t>friendship-tendency:</w:t>
+      </w:r>
+      <w:r>
+        <w:rPr>
+          <w:rFonts w:ascii="Helvetica" w:hAnsi="Helvetica" w:cs="Helvetica"/>
+          <w:sz w:val="22"/>
+          <w:szCs w:val="22"/>
+        </w:rPr>
+        <w:tab/>
+      </w:r>
+      <w:r>
+        <w:rPr>
+          <w:rFonts w:ascii="Helvetica" w:hAnsi="Helvetica" w:cs="Helvetica"/>
+          <w:sz w:val="22"/>
+          <w:szCs w:val="22"/>
+        </w:rPr>
+        <w:t>How likely this person is to make a new friend</w:t>
+      </w:r>
+      <w:r>
+        <w:rPr>
+          <w:rFonts w:ascii="Helvetica" w:hAnsi="Helvetica" w:cs="Helvetica"/>
+          <w:sz w:val="22"/>
+          <w:szCs w:val="22"/>
+        </w:rPr>
+        <w:t xml:space="preserve">. </w:t>
+      </w:r>
+      <w:r>
+        <w:rPr>
+          <w:rFonts w:ascii="Helvetica" w:hAnsi="Helvetica" w:cs="Helvetica"/>
+          <w:sz w:val="22"/>
+          <w:szCs w:val="22"/>
+        </w:rPr>
+        <w:t>(doesn't change)</w:t>
+      </w:r>
+    </w:p>
+    <w:p>
+      <w:pPr>
+        <w:widowControl w:val="0"/>
+        <w:autoSpaceDE w:val="0"/>
+        <w:autoSpaceDN w:val="0"/>
+        <w:adjustRightInd w:val="0"/>
+        <w:spacing w:line="360" w:lineRule="auto"/>
+        <w:rPr>
+          <w:rFonts w:ascii="Helvetica" w:hAnsi="Helvetica" w:cs="Helvetica"/>
+          <w:sz w:val="22"/>
+          <w:szCs w:val="22"/>
+        </w:rPr>
+      </w:pPr>
+      <w:r>
+        <w:rPr>
+          <w:rFonts w:ascii="Helvetica" w:hAnsi="Helvetica" w:cs="Helvetica"/>
+          <w:b/>
+          <w:sz w:val="22"/>
+          <w:szCs w:val="22"/>
+        </w:rPr>
+        <w:t>coupling-tendency:</w:t>
+      </w:r>
+      <w:r>
+        <w:rPr>
+          <w:rFonts w:ascii="Helvetica" w:hAnsi="Helvetica" w:cs="Helvetica"/>
+          <w:sz w:val="22"/>
+          <w:szCs w:val="22"/>
+        </w:rPr>
+        <w:tab/>
+      </w:r>
+      <w:r>
+        <w:rPr>
+          <w:rFonts w:ascii="Helvetica" w:hAnsi="Helvetica" w:cs="Helvetica"/>
+          <w:sz w:val="22"/>
+          <w:szCs w:val="22"/>
+        </w:rPr>
+        <w:tab/>
+      </w:r>
+      <w:bookmarkStart w:id="0" w:name="_GoBack"/>
+      <w:bookmarkEnd w:id="0"/>
+      <w:r>
+        <w:rPr>
+          <w:rFonts w:ascii="Helvetica" w:hAnsi="Helvetica" w:cs="Helvetica"/>
+          <w:sz w:val="22"/>
+          <w:szCs w:val="22"/>
+        </w:rPr>
+        <w:t>How likely the person is to join a couple.</w:t>
+      </w:r>
+      <w:r>
+        <w:rPr>
+          <w:rFonts w:ascii="Helvetica" w:hAnsi="Helvetica" w:cs="Helvetica"/>
+          <w:sz w:val="22"/>
+          <w:szCs w:val="22"/>
+        </w:rPr>
+        <w:t xml:space="preserve"> </w:t>
+      </w:r>
+      <w:r>
+        <w:rPr>
+          <w:rFonts w:ascii="Helvetica" w:hAnsi="Helvetica" w:cs="Helvetica"/>
+          <w:sz w:val="22"/>
+          <w:szCs w:val="22"/>
+        </w:rPr>
+        <w:t>(doesn't change)</w:t>
+      </w:r>
+    </w:p>
+    <w:p>
+      <w:pPr>
+        <w:widowControl w:val="0"/>
+        <w:autoSpaceDE w:val="0"/>
+        <w:autoSpaceDN w:val="0"/>
+        <w:adjustRightInd w:val="0"/>
+        <w:spacing w:line="360" w:lineRule="auto"/>
+        <w:rPr>
+          <w:rFonts w:ascii="Helvetica" w:hAnsi="Helvetica" w:cs="Helvetica"/>
+          <w:sz w:val="22"/>
+          <w:szCs w:val="22"/>
+        </w:rPr>
+      </w:pPr>
+      <w:r>
+        <w:rPr>
+          <w:rFonts w:ascii="Helvetica" w:hAnsi="Helvetica" w:cs="Helvetica"/>
+          <w:b/>
+          <w:sz w:val="22"/>
+          <w:szCs w:val="22"/>
+        </w:rPr>
+        <w:t>commitment:</w:t>
+      </w:r>
+      <w:r>
+        <w:rPr>
+          <w:rFonts w:ascii="Helvetica" w:hAnsi="Helvetica" w:cs="Helvetica"/>
+          <w:b/>
+          <w:sz w:val="22"/>
+          <w:szCs w:val="22"/>
+        </w:rPr>
+        <w:tab/>
+      </w:r>
+      <w:r>
+        <w:rPr>
+          <w:rFonts w:ascii="Helvetica" w:hAnsi="Helvetica" w:cs="Helvetica"/>
+          <w:sz w:val="22"/>
+          <w:szCs w:val="22"/>
+        </w:rPr>
+        <w:tab/>
+      </w:r>
+      <w:r>
+        <w:rPr>
+          <w:rFonts w:ascii="Helvetica" w:hAnsi="Helvetica" w:cs="Helvetica"/>
+          <w:sz w:val="22"/>
+          <w:szCs w:val="22"/>
+        </w:rPr>
+        <w:t>How long the person will stay in a couple/relationship.</w:t>
+      </w:r>
+      <w:r>
+        <w:rPr>
+          <w:rFonts w:ascii="Helvetica" w:hAnsi="Helvetica" w:cs="Helvetica"/>
+          <w:sz w:val="22"/>
+          <w:szCs w:val="22"/>
+        </w:rPr>
+        <w:t xml:space="preserve"> </w:t>
+      </w:r>
+      <w:r>
+        <w:rPr>
+          <w:rFonts w:ascii="Helvetica" w:hAnsi="Helvetica" w:cs="Helvetica"/>
+          <w:sz w:val="22"/>
+          <w:szCs w:val="22"/>
+        </w:rPr>
+        <w:t>(doesn't change)</w:t>
+      </w:r>
+    </w:p>
+    <w:p>
+      <w:pPr>
+        <w:widowControl w:val="0"/>
+        <w:autoSpaceDE w:val="0"/>
+        <w:autoSpaceDN w:val="0"/>
+        <w:adjustRightInd w:val="0"/>
+        <w:spacing w:line="360" w:lineRule="auto"/>
+        <w:rPr>
+          <w:rFonts w:ascii="Helvetica" w:hAnsi="Helvetica" w:cs="Helvetica"/>
+          <w:sz w:val="22"/>
+          <w:szCs w:val="22"/>
+        </w:rPr>
+      </w:pPr>
+    </w:p>
+    <w:p>
+      <w:pPr>
+        <w:widowControl w:val="0"/>
+        <w:autoSpaceDE w:val="0"/>
+        <w:autoSpaceDN w:val="0"/>
+        <w:adjustRightInd w:val="0"/>
+        <w:spacing w:line="360" w:lineRule="auto"/>
+        <w:rPr>
+          <w:rFonts w:ascii="Helvetica" w:hAnsi="Helvetica" w:cs="Helvetica"/>
+          <w:sz w:val="22"/>
+          <w:szCs w:val="22"/>
+        </w:rPr>
+      </w:pPr>
+      <w:r>
+        <w:rPr>
+          <w:rFonts w:ascii="Helvetica" w:hAnsi="Helvetica" w:cs="Helvetica"/>
+          <w:b/>
+          <w:sz w:val="22"/>
+          <w:szCs w:val="22"/>
+        </w:rPr>
+        <w:t>num-friends:</w:t>
+      </w:r>
+      <w:r>
+        <w:rPr>
+          <w:rFonts w:ascii="Helvetica" w:hAnsi="Helvetica" w:cs="Helvetica"/>
+          <w:sz w:val="22"/>
+          <w:szCs w:val="22"/>
+        </w:rPr>
+        <w:tab/>
+        <w:t>The ideal/goal number of friends that an agent wants to have</w:t>
+      </w:r>
+    </w:p>
+    <w:p>
+      <w:pPr>
+        <w:widowControl w:val="0"/>
+        <w:autoSpaceDE w:val="0"/>
+        <w:autoSpaceDN w:val="0"/>
+        <w:adjustRightInd w:val="0"/>
+        <w:spacing w:line="360" w:lineRule="auto"/>
+        <w:rPr>
+          <w:rFonts w:ascii="Helvetica" w:hAnsi="Helvetica" w:cs="Helvetica"/>
+          <w:sz w:val="22"/>
+          <w:szCs w:val="22"/>
+        </w:rPr>
+      </w:pPr>
+      <w:r>
+        <w:rPr>
+          <w:rFonts w:ascii="Helvetica" w:hAnsi="Helvetica" w:cs="Helvetica"/>
+          <w:sz w:val="22"/>
+          <w:szCs w:val="22"/>
+        </w:rPr>
+        <w:t>Friendships can only break if the friend was of an opposite sex, they formed a sexual relationship, and then they broke up, which breaks all links between them. Setting this parameter allows agents to try to keep their desired number of friend connections. Sexual partners are not counted in the friend count. This value is set to the initial number of friends/links an agent has, which is generated randomly on a  normal distribution at setup….???</w:t>
+      </w:r>
+    </w:p>
+    <w:p>
+      <w:pPr>
+        <w:widowControl w:val="0"/>
+        <w:autoSpaceDE w:val="0"/>
+        <w:autoSpaceDN w:val="0"/>
+        <w:adjustRightInd w:val="0"/>
+        <w:spacing w:line="360" w:lineRule="auto"/>
+        <w:rPr>
+          <w:rFonts w:ascii="Helvetica" w:hAnsi="Helvetica" w:cs="Helvetica"/>
+          <w:sz w:val="22"/>
+          <w:szCs w:val="22"/>
+        </w:rPr>
+      </w:pPr>
+    </w:p>
+    <w:p>
+      <w:pPr>
+        <w:widowControl w:val="0"/>
+        <w:autoSpaceDE w:val="0"/>
+        <w:autoSpaceDN w:val="0"/>
+        <w:adjustRightInd w:val="0"/>
+        <w:spacing w:line="360" w:lineRule="auto"/>
+        <w:rPr>
+          <w:rFonts w:ascii="Helvetica" w:hAnsi="Helvetica" w:cs="Helvetica"/>
+          <w:sz w:val="22"/>
+          <w:szCs w:val="22"/>
+        </w:rPr>
+      </w:pPr>
+      <w:r>
+        <w:rPr>
+          <w:rFonts w:ascii="Helvetica" w:hAnsi="Helvetica" w:cs="Helvetica"/>
+          <w:sz w:val="22"/>
+          <w:szCs w:val="22"/>
+        </w:rPr>
+        <w:t>group-membership:</w:t>
+      </w:r>
+      <w:r>
+        <w:rPr>
+          <w:rFonts w:ascii="Helvetica" w:hAnsi="Helvetica" w:cs="Helvetica"/>
+          <w:sz w:val="22"/>
+          <w:szCs w:val="22"/>
+        </w:rPr>
+        <w:tab/>
+        <w:t>which cluster/friend group the friends and leaders are mainly part of</w:t>
+      </w:r>
+    </w:p>
+    <w:p>
+      <w:pPr>
+        <w:widowControl w:val="0"/>
+        <w:autoSpaceDE w:val="0"/>
+        <w:autoSpaceDN w:val="0"/>
+        <w:adjustRightInd w:val="0"/>
+        <w:spacing w:line="360" w:lineRule="auto"/>
+        <w:rPr>
+          <w:rFonts w:ascii="Helvetica" w:hAnsi="Helvetica" w:cs="Helvetica"/>
+          <w:sz w:val="22"/>
+          <w:szCs w:val="22"/>
+        </w:rPr>
+      </w:pPr>
+      <w:r>
+        <w:rPr>
+          <w:rFonts w:ascii="Helvetica" w:hAnsi="Helvetica" w:cs="Helvetica"/>
+          <w:sz w:val="22"/>
+          <w:szCs w:val="22"/>
+        </w:rPr>
+        <w:t>This still applies to social butterflies - assume they have a core friend group</w:t>
+      </w:r>
+    </w:p>
+    <w:p>
+      <w:pPr>
+        <w:widowControl w:val="0"/>
+        <w:autoSpaceDE w:val="0"/>
+        <w:autoSpaceDN w:val="0"/>
+        <w:adjustRightInd w:val="0"/>
+        <w:spacing w:line="360" w:lineRule="auto"/>
+        <w:rPr>
+          <w:rFonts w:ascii="Helvetica" w:hAnsi="Helvetica" w:cs="Helvetica"/>
+          <w:sz w:val="22"/>
+          <w:szCs w:val="22"/>
+        </w:rPr>
+      </w:pPr>
+      <w:r>
+        <w:rPr>
+          <w:rFonts w:ascii="Helvetica" w:hAnsi="Helvetica" w:cs="Helvetica"/>
+          <w:sz w:val="22"/>
+          <w:szCs w:val="22"/>
+        </w:rPr>
+        <w:t>in addition to more out-group links than others</w:t>
+      </w:r>
     </w:p>
     <w:p>
       <w:pPr>

</xml_diff>

<commit_message>
not sure how to separate agent params from model params
</commit_message>
<xml_diff>
--- a/letsfinishthisyo/bartos-netlogo-final-new-v1.docx
+++ b/letsfinishthisyo/bartos-netlogo-final-new-v1.docx
@@ -1434,32 +1434,58 @@
         <w:spacing w:line="360" w:lineRule="auto"/>
         <w:rPr>
           <w:rFonts w:ascii="Helvetica" w:hAnsi="Helvetica" w:cs="Helvetica"/>
-          <w:sz w:val="22"/>
-          <w:szCs w:val="22"/>
-        </w:rPr>
-      </w:pPr>
-    </w:p>
-    <w:p>
-      <w:pPr>
-        <w:widowControl w:val="0"/>
-        <w:autoSpaceDE w:val="0"/>
-        <w:autoSpaceDN w:val="0"/>
-        <w:adjustRightInd w:val="0"/>
-        <w:spacing w:line="360" w:lineRule="auto"/>
-        <w:rPr>
-          <w:rFonts w:ascii="Helvetica" w:hAnsi="Helvetica" w:cs="Helvetica"/>
-          <w:sz w:val="22"/>
-          <w:szCs w:val="22"/>
-        </w:rPr>
-      </w:pPr>
-      <w:r>
-        <w:rPr>
-          <w:rFonts w:ascii="Helvetica" w:hAnsi="Helvetica" w:cs="Helvetica"/>
           <w:b/>
           <w:sz w:val="22"/>
           <w:szCs w:val="22"/>
           <w:u w:val="single"/>
         </w:rPr>
+      </w:pPr>
+      <w:r>
+        <w:rPr>
+          <w:rFonts w:ascii="Helvetica" w:hAnsi="Helvetica" w:cs="Helvetica"/>
+          <w:b/>
+          <w:sz w:val="22"/>
+          <w:szCs w:val="22"/>
+          <w:u w:val="single"/>
+        </w:rPr>
+        <w:t>Global/Model Averages of Agent Parameters</w:t>
+      </w:r>
+    </w:p>
+    <w:p>
+      <w:pPr>
+        <w:widowControl w:val="0"/>
+        <w:autoSpaceDE w:val="0"/>
+        <w:autoSpaceDN w:val="0"/>
+        <w:adjustRightInd w:val="0"/>
+        <w:spacing w:line="360" w:lineRule="auto"/>
+        <w:rPr>
+          <w:rFonts w:ascii="Helvetica" w:hAnsi="Helvetica" w:cs="Helvetica"/>
+          <w:sz w:val="22"/>
+          <w:szCs w:val="22"/>
+        </w:rPr>
+      </w:pPr>
+    </w:p>
+    <w:p>
+      <w:pPr>
+        <w:widowControl w:val="0"/>
+        <w:autoSpaceDE w:val="0"/>
+        <w:autoSpaceDN w:val="0"/>
+        <w:adjustRightInd w:val="0"/>
+        <w:spacing w:line="360" w:lineRule="auto"/>
+        <w:rPr>
+          <w:rFonts w:ascii="Helvetica" w:hAnsi="Helvetica" w:cs="Helvetica"/>
+          <w:sz w:val="22"/>
+          <w:szCs w:val="22"/>
+        </w:rPr>
+      </w:pPr>
+      <w:r>
+        <w:rPr>
+          <w:rFonts w:ascii="Helvetica" w:hAnsi="Helvetica" w:cs="Helvetica"/>
+          <w:b/>
+          <w:sz w:val="22"/>
+          <w:szCs w:val="22"/>
+          <w:u w:val="single"/>
+        </w:rPr>
         <w:t>Attitude</w:t>
       </w:r>
       <w:r>
@@ -1879,16 +1905,7 @@
           <w:sz w:val="22"/>
           <w:szCs w:val="22"/>
         </w:rPr>
-        <w:t xml:space="preserve"> is used </w:t>
-      </w:r>
-      <w:r>
-        <w:rPr>
-          <w:rFonts w:ascii="Helvetica" w:hAnsi="Helvetica" w:cs="Helvetica"/>
-          <w:color w:val="F79646" w:themeColor="accent6"/>
-          <w:sz w:val="22"/>
-          <w:szCs w:val="22"/>
-        </w:rPr>
-        <w:t xml:space="preserve">as an average for generating </w:t>
+        <w:t xml:space="preserve"> is used as an average for generating </w:t>
       </w:r>
       <w:r>
         <w:rPr>
@@ -1925,7 +1942,7 @@
           <w:sz w:val="22"/>
           <w:szCs w:val="22"/>
         </w:rPr>
-        <w:t>chance out of 100</w:t>
+        <w:t>chance out of 100%</w:t>
       </w:r>
       <w:r>
         <w:rPr>
@@ -1934,7 +1951,7 @@
           <w:sz w:val="22"/>
           <w:szCs w:val="22"/>
         </w:rPr>
-        <w:t>%</w:t>
+        <w:t xml:space="preserve"> </w:t>
       </w:r>
       <w:r>
         <w:rPr>
@@ -1943,52 +1960,477 @@
           <w:sz w:val="22"/>
           <w:szCs w:val="22"/>
         </w:rPr>
+        <w:t>that an agent wants to use a condom (depends on gender)</w:t>
+      </w:r>
+    </w:p>
+    <w:p>
+      <w:pPr>
+        <w:widowControl w:val="0"/>
+        <w:autoSpaceDE w:val="0"/>
+        <w:autoSpaceDN w:val="0"/>
+        <w:adjustRightInd w:val="0"/>
+        <w:spacing w:line="360" w:lineRule="auto"/>
+        <w:rPr>
+          <w:rFonts w:ascii="Helvetica" w:hAnsi="Helvetica" w:cs="Helvetica"/>
+          <w:sz w:val="22"/>
+          <w:szCs w:val="22"/>
+        </w:rPr>
+      </w:pPr>
+    </w:p>
+    <w:p>
+      <w:pPr>
+        <w:widowControl w:val="0"/>
+        <w:autoSpaceDE w:val="0"/>
+        <w:autoSpaceDN w:val="0"/>
+        <w:adjustRightInd w:val="0"/>
+        <w:spacing w:line="360" w:lineRule="auto"/>
+        <w:rPr>
+          <w:rFonts w:ascii="Helvetica" w:hAnsi="Helvetica" w:cs="Helvetica"/>
+          <w:sz w:val="22"/>
+          <w:szCs w:val="22"/>
+        </w:rPr>
+      </w:pPr>
+    </w:p>
+    <w:p>
+      <w:pPr>
+        <w:widowControl w:val="0"/>
+        <w:autoSpaceDE w:val="0"/>
+        <w:autoSpaceDN w:val="0"/>
+        <w:adjustRightInd w:val="0"/>
+        <w:spacing w:line="360" w:lineRule="auto"/>
+        <w:rPr>
+          <w:rFonts w:ascii="Helvetica" w:hAnsi="Helvetica" w:cs="Helvetica"/>
+          <w:sz w:val="22"/>
+          <w:szCs w:val="22"/>
+        </w:rPr>
+      </w:pPr>
+      <w:r>
+        <w:rPr>
+          <w:rFonts w:ascii="Helvetica" w:hAnsi="Helvetica" w:cs="Helvetica"/>
+          <w:b/>
+          <w:sz w:val="22"/>
+          <w:szCs w:val="22"/>
+          <w:u w:val="single"/>
+        </w:rPr>
+        <w:t>Certainty</w:t>
+      </w:r>
+      <w:r>
+        <w:rPr>
+          <w:rFonts w:ascii="Helvetica" w:hAnsi="Helvetica" w:cs="Helvetica"/>
+          <w:b/>
+          <w:sz w:val="22"/>
+          <w:szCs w:val="22"/>
+          <w:u w:val="single"/>
+        </w:rPr>
+        <w:t>:</w:t>
+      </w:r>
+      <w:r>
+        <w:rPr>
+          <w:rFonts w:ascii="Helvetica" w:hAnsi="Helvetica" w:cs="Helvetica"/>
+          <w:sz w:val="22"/>
+          <w:szCs w:val="22"/>
+        </w:rPr>
         <w:t xml:space="preserve"> </w:t>
       </w:r>
       <w:r>
         <w:rPr>
           <w:rFonts w:ascii="Helvetica" w:hAnsi="Helvetica" w:cs="Helvetica"/>
+          <w:sz w:val="22"/>
+          <w:szCs w:val="22"/>
+        </w:rPr>
+        <w:t xml:space="preserve"> </w:t>
+      </w:r>
+      <w:r>
+        <w:rPr>
+          <w:rFonts w:ascii="Helvetica" w:hAnsi="Helvetica" w:cs="Helvetica"/>
+          <w:sz w:val="22"/>
+          <w:szCs w:val="22"/>
+        </w:rPr>
+        <w:t>agents have an initial confidence</w:t>
+      </w:r>
+      <w:r>
+        <w:rPr>
+          <w:rFonts w:ascii="Helvetica" w:hAnsi="Helvetica" w:cs="Helvetica"/>
+          <w:sz w:val="22"/>
+          <w:szCs w:val="22"/>
+        </w:rPr>
+        <w:t xml:space="preserve"> </w:t>
+      </w:r>
+      <w:r>
+        <w:rPr>
+          <w:rFonts w:ascii="Helvetica" w:hAnsi="Helvetica" w:cs="Helvetica"/>
+          <w:sz w:val="22"/>
+          <w:szCs w:val="22"/>
+        </w:rPr>
+        <w:t xml:space="preserve">in their </w:t>
+      </w:r>
+      <w:r>
+        <w:rPr>
+          <w:rFonts w:ascii="Helvetica" w:hAnsi="Helvetica" w:cs="Helvetica"/>
+          <w:sz w:val="22"/>
+          <w:szCs w:val="22"/>
+        </w:rPr>
+        <w:t>attitude [towards safe sex]</w:t>
+      </w:r>
+      <w:r>
+        <w:rPr>
+          <w:rFonts w:ascii="Helvetica" w:hAnsi="Helvetica" w:cs="Helvetica"/>
+          <w:sz w:val="22"/>
+          <w:szCs w:val="22"/>
+        </w:rPr>
+        <w:t>,</w:t>
+      </w:r>
+      <w:r>
+        <w:rPr>
+          <w:rFonts w:ascii="Helvetica" w:hAnsi="Helvetica" w:cs="Helvetica"/>
+          <w:sz w:val="22"/>
+          <w:szCs w:val="22"/>
+        </w:rPr>
+        <w:t xml:space="preserve"> which… </w:t>
+      </w:r>
+      <w:proofErr w:type="spellStart"/>
+      <w:r>
+        <w:rPr>
+          <w:rFonts w:ascii="Helvetica" w:hAnsi="Helvetica" w:cs="Helvetica"/>
+          <w:sz w:val="22"/>
+          <w:szCs w:val="22"/>
+        </w:rPr>
+        <w:t>finluces</w:t>
+      </w:r>
+      <w:proofErr w:type="spellEnd"/>
+      <w:r>
+        <w:rPr>
+          <w:rFonts w:ascii="Helvetica" w:hAnsi="Helvetica" w:cs="Helvetica"/>
+          <w:sz w:val="22"/>
+          <w:szCs w:val="22"/>
+        </w:rPr>
+        <w:t xml:space="preserve"> how likely they are to be resistant </w:t>
+      </w:r>
+      <w:proofErr w:type="spellStart"/>
+      <w:proofErr w:type="gramStart"/>
+      <w:r>
+        <w:rPr>
+          <w:rFonts w:ascii="Helvetica" w:hAnsi="Helvetica" w:cs="Helvetica"/>
+          <w:sz w:val="22"/>
+          <w:szCs w:val="22"/>
+        </w:rPr>
+        <w:t>ot</w:t>
+      </w:r>
+      <w:proofErr w:type="spellEnd"/>
+      <w:proofErr w:type="gramEnd"/>
+      <w:r>
+        <w:rPr>
+          <w:rFonts w:ascii="Helvetica" w:hAnsi="Helvetica" w:cs="Helvetica"/>
+          <w:sz w:val="22"/>
+          <w:szCs w:val="22"/>
+        </w:rPr>
+        <w:t xml:space="preserve"> changing it…? …</w:t>
+      </w:r>
+      <w:proofErr w:type="gramStart"/>
+      <w:r>
+        <w:rPr>
+          <w:rFonts w:ascii="Helvetica" w:hAnsi="Helvetica" w:cs="Helvetica"/>
+          <w:sz w:val="22"/>
+          <w:szCs w:val="22"/>
+        </w:rPr>
+        <w:t>which</w:t>
+      </w:r>
+      <w:proofErr w:type="gramEnd"/>
+      <w:r>
+        <w:rPr>
+          <w:rFonts w:ascii="Helvetica" w:hAnsi="Helvetica" w:cs="Helvetica"/>
+          <w:sz w:val="22"/>
+          <w:szCs w:val="22"/>
+        </w:rPr>
+        <w:t xml:space="preserve"> might be influenced by factors such as parental guidance or religious background</w:t>
+      </w:r>
+      <w:r>
+        <w:rPr>
+          <w:rFonts w:ascii="Helvetica" w:hAnsi="Helvetica" w:cs="Helvetica"/>
+          <w:sz w:val="22"/>
+          <w:szCs w:val="22"/>
+        </w:rPr>
+        <w:t xml:space="preserve">, </w:t>
+      </w:r>
+      <w:r>
+        <w:rPr>
+          <w:rFonts w:ascii="Helvetica" w:hAnsi="Helvetica" w:cs="Helvetica"/>
           <w:color w:val="F79646" w:themeColor="accent6"/>
           <w:sz w:val="22"/>
           <w:szCs w:val="22"/>
         </w:rPr>
-        <w:t>that an agent wants to use a condom (depends on gender)</w:t>
-      </w:r>
-    </w:p>
-    <w:p>
-      <w:pPr>
-        <w:widowControl w:val="0"/>
-        <w:autoSpaceDE w:val="0"/>
-        <w:autoSpaceDN w:val="0"/>
-        <w:adjustRightInd w:val="0"/>
-        <w:spacing w:line="360" w:lineRule="auto"/>
-        <w:rPr>
-          <w:rFonts w:ascii="Helvetica" w:hAnsi="Helvetica" w:cs="Helvetica"/>
-          <w:sz w:val="22"/>
-          <w:szCs w:val="22"/>
-        </w:rPr>
-      </w:pPr>
-    </w:p>
-    <w:p>
-      <w:pPr>
-        <w:widowControl w:val="0"/>
-        <w:autoSpaceDE w:val="0"/>
-        <w:autoSpaceDN w:val="0"/>
-        <w:adjustRightInd w:val="0"/>
-        <w:spacing w:line="360" w:lineRule="auto"/>
-        <w:rPr>
-          <w:rFonts w:ascii="Helvetica" w:hAnsi="Helvetica" w:cs="Helvetica"/>
-          <w:sz w:val="22"/>
-          <w:szCs w:val="22"/>
-        </w:rPr>
-      </w:pPr>
-    </w:p>
-    <w:p>
-      <w:pPr>
-        <w:widowControl w:val="0"/>
-        <w:autoSpaceDE w:val="0"/>
-        <w:autoSpaceDN w:val="0"/>
-        <w:adjustRightInd w:val="0"/>
+        <w:t>hence why</w:t>
+      </w:r>
+      <w:r>
+        <w:rPr>
+          <w:rFonts w:ascii="Helvetica" w:hAnsi="Helvetica" w:cs="Helvetica"/>
+          <w:color w:val="F79646" w:themeColor="accent6"/>
+          <w:sz w:val="22"/>
+          <w:szCs w:val="22"/>
+        </w:rPr>
+        <w:t>/so</w:t>
+      </w:r>
+      <w:r>
+        <w:rPr>
+          <w:rFonts w:ascii="Helvetica" w:hAnsi="Helvetica" w:cs="Helvetica"/>
+          <w:sz w:val="22"/>
+          <w:szCs w:val="22"/>
+        </w:rPr>
+        <w:t xml:space="preserve"> the initial average population value is set </w:t>
+      </w:r>
+      <w:r>
+        <w:rPr>
+          <w:rFonts w:ascii="Helvetica" w:hAnsi="Helvetica" w:cs="Helvetica"/>
+          <w:color w:val="F79646" w:themeColor="accent6"/>
+          <w:sz w:val="22"/>
+          <w:szCs w:val="22"/>
+        </w:rPr>
+        <w:t>to/</w:t>
+      </w:r>
+      <w:r>
+        <w:rPr>
+          <w:rFonts w:ascii="Helvetica" w:hAnsi="Helvetica" w:cs="Helvetica"/>
+          <w:color w:val="F79646" w:themeColor="accent6"/>
+          <w:sz w:val="22"/>
+          <w:szCs w:val="22"/>
+        </w:rPr>
+        <w:t>with</w:t>
+      </w:r>
+      <w:r>
+        <w:rPr>
+          <w:rFonts w:ascii="Helvetica" w:hAnsi="Helvetica" w:cs="Helvetica"/>
+          <w:sz w:val="22"/>
+          <w:szCs w:val="22"/>
+        </w:rPr>
+        <w:t xml:space="preserve"> </w:t>
+      </w:r>
+      <w:proofErr w:type="spellStart"/>
+      <w:r>
+        <w:rPr>
+          <w:rFonts w:ascii="Helvetica" w:hAnsi="Helvetica" w:cs="Helvetica"/>
+          <w:b/>
+          <w:color w:val="008000"/>
+          <w:sz w:val="22"/>
+          <w:szCs w:val="22"/>
+        </w:rPr>
+        <w:t>avg</w:t>
+      </w:r>
+      <w:proofErr w:type="spellEnd"/>
+      <w:r>
+        <w:rPr>
+          <w:rFonts w:ascii="Helvetica" w:hAnsi="Helvetica" w:cs="Helvetica"/>
+          <w:b/>
+          <w:color w:val="008000"/>
+          <w:sz w:val="22"/>
+          <w:szCs w:val="22"/>
+        </w:rPr>
+        <w:t>-</w:t>
+      </w:r>
+      <w:proofErr w:type="spellStart"/>
+      <w:r>
+        <w:rPr>
+          <w:rFonts w:ascii="Helvetica" w:hAnsi="Helvetica" w:cs="Helvetica"/>
+          <w:b/>
+          <w:color w:val="008000"/>
+          <w:sz w:val="22"/>
+          <w:szCs w:val="22"/>
+        </w:rPr>
+        <w:t>mesosystem</w:t>
+      </w:r>
+      <w:proofErr w:type="spellEnd"/>
+      <w:r>
+        <w:rPr>
+          <w:rFonts w:ascii="Helvetica" w:hAnsi="Helvetica" w:cs="Helvetica"/>
+          <w:b/>
+          <w:color w:val="008000"/>
+          <w:sz w:val="22"/>
+          <w:szCs w:val="22"/>
+        </w:rPr>
+        <w:t>-condom-encouragement</w:t>
+      </w:r>
+      <w:r>
+        <w:rPr>
+          <w:rFonts w:ascii="Helvetica" w:hAnsi="Helvetica" w:cs="Helvetica"/>
+          <w:sz w:val="22"/>
+          <w:szCs w:val="22"/>
+        </w:rPr>
+        <w:t xml:space="preserve"> [slider </w:t>
+      </w:r>
+      <w:r>
+        <w:rPr>
+          <w:rFonts w:ascii="Helvetica" w:hAnsi="Helvetica" w:cs="Helvetica"/>
+          <w:sz w:val="22"/>
+          <w:szCs w:val="22"/>
+        </w:rPr>
+        <w:t>0-100</w:t>
+      </w:r>
+      <w:r>
+        <w:rPr>
+          <w:rFonts w:ascii="Helvetica" w:hAnsi="Helvetica" w:cs="Helvetica"/>
+          <w:sz w:val="22"/>
+          <w:szCs w:val="22"/>
+        </w:rPr>
+        <w:t xml:space="preserve">].  … </w:t>
+      </w:r>
+      <w:proofErr w:type="gramStart"/>
+      <w:r>
+        <w:rPr>
+          <w:rFonts w:ascii="Helvetica" w:hAnsi="Helvetica" w:cs="Helvetica"/>
+          <w:color w:val="F79646" w:themeColor="accent6"/>
+          <w:sz w:val="22"/>
+          <w:szCs w:val="22"/>
+        </w:rPr>
+        <w:t>however</w:t>
+      </w:r>
+      <w:proofErr w:type="gramEnd"/>
+      <w:r>
+        <w:rPr>
+          <w:rFonts w:ascii="Helvetica" w:hAnsi="Helvetica" w:cs="Helvetica"/>
+          <w:color w:val="F79646" w:themeColor="accent6"/>
+          <w:sz w:val="22"/>
+          <w:szCs w:val="22"/>
+        </w:rPr>
+        <w:t xml:space="preserve">… bring up that certainty is independent of extremity, polarity, or strength of attitude..;. </w:t>
+      </w:r>
+      <w:proofErr w:type="gramStart"/>
+      <w:r>
+        <w:rPr>
+          <w:rFonts w:ascii="Helvetica" w:hAnsi="Helvetica" w:cs="Helvetica"/>
+          <w:color w:val="F79646" w:themeColor="accent6"/>
+          <w:sz w:val="22"/>
+          <w:szCs w:val="22"/>
+        </w:rPr>
+        <w:t>its</w:t>
+      </w:r>
+      <w:proofErr w:type="gramEnd"/>
+      <w:r>
+        <w:rPr>
+          <w:rFonts w:ascii="Helvetica" w:hAnsi="Helvetica" w:cs="Helvetica"/>
+          <w:color w:val="F79646" w:themeColor="accent6"/>
+          <w:sz w:val="22"/>
+          <w:szCs w:val="22"/>
+        </w:rPr>
+        <w:t xml:space="preserve"> more of an emotional attachment to it, and influences resistance to change it.</w:t>
+      </w:r>
+      <w:r>
+        <w:rPr>
+          <w:rFonts w:ascii="Helvetica" w:hAnsi="Helvetica" w:cs="Helvetica"/>
+          <w:sz w:val="22"/>
+          <w:szCs w:val="22"/>
+        </w:rPr>
+        <w:t xml:space="preserve"> </w:t>
+      </w:r>
+      <w:r>
+        <w:rPr>
+          <w:rFonts w:ascii="Helvetica" w:hAnsi="Helvetica" w:cs="Helvetica"/>
+          <w:sz w:val="22"/>
+          <w:szCs w:val="22"/>
+        </w:rPr>
+        <w:t xml:space="preserve"> …. </w:t>
+      </w:r>
+      <w:proofErr w:type="gramStart"/>
+      <w:r>
+        <w:rPr>
+          <w:rFonts w:ascii="Helvetica" w:hAnsi="Helvetica" w:cs="Helvetica"/>
+          <w:sz w:val="22"/>
+          <w:szCs w:val="22"/>
+        </w:rPr>
+        <w:t>how</w:t>
+      </w:r>
+      <w:proofErr w:type="gramEnd"/>
+      <w:r>
+        <w:rPr>
+          <w:rFonts w:ascii="Helvetica" w:hAnsi="Helvetica" w:cs="Helvetica"/>
+          <w:sz w:val="22"/>
+          <w:szCs w:val="22"/>
+        </w:rPr>
+        <w:t xml:space="preserve"> emotionally attached/strongly an agent feels about their opinion/attitude</w:t>
+      </w:r>
+    </w:p>
+    <w:p>
+      <w:pPr>
+        <w:widowControl w:val="0"/>
+        <w:autoSpaceDE w:val="0"/>
+        <w:autoSpaceDN w:val="0"/>
+        <w:adjustRightInd w:val="0"/>
+        <w:spacing w:line="360" w:lineRule="auto"/>
+        <w:rPr>
+          <w:rFonts w:ascii="Helvetica" w:hAnsi="Helvetica" w:cs="Helvetica"/>
+          <w:sz w:val="22"/>
+          <w:szCs w:val="22"/>
+        </w:rPr>
+      </w:pPr>
+      <w:proofErr w:type="gramStart"/>
+      <w:r>
+        <w:rPr>
+          <w:rFonts w:ascii="Helvetica" w:hAnsi="Helvetica" w:cs="Helvetica"/>
+          <w:sz w:val="22"/>
+          <w:szCs w:val="22"/>
+        </w:rPr>
+        <w:t>certainty</w:t>
+      </w:r>
+      <w:proofErr w:type="gramEnd"/>
+      <w:r>
+        <w:rPr>
+          <w:rFonts w:ascii="Helvetica" w:hAnsi="Helvetica" w:cs="Helvetica"/>
+          <w:sz w:val="22"/>
+          <w:szCs w:val="22"/>
+        </w:rPr>
+        <w:t xml:space="preserve"> - likelihood/degree to which attitude changes is inversely proportional to certainty</w:t>
+      </w:r>
+    </w:p>
+    <w:p>
+      <w:pPr>
+        <w:widowControl w:val="0"/>
+        <w:autoSpaceDE w:val="0"/>
+        <w:autoSpaceDN w:val="0"/>
+        <w:adjustRightInd w:val="0"/>
+        <w:spacing w:line="360" w:lineRule="auto"/>
+        <w:rPr>
+          <w:rFonts w:ascii="Helvetica" w:hAnsi="Helvetica" w:cs="Helvetica"/>
+          <w:sz w:val="22"/>
+          <w:szCs w:val="22"/>
+        </w:rPr>
+      </w:pPr>
+      <w:r>
+        <w:rPr>
+          <w:rFonts w:ascii="Helvetica" w:hAnsi="Helvetica" w:cs="Helvetica"/>
+          <w:sz w:val="22"/>
+          <w:szCs w:val="22"/>
+        </w:rPr>
+        <w:t>100 - certainty = likelihood/willingness to change attitude</w:t>
+      </w:r>
+    </w:p>
+    <w:p>
+      <w:pPr>
+        <w:widowControl w:val="0"/>
+        <w:autoSpaceDE w:val="0"/>
+        <w:autoSpaceDN w:val="0"/>
+        <w:adjustRightInd w:val="0"/>
+        <w:spacing w:line="360" w:lineRule="auto"/>
+        <w:rPr>
+          <w:rFonts w:ascii="Helvetica" w:hAnsi="Helvetica" w:cs="Helvetica"/>
+          <w:sz w:val="22"/>
+          <w:szCs w:val="22"/>
+        </w:rPr>
+      </w:pPr>
+    </w:p>
+    <w:p>
+      <w:pPr>
+        <w:widowControl w:val="0"/>
+        <w:autoSpaceDE w:val="0"/>
+        <w:autoSpaceDN w:val="0"/>
+        <w:adjustRightInd w:val="0"/>
+        <w:spacing w:line="360" w:lineRule="auto"/>
+        <w:rPr>
+          <w:rFonts w:ascii="Helvetica" w:hAnsi="Helvetica" w:cs="Helvetica"/>
+          <w:sz w:val="22"/>
+          <w:szCs w:val="22"/>
+        </w:rPr>
+      </w:pPr>
+    </w:p>
+    <w:p>
+      <w:pPr>
         <w:spacing w:line="360" w:lineRule="auto"/>
         <w:rPr>
           <w:rFonts w:ascii="Helvetica" w:hAnsi="Helvetica" w:cs="Helvetica"/>
@@ -2004,7 +2446,7 @@
           <w:szCs w:val="22"/>
           <w:u w:val="single"/>
         </w:rPr>
-        <w:t>Certainty</w:t>
+        <w:t>Justification</w:t>
       </w:r>
       <w:r>
         <w:rPr>
@@ -2030,6 +2472,14 @@
           <w:sz w:val="22"/>
           <w:szCs w:val="22"/>
         </w:rPr>
+        <w:t>agents have an initial….</w:t>
+      </w:r>
+      <w:r>
+        <w:rPr>
+          <w:rFonts w:ascii="Helvetica" w:hAnsi="Helvetica" w:cs="Helvetica"/>
+          <w:sz w:val="22"/>
+          <w:szCs w:val="22"/>
+        </w:rPr>
         <w:t xml:space="preserve"> </w:t>
       </w:r>
       <w:r>
@@ -2038,8 +2488,126 @@
           <w:sz w:val="22"/>
           <w:szCs w:val="22"/>
         </w:rPr>
-        <w:t>agents have an initial confidence</w:t>
-      </w:r>
+        <w:t xml:space="preserve">reasoning why they have their </w:t>
+      </w:r>
+      <w:r>
+        <w:rPr>
+          <w:rFonts w:ascii="Helvetica" w:hAnsi="Helvetica" w:cs="Helvetica"/>
+          <w:sz w:val="22"/>
+          <w:szCs w:val="22"/>
+        </w:rPr>
+        <w:t>attitude</w:t>
+      </w:r>
+      <w:r>
+        <w:rPr>
+          <w:rFonts w:ascii="Helvetica" w:hAnsi="Helvetica" w:cs="Helvetica"/>
+          <w:sz w:val="22"/>
+          <w:szCs w:val="22"/>
+        </w:rPr>
+        <w:t xml:space="preserve">, what </w:t>
+      </w:r>
+      <w:r>
+        <w:rPr>
+          <w:rFonts w:ascii="Helvetica" w:hAnsi="Helvetica" w:cs="Helvetica"/>
+          <w:sz w:val="22"/>
+          <w:szCs w:val="22"/>
+        </w:rPr>
+        <w:t xml:space="preserve">logical explanations </w:t>
+      </w:r>
+      <w:r>
+        <w:rPr>
+          <w:rFonts w:ascii="Helvetica" w:hAnsi="Helvetica" w:cs="Helvetica"/>
+          <w:sz w:val="22"/>
+          <w:szCs w:val="22"/>
+        </w:rPr>
+        <w:t>they have to back up their attitude</w:t>
+      </w:r>
+      <w:r>
+        <w:rPr>
+          <w:rFonts w:ascii="Helvetica" w:hAnsi="Helvetica" w:cs="Helvetica"/>
+          <w:sz w:val="22"/>
+          <w:szCs w:val="22"/>
+        </w:rPr>
+        <w:t xml:space="preserve">. </w:t>
+      </w:r>
+    </w:p>
+    <w:p>
+      <w:pPr>
+        <w:widowControl w:val="0"/>
+        <w:autoSpaceDE w:val="0"/>
+        <w:autoSpaceDN w:val="0"/>
+        <w:adjustRightInd w:val="0"/>
+        <w:spacing w:line="360" w:lineRule="auto"/>
+        <w:rPr>
+          <w:rFonts w:ascii="Helvetica" w:hAnsi="Helvetica" w:cs="Helvetica"/>
+          <w:sz w:val="22"/>
+          <w:szCs w:val="22"/>
+        </w:rPr>
+      </w:pPr>
+      <w:r>
+        <w:rPr>
+          <w:rFonts w:ascii="Helvetica" w:hAnsi="Helvetica" w:cs="Helvetica"/>
+          <w:sz w:val="22"/>
+          <w:szCs w:val="22"/>
+        </w:rPr>
+        <w:t>…</w:t>
+      </w:r>
+      <w:proofErr w:type="gramStart"/>
+      <w:r>
+        <w:rPr>
+          <w:rFonts w:ascii="Helvetica" w:hAnsi="Helvetica" w:cs="Helvetica"/>
+          <w:sz w:val="22"/>
+          <w:szCs w:val="22"/>
+        </w:rPr>
+        <w:t>users</w:t>
+      </w:r>
+      <w:proofErr w:type="gramEnd"/>
+      <w:r>
+        <w:rPr>
+          <w:rFonts w:ascii="Helvetica" w:hAnsi="Helvetica" w:cs="Helvetica"/>
+          <w:sz w:val="22"/>
+          <w:szCs w:val="22"/>
+        </w:rPr>
+        <w:t xml:space="preserve"> can indicate the percentage of agents that receive sexual e</w:t>
+      </w:r>
+      <w:r>
+        <w:rPr>
+          <w:rFonts w:ascii="Helvetica" w:hAnsi="Helvetica" w:cs="Helvetica"/>
+          <w:sz w:val="22"/>
+          <w:szCs w:val="22"/>
+        </w:rPr>
+        <w:t>ducation including condom use,</w:t>
+      </w:r>
+      <w:r>
+        <w:rPr>
+          <w:rFonts w:ascii="Helvetica" w:hAnsi="Helvetica" w:cs="Helvetica"/>
+          <w:sz w:val="22"/>
+          <w:szCs w:val="22"/>
+        </w:rPr>
+        <w:t xml:space="preserve"> (</w:t>
+      </w:r>
+      <w:r>
+        <w:rPr>
+          <w:rFonts w:ascii="Helvetica" w:hAnsi="Helvetica" w:cs="Helvetica"/>
+          <w:b/>
+          <w:color w:val="008000"/>
+          <w:sz w:val="22"/>
+          <w:szCs w:val="22"/>
+        </w:rPr>
+        <w:t>%-receive-condom-sex-</w:t>
+      </w:r>
+      <w:proofErr w:type="spellStart"/>
+      <w:r>
+        <w:rPr>
+          <w:rFonts w:ascii="Helvetica" w:hAnsi="Helvetica" w:cs="Helvetica"/>
+          <w:b/>
+          <w:color w:val="008000"/>
+          <w:sz w:val="22"/>
+          <w:szCs w:val="22"/>
+        </w:rPr>
+        <w:t>ed</w:t>
+      </w:r>
+      <w:proofErr w:type="spellEnd"/>
       <w:r>
         <w:rPr>
           <w:rFonts w:ascii="Helvetica" w:hAnsi="Helvetica" w:cs="Helvetica"/>
@@ -2054,15 +2622,50 @@
           <w:sz w:val="22"/>
           <w:szCs w:val="22"/>
         </w:rPr>
-        <w:t>in their opinion, which might be influenced by factors such as parental guidance or religious background</w:t>
-      </w:r>
-      <w:r>
-        <w:rPr>
-          <w:rFonts w:ascii="Helvetica" w:hAnsi="Helvetica" w:cs="Helvetica"/>
-          <w:sz w:val="22"/>
-          <w:szCs w:val="22"/>
-        </w:rPr>
-        <w:t>… (</w:t>
+        <w:t xml:space="preserve">[slider 0-100]). Agents that receive sex </w:t>
+      </w:r>
+      <w:proofErr w:type="spellStart"/>
+      <w:r>
+        <w:rPr>
+          <w:rFonts w:ascii="Helvetica" w:hAnsi="Helvetica" w:cs="Helvetica"/>
+          <w:sz w:val="22"/>
+          <w:szCs w:val="22"/>
+        </w:rPr>
+        <w:t>ed</w:t>
+      </w:r>
+      <w:proofErr w:type="spellEnd"/>
+      <w:r>
+        <w:rPr>
+          <w:rFonts w:ascii="Helvetica" w:hAnsi="Helvetica" w:cs="Helvetica"/>
+          <w:sz w:val="22"/>
+          <w:szCs w:val="22"/>
+        </w:rPr>
+        <w:t xml:space="preserve"> including information about condoms as protection against STIs will have a higher level </w:t>
+      </w:r>
+      <w:r>
+        <w:rPr>
+          <w:rFonts w:ascii="Helvetica" w:hAnsi="Helvetica" w:cs="Helvetica"/>
+          <w:sz w:val="22"/>
+          <w:szCs w:val="22"/>
+        </w:rPr>
+        <w:t xml:space="preserve">accurate knowledge about safe sex practices and </w:t>
+      </w:r>
+      <w:proofErr w:type="spellStart"/>
+      <w:r>
+        <w:rPr>
+          <w:rFonts w:ascii="Helvetica" w:hAnsi="Helvetica" w:cs="Helvetica"/>
+          <w:sz w:val="22"/>
+          <w:szCs w:val="22"/>
+        </w:rPr>
+        <w:t>benefit</w:t>
+      </w:r>
+      <w:r>
+        <w:rPr>
+          <w:rFonts w:ascii="Helvetica" w:hAnsi="Helvetica" w:cs="Helvetica"/>
+          <w:sz w:val="22"/>
+          <w:szCs w:val="22"/>
+        </w:rPr>
+        <w:t>s</w:t>
       </w:r>
       <w:proofErr w:type="gramStart"/>
       <w:r>
@@ -2071,8 +2674,9 @@
           <w:sz w:val="22"/>
           <w:szCs w:val="22"/>
         </w:rPr>
-        <w:t>like</w:t>
-      </w:r>
+        <w:t>,and</w:t>
+      </w:r>
+      <w:proofErr w:type="spellEnd"/>
       <w:proofErr w:type="gramEnd"/>
       <w:r>
         <w:rPr>
@@ -2080,240 +2684,22 @@
           <w:sz w:val="22"/>
           <w:szCs w:val="22"/>
         </w:rPr>
-        <w:t xml:space="preserve"> an emotional attachment to it.)</w:t>
-      </w:r>
-    </w:p>
-    <w:p>
-      <w:pPr>
-        <w:widowControl w:val="0"/>
-        <w:autoSpaceDE w:val="0"/>
-        <w:autoSpaceDN w:val="0"/>
-        <w:adjustRightInd w:val="0"/>
-        <w:spacing w:line="360" w:lineRule="auto"/>
-        <w:rPr>
-          <w:rFonts w:ascii="Helvetica" w:hAnsi="Helvetica" w:cs="Helvetica"/>
-          <w:sz w:val="22"/>
-          <w:szCs w:val="22"/>
-        </w:rPr>
-      </w:pPr>
-      <w:proofErr w:type="gramStart"/>
-      <w:r>
-        <w:rPr>
-          <w:rFonts w:ascii="Helvetica" w:hAnsi="Helvetica" w:cs="Helvetica"/>
-          <w:sz w:val="22"/>
-          <w:szCs w:val="22"/>
-        </w:rPr>
-        <w:t>users</w:t>
-      </w:r>
-      <w:proofErr w:type="gramEnd"/>
-      <w:r>
-        <w:rPr>
-          <w:rFonts w:ascii="Helvetica" w:hAnsi="Helvetica" w:cs="Helvetica"/>
-          <w:sz w:val="22"/>
-          <w:szCs w:val="22"/>
-        </w:rPr>
-        <w:t xml:space="preserve"> </w:t>
-      </w:r>
-      <w:proofErr w:type="spellStart"/>
-      <w:r>
-        <w:rPr>
-          <w:rFonts w:ascii="Helvetica" w:hAnsi="Helvetica" w:cs="Helvetica"/>
-          <w:sz w:val="22"/>
-          <w:szCs w:val="22"/>
-        </w:rPr>
-        <w:t>can</w:t>
-      </w:r>
-      <w:r>
-        <w:rPr>
-          <w:rFonts w:ascii="Helvetica" w:hAnsi="Helvetica" w:cs="Helvetica"/>
-          <w:sz w:val="22"/>
-          <w:szCs w:val="22"/>
-        </w:rPr>
-        <w:t>dsafds</w:t>
-      </w:r>
-      <w:proofErr w:type="spellEnd"/>
-      <w:r>
-        <w:rPr>
-          <w:rFonts w:ascii="Helvetica" w:hAnsi="Helvetica" w:cs="Helvetica"/>
-          <w:sz w:val="22"/>
-          <w:szCs w:val="22"/>
-        </w:rPr>
-        <w:t xml:space="preserve"> … </w:t>
-      </w:r>
-      <w:proofErr w:type="spellStart"/>
-      <w:r>
-        <w:rPr>
-          <w:rFonts w:ascii="Helvetica" w:hAnsi="Helvetica" w:cs="Helvetica"/>
-          <w:sz w:val="22"/>
-          <w:szCs w:val="22"/>
-        </w:rPr>
-        <w:t>avg</w:t>
-      </w:r>
-      <w:proofErr w:type="spellEnd"/>
-      <w:r>
-        <w:rPr>
-          <w:rFonts w:ascii="Helvetica" w:hAnsi="Helvetica" w:cs="Helvetica"/>
-          <w:sz w:val="22"/>
-          <w:szCs w:val="22"/>
-        </w:rPr>
-        <w:t>-</w:t>
-      </w:r>
-      <w:proofErr w:type="spellStart"/>
-      <w:r>
-        <w:rPr>
-          <w:rFonts w:ascii="Helvetica" w:hAnsi="Helvetica" w:cs="Helvetica"/>
-          <w:sz w:val="22"/>
-          <w:szCs w:val="22"/>
-        </w:rPr>
-        <w:t>mesosystem</w:t>
-      </w:r>
-      <w:proofErr w:type="spellEnd"/>
-      <w:r>
-        <w:rPr>
-          <w:rFonts w:ascii="Helvetica" w:hAnsi="Helvetica" w:cs="Helvetica"/>
-          <w:sz w:val="22"/>
-          <w:szCs w:val="22"/>
-        </w:rPr>
-        <w:t>-condom-encouragement (0-1</w:t>
-      </w:r>
-      <w:bookmarkStart w:id="0" w:name="_GoBack"/>
-      <w:bookmarkEnd w:id="0"/>
-      <w:r>
-        <w:rPr>
-          <w:rFonts w:ascii="Helvetica" w:hAnsi="Helvetica" w:cs="Helvetica"/>
-          <w:sz w:val="22"/>
-          <w:szCs w:val="22"/>
-        </w:rPr>
-        <w:t>00)</w:t>
-      </w:r>
-      <w:r>
-        <w:rPr>
-          <w:rFonts w:ascii="Helvetica" w:hAnsi="Helvetica" w:cs="Helvetica"/>
-          <w:sz w:val="22"/>
-          <w:szCs w:val="22"/>
-        </w:rPr>
-        <w:t xml:space="preserve"> [slider]</w:t>
-      </w:r>
-    </w:p>
-    <w:p>
-      <w:pPr>
-        <w:widowControl w:val="0"/>
-        <w:autoSpaceDE w:val="0"/>
-        <w:autoSpaceDN w:val="0"/>
-        <w:adjustRightInd w:val="0"/>
-        <w:spacing w:line="360" w:lineRule="auto"/>
-        <w:rPr>
-          <w:rFonts w:ascii="Helvetica" w:hAnsi="Helvetica" w:cs="Helvetica"/>
-          <w:sz w:val="22"/>
-          <w:szCs w:val="22"/>
-        </w:rPr>
-      </w:pPr>
-      <w:proofErr w:type="gramStart"/>
-      <w:r>
-        <w:rPr>
-          <w:rFonts w:ascii="Helvetica" w:hAnsi="Helvetica" w:cs="Helvetica"/>
-          <w:sz w:val="22"/>
-          <w:szCs w:val="22"/>
-        </w:rPr>
-        <w:t>agents</w:t>
-      </w:r>
-      <w:proofErr w:type="gramEnd"/>
-      <w:r>
-        <w:rPr>
-          <w:rFonts w:ascii="Helvetica" w:hAnsi="Helvetica" w:cs="Helvetica"/>
-          <w:sz w:val="22"/>
-          <w:szCs w:val="22"/>
-        </w:rPr>
-        <w:t xml:space="preserve"> have an initial confidence in their opinion, which might be influenced by factors such as parental guidance or religious background</w:t>
-      </w:r>
-    </w:p>
-    <w:p>
-      <w:pPr>
-        <w:widowControl w:val="0"/>
-        <w:autoSpaceDE w:val="0"/>
-        <w:autoSpaceDN w:val="0"/>
-        <w:adjustRightInd w:val="0"/>
-        <w:spacing w:line="360" w:lineRule="auto"/>
-        <w:rPr>
-          <w:rFonts w:ascii="Helvetica" w:hAnsi="Helvetica" w:cs="Helvetica"/>
-          <w:sz w:val="22"/>
-          <w:szCs w:val="22"/>
-        </w:rPr>
-      </w:pPr>
-    </w:p>
-    <w:p>
-      <w:pPr>
-        <w:widowControl w:val="0"/>
-        <w:autoSpaceDE w:val="0"/>
-        <w:autoSpaceDN w:val="0"/>
-        <w:adjustRightInd w:val="0"/>
-        <w:spacing w:line="360" w:lineRule="auto"/>
-        <w:rPr>
-          <w:rFonts w:ascii="Helvetica" w:hAnsi="Helvetica" w:cs="Helvetica"/>
-          <w:sz w:val="22"/>
-          <w:szCs w:val="22"/>
-        </w:rPr>
-      </w:pPr>
-    </w:p>
-    <w:p>
-      <w:pPr>
-        <w:widowControl w:val="0"/>
-        <w:autoSpaceDE w:val="0"/>
-        <w:autoSpaceDN w:val="0"/>
-        <w:adjustRightInd w:val="0"/>
-        <w:spacing w:line="360" w:lineRule="auto"/>
-        <w:rPr>
-          <w:rFonts w:ascii="Helvetica" w:hAnsi="Helvetica" w:cs="Helvetica"/>
-          <w:sz w:val="22"/>
-          <w:szCs w:val="22"/>
-        </w:rPr>
-      </w:pPr>
-      <w:r>
-        <w:rPr>
-          <w:rFonts w:ascii="Helvetica" w:hAnsi="Helvetica" w:cs="Helvetica"/>
-          <w:b/>
-          <w:sz w:val="22"/>
-          <w:szCs w:val="22"/>
-          <w:u w:val="single"/>
-        </w:rPr>
-        <w:t>Justification</w:t>
-      </w:r>
-      <w:r>
-        <w:rPr>
-          <w:rFonts w:ascii="Helvetica" w:hAnsi="Helvetica" w:cs="Helvetica"/>
-          <w:b/>
-          <w:sz w:val="22"/>
-          <w:szCs w:val="22"/>
-          <w:u w:val="single"/>
-        </w:rPr>
-        <w:t>:</w:t>
-      </w:r>
-      <w:r>
-        <w:rPr>
-          <w:rFonts w:ascii="Helvetica" w:hAnsi="Helvetica" w:cs="Helvetica"/>
-          <w:sz w:val="22"/>
-          <w:szCs w:val="22"/>
-        </w:rPr>
-        <w:t xml:space="preserve"> users </w:t>
-      </w:r>
-      <w:proofErr w:type="spellStart"/>
-      <w:r>
-        <w:rPr>
-          <w:rFonts w:ascii="Helvetica" w:hAnsi="Helvetica" w:cs="Helvetica"/>
-          <w:sz w:val="22"/>
-          <w:szCs w:val="22"/>
-        </w:rPr>
-        <w:t>can</w:t>
-      </w:r>
-      <w:r>
-        <w:rPr>
-          <w:rFonts w:ascii="Helvetica" w:hAnsi="Helvetica" w:cs="Helvetica"/>
-          <w:sz w:val="22"/>
-          <w:szCs w:val="22"/>
-        </w:rPr>
-        <w:t>dsafds</w:t>
-      </w:r>
-      <w:proofErr w:type="spellEnd"/>
+        <w:t xml:space="preserve"> those who don’t will have a lower level of accurate knowledge/ initial justification…. But both values will be normally distributed over the higher or lower value. </w:t>
+      </w:r>
+    </w:p>
+    <w:p>
+      <w:pPr>
+        <w:widowControl w:val="0"/>
+        <w:autoSpaceDE w:val="0"/>
+        <w:autoSpaceDN w:val="0"/>
+        <w:adjustRightInd w:val="0"/>
+        <w:spacing w:line="360" w:lineRule="auto"/>
+        <w:rPr>
+          <w:rFonts w:ascii="Helvetica" w:hAnsi="Helvetica" w:cs="Helvetica"/>
+          <w:sz w:val="22"/>
+          <w:szCs w:val="22"/>
+        </w:rPr>
+      </w:pPr>
     </w:p>
     <w:p>
       <w:pPr>
@@ -2344,6 +2730,7 @@
           <w:szCs w:val="22"/>
         </w:rPr>
       </w:pPr>
+      <w:bookmarkStart w:id="0" w:name="_GoBack"/>
       <w:proofErr w:type="gramStart"/>
       <w:r>
         <w:rPr>
@@ -2410,20 +2797,6 @@
         <w:spacing w:line="360" w:lineRule="auto"/>
         <w:rPr>
           <w:rFonts w:ascii="Helvetica" w:hAnsi="Helvetica" w:cs="Helvetica"/>
-          <w:sz w:val="22"/>
-          <w:szCs w:val="22"/>
-        </w:rPr>
-      </w:pPr>
-    </w:p>
-    <w:p>
-      <w:pPr>
-        <w:widowControl w:val="0"/>
-        <w:autoSpaceDE w:val="0"/>
-        <w:autoSpaceDN w:val="0"/>
-        <w:adjustRightInd w:val="0"/>
-        <w:spacing w:line="360" w:lineRule="auto"/>
-        <w:rPr>
-          <w:rFonts w:ascii="Helvetica" w:hAnsi="Helvetica" w:cs="Helvetica"/>
           <w:i/>
           <w:color w:val="C0504D" w:themeColor="accent2"/>
           <w:sz w:val="22"/>
@@ -2463,6 +2836,7 @@
       </w:r>
       <w:proofErr w:type="gramEnd"/>
     </w:p>
+    <w:bookmarkEnd w:id="0"/>
     <w:p>
       <w:pPr>
         <w:widowControl w:val="0"/>
@@ -2993,8 +3367,90 @@
           <w:sz w:val="22"/>
           <w:szCs w:val="22"/>
         </w:rPr>
-        <w:t xml:space="preserve">) </w:t>
-      </w:r>
+        <w:t>) ;</w:t>
+      </w:r>
+      <w:proofErr w:type="gramEnd"/>
+      <w:r>
+        <w:rPr>
+          <w:rFonts w:ascii="Helvetica" w:hAnsi="Helvetica" w:cs="Helvetica"/>
+          <w:sz w:val="22"/>
+          <w:szCs w:val="22"/>
+        </w:rPr>
+        <w:t xml:space="preserve">; </w:t>
+      </w:r>
+      <w:r>
+        <w:rPr>
+          <w:rFonts w:ascii="Helvetica" w:hAnsi="Helvetica" w:cs="Helvetica"/>
+          <w:sz w:val="22"/>
+          <w:szCs w:val="22"/>
+        </w:rPr>
+        <w:t>changes on ticks....</w:t>
+      </w:r>
+    </w:p>
+    <w:p>
+      <w:pPr>
+        <w:widowControl w:val="0"/>
+        <w:autoSpaceDE w:val="0"/>
+        <w:autoSpaceDN w:val="0"/>
+        <w:adjustRightInd w:val="0"/>
+        <w:spacing w:line="360" w:lineRule="auto"/>
+        <w:rPr>
+          <w:rFonts w:ascii="Helvetica" w:hAnsi="Helvetica" w:cs="Helvetica"/>
+          <w:sz w:val="22"/>
+          <w:szCs w:val="22"/>
+        </w:rPr>
+      </w:pPr>
+    </w:p>
+    <w:p>
+      <w:pPr>
+        <w:widowControl w:val="0"/>
+        <w:autoSpaceDE w:val="0"/>
+        <w:autoSpaceDN w:val="0"/>
+        <w:adjustRightInd w:val="0"/>
+        <w:spacing w:line="360" w:lineRule="auto"/>
+        <w:rPr>
+          <w:rFonts w:ascii="Helvetica" w:hAnsi="Helvetica" w:cs="Helvetica"/>
+          <w:sz w:val="22"/>
+          <w:szCs w:val="22"/>
+        </w:rPr>
+      </w:pPr>
+      <w:r>
+        <w:rPr>
+          <w:rFonts w:ascii="Helvetica" w:hAnsi="Helvetica" w:cs="Helvetica"/>
+          <w:b/>
+          <w:sz w:val="22"/>
+          <w:szCs w:val="22"/>
+          <w:u w:val="single"/>
+        </w:rPr>
+        <w:t>Certainty:</w:t>
+      </w:r>
+      <w:r>
+        <w:rPr>
+          <w:rFonts w:ascii="Helvetica" w:hAnsi="Helvetica" w:cs="Helvetica"/>
+          <w:sz w:val="22"/>
+          <w:szCs w:val="22"/>
+        </w:rPr>
+        <w:t xml:space="preserve">  </w:t>
+      </w:r>
+      <w:proofErr w:type="spellStart"/>
+      <w:r>
+        <w:rPr>
+          <w:rFonts w:ascii="Helvetica" w:hAnsi="Helvetica" w:cs="Helvetica"/>
+          <w:sz w:val="22"/>
+          <w:szCs w:val="22"/>
+        </w:rPr>
+        <w:t>lk</w:t>
+      </w:r>
+      <w:proofErr w:type="spellEnd"/>
+      <w:r>
+        <w:rPr>
+          <w:rFonts w:ascii="Helvetica" w:hAnsi="Helvetica" w:cs="Helvetica"/>
+          <w:sz w:val="22"/>
+          <w:szCs w:val="22"/>
+        </w:rPr>
+        <w:t>’</w:t>
+      </w:r>
+      <w:proofErr w:type="gramStart"/>
       <w:r>
         <w:rPr>
           <w:rFonts w:ascii="Helvetica" w:hAnsi="Helvetica" w:cs="Helvetica"/>
@@ -3003,6 +3459,15 @@
         </w:rPr>
         <w:t>;</w:t>
       </w:r>
+      <w:proofErr w:type="spellStart"/>
+      <w:r>
+        <w:rPr>
+          <w:rFonts w:ascii="Helvetica" w:hAnsi="Helvetica" w:cs="Helvetica"/>
+          <w:sz w:val="22"/>
+          <w:szCs w:val="22"/>
+        </w:rPr>
+        <w:t>lk</w:t>
+      </w:r>
       <w:proofErr w:type="gramEnd"/>
       <w:r>
         <w:rPr>
@@ -3010,45 +3475,201 @@
           <w:sz w:val="22"/>
           <w:szCs w:val="22"/>
         </w:rPr>
-        <w:t xml:space="preserve">; </w:t>
-      </w:r>
-      <w:r>
-        <w:rPr>
-          <w:rFonts w:ascii="Helvetica" w:hAnsi="Helvetica" w:cs="Helvetica"/>
-          <w:sz w:val="22"/>
-          <w:szCs w:val="22"/>
-        </w:rPr>
-        <w:t>changes on ticks....</w:t>
-      </w:r>
-    </w:p>
-    <w:p>
-      <w:pPr>
-        <w:widowControl w:val="0"/>
-        <w:autoSpaceDE w:val="0"/>
-        <w:autoSpaceDN w:val="0"/>
-        <w:adjustRightInd w:val="0"/>
-        <w:spacing w:line="360" w:lineRule="auto"/>
-        <w:rPr>
-          <w:rFonts w:ascii="Helvetica" w:hAnsi="Helvetica" w:cs="Helvetica"/>
-          <w:sz w:val="22"/>
-          <w:szCs w:val="22"/>
-        </w:rPr>
-      </w:pPr>
-    </w:p>
-    <w:p>
-      <w:pPr>
-        <w:widowControl w:val="0"/>
-        <w:autoSpaceDE w:val="0"/>
-        <w:autoSpaceDN w:val="0"/>
-        <w:adjustRightInd w:val="0"/>
-        <w:spacing w:line="360" w:lineRule="auto"/>
-        <w:rPr>
-          <w:rFonts w:ascii="Helvetica" w:hAnsi="Helvetica" w:cs="Helvetica"/>
-          <w:sz w:val="22"/>
-          <w:szCs w:val="22"/>
-        </w:rPr>
-      </w:pPr>
-      <w:r>
+        <w:t>;l</w:t>
+      </w:r>
+      <w:proofErr w:type="spellEnd"/>
+      <w:r>
+        <w:rPr>
+          <w:rFonts w:ascii="Helvetica" w:hAnsi="Helvetica" w:cs="Helvetica"/>
+          <w:sz w:val="22"/>
+          <w:szCs w:val="22"/>
+        </w:rPr>
+        <w:t>:: Certainty: Could include parental influences, religious background, etc. --&gt;&gt; explain!! **</w:t>
+      </w:r>
+      <w:r>
+        <w:rPr>
+          <w:rFonts w:ascii="Helvetica" w:hAnsi="Helvetica" w:cs="Helvetica"/>
+          <w:sz w:val="22"/>
+          <w:szCs w:val="22"/>
+        </w:rPr>
+        <w:t xml:space="preserve"> </w:t>
+      </w:r>
+      <w:proofErr w:type="gramStart"/>
+      <w:r>
+        <w:rPr>
+          <w:rFonts w:ascii="Helvetica" w:hAnsi="Helvetica" w:cs="Helvetica"/>
+          <w:sz w:val="22"/>
+          <w:szCs w:val="22"/>
+        </w:rPr>
+        <w:t>improve</w:t>
+      </w:r>
+      <w:proofErr w:type="gramEnd"/>
+      <w:r>
+        <w:rPr>
+          <w:rFonts w:ascii="Helvetica" w:hAnsi="Helvetica" w:cs="Helvetica"/>
+          <w:sz w:val="22"/>
+          <w:szCs w:val="22"/>
+        </w:rPr>
+        <w:t xml:space="preserve"> in interface</w:t>
+      </w:r>
+    </w:p>
+    <w:p>
+      <w:pPr>
+        <w:widowControl w:val="0"/>
+        <w:autoSpaceDE w:val="0"/>
+        <w:autoSpaceDN w:val="0"/>
+        <w:adjustRightInd w:val="0"/>
+        <w:spacing w:line="360" w:lineRule="auto"/>
+        <w:rPr>
+          <w:rFonts w:ascii="Helvetica" w:hAnsi="Helvetica" w:cs="Helvetica"/>
+          <w:sz w:val="22"/>
+          <w:szCs w:val="22"/>
+        </w:rPr>
+      </w:pPr>
+      <w:proofErr w:type="gramStart"/>
+      <w:r>
+        <w:rPr>
+          <w:rFonts w:ascii="Helvetica" w:hAnsi="Helvetica" w:cs="Helvetica"/>
+          <w:sz w:val="22"/>
+          <w:szCs w:val="22"/>
+        </w:rPr>
+        <w:t>initially</w:t>
+      </w:r>
+      <w:proofErr w:type="gramEnd"/>
+      <w:r>
+        <w:rPr>
+          <w:rFonts w:ascii="Helvetica" w:hAnsi="Helvetica" w:cs="Helvetica"/>
+          <w:sz w:val="22"/>
+          <w:szCs w:val="22"/>
+        </w:rPr>
+        <w:t xml:space="preserve"> set to </w:t>
+      </w:r>
+      <w:proofErr w:type="spellStart"/>
+      <w:r>
+        <w:rPr>
+          <w:rFonts w:ascii="Helvetica" w:hAnsi="Helvetica" w:cs="Helvetica"/>
+          <w:sz w:val="22"/>
+          <w:szCs w:val="22"/>
+        </w:rPr>
+        <w:t>mesosystem</w:t>
+      </w:r>
+      <w:proofErr w:type="spellEnd"/>
+      <w:r>
+        <w:rPr>
+          <w:rFonts w:ascii="Helvetica" w:hAnsi="Helvetica" w:cs="Helvetica"/>
+          <w:sz w:val="22"/>
+          <w:szCs w:val="22"/>
+        </w:rPr>
+        <w:t>-condom-encouragement</w:t>
+      </w:r>
+      <w:r>
+        <w:rPr>
+          <w:rFonts w:ascii="Helvetica" w:hAnsi="Helvetica" w:cs="Helvetica"/>
+          <w:sz w:val="22"/>
+          <w:szCs w:val="22"/>
+        </w:rPr>
+        <w:t xml:space="preserve">, </w:t>
+      </w:r>
+      <w:r>
+        <w:rPr>
+          <w:rFonts w:ascii="Helvetica" w:hAnsi="Helvetica" w:cs="Helvetica"/>
+          <w:sz w:val="22"/>
+          <w:szCs w:val="22"/>
+        </w:rPr>
+        <w:t>i.e. how much their upbringing encouraged safe sex</w:t>
+      </w:r>
+      <w:r>
+        <w:rPr>
+          <w:rFonts w:ascii="Helvetica" w:hAnsi="Helvetica" w:cs="Helvetica"/>
+          <w:sz w:val="22"/>
+          <w:szCs w:val="22"/>
+        </w:rPr>
+        <w:t xml:space="preserve"> </w:t>
+      </w:r>
+      <w:r>
+        <w:rPr>
+          <w:rFonts w:ascii="Helvetica" w:hAnsi="Helvetica" w:cs="Helvetica"/>
+          <w:sz w:val="22"/>
+          <w:szCs w:val="22"/>
+        </w:rPr>
+        <w:sym w:font="Wingdings" w:char="F0E0"/>
+      </w:r>
+      <w:r>
+        <w:rPr>
+          <w:rFonts w:ascii="Helvetica" w:hAnsi="Helvetica" w:cs="Helvetica"/>
+          <w:sz w:val="22"/>
+          <w:szCs w:val="22"/>
+        </w:rPr>
+        <w:t xml:space="preserve"> </w:t>
+      </w:r>
+      <w:r>
+        <w:rPr>
+          <w:rFonts w:ascii="Helvetica" w:hAnsi="Helvetica" w:cs="Helvetica"/>
+          <w:sz w:val="22"/>
+          <w:szCs w:val="22"/>
+        </w:rPr>
+        <w:t>might consist of parents' beliefs, life experiences, religious attitudes, etc.</w:t>
+      </w:r>
+    </w:p>
+    <w:p>
+      <w:pPr>
+        <w:widowControl w:val="0"/>
+        <w:autoSpaceDE w:val="0"/>
+        <w:autoSpaceDN w:val="0"/>
+        <w:adjustRightInd w:val="0"/>
+        <w:spacing w:line="360" w:lineRule="auto"/>
+        <w:rPr>
+          <w:rFonts w:ascii="Helvetica" w:hAnsi="Helvetica" w:cs="Helvetica"/>
+          <w:sz w:val="22"/>
+          <w:szCs w:val="22"/>
+        </w:rPr>
+      </w:pPr>
+      <w:proofErr w:type="gramStart"/>
+      <w:r>
+        <w:rPr>
+          <w:rFonts w:ascii="Helvetica" w:hAnsi="Helvetica" w:cs="Helvetica"/>
+          <w:sz w:val="22"/>
+          <w:szCs w:val="22"/>
+        </w:rPr>
+        <w:t>certainty</w:t>
+      </w:r>
+      <w:proofErr w:type="gramEnd"/>
+      <w:r>
+        <w:rPr>
+          <w:rFonts w:ascii="Helvetica" w:hAnsi="Helvetica" w:cs="Helvetica"/>
+          <w:sz w:val="22"/>
+          <w:szCs w:val="22"/>
+        </w:rPr>
+        <w:t xml:space="preserve"> is the best determination of behavior, according to research… but actually using attitude </w:t>
+      </w:r>
+      <w:proofErr w:type="spellStart"/>
+      <w:r>
+        <w:rPr>
+          <w:rFonts w:ascii="Helvetica" w:hAnsi="Helvetica" w:cs="Helvetica"/>
+          <w:sz w:val="22"/>
+          <w:szCs w:val="22"/>
+        </w:rPr>
+        <w:t>isntead</w:t>
+      </w:r>
+      <w:proofErr w:type="spellEnd"/>
+    </w:p>
+    <w:p>
+      <w:pPr>
+        <w:widowControl w:val="0"/>
+        <w:autoSpaceDE w:val="0"/>
+        <w:autoSpaceDN w:val="0"/>
+        <w:adjustRightInd w:val="0"/>
+        <w:spacing w:line="360" w:lineRule="auto"/>
+        <w:rPr>
+          <w:rFonts w:ascii="Helvetica" w:hAnsi="Helvetica" w:cs="Helvetica"/>
+          <w:sz w:val="22"/>
+          <w:szCs w:val="22"/>
+        </w:rPr>
+      </w:pPr>
+    </w:p>
+    <w:p>
+      <w:pPr>
+        <w:spacing w:line="360" w:lineRule="auto"/>
         <w:rPr>
           <w:rFonts w:ascii="Helvetica" w:hAnsi="Helvetica" w:cs="Helvetica"/>
           <w:b/>
@@ -3056,7 +3677,16 @@
           <w:szCs w:val="22"/>
           <w:u w:val="single"/>
         </w:rPr>
-        <w:t>Certainty:</w:t>
+      </w:pPr>
+      <w:r>
+        <w:rPr>
+          <w:rFonts w:ascii="Helvetica" w:hAnsi="Helvetica" w:cs="Helvetica"/>
+          <w:b/>
+          <w:sz w:val="22"/>
+          <w:szCs w:val="22"/>
+          <w:u w:val="single"/>
+        </w:rPr>
+        <w:t>Justification:</w:t>
       </w:r>
       <w:r>
         <w:rPr>
@@ -3072,657 +3702,7 @@
           <w:sz w:val="22"/>
           <w:szCs w:val="22"/>
         </w:rPr>
-        <w:t>agents have an initial confidence in their opinion, which might be influenced by factors such as parental guidance or religious background</w:t>
-      </w:r>
-    </w:p>
-    <w:p>
-      <w:pPr>
-        <w:widowControl w:val="0"/>
-        <w:autoSpaceDE w:val="0"/>
-        <w:autoSpaceDN w:val="0"/>
-        <w:adjustRightInd w:val="0"/>
-        <w:spacing w:line="360" w:lineRule="auto"/>
-        <w:rPr>
-          <w:rFonts w:ascii="Helvetica" w:hAnsi="Helvetica" w:cs="Helvetica"/>
-          <w:sz w:val="22"/>
-          <w:szCs w:val="22"/>
-        </w:rPr>
-      </w:pPr>
-      <w:proofErr w:type="gramStart"/>
-      <w:r>
-        <w:rPr>
-          <w:rFonts w:ascii="Helvetica" w:hAnsi="Helvetica" w:cs="Helvetica"/>
-          <w:sz w:val="22"/>
-          <w:szCs w:val="22"/>
-        </w:rPr>
-        <w:t>::</w:t>
-      </w:r>
-      <w:proofErr w:type="gramEnd"/>
-      <w:r>
-        <w:rPr>
-          <w:rFonts w:ascii="Helvetica" w:hAnsi="Helvetica" w:cs="Helvetica"/>
-          <w:sz w:val="22"/>
-          <w:szCs w:val="22"/>
-        </w:rPr>
-        <w:t xml:space="preserve"> Certainty: Could include parental influences, religious background, etc. --&gt;&gt; explain!! **</w:t>
-      </w:r>
-    </w:p>
-    <w:p>
-      <w:pPr>
-        <w:widowControl w:val="0"/>
-        <w:autoSpaceDE w:val="0"/>
-        <w:autoSpaceDN w:val="0"/>
-        <w:adjustRightInd w:val="0"/>
-        <w:spacing w:line="360" w:lineRule="auto"/>
-        <w:rPr>
-          <w:rFonts w:ascii="Helvetica" w:hAnsi="Helvetica" w:cs="Helvetica"/>
-          <w:sz w:val="22"/>
-          <w:szCs w:val="22"/>
-        </w:rPr>
-      </w:pPr>
-    </w:p>
-    <w:p>
-      <w:pPr>
-        <w:widowControl w:val="0"/>
-        <w:autoSpaceDE w:val="0"/>
-        <w:autoSpaceDN w:val="0"/>
-        <w:adjustRightInd w:val="0"/>
-        <w:spacing w:line="360" w:lineRule="auto"/>
-        <w:rPr>
-          <w:rFonts w:ascii="Helvetica" w:hAnsi="Helvetica" w:cs="Helvetica"/>
-          <w:sz w:val="22"/>
-          <w:szCs w:val="22"/>
-        </w:rPr>
-      </w:pPr>
-    </w:p>
-    <w:p>
-      <w:pPr>
-        <w:widowControl w:val="0"/>
-        <w:autoSpaceDE w:val="0"/>
-        <w:autoSpaceDN w:val="0"/>
-        <w:adjustRightInd w:val="0"/>
-        <w:spacing w:line="360" w:lineRule="auto"/>
-        <w:rPr>
-          <w:rFonts w:ascii="Helvetica" w:hAnsi="Helvetica" w:cs="Helvetica"/>
-          <w:sz w:val="22"/>
-          <w:szCs w:val="22"/>
-        </w:rPr>
-      </w:pPr>
-      <w:r>
-        <w:rPr>
-          <w:rFonts w:ascii="Helvetica" w:hAnsi="Helvetica" w:cs="Helvetica"/>
-          <w:sz w:val="22"/>
-          <w:szCs w:val="22"/>
-        </w:rPr>
-        <w:t xml:space="preserve">  </w:t>
-      </w:r>
-      <w:proofErr w:type="gramStart"/>
-      <w:r>
-        <w:rPr>
-          <w:rFonts w:ascii="Helvetica" w:hAnsi="Helvetica" w:cs="Helvetica"/>
-          <w:sz w:val="22"/>
-          <w:szCs w:val="22"/>
-        </w:rPr>
-        <w:t>;;</w:t>
-      </w:r>
-      <w:proofErr w:type="gramEnd"/>
-      <w:r>
-        <w:rPr>
-          <w:rFonts w:ascii="Helvetica" w:hAnsi="Helvetica" w:cs="Helvetica"/>
-          <w:sz w:val="22"/>
-          <w:szCs w:val="22"/>
-        </w:rPr>
-        <w:t xml:space="preserve"> CERTAINTY:</w:t>
-      </w:r>
-    </w:p>
-    <w:p>
-      <w:pPr>
-        <w:widowControl w:val="0"/>
-        <w:autoSpaceDE w:val="0"/>
-        <w:autoSpaceDN w:val="0"/>
-        <w:adjustRightInd w:val="0"/>
-        <w:spacing w:line="360" w:lineRule="auto"/>
-        <w:rPr>
-          <w:rFonts w:ascii="Helvetica" w:hAnsi="Helvetica" w:cs="Helvetica"/>
-          <w:sz w:val="22"/>
-          <w:szCs w:val="22"/>
-        </w:rPr>
-      </w:pPr>
-      <w:r>
-        <w:rPr>
-          <w:rFonts w:ascii="Helvetica" w:hAnsi="Helvetica" w:cs="Helvetica"/>
-          <w:sz w:val="22"/>
-          <w:szCs w:val="22"/>
-        </w:rPr>
-        <w:t xml:space="preserve">  </w:t>
-      </w:r>
-      <w:proofErr w:type="gramStart"/>
-      <w:r>
-        <w:rPr>
-          <w:rFonts w:ascii="Helvetica" w:hAnsi="Helvetica" w:cs="Helvetica"/>
-          <w:sz w:val="22"/>
-          <w:szCs w:val="22"/>
-        </w:rPr>
-        <w:t>;;</w:t>
-      </w:r>
-      <w:proofErr w:type="gramEnd"/>
-      <w:r>
-        <w:rPr>
-          <w:rFonts w:ascii="Helvetica" w:hAnsi="Helvetica" w:cs="Helvetica"/>
-          <w:sz w:val="22"/>
-          <w:szCs w:val="22"/>
-        </w:rPr>
-        <w:t xml:space="preserve"> how emotionally attached/strongly an agent feels about their opinion/attitude</w:t>
-      </w:r>
-    </w:p>
-    <w:p>
-      <w:pPr>
-        <w:widowControl w:val="0"/>
-        <w:autoSpaceDE w:val="0"/>
-        <w:autoSpaceDN w:val="0"/>
-        <w:adjustRightInd w:val="0"/>
-        <w:spacing w:line="360" w:lineRule="auto"/>
-        <w:rPr>
-          <w:rFonts w:ascii="Helvetica" w:hAnsi="Helvetica" w:cs="Helvetica"/>
-          <w:sz w:val="22"/>
-          <w:szCs w:val="22"/>
-        </w:rPr>
-      </w:pPr>
-      <w:proofErr w:type="gramStart"/>
-      <w:r>
-        <w:rPr>
-          <w:rFonts w:ascii="Helvetica" w:hAnsi="Helvetica" w:cs="Helvetica"/>
-          <w:sz w:val="22"/>
-          <w:szCs w:val="22"/>
-        </w:rPr>
-        <w:t>;;</w:t>
-      </w:r>
-      <w:proofErr w:type="gramEnd"/>
-      <w:r>
-        <w:rPr>
-          <w:rFonts w:ascii="Helvetica" w:hAnsi="Helvetica" w:cs="Helvetica"/>
-          <w:sz w:val="22"/>
-          <w:szCs w:val="22"/>
-        </w:rPr>
-        <w:t xml:space="preserve"> certainty - likelihood/degree to which attitude changes is inversely proportional to certainty</w:t>
-      </w:r>
-    </w:p>
-    <w:p>
-      <w:pPr>
-        <w:widowControl w:val="0"/>
-        <w:autoSpaceDE w:val="0"/>
-        <w:autoSpaceDN w:val="0"/>
-        <w:adjustRightInd w:val="0"/>
-        <w:spacing w:line="360" w:lineRule="auto"/>
-        <w:rPr>
-          <w:rFonts w:ascii="Helvetica" w:hAnsi="Helvetica" w:cs="Helvetica"/>
-          <w:sz w:val="22"/>
-          <w:szCs w:val="22"/>
-        </w:rPr>
-      </w:pPr>
-      <w:r>
-        <w:rPr>
-          <w:rFonts w:ascii="Helvetica" w:hAnsi="Helvetica" w:cs="Helvetica"/>
-          <w:sz w:val="22"/>
-          <w:szCs w:val="22"/>
-        </w:rPr>
-        <w:t xml:space="preserve">                      </w:t>
-      </w:r>
-      <w:proofErr w:type="gramStart"/>
-      <w:r>
-        <w:rPr>
-          <w:rFonts w:ascii="Helvetica" w:hAnsi="Helvetica" w:cs="Helvetica"/>
-          <w:sz w:val="22"/>
-          <w:szCs w:val="22"/>
-        </w:rPr>
-        <w:t>;;</w:t>
-      </w:r>
-      <w:proofErr w:type="gramEnd"/>
-      <w:r>
-        <w:rPr>
-          <w:rFonts w:ascii="Helvetica" w:hAnsi="Helvetica" w:cs="Helvetica"/>
-          <w:sz w:val="22"/>
-          <w:szCs w:val="22"/>
-        </w:rPr>
-        <w:t xml:space="preserve"> 100 - certainty = likelihood/willingness to change attitude</w:t>
-      </w:r>
-    </w:p>
-    <w:p>
-      <w:pPr>
-        <w:widowControl w:val="0"/>
-        <w:autoSpaceDE w:val="0"/>
-        <w:autoSpaceDN w:val="0"/>
-        <w:adjustRightInd w:val="0"/>
-        <w:spacing w:line="360" w:lineRule="auto"/>
-        <w:rPr>
-          <w:rFonts w:ascii="Helvetica" w:hAnsi="Helvetica" w:cs="Helvetica"/>
-          <w:sz w:val="22"/>
-          <w:szCs w:val="22"/>
-        </w:rPr>
-      </w:pPr>
-      <w:r>
-        <w:rPr>
-          <w:rFonts w:ascii="Helvetica" w:hAnsi="Helvetica" w:cs="Helvetica"/>
-          <w:sz w:val="22"/>
-          <w:szCs w:val="22"/>
-        </w:rPr>
-        <w:t xml:space="preserve">  </w:t>
-      </w:r>
-      <w:proofErr w:type="gramStart"/>
-      <w:r>
-        <w:rPr>
-          <w:rFonts w:ascii="Helvetica" w:hAnsi="Helvetica" w:cs="Helvetica"/>
-          <w:sz w:val="22"/>
-          <w:szCs w:val="22"/>
-        </w:rPr>
-        <w:t>certainty</w:t>
-      </w:r>
-      <w:proofErr w:type="gramEnd"/>
-      <w:r>
-        <w:rPr>
-          <w:rFonts w:ascii="Helvetica" w:hAnsi="Helvetica" w:cs="Helvetica"/>
-          <w:sz w:val="22"/>
-          <w:szCs w:val="22"/>
-        </w:rPr>
-        <w:t xml:space="preserve"> ;; initially set to </w:t>
-      </w:r>
-      <w:proofErr w:type="spellStart"/>
-      <w:r>
-        <w:rPr>
-          <w:rFonts w:ascii="Helvetica" w:hAnsi="Helvetica" w:cs="Helvetica"/>
-          <w:sz w:val="22"/>
-          <w:szCs w:val="22"/>
-        </w:rPr>
-        <w:t>mesosystem</w:t>
-      </w:r>
-      <w:proofErr w:type="spellEnd"/>
-      <w:r>
-        <w:rPr>
-          <w:rFonts w:ascii="Helvetica" w:hAnsi="Helvetica" w:cs="Helvetica"/>
-          <w:sz w:val="22"/>
-          <w:szCs w:val="22"/>
-        </w:rPr>
-        <w:t>-condom-encouragement</w:t>
-      </w:r>
-    </w:p>
-    <w:p>
-      <w:pPr>
-        <w:widowControl w:val="0"/>
-        <w:autoSpaceDE w:val="0"/>
-        <w:autoSpaceDN w:val="0"/>
-        <w:adjustRightInd w:val="0"/>
-        <w:spacing w:line="360" w:lineRule="auto"/>
-        <w:rPr>
-          <w:rFonts w:ascii="Helvetica" w:hAnsi="Helvetica" w:cs="Helvetica"/>
-          <w:sz w:val="22"/>
-          <w:szCs w:val="22"/>
-        </w:rPr>
-      </w:pPr>
-      <w:r>
-        <w:rPr>
-          <w:rFonts w:ascii="Helvetica" w:hAnsi="Helvetica" w:cs="Helvetica"/>
-          <w:sz w:val="22"/>
-          <w:szCs w:val="22"/>
-        </w:rPr>
-        <w:t xml:space="preserve">                      </w:t>
-      </w:r>
-      <w:proofErr w:type="gramStart"/>
-      <w:r>
-        <w:rPr>
-          <w:rFonts w:ascii="Helvetica" w:hAnsi="Helvetica" w:cs="Helvetica"/>
-          <w:sz w:val="22"/>
-          <w:szCs w:val="22"/>
-        </w:rPr>
-        <w:t>;;</w:t>
-      </w:r>
-      <w:proofErr w:type="gramEnd"/>
-      <w:r>
-        <w:rPr>
-          <w:rFonts w:ascii="Helvetica" w:hAnsi="Helvetica" w:cs="Helvetica"/>
-          <w:sz w:val="22"/>
-          <w:szCs w:val="22"/>
-        </w:rPr>
-        <w:t xml:space="preserve"> i.e. how much their upbringing encouraged safe sex</w:t>
-      </w:r>
-    </w:p>
-    <w:p>
-      <w:pPr>
-        <w:widowControl w:val="0"/>
-        <w:autoSpaceDE w:val="0"/>
-        <w:autoSpaceDN w:val="0"/>
-        <w:adjustRightInd w:val="0"/>
-        <w:spacing w:line="360" w:lineRule="auto"/>
-        <w:rPr>
-          <w:rFonts w:ascii="Helvetica" w:hAnsi="Helvetica" w:cs="Helvetica"/>
-          <w:sz w:val="22"/>
-          <w:szCs w:val="22"/>
-        </w:rPr>
-      </w:pPr>
-      <w:r>
-        <w:rPr>
-          <w:rFonts w:ascii="Helvetica" w:hAnsi="Helvetica" w:cs="Helvetica"/>
-          <w:sz w:val="22"/>
-          <w:szCs w:val="22"/>
-        </w:rPr>
-        <w:t xml:space="preserve">                      </w:t>
-      </w:r>
-      <w:proofErr w:type="gramStart"/>
-      <w:r>
-        <w:rPr>
-          <w:rFonts w:ascii="Helvetica" w:hAnsi="Helvetica" w:cs="Helvetica"/>
-          <w:sz w:val="22"/>
-          <w:szCs w:val="22"/>
-        </w:rPr>
-        <w:t>;;</w:t>
-      </w:r>
-      <w:proofErr w:type="gramEnd"/>
-      <w:r>
-        <w:rPr>
-          <w:rFonts w:ascii="Helvetica" w:hAnsi="Helvetica" w:cs="Helvetica"/>
-          <w:sz w:val="22"/>
-          <w:szCs w:val="22"/>
-        </w:rPr>
-        <w:t xml:space="preserve"> might consist of parents' beliefs, life experiences, religious attitudes, etc.</w:t>
-      </w:r>
-    </w:p>
-    <w:p>
-      <w:pPr>
-        <w:widowControl w:val="0"/>
-        <w:autoSpaceDE w:val="0"/>
-        <w:autoSpaceDN w:val="0"/>
-        <w:adjustRightInd w:val="0"/>
-        <w:spacing w:line="360" w:lineRule="auto"/>
-        <w:rPr>
-          <w:rFonts w:ascii="Helvetica" w:hAnsi="Helvetica" w:cs="Helvetica"/>
-          <w:sz w:val="22"/>
-          <w:szCs w:val="22"/>
-        </w:rPr>
-      </w:pPr>
-    </w:p>
-    <w:p>
-      <w:pPr>
-        <w:spacing w:line="360" w:lineRule="auto"/>
-        <w:rPr>
-          <w:rFonts w:ascii="Helvetica" w:hAnsi="Helvetica" w:cs="Helvetica"/>
-          <w:b/>
-          <w:sz w:val="22"/>
-          <w:szCs w:val="22"/>
-          <w:u w:val="single"/>
-        </w:rPr>
-      </w:pPr>
-      <w:r>
-        <w:rPr>
-          <w:rFonts w:ascii="Helvetica" w:hAnsi="Helvetica" w:cs="Helvetica"/>
-          <w:b/>
-          <w:sz w:val="22"/>
-          <w:szCs w:val="22"/>
-          <w:u w:val="single"/>
-        </w:rPr>
-        <w:t>Justification:</w:t>
-      </w:r>
-    </w:p>
-    <w:p>
-      <w:pPr>
-        <w:spacing w:line="360" w:lineRule="auto"/>
-        <w:rPr>
-          <w:rFonts w:ascii="Helvetica" w:hAnsi="Helvetica" w:cs="Helvetica"/>
-          <w:sz w:val="22"/>
-          <w:szCs w:val="22"/>
-        </w:rPr>
-      </w:pPr>
-      <w:proofErr w:type="gramStart"/>
-      <w:r>
-        <w:rPr>
-          <w:rFonts w:ascii="Helvetica" w:hAnsi="Helvetica" w:cs="Helvetica"/>
-          <w:sz w:val="22"/>
-          <w:szCs w:val="22"/>
-        </w:rPr>
-        <w:t>users</w:t>
-      </w:r>
-      <w:proofErr w:type="gramEnd"/>
-      <w:r>
-        <w:rPr>
-          <w:rFonts w:ascii="Helvetica" w:hAnsi="Helvetica" w:cs="Helvetica"/>
-          <w:sz w:val="22"/>
-          <w:szCs w:val="22"/>
-        </w:rPr>
-        <w:t xml:space="preserve"> can indicate the percentage of agents that receive sexual education including condom use. (The current value in America is about 48%)</w:t>
-      </w:r>
-    </w:p>
-    <w:p>
-      <w:pPr>
-        <w:spacing w:line="360" w:lineRule="auto"/>
-        <w:rPr>
-          <w:rFonts w:ascii="Helvetica" w:hAnsi="Helvetica" w:cs="Helvetica"/>
-          <w:sz w:val="22"/>
-          <w:szCs w:val="22"/>
-        </w:rPr>
-      </w:pPr>
-      <w:r>
-        <w:rPr>
-          <w:rFonts w:ascii="Helvetica" w:hAnsi="Helvetica" w:cs="Helvetica"/>
-          <w:sz w:val="22"/>
-          <w:szCs w:val="22"/>
-        </w:rPr>
-        <w:t>%-</w:t>
-      </w:r>
-      <w:proofErr w:type="gramStart"/>
-      <w:r>
-        <w:rPr>
-          <w:rFonts w:ascii="Helvetica" w:hAnsi="Helvetica" w:cs="Helvetica"/>
-          <w:sz w:val="22"/>
-          <w:szCs w:val="22"/>
-        </w:rPr>
-        <w:t>receive</w:t>
-      </w:r>
-      <w:proofErr w:type="gramEnd"/>
-      <w:r>
-        <w:rPr>
-          <w:rFonts w:ascii="Helvetica" w:hAnsi="Helvetica" w:cs="Helvetica"/>
-          <w:sz w:val="22"/>
-          <w:szCs w:val="22"/>
-        </w:rPr>
-        <w:t>-condom-sex-</w:t>
-      </w:r>
-      <w:proofErr w:type="spellStart"/>
-      <w:r>
-        <w:rPr>
-          <w:rFonts w:ascii="Helvetica" w:hAnsi="Helvetica" w:cs="Helvetica"/>
-          <w:sz w:val="22"/>
-          <w:szCs w:val="22"/>
-        </w:rPr>
-        <w:t>ed</w:t>
-      </w:r>
-      <w:proofErr w:type="spellEnd"/>
-      <w:r>
-        <w:rPr>
-          <w:rFonts w:ascii="Helvetica" w:hAnsi="Helvetica" w:cs="Helvetica"/>
-          <w:sz w:val="22"/>
-          <w:szCs w:val="22"/>
-        </w:rPr>
-        <w:t xml:space="preserve"> slider </w:t>
-      </w:r>
-      <w:r>
-        <w:rPr>
-          <w:rFonts w:ascii="Helvetica" w:hAnsi="Helvetica" w:cs="Helvetica"/>
-          <w:sz w:val="22"/>
-          <w:szCs w:val="22"/>
-        </w:rPr>
-        <w:t>(0-100)</w:t>
-      </w:r>
-      <w:r>
-        <w:rPr>
-          <w:rFonts w:ascii="Helvetica" w:hAnsi="Helvetica" w:cs="Helvetica"/>
-          <w:sz w:val="22"/>
-          <w:szCs w:val="22"/>
-        </w:rPr>
-        <w:t xml:space="preserve"> [slider]</w:t>
-      </w:r>
-    </w:p>
-    <w:p>
-      <w:pPr>
-        <w:widowControl w:val="0"/>
-        <w:autoSpaceDE w:val="0"/>
-        <w:autoSpaceDN w:val="0"/>
-        <w:adjustRightInd w:val="0"/>
-        <w:spacing w:line="360" w:lineRule="auto"/>
-        <w:rPr>
-          <w:rFonts w:ascii="Helvetica" w:hAnsi="Helvetica" w:cs="Helvetica"/>
-          <w:sz w:val="22"/>
-          <w:szCs w:val="22"/>
-        </w:rPr>
-      </w:pPr>
-      <w:proofErr w:type="gramStart"/>
-      <w:r>
-        <w:rPr>
-          <w:rFonts w:ascii="Helvetica" w:hAnsi="Helvetica" w:cs="Helvetica"/>
-          <w:sz w:val="22"/>
-          <w:szCs w:val="22"/>
-        </w:rPr>
-        <w:t>::</w:t>
-      </w:r>
-      <w:proofErr w:type="gramEnd"/>
-      <w:r>
-        <w:rPr>
-          <w:rFonts w:ascii="Helvetica" w:hAnsi="Helvetica" w:cs="Helvetica"/>
-          <w:sz w:val="22"/>
-          <w:szCs w:val="22"/>
-        </w:rPr>
-        <w:t xml:space="preserve"> Justification: accurate knowledge about safe sex practices and benefits</w:t>
-      </w:r>
-    </w:p>
-    <w:p>
-      <w:pPr>
-        <w:widowControl w:val="0"/>
-        <w:autoSpaceDE w:val="0"/>
-        <w:autoSpaceDN w:val="0"/>
-        <w:adjustRightInd w:val="0"/>
-        <w:spacing w:line="360" w:lineRule="auto"/>
-        <w:rPr>
-          <w:rFonts w:ascii="Helvetica" w:hAnsi="Helvetica" w:cs="Helvetica"/>
-          <w:sz w:val="22"/>
-          <w:szCs w:val="22"/>
-        </w:rPr>
-      </w:pPr>
-    </w:p>
-    <w:p>
-      <w:pPr>
-        <w:widowControl w:val="0"/>
-        <w:autoSpaceDE w:val="0"/>
-        <w:autoSpaceDN w:val="0"/>
-        <w:adjustRightInd w:val="0"/>
-        <w:spacing w:line="360" w:lineRule="auto"/>
-        <w:rPr>
-          <w:rFonts w:ascii="Helvetica" w:hAnsi="Helvetica" w:cs="Helvetica"/>
-          <w:sz w:val="22"/>
-          <w:szCs w:val="22"/>
-        </w:rPr>
-      </w:pPr>
-      <w:r>
-        <w:rPr>
-          <w:rFonts w:ascii="Helvetica" w:hAnsi="Helvetica" w:cs="Helvetica"/>
-          <w:sz w:val="22"/>
-          <w:szCs w:val="22"/>
-        </w:rPr>
-        <w:t xml:space="preserve">  </w:t>
-      </w:r>
-      <w:proofErr w:type="gramStart"/>
-      <w:r>
-        <w:rPr>
-          <w:rFonts w:ascii="Helvetica" w:hAnsi="Helvetica" w:cs="Helvetica"/>
-          <w:sz w:val="22"/>
-          <w:szCs w:val="22"/>
-        </w:rPr>
-        <w:t>;;</w:t>
-      </w:r>
-      <w:proofErr w:type="gramEnd"/>
-      <w:r>
-        <w:rPr>
-          <w:rFonts w:ascii="Helvetica" w:hAnsi="Helvetica" w:cs="Helvetica"/>
-          <w:sz w:val="22"/>
-          <w:szCs w:val="22"/>
-        </w:rPr>
-        <w:t xml:space="preserve"> JUSTIFICATION:</w:t>
-      </w:r>
-    </w:p>
-    <w:p>
-      <w:pPr>
-        <w:widowControl w:val="0"/>
-        <w:autoSpaceDE w:val="0"/>
-        <w:autoSpaceDN w:val="0"/>
-        <w:adjustRightInd w:val="0"/>
-        <w:spacing w:line="360" w:lineRule="auto"/>
-        <w:rPr>
-          <w:rFonts w:ascii="Helvetica" w:hAnsi="Helvetica" w:cs="Helvetica"/>
-          <w:sz w:val="22"/>
-          <w:szCs w:val="22"/>
-        </w:rPr>
-      </w:pPr>
-      <w:r>
-        <w:rPr>
-          <w:rFonts w:ascii="Helvetica" w:hAnsi="Helvetica" w:cs="Helvetica"/>
-          <w:sz w:val="22"/>
-          <w:szCs w:val="22"/>
-        </w:rPr>
-        <w:t xml:space="preserve">  </w:t>
-      </w:r>
-      <w:proofErr w:type="gramStart"/>
-      <w:r>
-        <w:rPr>
-          <w:rFonts w:ascii="Helvetica" w:hAnsi="Helvetica" w:cs="Helvetica"/>
-          <w:sz w:val="22"/>
-          <w:szCs w:val="22"/>
-        </w:rPr>
-        <w:t>;;</w:t>
-      </w:r>
-      <w:proofErr w:type="gramEnd"/>
-      <w:r>
-        <w:rPr>
-          <w:rFonts w:ascii="Helvetica" w:hAnsi="Helvetica" w:cs="Helvetica"/>
-          <w:sz w:val="22"/>
-          <w:szCs w:val="22"/>
-        </w:rPr>
-        <w:t xml:space="preserve"> the logic or reasoning why they have their opinion, what they have to back up their opinion/attitude</w:t>
-      </w:r>
-    </w:p>
-    <w:p>
-      <w:pPr>
-        <w:widowControl w:val="0"/>
-        <w:autoSpaceDE w:val="0"/>
-        <w:autoSpaceDN w:val="0"/>
-        <w:adjustRightInd w:val="0"/>
-        <w:spacing w:line="360" w:lineRule="auto"/>
-        <w:rPr>
-          <w:rFonts w:ascii="Helvetica" w:hAnsi="Helvetica" w:cs="Helvetica"/>
-          <w:sz w:val="22"/>
-          <w:szCs w:val="22"/>
-        </w:rPr>
-      </w:pPr>
-      <w:r>
-        <w:rPr>
-          <w:rFonts w:ascii="Helvetica" w:hAnsi="Helvetica" w:cs="Helvetica"/>
-          <w:sz w:val="22"/>
-          <w:szCs w:val="22"/>
-        </w:rPr>
-        <w:t xml:space="preserve">  </w:t>
-      </w:r>
-      <w:proofErr w:type="gramStart"/>
-      <w:r>
-        <w:rPr>
-          <w:rFonts w:ascii="Helvetica" w:hAnsi="Helvetica" w:cs="Helvetica"/>
-          <w:sz w:val="22"/>
-          <w:szCs w:val="22"/>
-        </w:rPr>
-        <w:t>justification</w:t>
-      </w:r>
-      <w:proofErr w:type="gramEnd"/>
-      <w:r>
-        <w:rPr>
-          <w:rFonts w:ascii="Helvetica" w:hAnsi="Helvetica" w:cs="Helvetica"/>
-          <w:sz w:val="22"/>
-          <w:szCs w:val="22"/>
-        </w:rPr>
-        <w:t xml:space="preserve"> ;; initially set to the level of accurate education this agent has about safe sex and condom usage</w:t>
+        <w:t>initially set to the level of accurate education this agent has about safe sex and condom usage</w:t>
       </w:r>
     </w:p>
     <w:p>
@@ -9103,6 +9083,66 @@
     </w:p>
     <w:p>
       <w:pPr>
+        <w:spacing w:line="360" w:lineRule="auto"/>
+        <w:rPr>
+          <w:rFonts w:ascii="Helvetica" w:hAnsi="Helvetica" w:cs="Helvetica"/>
+          <w:sz w:val="22"/>
+          <w:szCs w:val="22"/>
+        </w:rPr>
+      </w:pPr>
+      <w:r>
+        <w:rPr>
+          <w:rFonts w:ascii="Helvetica" w:hAnsi="Helvetica" w:cs="Helvetica"/>
+          <w:sz w:val="22"/>
+          <w:szCs w:val="22"/>
+        </w:rPr>
+        <w:t>(For reference, t</w:t>
+      </w:r>
+      <w:r>
+        <w:rPr>
+          <w:rFonts w:ascii="Helvetica" w:hAnsi="Helvetica" w:cs="Helvetica"/>
+          <w:sz w:val="22"/>
+          <w:szCs w:val="22"/>
+        </w:rPr>
+        <w:t>he current value in America is about 48%</w:t>
+      </w:r>
+      <w:proofErr w:type="gramStart"/>
+      <w:r>
+        <w:rPr>
+          <w:rFonts w:ascii="Helvetica" w:hAnsi="Helvetica" w:cs="Helvetica"/>
+          <w:sz w:val="22"/>
+          <w:szCs w:val="22"/>
+        </w:rPr>
+        <w:t>)</w:t>
+      </w:r>
+      <w:r>
+        <w:rPr>
+          <w:rFonts w:ascii="Helvetica" w:hAnsi="Helvetica" w:cs="Helvetica"/>
+          <w:sz w:val="22"/>
+          <w:szCs w:val="22"/>
+        </w:rPr>
+        <w:t xml:space="preserve">  </w:t>
+      </w:r>
+      <w:proofErr w:type="gramEnd"/>
+      <w:r>
+        <w:rPr>
+          <w:rFonts w:ascii="Helvetica" w:hAnsi="Helvetica" w:cs="Helvetica"/>
+          <w:sz w:val="22"/>
+          <w:szCs w:val="22"/>
+        </w:rPr>
+        <w:sym w:font="Wingdings" w:char="F0E0"/>
+      </w:r>
+      <w:r>
+        <w:rPr>
+          <w:rFonts w:ascii="Helvetica" w:hAnsi="Helvetica" w:cs="Helvetica"/>
+          <w:sz w:val="22"/>
+          <w:szCs w:val="22"/>
+        </w:rPr>
+        <w:t xml:space="preserve"> justification, use for trials *****</w:t>
+      </w:r>
+    </w:p>
+    <w:p>
+      <w:pPr>
         <w:widowControl w:val="0"/>
         <w:autoSpaceDE w:val="0"/>
         <w:autoSpaceDN w:val="0"/>
@@ -19467,7 +19507,7 @@
 </file>
 
 <file path=customXml/itemProps1.xml><?xml version="1.0" encoding="utf-8"?>
-<ds:datastoreItem xmlns:ds="http://schemas.openxmlformats.org/officeDocument/2006/customXml" ds:itemID="{E2B0DF12-211C-D04C-B15B-9E4083EE82C8}">
+<ds:datastoreItem xmlns:ds="http://schemas.openxmlformats.org/officeDocument/2006/customXml" ds:itemID="{C6C46864-80AA-D54C-BBFE-DB0F7BEEC8AD}">
   <ds:schemaRefs>
     <ds:schemaRef ds:uri="http://schemas.openxmlformats.org/officeDocument/2006/bibliography"/>
   </ds:schemaRefs>

</xml_diff>

<commit_message>
before send to dad
</commit_message>
<xml_diff>
--- a/letsfinishthisyo/bartos-netlogo-final-new-v1.docx
+++ b/letsfinishthisyo/bartos-netlogo-final-new-v1.docx
@@ -2124,7 +2124,127 @@
           <w:sz w:val="22"/>
           <w:szCs w:val="22"/>
         </w:rPr>
-        <w:t xml:space="preserve"> changing it…? …</w:t>
+        <w:t xml:space="preserve"> changing it…? </w:t>
+      </w:r>
+    </w:p>
+    <w:p>
+      <w:pPr>
+        <w:widowControl w:val="0"/>
+        <w:autoSpaceDE w:val="0"/>
+        <w:autoSpaceDN w:val="0"/>
+        <w:adjustRightInd w:val="0"/>
+        <w:spacing w:line="360" w:lineRule="auto"/>
+        <w:rPr>
+          <w:rFonts w:ascii="Helvetica" w:hAnsi="Helvetica" w:cs="Helvetica"/>
+          <w:sz w:val="22"/>
+          <w:szCs w:val="22"/>
+        </w:rPr>
+      </w:pPr>
+      <w:proofErr w:type="gramStart"/>
+      <w:r>
+        <w:rPr>
+          <w:rFonts w:ascii="Helvetica" w:hAnsi="Helvetica" w:cs="Helvetica"/>
+          <w:sz w:val="22"/>
+          <w:szCs w:val="22"/>
+        </w:rPr>
+        <w:t>initially</w:t>
+      </w:r>
+      <w:proofErr w:type="gramEnd"/>
+      <w:r>
+        <w:rPr>
+          <w:rFonts w:ascii="Helvetica" w:hAnsi="Helvetica" w:cs="Helvetica"/>
+          <w:sz w:val="22"/>
+          <w:szCs w:val="22"/>
+        </w:rPr>
+        <w:t xml:space="preserve"> set to </w:t>
+      </w:r>
+      <w:proofErr w:type="spellStart"/>
+      <w:r>
+        <w:rPr>
+          <w:rFonts w:ascii="Helvetica" w:hAnsi="Helvetica" w:cs="Helvetica"/>
+          <w:sz w:val="22"/>
+          <w:szCs w:val="22"/>
+        </w:rPr>
+        <w:t>mesosystem</w:t>
+      </w:r>
+      <w:proofErr w:type="spellEnd"/>
+      <w:r>
+        <w:rPr>
+          <w:rFonts w:ascii="Helvetica" w:hAnsi="Helvetica" w:cs="Helvetica"/>
+          <w:sz w:val="22"/>
+          <w:szCs w:val="22"/>
+        </w:rPr>
+        <w:t>-condom-encouragement</w:t>
+      </w:r>
+      <w:r>
+        <w:rPr>
+          <w:rFonts w:ascii="Helvetica" w:hAnsi="Helvetica" w:cs="Helvetica"/>
+          <w:sz w:val="22"/>
+          <w:szCs w:val="22"/>
+        </w:rPr>
+        <w:t xml:space="preserve">, </w:t>
+      </w:r>
+      <w:r>
+        <w:rPr>
+          <w:rFonts w:ascii="Helvetica" w:hAnsi="Helvetica" w:cs="Helvetica"/>
+          <w:sz w:val="22"/>
+          <w:szCs w:val="22"/>
+        </w:rPr>
+        <w:t>i.e. how much their upbringing encouraged safe sex</w:t>
+      </w:r>
+      <w:r>
+        <w:rPr>
+          <w:rFonts w:ascii="Helvetica" w:hAnsi="Helvetica" w:cs="Helvetica"/>
+          <w:sz w:val="22"/>
+          <w:szCs w:val="22"/>
+        </w:rPr>
+        <w:t xml:space="preserve"> </w:t>
+      </w:r>
+      <w:r>
+        <w:rPr>
+          <w:rFonts w:ascii="Helvetica" w:hAnsi="Helvetica" w:cs="Helvetica"/>
+          <w:sz w:val="22"/>
+          <w:szCs w:val="22"/>
+        </w:rPr>
+        <w:sym w:font="Wingdings" w:char="F0E0"/>
+      </w:r>
+      <w:r>
+        <w:rPr>
+          <w:rFonts w:ascii="Helvetica" w:hAnsi="Helvetica" w:cs="Helvetica"/>
+          <w:sz w:val="22"/>
+          <w:szCs w:val="22"/>
+        </w:rPr>
+        <w:t xml:space="preserve"> </w:t>
+      </w:r>
+      <w:r>
+        <w:rPr>
+          <w:rFonts w:ascii="Helvetica" w:hAnsi="Helvetica" w:cs="Helvetica"/>
+          <w:sz w:val="22"/>
+          <w:szCs w:val="22"/>
+        </w:rPr>
+        <w:t>might consist of parents' beliefs, life experiences, religious attitudes, etc.</w:t>
+      </w:r>
+    </w:p>
+    <w:p>
+      <w:pPr>
+        <w:widowControl w:val="0"/>
+        <w:autoSpaceDE w:val="0"/>
+        <w:autoSpaceDN w:val="0"/>
+        <w:adjustRightInd w:val="0"/>
+        <w:spacing w:line="360" w:lineRule="auto"/>
+        <w:rPr>
+          <w:rFonts w:ascii="Helvetica" w:hAnsi="Helvetica" w:cs="Helvetica"/>
+          <w:sz w:val="22"/>
+          <w:szCs w:val="22"/>
+        </w:rPr>
+      </w:pPr>
+      <w:r>
+        <w:rPr>
+          <w:rFonts w:ascii="Helvetica" w:hAnsi="Helvetica" w:cs="Helvetica"/>
+          <w:sz w:val="22"/>
+          <w:szCs w:val="22"/>
+        </w:rPr>
+        <w:t>…</w:t>
       </w:r>
       <w:proofErr w:type="gramStart"/>
       <w:r>
@@ -2714,6 +2834,486 @@
           <w:szCs w:val="22"/>
         </w:rPr>
       </w:pPr>
+      <w:r>
+        <w:rPr>
+          <w:rFonts w:ascii="Helvetica" w:hAnsi="Helvetica" w:cs="Helvetica"/>
+          <w:sz w:val="22"/>
+          <w:szCs w:val="22"/>
+        </w:rPr>
+        <w:t xml:space="preserve">The agents </w:t>
+      </w:r>
+      <w:r>
+        <w:rPr>
+          <w:rFonts w:ascii="Helvetica" w:hAnsi="Helvetica" w:cs="Helvetica"/>
+          <w:sz w:val="22"/>
+          <w:szCs w:val="22"/>
+        </w:rPr>
+        <w:t xml:space="preserve">of the model </w:t>
+      </w:r>
+      <w:proofErr w:type="gramStart"/>
+      <w:r>
+        <w:rPr>
+          <w:rFonts w:ascii="Helvetica" w:hAnsi="Helvetica" w:cs="Helvetica"/>
+          <w:sz w:val="22"/>
+          <w:szCs w:val="22"/>
+        </w:rPr>
+        <w:t xml:space="preserve">have </w:t>
+      </w:r>
+      <w:r>
+        <w:rPr>
+          <w:rFonts w:ascii="Helvetica" w:hAnsi="Helvetica" w:cs="Helvetica"/>
+          <w:sz w:val="22"/>
+          <w:szCs w:val="22"/>
+        </w:rPr>
+        <w:t xml:space="preserve"> these</w:t>
+      </w:r>
+      <w:proofErr w:type="gramEnd"/>
+      <w:r>
+        <w:rPr>
+          <w:rFonts w:ascii="Helvetica" w:hAnsi="Helvetica" w:cs="Helvetica"/>
+          <w:sz w:val="22"/>
+          <w:szCs w:val="22"/>
+        </w:rPr>
+        <w:t xml:space="preserve"> </w:t>
+      </w:r>
+      <w:r>
+        <w:rPr>
+          <w:rFonts w:ascii="Helvetica" w:hAnsi="Helvetica" w:cs="Helvetica"/>
+          <w:sz w:val="22"/>
+          <w:szCs w:val="22"/>
+        </w:rPr>
+        <w:t>facets</w:t>
+      </w:r>
+      <w:r>
+        <w:rPr>
+          <w:rFonts w:ascii="Helvetica" w:hAnsi="Helvetica" w:cs="Helvetica"/>
+          <w:sz w:val="22"/>
+          <w:szCs w:val="22"/>
+        </w:rPr>
+        <w:t>???</w:t>
+      </w:r>
+      <w:r>
+        <w:rPr>
+          <w:rFonts w:ascii="Helvetica" w:hAnsi="Helvetica" w:cs="Helvetica"/>
+          <w:sz w:val="22"/>
+          <w:szCs w:val="22"/>
+        </w:rPr>
+        <w:t xml:space="preserve"> </w:t>
+      </w:r>
+      <w:proofErr w:type="gramStart"/>
+      <w:r>
+        <w:rPr>
+          <w:rFonts w:ascii="Helvetica" w:hAnsi="Helvetica" w:cs="Helvetica"/>
+          <w:sz w:val="22"/>
+          <w:szCs w:val="22"/>
+        </w:rPr>
+        <w:t>of</w:t>
+      </w:r>
+      <w:proofErr w:type="gramEnd"/>
+      <w:r>
+        <w:rPr>
+          <w:rFonts w:ascii="Helvetica" w:hAnsi="Helvetica" w:cs="Helvetica"/>
+          <w:sz w:val="22"/>
+          <w:szCs w:val="22"/>
+        </w:rPr>
+        <w:t xml:space="preserve"> </w:t>
+      </w:r>
+      <w:r>
+        <w:rPr>
+          <w:rFonts w:ascii="Helvetica" w:hAnsi="Helvetica" w:cs="Helvetica"/>
+          <w:b/>
+          <w:sz w:val="22"/>
+          <w:szCs w:val="22"/>
+        </w:rPr>
+        <w:t>attitude</w:t>
+      </w:r>
+      <w:r>
+        <w:rPr>
+          <w:rFonts w:ascii="Helvetica" w:hAnsi="Helvetica" w:cs="Helvetica"/>
+          <w:sz w:val="22"/>
+          <w:szCs w:val="22"/>
+        </w:rPr>
+        <w:t xml:space="preserve">, </w:t>
+      </w:r>
+      <w:r>
+        <w:rPr>
+          <w:rFonts w:ascii="Helvetica" w:hAnsi="Helvetica" w:cs="Helvetica"/>
+          <w:b/>
+          <w:sz w:val="22"/>
+          <w:szCs w:val="22"/>
+        </w:rPr>
+        <w:t>certainty</w:t>
+      </w:r>
+      <w:r>
+        <w:rPr>
+          <w:rFonts w:ascii="Helvetica" w:hAnsi="Helvetica" w:cs="Helvetica"/>
+          <w:sz w:val="22"/>
+          <w:szCs w:val="22"/>
+        </w:rPr>
+        <w:t xml:space="preserve">, and </w:t>
+      </w:r>
+      <w:r>
+        <w:rPr>
+          <w:rFonts w:ascii="Helvetica" w:hAnsi="Helvetica" w:cs="Helvetica"/>
+          <w:b/>
+          <w:sz w:val="22"/>
+          <w:szCs w:val="22"/>
+        </w:rPr>
+        <w:t>justification</w:t>
+      </w:r>
+      <w:r>
+        <w:rPr>
+          <w:rFonts w:ascii="Helvetica" w:hAnsi="Helvetica" w:cs="Helvetica"/>
+          <w:sz w:val="22"/>
+          <w:szCs w:val="22"/>
+        </w:rPr>
+        <w:t xml:space="preserve">, which influence their </w:t>
+      </w:r>
+      <w:r>
+        <w:rPr>
+          <w:rFonts w:ascii="Helvetica" w:hAnsi="Helvetica" w:cs="Helvetica"/>
+          <w:b/>
+          <w:sz w:val="22"/>
+          <w:szCs w:val="22"/>
+        </w:rPr>
+        <w:t>likelihood</w:t>
+      </w:r>
+      <w:r>
+        <w:rPr>
+          <w:rFonts w:ascii="Helvetica" w:hAnsi="Helvetica" w:cs="Helvetica"/>
+          <w:sz w:val="22"/>
+          <w:szCs w:val="22"/>
+        </w:rPr>
+        <w:t xml:space="preserve"> of engaging in safe sex behaviors/practices/using protection.</w:t>
+      </w:r>
+      <w:r>
+        <w:rPr>
+          <w:rFonts w:ascii="Helvetica" w:hAnsi="Helvetica" w:cs="Helvetica"/>
+          <w:sz w:val="22"/>
+          <w:szCs w:val="22"/>
+        </w:rPr>
+        <w:t xml:space="preserve"> </w:t>
+      </w:r>
+      <w:proofErr w:type="gramStart"/>
+      <w:r>
+        <w:rPr>
+          <w:rFonts w:ascii="Helvetica" w:hAnsi="Helvetica" w:cs="Helvetica"/>
+          <w:sz w:val="22"/>
+          <w:szCs w:val="22"/>
+        </w:rPr>
+        <w:t>the</w:t>
+      </w:r>
+      <w:proofErr w:type="gramEnd"/>
+      <w:r>
+        <w:rPr>
+          <w:rFonts w:ascii="Helvetica" w:hAnsi="Helvetica" w:cs="Helvetica"/>
+          <w:sz w:val="22"/>
+          <w:szCs w:val="22"/>
+        </w:rPr>
+        <w:t xml:space="preserve"> values of each of the 3 ???? </w:t>
+      </w:r>
+      <w:proofErr w:type="gramStart"/>
+      <w:r>
+        <w:rPr>
+          <w:rFonts w:ascii="Helvetica" w:hAnsi="Helvetica" w:cs="Helvetica"/>
+          <w:sz w:val="22"/>
+          <w:szCs w:val="22"/>
+        </w:rPr>
+        <w:t>are</w:t>
+      </w:r>
+      <w:proofErr w:type="gramEnd"/>
+      <w:r>
+        <w:rPr>
+          <w:rFonts w:ascii="Helvetica" w:hAnsi="Helvetica" w:cs="Helvetica"/>
+          <w:sz w:val="22"/>
+          <w:szCs w:val="22"/>
+        </w:rPr>
+        <w:t xml:space="preserve"> normally distributed… something…</w:t>
+      </w:r>
+      <w:r>
+        <w:rPr>
+          <w:rFonts w:ascii="Helvetica" w:hAnsi="Helvetica" w:cs="Helvetica"/>
+          <w:sz w:val="22"/>
+          <w:szCs w:val="22"/>
+        </w:rPr>
+        <w:t xml:space="preserve">These </w:t>
+      </w:r>
+      <w:r>
+        <w:rPr>
+          <w:rFonts w:ascii="Helvetica" w:hAnsi="Helvetica" w:cs="Helvetica"/>
+          <w:sz w:val="22"/>
+          <w:szCs w:val="22"/>
+        </w:rPr>
+        <w:t>are/3 components</w:t>
+      </w:r>
+      <w:r>
+        <w:rPr>
+          <w:rFonts w:ascii="Helvetica" w:hAnsi="Helvetica" w:cs="Helvetica"/>
+          <w:sz w:val="22"/>
+          <w:szCs w:val="22"/>
+        </w:rPr>
+        <w:t xml:space="preserve"> average values set for the overall model, and will be discussed in further detail below when</w:t>
+      </w:r>
+      <w:r>
+        <w:rPr>
+          <w:rFonts w:ascii="Helvetica" w:hAnsi="Helvetica" w:cs="Helvetica"/>
+          <w:sz w:val="22"/>
+          <w:szCs w:val="22"/>
+        </w:rPr>
+        <w:t xml:space="preserve"> talking about agent parameters, behavior, and rationalization.</w:t>
+      </w:r>
+    </w:p>
+    <w:p>
+      <w:pPr>
+        <w:widowControl w:val="0"/>
+        <w:autoSpaceDE w:val="0"/>
+        <w:autoSpaceDN w:val="0"/>
+        <w:adjustRightInd w:val="0"/>
+        <w:spacing w:line="360" w:lineRule="auto"/>
+        <w:rPr>
+          <w:rFonts w:ascii="Helvetica" w:hAnsi="Helvetica" w:cs="Helvetica"/>
+          <w:sz w:val="22"/>
+          <w:szCs w:val="22"/>
+        </w:rPr>
+      </w:pPr>
+    </w:p>
+    <w:p>
+      <w:pPr>
+        <w:widowControl w:val="0"/>
+        <w:autoSpaceDE w:val="0"/>
+        <w:autoSpaceDN w:val="0"/>
+        <w:adjustRightInd w:val="0"/>
+        <w:spacing w:line="360" w:lineRule="auto"/>
+        <w:rPr>
+          <w:rFonts w:ascii="Helvetica" w:hAnsi="Helvetica" w:cs="Helvetica"/>
+          <w:sz w:val="22"/>
+          <w:szCs w:val="22"/>
+        </w:rPr>
+      </w:pPr>
+      <w:r>
+        <w:rPr>
+          <w:rFonts w:ascii="Helvetica" w:hAnsi="Helvetica" w:cs="Helvetica"/>
+          <w:sz w:val="22"/>
+          <w:szCs w:val="22"/>
+        </w:rPr>
+        <w:t xml:space="preserve">Enabling the </w:t>
+      </w:r>
+      <w:r>
+        <w:rPr>
+          <w:rFonts w:ascii="Helvetica" w:hAnsi="Helvetica" w:cs="Helvetica"/>
+          <w:b/>
+          <w:color w:val="008000"/>
+          <w:sz w:val="22"/>
+          <w:szCs w:val="22"/>
+        </w:rPr>
+        <w:t>show-labels?</w:t>
+      </w:r>
+      <w:r>
+        <w:rPr>
+          <w:rFonts w:ascii="Helvetica" w:hAnsi="Helvetica" w:cs="Helvetica"/>
+          <w:sz w:val="22"/>
+          <w:szCs w:val="22"/>
+        </w:rPr>
+        <w:t xml:space="preserve"> </w:t>
+      </w:r>
+      <w:proofErr w:type="gramStart"/>
+      <w:r>
+        <w:rPr>
+          <w:rFonts w:ascii="Helvetica" w:hAnsi="Helvetica" w:cs="Helvetica"/>
+          <w:sz w:val="22"/>
+          <w:szCs w:val="22"/>
+        </w:rPr>
+        <w:t>switch</w:t>
+      </w:r>
+      <w:proofErr w:type="gramEnd"/>
+      <w:r>
+        <w:rPr>
+          <w:rFonts w:ascii="Helvetica" w:hAnsi="Helvetica" w:cs="Helvetica"/>
+          <w:sz w:val="22"/>
+          <w:szCs w:val="22"/>
+        </w:rPr>
+        <w:t xml:space="preserve"> will display the exact likelihood of each agent to engage in safe sex behaviors, but this information is also demonstrated through the color of each agent.</w:t>
+      </w:r>
+    </w:p>
+    <w:p>
+      <w:pPr>
+        <w:widowControl w:val="0"/>
+        <w:autoSpaceDE w:val="0"/>
+        <w:autoSpaceDN w:val="0"/>
+        <w:adjustRightInd w:val="0"/>
+        <w:spacing w:line="360" w:lineRule="auto"/>
+        <w:rPr>
+          <w:rFonts w:ascii="Helvetica" w:hAnsi="Helvetica" w:cs="Helvetica"/>
+          <w:sz w:val="22"/>
+          <w:szCs w:val="22"/>
+        </w:rPr>
+      </w:pPr>
+    </w:p>
+    <w:p>
+      <w:pPr>
+        <w:widowControl w:val="0"/>
+        <w:autoSpaceDE w:val="0"/>
+        <w:autoSpaceDN w:val="0"/>
+        <w:adjustRightInd w:val="0"/>
+        <w:spacing w:line="360" w:lineRule="auto"/>
+        <w:rPr>
+          <w:rFonts w:ascii="Helvetica" w:hAnsi="Helvetica" w:cs="Helvetica"/>
+          <w:sz w:val="22"/>
+          <w:szCs w:val="22"/>
+        </w:rPr>
+      </w:pPr>
+      <w:r>
+        <w:rPr>
+          <w:rFonts w:ascii="Helvetica" w:hAnsi="Helvetica" w:cs="Helvetica"/>
+          <w:sz w:val="22"/>
+          <w:szCs w:val="22"/>
+        </w:rPr>
+        <w:t>User can press</w:t>
+      </w:r>
+      <w:r>
+        <w:rPr>
+          <w:rFonts w:ascii="Helvetica" w:hAnsi="Helvetica" w:cs="Helvetica"/>
+          <w:sz w:val="22"/>
+          <w:szCs w:val="22"/>
+        </w:rPr>
+        <w:t xml:space="preserve"> </w:t>
+      </w:r>
+      <w:r>
+        <w:rPr>
+          <w:rFonts w:ascii="Helvetica" w:hAnsi="Helvetica" w:cs="Helvetica"/>
+          <w:b/>
+          <w:color w:val="8064A2" w:themeColor="accent4"/>
+          <w:sz w:val="22"/>
+          <w:szCs w:val="22"/>
+        </w:rPr>
+        <w:t>go-once</w:t>
+      </w:r>
+      <w:r>
+        <w:rPr>
+          <w:rFonts w:ascii="Helvetica" w:hAnsi="Helvetica" w:cs="Helvetica"/>
+          <w:sz w:val="22"/>
+          <w:szCs w:val="22"/>
+        </w:rPr>
+        <w:t xml:space="preserve"> to see changes per step (often very useful if examining a person that was just infected) o</w:t>
+      </w:r>
+      <w:r>
+        <w:rPr>
+          <w:rFonts w:ascii="Helvetica" w:hAnsi="Helvetica" w:cs="Helvetica"/>
+          <w:sz w:val="22"/>
+          <w:szCs w:val="22"/>
+        </w:rPr>
+        <w:t>r</w:t>
+      </w:r>
+      <w:r>
+        <w:rPr>
+          <w:rFonts w:ascii="Helvetica" w:hAnsi="Helvetica" w:cs="Helvetica"/>
+          <w:sz w:val="22"/>
+          <w:szCs w:val="22"/>
+        </w:rPr>
+        <w:t xml:space="preserve"> press</w:t>
+      </w:r>
+      <w:r>
+        <w:rPr>
+          <w:rFonts w:ascii="Helvetica" w:hAnsi="Helvetica" w:cs="Helvetica"/>
+          <w:sz w:val="22"/>
+          <w:szCs w:val="22"/>
+        </w:rPr>
+        <w:t xml:space="preserve"> </w:t>
+      </w:r>
+      <w:r>
+        <w:rPr>
+          <w:rFonts w:ascii="Helvetica" w:hAnsi="Helvetica" w:cs="Helvetica"/>
+          <w:b/>
+          <w:color w:val="8064A2" w:themeColor="accent4"/>
+          <w:sz w:val="22"/>
+          <w:szCs w:val="22"/>
+        </w:rPr>
+        <w:t>go</w:t>
+      </w:r>
+      <w:r>
+        <w:rPr>
+          <w:rFonts w:ascii="Helvetica" w:hAnsi="Helvetica" w:cs="Helvetica"/>
+          <w:sz w:val="22"/>
+          <w:szCs w:val="22"/>
+        </w:rPr>
+        <w:t xml:space="preserve"> to view a continuous progression of the model simulation. </w:t>
+      </w:r>
+    </w:p>
+    <w:p>
+      <w:pPr>
+        <w:widowControl w:val="0"/>
+        <w:autoSpaceDE w:val="0"/>
+        <w:autoSpaceDN w:val="0"/>
+        <w:adjustRightInd w:val="0"/>
+        <w:spacing w:line="360" w:lineRule="auto"/>
+        <w:rPr>
+          <w:rFonts w:ascii="Helvetica" w:hAnsi="Helvetica" w:cs="Helvetica"/>
+          <w:sz w:val="22"/>
+          <w:szCs w:val="22"/>
+        </w:rPr>
+      </w:pPr>
+    </w:p>
+    <w:p>
+      <w:pPr>
+        <w:widowControl w:val="0"/>
+        <w:autoSpaceDE w:val="0"/>
+        <w:autoSpaceDN w:val="0"/>
+        <w:adjustRightInd w:val="0"/>
+        <w:spacing w:line="360" w:lineRule="auto"/>
+        <w:rPr>
+          <w:rFonts w:ascii="Helvetica" w:hAnsi="Helvetica" w:cs="Helvetica"/>
+          <w:sz w:val="22"/>
+          <w:szCs w:val="22"/>
+        </w:rPr>
+      </w:pPr>
+    </w:p>
+    <w:p>
+      <w:pPr>
+        <w:spacing w:line="360" w:lineRule="auto"/>
+        <w:rPr>
+          <w:rFonts w:ascii="Helvetica" w:hAnsi="Helvetica"/>
+          <w:sz w:val="22"/>
+          <w:szCs w:val="22"/>
+        </w:rPr>
+      </w:pPr>
+    </w:p>
+    <w:p>
+      <w:pPr>
+        <w:spacing w:line="360" w:lineRule="auto"/>
+        <w:rPr>
+          <w:rFonts w:ascii="Helvetica" w:hAnsi="Helvetica"/>
+          <w:sz w:val="22"/>
+          <w:szCs w:val="22"/>
+        </w:rPr>
+      </w:pPr>
+    </w:p>
+    <w:p>
+      <w:pPr>
+        <w:widowControl w:val="0"/>
+        <w:autoSpaceDE w:val="0"/>
+        <w:autoSpaceDN w:val="0"/>
+        <w:adjustRightInd w:val="0"/>
+        <w:spacing w:line="360" w:lineRule="auto"/>
+        <w:rPr>
+          <w:rFonts w:ascii="Helvetica" w:hAnsi="Helvetica" w:cs="Helvetica"/>
+          <w:sz w:val="22"/>
+          <w:szCs w:val="22"/>
+        </w:rPr>
+      </w:pPr>
+    </w:p>
+    <w:p>
+      <w:pPr>
+        <w:widowControl w:val="0"/>
+        <w:autoSpaceDE w:val="0"/>
+        <w:autoSpaceDN w:val="0"/>
+        <w:adjustRightInd w:val="0"/>
+        <w:spacing w:line="360" w:lineRule="auto"/>
+        <w:rPr>
+          <w:rFonts w:ascii="Helvetica" w:hAnsi="Helvetica" w:cs="Helvetica"/>
+          <w:sz w:val="22"/>
+          <w:szCs w:val="22"/>
+        </w:rPr>
+      </w:pPr>
     </w:p>
     <w:p>
       <w:pPr>
@@ -2730,7 +3330,6 @@
           <w:szCs w:val="22"/>
         </w:rPr>
       </w:pPr>
-      <w:bookmarkStart w:id="0" w:name="_GoBack"/>
       <w:proofErr w:type="gramStart"/>
       <w:r>
         <w:rPr>
@@ -2822,48 +3421,283 @@
           <w:sz w:val="22"/>
           <w:szCs w:val="22"/>
         </w:rPr>
-        <w:t>when…</w:t>
-      </w:r>
-      <w:r>
+        <w:t>when…???</w:t>
+      </w:r>
+      <w:proofErr w:type="gramEnd"/>
+    </w:p>
+    <w:p>
+      <w:pPr>
+        <w:spacing w:line="360" w:lineRule="auto"/>
+        <w:rPr>
+          <w:rFonts w:ascii="Helvetica" w:hAnsi="Helvetica"/>
+          <w:sz w:val="22"/>
+          <w:szCs w:val="22"/>
+        </w:rPr>
+      </w:pPr>
+    </w:p>
+    <w:p>
+      <w:pPr>
+        <w:spacing w:line="360" w:lineRule="auto"/>
+        <w:rPr>
+          <w:rFonts w:ascii="Helvetica" w:hAnsi="Helvetica"/>
+          <w:sz w:val="22"/>
+          <w:szCs w:val="22"/>
+        </w:rPr>
+      </w:pPr>
+    </w:p>
+    <w:p>
+      <w:pPr>
+        <w:widowControl w:val="0"/>
+        <w:autoSpaceDE w:val="0"/>
+        <w:autoSpaceDN w:val="0"/>
+        <w:adjustRightInd w:val="0"/>
+        <w:spacing w:line="360" w:lineRule="auto"/>
         <w:rPr>
           <w:rFonts w:ascii="Helvetica" w:hAnsi="Helvetica" w:cs="Helvetica"/>
           <w:i/>
-          <w:color w:val="C0504D" w:themeColor="accent2"/>
-          <w:sz w:val="22"/>
-          <w:szCs w:val="22"/>
-        </w:rPr>
-        <w:t>???</w:t>
+          <w:sz w:val="22"/>
+          <w:szCs w:val="22"/>
+        </w:rPr>
+      </w:pPr>
+    </w:p>
+    <w:p>
+      <w:pPr>
+        <w:widowControl w:val="0"/>
+        <w:autoSpaceDE w:val="0"/>
+        <w:autoSpaceDN w:val="0"/>
+        <w:adjustRightInd w:val="0"/>
+        <w:spacing w:line="360" w:lineRule="auto"/>
+        <w:rPr>
+          <w:rFonts w:ascii="Helvetica" w:hAnsi="Helvetica" w:cs="Helvetica"/>
+          <w:b/>
+          <w:color w:val="4BACC6" w:themeColor="accent5"/>
+          <w:sz w:val="22"/>
+          <w:szCs w:val="22"/>
+        </w:rPr>
+      </w:pPr>
+      <w:r>
+        <w:rPr>
+          <w:rFonts w:ascii="Helvetica" w:hAnsi="Helvetica" w:cs="Helvetica"/>
+          <w:b/>
+          <w:color w:val="4BACC6" w:themeColor="accent5"/>
+          <w:sz w:val="22"/>
+          <w:szCs w:val="22"/>
+        </w:rPr>
+        <w:t xml:space="preserve">Agent Parameters: </w:t>
+      </w:r>
+    </w:p>
+    <w:p>
+      <w:pPr>
+        <w:widowControl w:val="0"/>
+        <w:autoSpaceDE w:val="0"/>
+        <w:autoSpaceDN w:val="0"/>
+        <w:adjustRightInd w:val="0"/>
+        <w:spacing w:line="360" w:lineRule="auto"/>
+        <w:rPr>
+          <w:rFonts w:ascii="Helvetica" w:hAnsi="Helvetica" w:cs="Helvetica"/>
+          <w:sz w:val="22"/>
+          <w:szCs w:val="22"/>
+        </w:rPr>
+      </w:pPr>
+      <w:r>
+        <w:rPr>
+          <w:rFonts w:ascii="Helvetica" w:hAnsi="Helvetica" w:cs="Helvetica"/>
+          <w:sz w:val="22"/>
+          <w:szCs w:val="22"/>
+        </w:rPr>
+        <w:t>Creating custom attitudes for each agent, rather than blanket assumptions about actions… sliders and normal distribution</w:t>
+      </w:r>
+    </w:p>
+    <w:p>
+      <w:pPr>
+        <w:widowControl w:val="0"/>
+        <w:autoSpaceDE w:val="0"/>
+        <w:autoSpaceDN w:val="0"/>
+        <w:adjustRightInd w:val="0"/>
+        <w:spacing w:line="360" w:lineRule="auto"/>
+        <w:rPr>
+          <w:rFonts w:ascii="Helvetica" w:hAnsi="Helvetica" w:cs="Helvetica"/>
+          <w:b/>
+          <w:i/>
+          <w:sz w:val="22"/>
+          <w:szCs w:val="22"/>
+        </w:rPr>
+      </w:pPr>
+      <w:r>
+        <w:rPr>
+          <w:rFonts w:ascii="Helvetica" w:hAnsi="Helvetica" w:cs="Helvetica"/>
+          <w:b/>
+          <w:i/>
+          <w:sz w:val="22"/>
+          <w:szCs w:val="22"/>
+        </w:rPr>
+        <w:t>Initialize individual agents by setting gender and unique member variables</w:t>
+      </w:r>
+      <w:r>
+        <w:rPr>
+          <w:rFonts w:ascii="Helvetica" w:hAnsi="Helvetica" w:cs="Helvetica"/>
+          <w:b/>
+          <w:i/>
+          <w:sz w:val="22"/>
+          <w:szCs w:val="22"/>
+        </w:rPr>
+        <w:t>…. Using the global averages</w:t>
+      </w:r>
+      <w:r>
+        <w:rPr>
+          <w:rFonts w:ascii="Helvetica" w:hAnsi="Helvetica" w:cs="Helvetica"/>
+          <w:b/>
+          <w:i/>
+          <w:sz w:val="22"/>
+          <w:szCs w:val="22"/>
+        </w:rPr>
+        <w:t xml:space="preserve"> discussed above, as well as some invisible ones. </w:t>
+      </w:r>
+    </w:p>
+    <w:p>
+      <w:pPr>
+        <w:widowControl w:val="0"/>
+        <w:autoSpaceDE w:val="0"/>
+        <w:autoSpaceDN w:val="0"/>
+        <w:adjustRightInd w:val="0"/>
+        <w:spacing w:line="360" w:lineRule="auto"/>
+        <w:rPr>
+          <w:rFonts w:ascii="Helvetica" w:hAnsi="Helvetica" w:cs="Helvetica"/>
+          <w:b/>
+          <w:i/>
+          <w:sz w:val="22"/>
+          <w:szCs w:val="22"/>
+        </w:rPr>
+      </w:pPr>
+    </w:p>
+    <w:p>
+      <w:pPr>
+        <w:widowControl w:val="0"/>
+        <w:autoSpaceDE w:val="0"/>
+        <w:autoSpaceDN w:val="0"/>
+        <w:adjustRightInd w:val="0"/>
+        <w:spacing w:line="360" w:lineRule="auto"/>
+        <w:rPr>
+          <w:rFonts w:ascii="Helvetica" w:hAnsi="Helvetica" w:cs="Helvetica"/>
+          <w:b/>
+          <w:sz w:val="22"/>
+          <w:szCs w:val="22"/>
+          <w:u w:val="single"/>
+        </w:rPr>
+      </w:pPr>
+      <w:r>
+        <w:rPr>
+          <w:rFonts w:ascii="Helvetica" w:hAnsi="Helvetica" w:cs="Helvetica"/>
+          <w:b/>
+          <w:sz w:val="22"/>
+          <w:szCs w:val="22"/>
+        </w:rPr>
+        <w:t>Attitude:</w:t>
+      </w:r>
+      <w:r>
+        <w:rPr>
+          <w:rFonts w:ascii="Helvetica" w:hAnsi="Helvetica" w:cs="Helvetica"/>
+          <w:b/>
+          <w:sz w:val="22"/>
+          <w:szCs w:val="22"/>
+        </w:rPr>
+        <w:t xml:space="preserve">  </w:t>
+      </w:r>
+      <w:r>
+        <w:rPr>
+          <w:rFonts w:ascii="Helvetica" w:hAnsi="Helvetica" w:cs="Helvetica"/>
+          <w:sz w:val="22"/>
+          <w:szCs w:val="22"/>
+        </w:rPr>
+        <w:t xml:space="preserve">_(This attitude evolves </w:t>
+      </w:r>
+      <w:r>
+        <w:rPr>
+          <w:rFonts w:ascii="Helvetica" w:hAnsi="Helvetica" w:cs="Helvetica"/>
+          <w:sz w:val="22"/>
+          <w:szCs w:val="22"/>
+        </w:rPr>
+        <w:t>during the course of the model.</w:t>
+      </w:r>
+      <w:proofErr w:type="gramStart"/>
+      <w:r>
+        <w:rPr>
+          <w:rFonts w:ascii="Helvetica" w:hAnsi="Helvetica" w:cs="Helvetica"/>
+          <w:sz w:val="22"/>
+          <w:szCs w:val="22"/>
+        </w:rPr>
+        <w:t>) ;</w:t>
       </w:r>
       <w:proofErr w:type="gramEnd"/>
-    </w:p>
-    <w:bookmarkEnd w:id="0"/>
-    <w:p>
-      <w:pPr>
-        <w:widowControl w:val="0"/>
-        <w:autoSpaceDE w:val="0"/>
-        <w:autoSpaceDN w:val="0"/>
-        <w:adjustRightInd w:val="0"/>
-        <w:spacing w:line="360" w:lineRule="auto"/>
-        <w:rPr>
-          <w:rFonts w:ascii="Helvetica" w:hAnsi="Helvetica" w:cs="Helvetica"/>
-          <w:sz w:val="22"/>
-          <w:szCs w:val="22"/>
-        </w:rPr>
-      </w:pPr>
-    </w:p>
-    <w:p>
-      <w:pPr>
-        <w:widowControl w:val="0"/>
-        <w:autoSpaceDE w:val="0"/>
-        <w:autoSpaceDN w:val="0"/>
-        <w:adjustRightInd w:val="0"/>
-        <w:spacing w:line="360" w:lineRule="auto"/>
-        <w:rPr>
-          <w:rFonts w:ascii="Helvetica" w:hAnsi="Helvetica" w:cs="Helvetica"/>
-          <w:sz w:val="22"/>
-          <w:szCs w:val="22"/>
-        </w:rPr>
-      </w:pPr>
+      <w:r>
+        <w:rPr>
+          <w:rFonts w:ascii="Helvetica" w:hAnsi="Helvetica" w:cs="Helvetica"/>
+          <w:sz w:val="22"/>
+          <w:szCs w:val="22"/>
+        </w:rPr>
+        <w:t xml:space="preserve">; </w:t>
+      </w:r>
+      <w:r>
+        <w:rPr>
+          <w:rFonts w:ascii="Helvetica" w:hAnsi="Helvetica" w:cs="Helvetica"/>
+          <w:sz w:val="22"/>
+          <w:szCs w:val="22"/>
+        </w:rPr>
+        <w:t>changes on ticks....</w:t>
+      </w:r>
+    </w:p>
+    <w:p>
+      <w:pPr>
+        <w:widowControl w:val="0"/>
+        <w:autoSpaceDE w:val="0"/>
+        <w:autoSpaceDN w:val="0"/>
+        <w:adjustRightInd w:val="0"/>
+        <w:spacing w:line="360" w:lineRule="auto"/>
+        <w:rPr>
+          <w:rFonts w:ascii="Helvetica" w:hAnsi="Helvetica" w:cs="Helvetica"/>
+          <w:sz w:val="22"/>
+          <w:szCs w:val="22"/>
+        </w:rPr>
+      </w:pPr>
+    </w:p>
+    <w:p>
+      <w:pPr>
+        <w:widowControl w:val="0"/>
+        <w:autoSpaceDE w:val="0"/>
+        <w:autoSpaceDN w:val="0"/>
+        <w:adjustRightInd w:val="0"/>
+        <w:spacing w:line="360" w:lineRule="auto"/>
+        <w:rPr>
+          <w:rFonts w:ascii="Helvetica" w:hAnsi="Helvetica" w:cs="Helvetica"/>
+          <w:sz w:val="22"/>
+          <w:szCs w:val="22"/>
+        </w:rPr>
+      </w:pPr>
+      <w:r>
+        <w:rPr>
+          <w:rFonts w:ascii="Helvetica" w:hAnsi="Helvetica" w:cs="Helvetica"/>
+          <w:b/>
+          <w:sz w:val="22"/>
+          <w:szCs w:val="22"/>
+        </w:rPr>
+        <w:t>Certainty:</w:t>
+      </w:r>
+      <w:r>
+        <w:rPr>
+          <w:rFonts w:ascii="Helvetica" w:hAnsi="Helvetica" w:cs="Helvetica"/>
+          <w:sz w:val="22"/>
+          <w:szCs w:val="22"/>
+        </w:rPr>
+        <w:t xml:space="preserve">   </w:t>
+      </w:r>
+      <w:r>
+        <w:rPr>
+          <w:rFonts w:ascii="Helvetica" w:hAnsi="Helvetica" w:cs="Helvetica"/>
+          <w:sz w:val="22"/>
+          <w:szCs w:val="22"/>
+        </w:rPr>
+        <w:t xml:space="preserve">initially set to </w:t>
+      </w:r>
       <w:proofErr w:type="spellStart"/>
       <w:r>
         <w:rPr>
@@ -2871,7 +3705,7 @@
           <w:sz w:val="22"/>
           <w:szCs w:val="22"/>
         </w:rPr>
-        <w:t>Asdkjf</w:t>
+        <w:t>mesosystem</w:t>
       </w:r>
       <w:proofErr w:type="spellEnd"/>
       <w:r>
@@ -2880,35 +3714,270 @@
           <w:sz w:val="22"/>
           <w:szCs w:val="22"/>
         </w:rPr>
+        <w:t>-condom-encouragement</w:t>
+      </w:r>
+    </w:p>
+    <w:p>
+      <w:pPr>
+        <w:widowControl w:val="0"/>
+        <w:autoSpaceDE w:val="0"/>
+        <w:autoSpaceDN w:val="0"/>
+        <w:adjustRightInd w:val="0"/>
+        <w:spacing w:line="360" w:lineRule="auto"/>
+        <w:rPr>
+          <w:rFonts w:ascii="Helvetica" w:hAnsi="Helvetica" w:cs="Helvetica"/>
+          <w:sz w:val="22"/>
+          <w:szCs w:val="22"/>
+        </w:rPr>
+      </w:pPr>
+      <w:proofErr w:type="gramStart"/>
+      <w:r>
+        <w:rPr>
+          <w:rFonts w:ascii="Helvetica" w:hAnsi="Helvetica" w:cs="Helvetica"/>
+          <w:sz w:val="22"/>
+          <w:szCs w:val="22"/>
+        </w:rPr>
+        <w:t>certainty</w:t>
+      </w:r>
+      <w:proofErr w:type="gramEnd"/>
+      <w:r>
+        <w:rPr>
+          <w:rFonts w:ascii="Helvetica" w:hAnsi="Helvetica" w:cs="Helvetica"/>
+          <w:sz w:val="22"/>
+          <w:szCs w:val="22"/>
+        </w:rPr>
+        <w:t xml:space="preserve"> is the best determination of behavior, according to research… but ac</w:t>
+      </w:r>
+      <w:r>
+        <w:rPr>
+          <w:rFonts w:ascii="Helvetica" w:hAnsi="Helvetica" w:cs="Helvetica"/>
+          <w:sz w:val="22"/>
+          <w:szCs w:val="22"/>
+        </w:rPr>
+        <w:t>tually using attitude i</w:t>
+      </w:r>
+      <w:r>
+        <w:rPr>
+          <w:rFonts w:ascii="Helvetica" w:hAnsi="Helvetica" w:cs="Helvetica"/>
+          <w:sz w:val="22"/>
+          <w:szCs w:val="22"/>
+        </w:rPr>
+        <w:t>n</w:t>
+      </w:r>
+      <w:r>
+        <w:rPr>
+          <w:rFonts w:ascii="Helvetica" w:hAnsi="Helvetica" w:cs="Helvetica"/>
+          <w:sz w:val="22"/>
+          <w:szCs w:val="22"/>
+        </w:rPr>
+        <w:t>s</w:t>
+      </w:r>
+      <w:r>
+        <w:rPr>
+          <w:rFonts w:ascii="Helvetica" w:hAnsi="Helvetica" w:cs="Helvetica"/>
+          <w:sz w:val="22"/>
+          <w:szCs w:val="22"/>
+        </w:rPr>
+        <w:t>tead</w:t>
+      </w:r>
+    </w:p>
+    <w:p>
+      <w:pPr>
+        <w:widowControl w:val="0"/>
+        <w:autoSpaceDE w:val="0"/>
+        <w:autoSpaceDN w:val="0"/>
+        <w:adjustRightInd w:val="0"/>
+        <w:spacing w:line="360" w:lineRule="auto"/>
+        <w:rPr>
+          <w:rFonts w:ascii="Helvetica" w:hAnsi="Helvetica" w:cs="Helvetica"/>
+          <w:sz w:val="22"/>
+          <w:szCs w:val="22"/>
+        </w:rPr>
+      </w:pPr>
+    </w:p>
+    <w:p>
+      <w:pPr>
+        <w:spacing w:line="360" w:lineRule="auto"/>
+        <w:rPr>
+          <w:rFonts w:ascii="Helvetica" w:hAnsi="Helvetica" w:cs="Helvetica"/>
+          <w:b/>
+          <w:sz w:val="22"/>
+          <w:szCs w:val="22"/>
+          <w:u w:val="single"/>
+        </w:rPr>
+      </w:pPr>
+      <w:r>
+        <w:rPr>
+          <w:rFonts w:ascii="Helvetica" w:hAnsi="Helvetica" w:cs="Helvetica"/>
+          <w:b/>
+          <w:sz w:val="22"/>
+          <w:szCs w:val="22"/>
+        </w:rPr>
+        <w:t>Justification:</w:t>
+      </w:r>
+      <w:r>
+        <w:rPr>
+          <w:rFonts w:ascii="Helvetica" w:hAnsi="Helvetica" w:cs="Helvetica"/>
+          <w:sz w:val="22"/>
+          <w:szCs w:val="22"/>
+        </w:rPr>
+        <w:t xml:space="preserve">  </w:t>
+      </w:r>
+      <w:r>
+        <w:rPr>
+          <w:rFonts w:ascii="Helvetica" w:hAnsi="Helvetica" w:cs="Helvetica"/>
+          <w:sz w:val="22"/>
+          <w:szCs w:val="22"/>
+        </w:rPr>
+        <w:t>initially set to the level of accurate education this agent has about safe sex and condom usage</w:t>
+      </w:r>
+      <w:r>
+        <w:rPr>
+          <w:rFonts w:ascii="Helvetica" w:hAnsi="Helvetica" w:cs="Helvetica"/>
+          <w:sz w:val="22"/>
+          <w:szCs w:val="22"/>
+        </w:rPr>
+        <w:t xml:space="preserve"> (revisit)</w:t>
+      </w:r>
+    </w:p>
+    <w:p>
+      <w:pPr>
+        <w:widowControl w:val="0"/>
+        <w:autoSpaceDE w:val="0"/>
+        <w:autoSpaceDN w:val="0"/>
+        <w:adjustRightInd w:val="0"/>
+        <w:spacing w:line="360" w:lineRule="auto"/>
+        <w:rPr>
+          <w:rFonts w:ascii="Helvetica" w:hAnsi="Helvetica" w:cs="Helvetica"/>
+          <w:sz w:val="22"/>
+          <w:szCs w:val="22"/>
+        </w:rPr>
+      </w:pPr>
+    </w:p>
+    <w:p>
+      <w:pPr>
+        <w:widowControl w:val="0"/>
+        <w:autoSpaceDE w:val="0"/>
+        <w:autoSpaceDN w:val="0"/>
+        <w:adjustRightInd w:val="0"/>
+        <w:spacing w:line="360" w:lineRule="auto"/>
+        <w:rPr>
+          <w:rFonts w:ascii="Helvetica" w:hAnsi="Helvetica" w:cs="Helvetica"/>
+          <w:sz w:val="22"/>
+          <w:szCs w:val="22"/>
+        </w:rPr>
+      </w:pPr>
+      <w:r>
+        <w:rPr>
+          <w:rFonts w:ascii="Helvetica" w:hAnsi="Helvetica" w:cs="Helvetica"/>
+          <w:sz w:val="22"/>
+          <w:szCs w:val="22"/>
+          <w:u w:val="single"/>
+        </w:rPr>
+        <w:t>Shape</w:t>
+      </w:r>
+      <w:r>
+        <w:rPr>
+          <w:rFonts w:ascii="Helvetica" w:hAnsi="Helvetica" w:cs="Helvetica"/>
+          <w:sz w:val="22"/>
+          <w:szCs w:val="22"/>
+        </w:rPr>
+        <w:t xml:space="preserve"> - </w:t>
+      </w:r>
+      <w:r>
+        <w:rPr>
+          <w:rFonts w:ascii="Helvetica" w:hAnsi="Helvetica" w:cs="Helvetica"/>
+          <w:sz w:val="22"/>
+          <w:szCs w:val="22"/>
+        </w:rPr>
+        <w:t xml:space="preserve">Shape is determined by gender </w:t>
+      </w:r>
+      <w:r>
+        <w:rPr>
+          <w:rFonts w:ascii="Helvetica" w:hAnsi="Helvetica" w:cs="Helvetica"/>
+          <w:color w:val="F79646" w:themeColor="accent6"/>
+          <w:sz w:val="22"/>
+          <w:szCs w:val="22"/>
+        </w:rPr>
+        <w:t>(need further explanation??)</w:t>
+      </w:r>
+      <w:r>
+        <w:rPr>
+          <w:rFonts w:ascii="Helvetica" w:hAnsi="Helvetica" w:cs="Helvetica"/>
+          <w:sz w:val="22"/>
+          <w:szCs w:val="22"/>
+        </w:rPr>
         <w:t xml:space="preserve"> </w:t>
       </w:r>
       <w:r>
         <w:rPr>
           <w:rFonts w:ascii="Helvetica" w:hAnsi="Helvetica" w:cs="Helvetica"/>
-          <w:b/>
-          <w:color w:val="8064A2" w:themeColor="accent4"/>
-          <w:sz w:val="22"/>
-          <w:szCs w:val="22"/>
-        </w:rPr>
-        <w:t>go-once</w:t>
-      </w:r>
-      <w:r>
-        <w:rPr>
-          <w:rFonts w:ascii="Helvetica" w:hAnsi="Helvetica" w:cs="Helvetica"/>
-          <w:sz w:val="22"/>
-          <w:szCs w:val="22"/>
-        </w:rPr>
-        <w:t xml:space="preserve"> or </w:t>
-      </w:r>
-      <w:r>
-        <w:rPr>
-          <w:rFonts w:ascii="Helvetica" w:hAnsi="Helvetica" w:cs="Helvetica"/>
-          <w:b/>
-          <w:color w:val="8064A2" w:themeColor="accent4"/>
-          <w:sz w:val="22"/>
-          <w:szCs w:val="22"/>
-        </w:rPr>
-        <w:t>go</w:t>
+          <w:sz w:val="22"/>
+          <w:szCs w:val="22"/>
+        </w:rPr>
+        <w:t>and sick status</w:t>
+      </w:r>
+      <w:r>
+        <w:rPr>
+          <w:rFonts w:ascii="Helvetica" w:hAnsi="Helvetica" w:cs="Helvetica"/>
+          <w:sz w:val="22"/>
+          <w:szCs w:val="22"/>
+        </w:rPr>
+        <w:t>. I</w:t>
+      </w:r>
+      <w:r>
+        <w:rPr>
+          <w:rFonts w:ascii="Helvetica" w:hAnsi="Helvetica" w:cs="Helvetica"/>
+          <w:sz w:val="22"/>
+          <w:szCs w:val="22"/>
+        </w:rPr>
+        <w:t>nfected turtles have a dot on their shape</w:t>
+      </w:r>
+      <w:r>
+        <w:rPr>
+          <w:rFonts w:ascii="Helvetica" w:hAnsi="Helvetica" w:cs="Helvetica"/>
+          <w:sz w:val="22"/>
+          <w:szCs w:val="22"/>
+        </w:rPr>
+        <w:t>, and the color of the dot indicates whether or not they “know” they are infected (white: known? = true; black: known? = false;).</w:t>
+      </w:r>
+    </w:p>
+    <w:p>
+      <w:pPr>
+        <w:widowControl w:val="0"/>
+        <w:autoSpaceDE w:val="0"/>
+        <w:autoSpaceDN w:val="0"/>
+        <w:adjustRightInd w:val="0"/>
+        <w:spacing w:line="360" w:lineRule="auto"/>
+        <w:rPr>
+          <w:rFonts w:ascii="Helvetica" w:hAnsi="Helvetica" w:cs="Helvetica"/>
+          <w:sz w:val="22"/>
+          <w:szCs w:val="22"/>
+        </w:rPr>
+      </w:pPr>
+    </w:p>
+    <w:p>
+      <w:pPr>
+        <w:widowControl w:val="0"/>
+        <w:autoSpaceDE w:val="0"/>
+        <w:autoSpaceDN w:val="0"/>
+        <w:adjustRightInd w:val="0"/>
+        <w:spacing w:line="360" w:lineRule="auto"/>
+        <w:rPr>
+          <w:rFonts w:ascii="Helvetica" w:hAnsi="Helvetica" w:cs="Helvetica"/>
+          <w:sz w:val="22"/>
+          <w:szCs w:val="22"/>
+        </w:rPr>
+      </w:pPr>
+      <w:proofErr w:type="gramStart"/>
+      <w:r>
+        <w:rPr>
+          <w:rFonts w:ascii="Helvetica" w:hAnsi="Helvetica" w:cs="Helvetica"/>
+          <w:sz w:val="22"/>
+          <w:szCs w:val="22"/>
+          <w:u w:val="single"/>
+        </w:rPr>
+        <w:t>Color</w:t>
       </w:r>
       <w:r>
         <w:rPr>
@@ -2918,48 +3987,14 @@
         </w:rPr>
         <w:t xml:space="preserve"> </w:t>
       </w:r>
-      <w:proofErr w:type="spellStart"/>
-      <w:r>
-        <w:rPr>
-          <w:rFonts w:ascii="Helvetica" w:hAnsi="Helvetica" w:cs="Helvetica"/>
-          <w:sz w:val="22"/>
-          <w:szCs w:val="22"/>
-        </w:rPr>
-        <w:t>askjfdl</w:t>
-      </w:r>
-      <w:proofErr w:type="spellEnd"/>
-      <w:r>
-        <w:rPr>
-          <w:rFonts w:ascii="Helvetica" w:hAnsi="Helvetica" w:cs="Helvetica"/>
-          <w:sz w:val="22"/>
-          <w:szCs w:val="22"/>
-        </w:rPr>
-        <w:t>;</w:t>
-      </w:r>
-    </w:p>
-    <w:p>
-      <w:pPr>
-        <w:widowControl w:val="0"/>
-        <w:autoSpaceDE w:val="0"/>
-        <w:autoSpaceDN w:val="0"/>
-        <w:adjustRightInd w:val="0"/>
-        <w:spacing w:line="360" w:lineRule="auto"/>
-        <w:rPr>
-          <w:rFonts w:ascii="Helvetica" w:hAnsi="Helvetica" w:cs="Helvetica"/>
-          <w:sz w:val="22"/>
-          <w:szCs w:val="22"/>
-        </w:rPr>
-      </w:pPr>
-      <w:proofErr w:type="spellStart"/>
-      <w:r>
-        <w:rPr>
-          <w:rFonts w:ascii="Helvetica" w:hAnsi="Helvetica" w:cs="Helvetica"/>
-          <w:sz w:val="22"/>
-          <w:szCs w:val="22"/>
-        </w:rPr>
-        <w:t>Adsfds</w:t>
-      </w:r>
-      <w:proofErr w:type="spellEnd"/>
+      <w:r>
+        <w:rPr>
+          <w:rFonts w:ascii="Helvetica" w:hAnsi="Helvetica" w:cs="Helvetica"/>
+          <w:sz w:val="22"/>
+          <w:szCs w:val="22"/>
+        </w:rPr>
+        <w:t>–</w:t>
+      </w:r>
       <w:r>
         <w:rPr>
           <w:rFonts w:ascii="Helvetica" w:hAnsi="Helvetica" w:cs="Helvetica"/>
@@ -2971,12 +4006,10 @@
       <w:r>
         <w:rPr>
           <w:rFonts w:ascii="Helvetica" w:hAnsi="Helvetica" w:cs="Helvetica"/>
-          <w:b/>
-          <w:color w:val="008000"/>
-          <w:sz w:val="22"/>
-          <w:szCs w:val="22"/>
-        </w:rPr>
-        <w:t>show-labels?</w:t>
+          <w:sz w:val="22"/>
+          <w:szCs w:val="22"/>
+        </w:rPr>
+        <w:t>The color of the agent his or her</w:t>
       </w:r>
       <w:r>
         <w:rPr>
@@ -2986,6 +4019,179 @@
         </w:rPr>
         <w:t xml:space="preserve"> </w:t>
       </w:r>
+      <w:r>
+        <w:rPr>
+          <w:rFonts w:ascii="Helvetica" w:hAnsi="Helvetica" w:cs="Helvetica"/>
+          <w:color w:val="F79646" w:themeColor="accent6"/>
+          <w:sz w:val="22"/>
+          <w:szCs w:val="22"/>
+        </w:rPr>
+        <w:t>individual</w:t>
+      </w:r>
+      <w:r>
+        <w:rPr>
+          <w:rFonts w:ascii="Helvetica" w:hAnsi="Helvetica" w:cs="Helvetica"/>
+          <w:color w:val="F79646" w:themeColor="accent6"/>
+          <w:sz w:val="22"/>
+          <w:szCs w:val="22"/>
+        </w:rPr>
+        <w:t>/personal</w:t>
+      </w:r>
+      <w:r>
+        <w:rPr>
+          <w:rFonts w:ascii="Helvetica" w:hAnsi="Helvetica" w:cs="Helvetica"/>
+          <w:sz w:val="22"/>
+          <w:szCs w:val="22"/>
+        </w:rPr>
+        <w:t xml:space="preserve"> likelihood of practicing safe sex</w:t>
+      </w:r>
+      <w:r>
+        <w:rPr>
+          <w:rFonts w:ascii="Helvetica" w:hAnsi="Helvetica" w:cs="Helvetica"/>
+          <w:sz w:val="22"/>
+          <w:szCs w:val="22"/>
+        </w:rPr>
+        <w:t>.</w:t>
+      </w:r>
+      <w:proofErr w:type="gramEnd"/>
+      <w:r>
+        <w:rPr>
+          <w:rFonts w:ascii="Helvetica" w:hAnsi="Helvetica" w:cs="Helvetica"/>
+          <w:sz w:val="22"/>
+          <w:szCs w:val="22"/>
+        </w:rPr>
+        <w:t xml:space="preserve"> A green agent is</w:t>
+      </w:r>
+      <w:r>
+        <w:rPr>
+          <w:rFonts w:ascii="Helvetica" w:hAnsi="Helvetica" w:cs="Helvetica"/>
+          <w:sz w:val="22"/>
+          <w:szCs w:val="22"/>
+        </w:rPr>
+        <w:t xml:space="preserve"> more likely to engage in safe sex, and a red agent is less likely to use a condom. The likelihood is a scale from 0 to 100, and agents that are 50% likely of having safe sex are displayed as white. </w:t>
+      </w:r>
+    </w:p>
+    <w:p>
+      <w:pPr>
+        <w:widowControl w:val="0"/>
+        <w:autoSpaceDE w:val="0"/>
+        <w:autoSpaceDN w:val="0"/>
+        <w:adjustRightInd w:val="0"/>
+        <w:spacing w:line="360" w:lineRule="auto"/>
+        <w:rPr>
+          <w:rFonts w:ascii="Helvetica" w:hAnsi="Helvetica" w:cs="Helvetica"/>
+          <w:sz w:val="22"/>
+          <w:szCs w:val="22"/>
+        </w:rPr>
+      </w:pPr>
+    </w:p>
+    <w:p>
+      <w:pPr>
+        <w:widowControl w:val="0"/>
+        <w:autoSpaceDE w:val="0"/>
+        <w:autoSpaceDN w:val="0"/>
+        <w:adjustRightInd w:val="0"/>
+        <w:spacing w:line="360" w:lineRule="auto"/>
+        <w:rPr>
+          <w:rFonts w:ascii="Helvetica" w:hAnsi="Helvetica" w:cs="Helvetica"/>
+          <w:sz w:val="22"/>
+          <w:szCs w:val="22"/>
+        </w:rPr>
+      </w:pPr>
+      <w:r>
+        <w:rPr>
+          <w:rFonts w:ascii="Helvetica" w:hAnsi="Helvetica" w:cs="Helvetica"/>
+          <w:sz w:val="22"/>
+          <w:szCs w:val="22"/>
+          <w:u w:val="single"/>
+        </w:rPr>
+        <w:t>Label</w:t>
+      </w:r>
+      <w:r>
+        <w:rPr>
+          <w:rFonts w:ascii="Helvetica" w:hAnsi="Helvetica" w:cs="Helvetica"/>
+          <w:sz w:val="22"/>
+          <w:szCs w:val="22"/>
+        </w:rPr>
+        <w:t xml:space="preserve"> – The labels, if enabled, also indicate each agent’s likelihood of practicing safe sex, but it is more accurate because it shows the exact value, whereas color changes by increments of 5. </w:t>
+      </w:r>
+    </w:p>
+    <w:p>
+      <w:pPr>
+        <w:widowControl w:val="0"/>
+        <w:autoSpaceDE w:val="0"/>
+        <w:autoSpaceDN w:val="0"/>
+        <w:adjustRightInd w:val="0"/>
+        <w:spacing w:line="360" w:lineRule="auto"/>
+        <w:rPr>
+          <w:rFonts w:ascii="Helvetica" w:hAnsi="Helvetica" w:cs="Helvetica"/>
+          <w:sz w:val="22"/>
+          <w:szCs w:val="22"/>
+        </w:rPr>
+      </w:pPr>
+    </w:p>
+    <w:p>
+      <w:pPr>
+        <w:widowControl w:val="0"/>
+        <w:autoSpaceDE w:val="0"/>
+        <w:autoSpaceDN w:val="0"/>
+        <w:adjustRightInd w:val="0"/>
+        <w:spacing w:line="360" w:lineRule="auto"/>
+        <w:rPr>
+          <w:rFonts w:ascii="Helvetica" w:hAnsi="Helvetica" w:cs="Helvetica"/>
+          <w:sz w:val="22"/>
+          <w:szCs w:val="22"/>
+        </w:rPr>
+      </w:pPr>
+      <w:r>
+        <w:rPr>
+          <w:rFonts w:ascii="Helvetica" w:hAnsi="Helvetica" w:cs="Helvetica"/>
+          <w:sz w:val="22"/>
+          <w:szCs w:val="22"/>
+          <w:u w:val="single"/>
+        </w:rPr>
+        <w:t>Links</w:t>
+      </w:r>
+      <w:r>
+        <w:rPr>
+          <w:rFonts w:ascii="Helvetica" w:hAnsi="Helvetica" w:cs="Helvetica"/>
+          <w:sz w:val="22"/>
+          <w:szCs w:val="22"/>
+        </w:rPr>
+        <w:t xml:space="preserve"> – </w:t>
+      </w:r>
+      <w:r>
+        <w:rPr>
+          <w:rFonts w:ascii="Helvetica" w:hAnsi="Helvetica" w:cs="Helvetica"/>
+          <w:sz w:val="22"/>
+          <w:szCs w:val="22"/>
+        </w:rPr>
+        <w:t>In this model, turtles can have multiple friends, but only one sexual partner at a time</w:t>
+      </w:r>
+      <w:r>
+        <w:rPr>
+          <w:rFonts w:ascii="Helvetica" w:hAnsi="Helvetica" w:cs="Helvetica"/>
+          <w:sz w:val="22"/>
+          <w:szCs w:val="22"/>
+        </w:rPr>
+        <w:t>.</w:t>
+      </w:r>
+      <w:bookmarkStart w:id="0" w:name="_GoBack"/>
+      <w:bookmarkEnd w:id="0"/>
+    </w:p>
+    <w:p>
+      <w:pPr>
+        <w:widowControl w:val="0"/>
+        <w:autoSpaceDE w:val="0"/>
+        <w:autoSpaceDN w:val="0"/>
+        <w:adjustRightInd w:val="0"/>
+        <w:spacing w:line="360" w:lineRule="auto"/>
+        <w:rPr>
+          <w:rFonts w:ascii="Helvetica" w:hAnsi="Helvetica" w:cs="Helvetica"/>
+          <w:sz w:val="22"/>
+          <w:szCs w:val="22"/>
+        </w:rPr>
+      </w:pPr>
       <w:proofErr w:type="gramStart"/>
       <w:r>
         <w:rPr>
@@ -2993,807 +4199,9 @@
           <w:sz w:val="22"/>
           <w:szCs w:val="22"/>
         </w:rPr>
-        <w:t>switch</w:t>
+        <w:t>Relationship type is determined by link breeds</w:t>
       </w:r>
       <w:proofErr w:type="gramEnd"/>
-    </w:p>
-    <w:p>
-      <w:pPr>
-        <w:widowControl w:val="0"/>
-        <w:autoSpaceDE w:val="0"/>
-        <w:autoSpaceDN w:val="0"/>
-        <w:adjustRightInd w:val="0"/>
-        <w:spacing w:line="360" w:lineRule="auto"/>
-        <w:rPr>
-          <w:rFonts w:ascii="Helvetica" w:hAnsi="Helvetica" w:cs="Helvetica"/>
-          <w:sz w:val="22"/>
-          <w:szCs w:val="22"/>
-        </w:rPr>
-      </w:pPr>
-    </w:p>
-    <w:p>
-      <w:pPr>
-        <w:widowControl w:val="0"/>
-        <w:autoSpaceDE w:val="0"/>
-        <w:autoSpaceDN w:val="0"/>
-        <w:adjustRightInd w:val="0"/>
-        <w:spacing w:line="360" w:lineRule="auto"/>
-        <w:rPr>
-          <w:rFonts w:ascii="Helvetica" w:hAnsi="Helvetica" w:cs="Helvetica"/>
-          <w:sz w:val="22"/>
-          <w:szCs w:val="22"/>
-        </w:rPr>
-      </w:pPr>
-      <w:r>
-        <w:rPr>
-          <w:rFonts w:ascii="Helvetica" w:hAnsi="Helvetica" w:cs="Helvetica"/>
-          <w:sz w:val="22"/>
-          <w:szCs w:val="22"/>
-        </w:rPr>
-        <w:t xml:space="preserve">The agents </w:t>
-      </w:r>
-      <w:r>
-        <w:rPr>
-          <w:rFonts w:ascii="Helvetica" w:hAnsi="Helvetica" w:cs="Helvetica"/>
-          <w:sz w:val="22"/>
-          <w:szCs w:val="22"/>
-        </w:rPr>
-        <w:t xml:space="preserve">of the model </w:t>
-      </w:r>
-      <w:r>
-        <w:rPr>
-          <w:rFonts w:ascii="Helvetica" w:hAnsi="Helvetica" w:cs="Helvetica"/>
-          <w:sz w:val="22"/>
-          <w:szCs w:val="22"/>
-        </w:rPr>
-        <w:t>also have facets</w:t>
-      </w:r>
-      <w:r>
-        <w:rPr>
-          <w:rFonts w:ascii="Helvetica" w:hAnsi="Helvetica" w:cs="Helvetica"/>
-          <w:sz w:val="22"/>
-          <w:szCs w:val="22"/>
-        </w:rPr>
-        <w:t>???</w:t>
-      </w:r>
-      <w:r>
-        <w:rPr>
-          <w:rFonts w:ascii="Helvetica" w:hAnsi="Helvetica" w:cs="Helvetica"/>
-          <w:sz w:val="22"/>
-          <w:szCs w:val="22"/>
-        </w:rPr>
-        <w:t xml:space="preserve"> of </w:t>
-      </w:r>
-      <w:r>
-        <w:rPr>
-          <w:rFonts w:ascii="Helvetica" w:hAnsi="Helvetica" w:cs="Helvetica"/>
-          <w:b/>
-          <w:sz w:val="22"/>
-          <w:szCs w:val="22"/>
-        </w:rPr>
-        <w:t>attitude</w:t>
-      </w:r>
-      <w:r>
-        <w:rPr>
-          <w:rFonts w:ascii="Helvetica" w:hAnsi="Helvetica" w:cs="Helvetica"/>
-          <w:sz w:val="22"/>
-          <w:szCs w:val="22"/>
-        </w:rPr>
-        <w:t xml:space="preserve">, </w:t>
-      </w:r>
-      <w:r>
-        <w:rPr>
-          <w:rFonts w:ascii="Helvetica" w:hAnsi="Helvetica" w:cs="Helvetica"/>
-          <w:b/>
-          <w:sz w:val="22"/>
-          <w:szCs w:val="22"/>
-        </w:rPr>
-        <w:t>certainty</w:t>
-      </w:r>
-      <w:r>
-        <w:rPr>
-          <w:rFonts w:ascii="Helvetica" w:hAnsi="Helvetica" w:cs="Helvetica"/>
-          <w:sz w:val="22"/>
-          <w:szCs w:val="22"/>
-        </w:rPr>
-        <w:t xml:space="preserve">, and </w:t>
-      </w:r>
-      <w:r>
-        <w:rPr>
-          <w:rFonts w:ascii="Helvetica" w:hAnsi="Helvetica" w:cs="Helvetica"/>
-          <w:b/>
-          <w:sz w:val="22"/>
-          <w:szCs w:val="22"/>
-        </w:rPr>
-        <w:t>justification</w:t>
-      </w:r>
-      <w:r>
-        <w:rPr>
-          <w:rFonts w:ascii="Helvetica" w:hAnsi="Helvetica" w:cs="Helvetica"/>
-          <w:sz w:val="22"/>
-          <w:szCs w:val="22"/>
-        </w:rPr>
-        <w:t xml:space="preserve">, which influence their </w:t>
-      </w:r>
-      <w:r>
-        <w:rPr>
-          <w:rFonts w:ascii="Helvetica" w:hAnsi="Helvetica" w:cs="Helvetica"/>
-          <w:b/>
-          <w:sz w:val="22"/>
-          <w:szCs w:val="22"/>
-        </w:rPr>
-        <w:t>likelihood</w:t>
-      </w:r>
-      <w:r>
-        <w:rPr>
-          <w:rFonts w:ascii="Helvetica" w:hAnsi="Helvetica" w:cs="Helvetica"/>
-          <w:sz w:val="22"/>
-          <w:szCs w:val="22"/>
-        </w:rPr>
-        <w:t xml:space="preserve"> of engaging in safe sex behaviors/practices/using protection.</w:t>
-      </w:r>
-      <w:r>
-        <w:rPr>
-          <w:rFonts w:ascii="Helvetica" w:hAnsi="Helvetica" w:cs="Helvetica"/>
-          <w:sz w:val="22"/>
-          <w:szCs w:val="22"/>
-        </w:rPr>
-        <w:t xml:space="preserve"> These </w:t>
-      </w:r>
-      <w:r>
-        <w:rPr>
-          <w:rFonts w:ascii="Helvetica" w:hAnsi="Helvetica" w:cs="Helvetica"/>
-          <w:sz w:val="22"/>
-          <w:szCs w:val="22"/>
-        </w:rPr>
-        <w:t>are/3 components</w:t>
-      </w:r>
-      <w:r>
-        <w:rPr>
-          <w:rFonts w:ascii="Helvetica" w:hAnsi="Helvetica" w:cs="Helvetica"/>
-          <w:sz w:val="22"/>
-          <w:szCs w:val="22"/>
-        </w:rPr>
-        <w:t xml:space="preserve"> average values set for the overall model, and will be discussed in further detail below when talking about agent parameters.</w:t>
-      </w:r>
-    </w:p>
-    <w:p>
-      <w:pPr>
-        <w:widowControl w:val="0"/>
-        <w:autoSpaceDE w:val="0"/>
-        <w:autoSpaceDN w:val="0"/>
-        <w:adjustRightInd w:val="0"/>
-        <w:spacing w:line="360" w:lineRule="auto"/>
-        <w:rPr>
-          <w:rFonts w:ascii="Helvetica" w:hAnsi="Helvetica" w:cs="Helvetica"/>
-          <w:sz w:val="22"/>
-          <w:szCs w:val="22"/>
-        </w:rPr>
-      </w:pPr>
-    </w:p>
-    <w:p>
-      <w:pPr>
-        <w:spacing w:line="360" w:lineRule="auto"/>
-        <w:rPr>
-          <w:rFonts w:ascii="Helvetica" w:hAnsi="Helvetica"/>
-          <w:sz w:val="22"/>
-          <w:szCs w:val="22"/>
-        </w:rPr>
-      </w:pPr>
-    </w:p>
-    <w:p>
-      <w:pPr>
-        <w:spacing w:line="360" w:lineRule="auto"/>
-        <w:rPr>
-          <w:rFonts w:ascii="Helvetica" w:hAnsi="Helvetica"/>
-          <w:sz w:val="22"/>
-          <w:szCs w:val="22"/>
-        </w:rPr>
-      </w:pPr>
-    </w:p>
-    <w:p>
-      <w:pPr>
-        <w:spacing w:line="360" w:lineRule="auto"/>
-        <w:rPr>
-          <w:rFonts w:ascii="Helvetica" w:hAnsi="Helvetica"/>
-          <w:sz w:val="22"/>
-          <w:szCs w:val="22"/>
-        </w:rPr>
-      </w:pPr>
-    </w:p>
-    <w:p>
-      <w:pPr>
-        <w:spacing w:line="360" w:lineRule="auto"/>
-        <w:rPr>
-          <w:rFonts w:ascii="Helvetica" w:hAnsi="Helvetica"/>
-          <w:sz w:val="22"/>
-          <w:szCs w:val="22"/>
-        </w:rPr>
-      </w:pPr>
-    </w:p>
-    <w:p>
-      <w:pPr>
-        <w:widowControl w:val="0"/>
-        <w:autoSpaceDE w:val="0"/>
-        <w:autoSpaceDN w:val="0"/>
-        <w:adjustRightInd w:val="0"/>
-        <w:spacing w:line="360" w:lineRule="auto"/>
-        <w:rPr>
-          <w:rFonts w:ascii="Helvetica" w:hAnsi="Helvetica" w:cs="Helvetica"/>
-          <w:i/>
-          <w:sz w:val="22"/>
-          <w:szCs w:val="22"/>
-        </w:rPr>
-      </w:pPr>
-    </w:p>
-    <w:p>
-      <w:pPr>
-        <w:widowControl w:val="0"/>
-        <w:autoSpaceDE w:val="0"/>
-        <w:autoSpaceDN w:val="0"/>
-        <w:adjustRightInd w:val="0"/>
-        <w:spacing w:line="360" w:lineRule="auto"/>
-        <w:rPr>
-          <w:rFonts w:ascii="Helvetica" w:hAnsi="Helvetica" w:cs="Helvetica"/>
-          <w:b/>
-          <w:color w:val="4BACC6" w:themeColor="accent5"/>
-          <w:sz w:val="22"/>
-          <w:szCs w:val="22"/>
-        </w:rPr>
-      </w:pPr>
-      <w:r>
-        <w:rPr>
-          <w:rFonts w:ascii="Helvetica" w:hAnsi="Helvetica" w:cs="Helvetica"/>
-          <w:b/>
-          <w:color w:val="4BACC6" w:themeColor="accent5"/>
-          <w:sz w:val="22"/>
-          <w:szCs w:val="22"/>
-        </w:rPr>
-        <w:t xml:space="preserve">Agent Parameters: </w:t>
-      </w:r>
-    </w:p>
-    <w:p>
-      <w:pPr>
-        <w:widowControl w:val="0"/>
-        <w:autoSpaceDE w:val="0"/>
-        <w:autoSpaceDN w:val="0"/>
-        <w:adjustRightInd w:val="0"/>
-        <w:spacing w:line="360" w:lineRule="auto"/>
-        <w:rPr>
-          <w:rFonts w:ascii="Helvetica" w:hAnsi="Helvetica" w:cs="Helvetica"/>
-          <w:sz w:val="22"/>
-          <w:szCs w:val="22"/>
-        </w:rPr>
-      </w:pPr>
-      <w:r>
-        <w:rPr>
-          <w:rFonts w:ascii="Helvetica" w:hAnsi="Helvetica" w:cs="Helvetica"/>
-          <w:sz w:val="22"/>
-          <w:szCs w:val="22"/>
-        </w:rPr>
-        <w:t>Creating custom attitudes for each agent, rather than blanket assumptions about actions… sliders and normal distribution</w:t>
-      </w:r>
-    </w:p>
-    <w:p>
-      <w:pPr>
-        <w:widowControl w:val="0"/>
-        <w:autoSpaceDE w:val="0"/>
-        <w:autoSpaceDN w:val="0"/>
-        <w:adjustRightInd w:val="0"/>
-        <w:spacing w:line="360" w:lineRule="auto"/>
-        <w:rPr>
-          <w:rFonts w:ascii="Helvetica" w:hAnsi="Helvetica" w:cs="Helvetica"/>
-          <w:b/>
-          <w:i/>
-          <w:sz w:val="22"/>
-          <w:szCs w:val="22"/>
-        </w:rPr>
-      </w:pPr>
-      <w:r>
-        <w:rPr>
-          <w:rFonts w:ascii="Helvetica" w:hAnsi="Helvetica" w:cs="Helvetica"/>
-          <w:b/>
-          <w:i/>
-          <w:sz w:val="22"/>
-          <w:szCs w:val="22"/>
-        </w:rPr>
-        <w:t>Initialize individual agents by setting gender and unique member variables</w:t>
-      </w:r>
-      <w:r>
-        <w:rPr>
-          <w:rFonts w:ascii="Helvetica" w:hAnsi="Helvetica" w:cs="Helvetica"/>
-          <w:b/>
-          <w:i/>
-          <w:sz w:val="22"/>
-          <w:szCs w:val="22"/>
-        </w:rPr>
-        <w:t>…. Using the global averages</w:t>
-      </w:r>
-    </w:p>
-    <w:p>
-      <w:pPr>
-        <w:widowControl w:val="0"/>
-        <w:autoSpaceDE w:val="0"/>
-        <w:autoSpaceDN w:val="0"/>
-        <w:adjustRightInd w:val="0"/>
-        <w:spacing w:line="360" w:lineRule="auto"/>
-        <w:rPr>
-          <w:rFonts w:ascii="Helvetica" w:hAnsi="Helvetica" w:cs="Helvetica"/>
-          <w:b/>
-          <w:sz w:val="22"/>
-          <w:szCs w:val="22"/>
-          <w:u w:val="single"/>
-        </w:rPr>
-      </w:pPr>
-      <w:r>
-        <w:rPr>
-          <w:rFonts w:ascii="Helvetica" w:hAnsi="Helvetica" w:cs="Helvetica"/>
-          <w:b/>
-          <w:sz w:val="22"/>
-          <w:szCs w:val="22"/>
-          <w:u w:val="single"/>
-        </w:rPr>
-        <w:t>Attitude:</w:t>
-      </w:r>
-      <w:r>
-        <w:rPr>
-          <w:rFonts w:ascii="Helvetica" w:hAnsi="Helvetica" w:cs="Helvetica"/>
-          <w:b/>
-          <w:sz w:val="22"/>
-          <w:szCs w:val="22"/>
-        </w:rPr>
-        <w:t xml:space="preserve">  </w:t>
-      </w:r>
-      <w:r>
-        <w:rPr>
-          <w:rFonts w:ascii="Helvetica" w:hAnsi="Helvetica" w:cs="Helvetica"/>
-          <w:sz w:val="22"/>
-          <w:szCs w:val="22"/>
-        </w:rPr>
-        <w:t xml:space="preserve">_(This attitude evolves </w:t>
-      </w:r>
-      <w:r>
-        <w:rPr>
-          <w:rFonts w:ascii="Helvetica" w:hAnsi="Helvetica" w:cs="Helvetica"/>
-          <w:sz w:val="22"/>
-          <w:szCs w:val="22"/>
-        </w:rPr>
-        <w:t>during the course of the model.</w:t>
-      </w:r>
-      <w:proofErr w:type="gramStart"/>
-      <w:r>
-        <w:rPr>
-          <w:rFonts w:ascii="Helvetica" w:hAnsi="Helvetica" w:cs="Helvetica"/>
-          <w:sz w:val="22"/>
-          <w:szCs w:val="22"/>
-        </w:rPr>
-        <w:t>) ;</w:t>
-      </w:r>
-      <w:proofErr w:type="gramEnd"/>
-      <w:r>
-        <w:rPr>
-          <w:rFonts w:ascii="Helvetica" w:hAnsi="Helvetica" w:cs="Helvetica"/>
-          <w:sz w:val="22"/>
-          <w:szCs w:val="22"/>
-        </w:rPr>
-        <w:t xml:space="preserve">; </w:t>
-      </w:r>
-      <w:r>
-        <w:rPr>
-          <w:rFonts w:ascii="Helvetica" w:hAnsi="Helvetica" w:cs="Helvetica"/>
-          <w:sz w:val="22"/>
-          <w:szCs w:val="22"/>
-        </w:rPr>
-        <w:t>changes on ticks....</w:t>
-      </w:r>
-    </w:p>
-    <w:p>
-      <w:pPr>
-        <w:widowControl w:val="0"/>
-        <w:autoSpaceDE w:val="0"/>
-        <w:autoSpaceDN w:val="0"/>
-        <w:adjustRightInd w:val="0"/>
-        <w:spacing w:line="360" w:lineRule="auto"/>
-        <w:rPr>
-          <w:rFonts w:ascii="Helvetica" w:hAnsi="Helvetica" w:cs="Helvetica"/>
-          <w:sz w:val="22"/>
-          <w:szCs w:val="22"/>
-        </w:rPr>
-      </w:pPr>
-    </w:p>
-    <w:p>
-      <w:pPr>
-        <w:widowControl w:val="0"/>
-        <w:autoSpaceDE w:val="0"/>
-        <w:autoSpaceDN w:val="0"/>
-        <w:adjustRightInd w:val="0"/>
-        <w:spacing w:line="360" w:lineRule="auto"/>
-        <w:rPr>
-          <w:rFonts w:ascii="Helvetica" w:hAnsi="Helvetica" w:cs="Helvetica"/>
-          <w:sz w:val="22"/>
-          <w:szCs w:val="22"/>
-        </w:rPr>
-      </w:pPr>
-      <w:r>
-        <w:rPr>
-          <w:rFonts w:ascii="Helvetica" w:hAnsi="Helvetica" w:cs="Helvetica"/>
-          <w:b/>
-          <w:sz w:val="22"/>
-          <w:szCs w:val="22"/>
-          <w:u w:val="single"/>
-        </w:rPr>
-        <w:t>Certainty:</w:t>
-      </w:r>
-      <w:r>
-        <w:rPr>
-          <w:rFonts w:ascii="Helvetica" w:hAnsi="Helvetica" w:cs="Helvetica"/>
-          <w:sz w:val="22"/>
-          <w:szCs w:val="22"/>
-        </w:rPr>
-        <w:t xml:space="preserve">  </w:t>
-      </w:r>
-      <w:proofErr w:type="spellStart"/>
-      <w:r>
-        <w:rPr>
-          <w:rFonts w:ascii="Helvetica" w:hAnsi="Helvetica" w:cs="Helvetica"/>
-          <w:sz w:val="22"/>
-          <w:szCs w:val="22"/>
-        </w:rPr>
-        <w:t>lk</w:t>
-      </w:r>
-      <w:proofErr w:type="spellEnd"/>
-      <w:r>
-        <w:rPr>
-          <w:rFonts w:ascii="Helvetica" w:hAnsi="Helvetica" w:cs="Helvetica"/>
-          <w:sz w:val="22"/>
-          <w:szCs w:val="22"/>
-        </w:rPr>
-        <w:t>’</w:t>
-      </w:r>
-      <w:proofErr w:type="gramStart"/>
-      <w:r>
-        <w:rPr>
-          <w:rFonts w:ascii="Helvetica" w:hAnsi="Helvetica" w:cs="Helvetica"/>
-          <w:sz w:val="22"/>
-          <w:szCs w:val="22"/>
-        </w:rPr>
-        <w:t>;</w:t>
-      </w:r>
-      <w:proofErr w:type="spellStart"/>
-      <w:r>
-        <w:rPr>
-          <w:rFonts w:ascii="Helvetica" w:hAnsi="Helvetica" w:cs="Helvetica"/>
-          <w:sz w:val="22"/>
-          <w:szCs w:val="22"/>
-        </w:rPr>
-        <w:t>lk</w:t>
-      </w:r>
-      <w:proofErr w:type="gramEnd"/>
-      <w:r>
-        <w:rPr>
-          <w:rFonts w:ascii="Helvetica" w:hAnsi="Helvetica" w:cs="Helvetica"/>
-          <w:sz w:val="22"/>
-          <w:szCs w:val="22"/>
-        </w:rPr>
-        <w:t>;l</w:t>
-      </w:r>
-      <w:proofErr w:type="spellEnd"/>
-      <w:r>
-        <w:rPr>
-          <w:rFonts w:ascii="Helvetica" w:hAnsi="Helvetica" w:cs="Helvetica"/>
-          <w:sz w:val="22"/>
-          <w:szCs w:val="22"/>
-        </w:rPr>
-        <w:t>:: Certainty: Could include parental influences, religious background, etc. --&gt;&gt; explain!! **</w:t>
-      </w:r>
-      <w:r>
-        <w:rPr>
-          <w:rFonts w:ascii="Helvetica" w:hAnsi="Helvetica" w:cs="Helvetica"/>
-          <w:sz w:val="22"/>
-          <w:szCs w:val="22"/>
-        </w:rPr>
-        <w:t xml:space="preserve"> </w:t>
-      </w:r>
-      <w:proofErr w:type="gramStart"/>
-      <w:r>
-        <w:rPr>
-          <w:rFonts w:ascii="Helvetica" w:hAnsi="Helvetica" w:cs="Helvetica"/>
-          <w:sz w:val="22"/>
-          <w:szCs w:val="22"/>
-        </w:rPr>
-        <w:t>improve</w:t>
-      </w:r>
-      <w:proofErr w:type="gramEnd"/>
-      <w:r>
-        <w:rPr>
-          <w:rFonts w:ascii="Helvetica" w:hAnsi="Helvetica" w:cs="Helvetica"/>
-          <w:sz w:val="22"/>
-          <w:szCs w:val="22"/>
-        </w:rPr>
-        <w:t xml:space="preserve"> in interface</w:t>
-      </w:r>
-    </w:p>
-    <w:p>
-      <w:pPr>
-        <w:widowControl w:val="0"/>
-        <w:autoSpaceDE w:val="0"/>
-        <w:autoSpaceDN w:val="0"/>
-        <w:adjustRightInd w:val="0"/>
-        <w:spacing w:line="360" w:lineRule="auto"/>
-        <w:rPr>
-          <w:rFonts w:ascii="Helvetica" w:hAnsi="Helvetica" w:cs="Helvetica"/>
-          <w:sz w:val="22"/>
-          <w:szCs w:val="22"/>
-        </w:rPr>
-      </w:pPr>
-      <w:proofErr w:type="gramStart"/>
-      <w:r>
-        <w:rPr>
-          <w:rFonts w:ascii="Helvetica" w:hAnsi="Helvetica" w:cs="Helvetica"/>
-          <w:sz w:val="22"/>
-          <w:szCs w:val="22"/>
-        </w:rPr>
-        <w:t>initially</w:t>
-      </w:r>
-      <w:proofErr w:type="gramEnd"/>
-      <w:r>
-        <w:rPr>
-          <w:rFonts w:ascii="Helvetica" w:hAnsi="Helvetica" w:cs="Helvetica"/>
-          <w:sz w:val="22"/>
-          <w:szCs w:val="22"/>
-        </w:rPr>
-        <w:t xml:space="preserve"> set to </w:t>
-      </w:r>
-      <w:proofErr w:type="spellStart"/>
-      <w:r>
-        <w:rPr>
-          <w:rFonts w:ascii="Helvetica" w:hAnsi="Helvetica" w:cs="Helvetica"/>
-          <w:sz w:val="22"/>
-          <w:szCs w:val="22"/>
-        </w:rPr>
-        <w:t>mesosystem</w:t>
-      </w:r>
-      <w:proofErr w:type="spellEnd"/>
-      <w:r>
-        <w:rPr>
-          <w:rFonts w:ascii="Helvetica" w:hAnsi="Helvetica" w:cs="Helvetica"/>
-          <w:sz w:val="22"/>
-          <w:szCs w:val="22"/>
-        </w:rPr>
-        <w:t>-condom-encouragement</w:t>
-      </w:r>
-      <w:r>
-        <w:rPr>
-          <w:rFonts w:ascii="Helvetica" w:hAnsi="Helvetica" w:cs="Helvetica"/>
-          <w:sz w:val="22"/>
-          <w:szCs w:val="22"/>
-        </w:rPr>
-        <w:t xml:space="preserve">, </w:t>
-      </w:r>
-      <w:r>
-        <w:rPr>
-          <w:rFonts w:ascii="Helvetica" w:hAnsi="Helvetica" w:cs="Helvetica"/>
-          <w:sz w:val="22"/>
-          <w:szCs w:val="22"/>
-        </w:rPr>
-        <w:t>i.e. how much their upbringing encouraged safe sex</w:t>
-      </w:r>
-      <w:r>
-        <w:rPr>
-          <w:rFonts w:ascii="Helvetica" w:hAnsi="Helvetica" w:cs="Helvetica"/>
-          <w:sz w:val="22"/>
-          <w:szCs w:val="22"/>
-        </w:rPr>
-        <w:t xml:space="preserve"> </w:t>
-      </w:r>
-      <w:r>
-        <w:rPr>
-          <w:rFonts w:ascii="Helvetica" w:hAnsi="Helvetica" w:cs="Helvetica"/>
-          <w:sz w:val="22"/>
-          <w:szCs w:val="22"/>
-        </w:rPr>
-        <w:sym w:font="Wingdings" w:char="F0E0"/>
-      </w:r>
-      <w:r>
-        <w:rPr>
-          <w:rFonts w:ascii="Helvetica" w:hAnsi="Helvetica" w:cs="Helvetica"/>
-          <w:sz w:val="22"/>
-          <w:szCs w:val="22"/>
-        </w:rPr>
-        <w:t xml:space="preserve"> </w:t>
-      </w:r>
-      <w:r>
-        <w:rPr>
-          <w:rFonts w:ascii="Helvetica" w:hAnsi="Helvetica" w:cs="Helvetica"/>
-          <w:sz w:val="22"/>
-          <w:szCs w:val="22"/>
-        </w:rPr>
-        <w:t>might consist of parents' beliefs, life experiences, religious attitudes, etc.</w:t>
-      </w:r>
-    </w:p>
-    <w:p>
-      <w:pPr>
-        <w:widowControl w:val="0"/>
-        <w:autoSpaceDE w:val="0"/>
-        <w:autoSpaceDN w:val="0"/>
-        <w:adjustRightInd w:val="0"/>
-        <w:spacing w:line="360" w:lineRule="auto"/>
-        <w:rPr>
-          <w:rFonts w:ascii="Helvetica" w:hAnsi="Helvetica" w:cs="Helvetica"/>
-          <w:sz w:val="22"/>
-          <w:szCs w:val="22"/>
-        </w:rPr>
-      </w:pPr>
-      <w:proofErr w:type="gramStart"/>
-      <w:r>
-        <w:rPr>
-          <w:rFonts w:ascii="Helvetica" w:hAnsi="Helvetica" w:cs="Helvetica"/>
-          <w:sz w:val="22"/>
-          <w:szCs w:val="22"/>
-        </w:rPr>
-        <w:t>certainty</w:t>
-      </w:r>
-      <w:proofErr w:type="gramEnd"/>
-      <w:r>
-        <w:rPr>
-          <w:rFonts w:ascii="Helvetica" w:hAnsi="Helvetica" w:cs="Helvetica"/>
-          <w:sz w:val="22"/>
-          <w:szCs w:val="22"/>
-        </w:rPr>
-        <w:t xml:space="preserve"> is the best determination of behavior, according to research… but actually using attitude </w:t>
-      </w:r>
-      <w:proofErr w:type="spellStart"/>
-      <w:r>
-        <w:rPr>
-          <w:rFonts w:ascii="Helvetica" w:hAnsi="Helvetica" w:cs="Helvetica"/>
-          <w:sz w:val="22"/>
-          <w:szCs w:val="22"/>
-        </w:rPr>
-        <w:t>isntead</w:t>
-      </w:r>
-      <w:proofErr w:type="spellEnd"/>
-    </w:p>
-    <w:p>
-      <w:pPr>
-        <w:widowControl w:val="0"/>
-        <w:autoSpaceDE w:val="0"/>
-        <w:autoSpaceDN w:val="0"/>
-        <w:adjustRightInd w:val="0"/>
-        <w:spacing w:line="360" w:lineRule="auto"/>
-        <w:rPr>
-          <w:rFonts w:ascii="Helvetica" w:hAnsi="Helvetica" w:cs="Helvetica"/>
-          <w:sz w:val="22"/>
-          <w:szCs w:val="22"/>
-        </w:rPr>
-      </w:pPr>
-    </w:p>
-    <w:p>
-      <w:pPr>
-        <w:spacing w:line="360" w:lineRule="auto"/>
-        <w:rPr>
-          <w:rFonts w:ascii="Helvetica" w:hAnsi="Helvetica" w:cs="Helvetica"/>
-          <w:b/>
-          <w:sz w:val="22"/>
-          <w:szCs w:val="22"/>
-          <w:u w:val="single"/>
-        </w:rPr>
-      </w:pPr>
-      <w:r>
-        <w:rPr>
-          <w:rFonts w:ascii="Helvetica" w:hAnsi="Helvetica" w:cs="Helvetica"/>
-          <w:b/>
-          <w:sz w:val="22"/>
-          <w:szCs w:val="22"/>
-          <w:u w:val="single"/>
-        </w:rPr>
-        <w:t>Justification:</w:t>
-      </w:r>
-      <w:r>
-        <w:rPr>
-          <w:rFonts w:ascii="Helvetica" w:hAnsi="Helvetica" w:cs="Helvetica"/>
-          <w:sz w:val="22"/>
-          <w:szCs w:val="22"/>
-        </w:rPr>
-        <w:t xml:space="preserve">  </w:t>
-      </w:r>
-      <w:r>
-        <w:rPr>
-          <w:rFonts w:ascii="Helvetica" w:hAnsi="Helvetica" w:cs="Helvetica"/>
-          <w:sz w:val="22"/>
-          <w:szCs w:val="22"/>
-        </w:rPr>
-        <w:t>initially set to the level of accurate education this agent has about safe sex and condom usage</w:t>
-      </w:r>
-    </w:p>
-    <w:p>
-      <w:pPr>
-        <w:widowControl w:val="0"/>
-        <w:autoSpaceDE w:val="0"/>
-        <w:autoSpaceDN w:val="0"/>
-        <w:adjustRightInd w:val="0"/>
-        <w:spacing w:line="360" w:lineRule="auto"/>
-        <w:rPr>
-          <w:rFonts w:ascii="Helvetica" w:hAnsi="Helvetica" w:cs="Helvetica"/>
-          <w:sz w:val="22"/>
-          <w:szCs w:val="22"/>
-        </w:rPr>
-      </w:pPr>
-    </w:p>
-    <w:p>
-      <w:pPr>
-        <w:widowControl w:val="0"/>
-        <w:autoSpaceDE w:val="0"/>
-        <w:autoSpaceDN w:val="0"/>
-        <w:adjustRightInd w:val="0"/>
-        <w:spacing w:line="360" w:lineRule="auto"/>
-        <w:rPr>
-          <w:rFonts w:ascii="Helvetica" w:hAnsi="Helvetica" w:cs="Helvetica"/>
-          <w:sz w:val="22"/>
-          <w:szCs w:val="22"/>
-        </w:rPr>
-      </w:pPr>
-      <w:r>
-        <w:rPr>
-          <w:rFonts w:ascii="Helvetica" w:hAnsi="Helvetica" w:cs="Helvetica"/>
-          <w:sz w:val="22"/>
-          <w:szCs w:val="22"/>
-        </w:rPr>
-        <w:t>Not as visible from UI:</w:t>
-      </w:r>
-    </w:p>
-    <w:p>
-      <w:pPr>
-        <w:widowControl w:val="0"/>
-        <w:autoSpaceDE w:val="0"/>
-        <w:autoSpaceDN w:val="0"/>
-        <w:adjustRightInd w:val="0"/>
-        <w:spacing w:line="360" w:lineRule="auto"/>
-        <w:rPr>
-          <w:rFonts w:ascii="Helvetica" w:hAnsi="Helvetica" w:cs="Helvetica"/>
-          <w:sz w:val="22"/>
-          <w:szCs w:val="22"/>
-        </w:rPr>
-      </w:pPr>
-      <w:r>
-        <w:rPr>
-          <w:rFonts w:ascii="Helvetica" w:hAnsi="Helvetica" w:cs="Helvetica"/>
-          <w:sz w:val="22"/>
-          <w:szCs w:val="22"/>
-        </w:rPr>
-        <w:t>In this model, turtles can have multiple friends, but only one sexual partner at a time</w:t>
-      </w:r>
-      <w:r>
-        <w:rPr>
-          <w:rFonts w:ascii="Helvetica" w:hAnsi="Helvetica" w:cs="Helvetica"/>
-          <w:sz w:val="22"/>
-          <w:szCs w:val="22"/>
-        </w:rPr>
-        <w:t>.</w:t>
-      </w:r>
-    </w:p>
-    <w:p>
-      <w:pPr>
-        <w:widowControl w:val="0"/>
-        <w:autoSpaceDE w:val="0"/>
-        <w:autoSpaceDN w:val="0"/>
-        <w:adjustRightInd w:val="0"/>
-        <w:spacing w:line="360" w:lineRule="auto"/>
-        <w:rPr>
-          <w:rFonts w:ascii="Helvetica" w:hAnsi="Helvetica" w:cs="Helvetica"/>
-          <w:sz w:val="22"/>
-          <w:szCs w:val="22"/>
-        </w:rPr>
-      </w:pPr>
-      <w:proofErr w:type="gramStart"/>
-      <w:r>
-        <w:rPr>
-          <w:rFonts w:ascii="Helvetica" w:hAnsi="Helvetica" w:cs="Helvetica"/>
-          <w:sz w:val="22"/>
-          <w:szCs w:val="22"/>
-        </w:rPr>
-        <w:t>Relationship type is determined by link breeds</w:t>
-      </w:r>
-      <w:proofErr w:type="gramEnd"/>
       <w:r>
         <w:rPr>
           <w:rFonts w:ascii="Helvetica" w:hAnsi="Helvetica" w:cs="Helvetica"/>
@@ -3832,251 +4240,6 @@
           <w:szCs w:val="22"/>
         </w:rPr>
       </w:pPr>
-    </w:p>
-    <w:p>
-      <w:pPr>
-        <w:widowControl w:val="0"/>
-        <w:autoSpaceDE w:val="0"/>
-        <w:autoSpaceDN w:val="0"/>
-        <w:adjustRightInd w:val="0"/>
-        <w:spacing w:line="360" w:lineRule="auto"/>
-        <w:rPr>
-          <w:rFonts w:ascii="Helvetica" w:hAnsi="Helvetica" w:cs="Helvetica"/>
-          <w:sz w:val="22"/>
-          <w:szCs w:val="22"/>
-        </w:rPr>
-      </w:pPr>
-      <w:proofErr w:type="gramStart"/>
-      <w:r>
-        <w:rPr>
-          <w:rFonts w:ascii="Helvetica" w:hAnsi="Helvetica" w:cs="Helvetica"/>
-          <w:sz w:val="22"/>
-          <w:szCs w:val="22"/>
-          <w:u w:val="single"/>
-        </w:rPr>
-        <w:t>Color</w:t>
-      </w:r>
-      <w:r>
-        <w:rPr>
-          <w:rFonts w:ascii="Helvetica" w:hAnsi="Helvetica" w:cs="Helvetica"/>
-          <w:sz w:val="22"/>
-          <w:szCs w:val="22"/>
-        </w:rPr>
-        <w:t xml:space="preserve"> </w:t>
-      </w:r>
-      <w:r>
-        <w:rPr>
-          <w:rFonts w:ascii="Helvetica" w:hAnsi="Helvetica" w:cs="Helvetica"/>
-          <w:sz w:val="22"/>
-          <w:szCs w:val="22"/>
-        </w:rPr>
-        <w:t>–</w:t>
-      </w:r>
-      <w:r>
-        <w:rPr>
-          <w:rFonts w:ascii="Helvetica" w:hAnsi="Helvetica" w:cs="Helvetica"/>
-          <w:sz w:val="22"/>
-          <w:szCs w:val="22"/>
-        </w:rPr>
-        <w:t xml:space="preserve"> </w:t>
-      </w:r>
-      <w:r>
-        <w:rPr>
-          <w:rFonts w:ascii="Helvetica" w:hAnsi="Helvetica" w:cs="Helvetica"/>
-          <w:sz w:val="22"/>
-          <w:szCs w:val="22"/>
-        </w:rPr>
-        <w:t>The color of the agent his or her</w:t>
-      </w:r>
-      <w:r>
-        <w:rPr>
-          <w:rFonts w:ascii="Helvetica" w:hAnsi="Helvetica" w:cs="Helvetica"/>
-          <w:sz w:val="22"/>
-          <w:szCs w:val="22"/>
-        </w:rPr>
-        <w:t xml:space="preserve"> </w:t>
-      </w:r>
-      <w:r>
-        <w:rPr>
-          <w:rFonts w:ascii="Helvetica" w:hAnsi="Helvetica" w:cs="Helvetica"/>
-          <w:color w:val="F79646" w:themeColor="accent6"/>
-          <w:sz w:val="22"/>
-          <w:szCs w:val="22"/>
-        </w:rPr>
-        <w:t>individual</w:t>
-      </w:r>
-      <w:r>
-        <w:rPr>
-          <w:rFonts w:ascii="Helvetica" w:hAnsi="Helvetica" w:cs="Helvetica"/>
-          <w:color w:val="F79646" w:themeColor="accent6"/>
-          <w:sz w:val="22"/>
-          <w:szCs w:val="22"/>
-        </w:rPr>
-        <w:t>/personal</w:t>
-      </w:r>
-      <w:r>
-        <w:rPr>
-          <w:rFonts w:ascii="Helvetica" w:hAnsi="Helvetica" w:cs="Helvetica"/>
-          <w:sz w:val="22"/>
-          <w:szCs w:val="22"/>
-        </w:rPr>
-        <w:t xml:space="preserve"> likelihood of practicing safe sex</w:t>
-      </w:r>
-      <w:r>
-        <w:rPr>
-          <w:rFonts w:ascii="Helvetica" w:hAnsi="Helvetica" w:cs="Helvetica"/>
-          <w:sz w:val="22"/>
-          <w:szCs w:val="22"/>
-        </w:rPr>
-        <w:t>.</w:t>
-      </w:r>
-      <w:proofErr w:type="gramEnd"/>
-      <w:r>
-        <w:rPr>
-          <w:rFonts w:ascii="Helvetica" w:hAnsi="Helvetica" w:cs="Helvetica"/>
-          <w:sz w:val="22"/>
-          <w:szCs w:val="22"/>
-        </w:rPr>
-        <w:t xml:space="preserve"> A green agent is</w:t>
-      </w:r>
-      <w:r>
-        <w:rPr>
-          <w:rFonts w:ascii="Helvetica" w:hAnsi="Helvetica" w:cs="Helvetica"/>
-          <w:sz w:val="22"/>
-          <w:szCs w:val="22"/>
-        </w:rPr>
-        <w:t xml:space="preserve"> more likely to engage in safe sex, and a red agent is less likely to use a condom. The likelihood is a scale from 0 to 100, and agents that are 50% likely of having safe sex are displayed as white. </w:t>
-      </w:r>
-    </w:p>
-    <w:p>
-      <w:pPr>
-        <w:widowControl w:val="0"/>
-        <w:autoSpaceDE w:val="0"/>
-        <w:autoSpaceDN w:val="0"/>
-        <w:adjustRightInd w:val="0"/>
-        <w:spacing w:line="360" w:lineRule="auto"/>
-        <w:rPr>
-          <w:rFonts w:ascii="Helvetica" w:hAnsi="Helvetica" w:cs="Helvetica"/>
-          <w:sz w:val="22"/>
-          <w:szCs w:val="22"/>
-        </w:rPr>
-      </w:pPr>
-    </w:p>
-    <w:p>
-      <w:pPr>
-        <w:widowControl w:val="0"/>
-        <w:autoSpaceDE w:val="0"/>
-        <w:autoSpaceDN w:val="0"/>
-        <w:adjustRightInd w:val="0"/>
-        <w:spacing w:line="360" w:lineRule="auto"/>
-        <w:rPr>
-          <w:rFonts w:ascii="Helvetica" w:hAnsi="Helvetica" w:cs="Helvetica"/>
-          <w:sz w:val="22"/>
-          <w:szCs w:val="22"/>
-        </w:rPr>
-      </w:pPr>
-      <w:r>
-        <w:rPr>
-          <w:rFonts w:ascii="Helvetica" w:hAnsi="Helvetica" w:cs="Helvetica"/>
-          <w:sz w:val="22"/>
-          <w:szCs w:val="22"/>
-          <w:u w:val="single"/>
-        </w:rPr>
-        <w:t>Label</w:t>
-      </w:r>
-      <w:r>
-        <w:rPr>
-          <w:rFonts w:ascii="Helvetica" w:hAnsi="Helvetica" w:cs="Helvetica"/>
-          <w:sz w:val="22"/>
-          <w:szCs w:val="22"/>
-        </w:rPr>
-        <w:t xml:space="preserve"> – The labels, if enabled, also indicate each agent’s likelihood of practicing safe sex, but it is more accurate because it shows the exact value, whereas color changes by increments of 5. </w:t>
-      </w:r>
-    </w:p>
-    <w:p>
-      <w:pPr>
-        <w:widowControl w:val="0"/>
-        <w:autoSpaceDE w:val="0"/>
-        <w:autoSpaceDN w:val="0"/>
-        <w:adjustRightInd w:val="0"/>
-        <w:spacing w:line="360" w:lineRule="auto"/>
-        <w:rPr>
-          <w:rFonts w:ascii="Helvetica" w:hAnsi="Helvetica" w:cs="Helvetica"/>
-          <w:sz w:val="22"/>
-          <w:szCs w:val="22"/>
-        </w:rPr>
-      </w:pPr>
-    </w:p>
-    <w:p>
-      <w:pPr>
-        <w:widowControl w:val="0"/>
-        <w:autoSpaceDE w:val="0"/>
-        <w:autoSpaceDN w:val="0"/>
-        <w:adjustRightInd w:val="0"/>
-        <w:spacing w:line="360" w:lineRule="auto"/>
-        <w:rPr>
-          <w:rFonts w:ascii="Helvetica" w:hAnsi="Helvetica" w:cs="Helvetica"/>
-          <w:sz w:val="22"/>
-          <w:szCs w:val="22"/>
-        </w:rPr>
-      </w:pPr>
-      <w:r>
-        <w:rPr>
-          <w:rFonts w:ascii="Helvetica" w:hAnsi="Helvetica" w:cs="Helvetica"/>
-          <w:sz w:val="22"/>
-          <w:szCs w:val="22"/>
-          <w:u w:val="single"/>
-        </w:rPr>
-        <w:t>Shape</w:t>
-      </w:r>
-      <w:r>
-        <w:rPr>
-          <w:rFonts w:ascii="Helvetica" w:hAnsi="Helvetica" w:cs="Helvetica"/>
-          <w:sz w:val="22"/>
-          <w:szCs w:val="22"/>
-        </w:rPr>
-        <w:t xml:space="preserve"> - </w:t>
-      </w:r>
-      <w:r>
-        <w:rPr>
-          <w:rFonts w:ascii="Helvetica" w:hAnsi="Helvetica" w:cs="Helvetica"/>
-          <w:sz w:val="22"/>
-          <w:szCs w:val="22"/>
-        </w:rPr>
-        <w:t>Shape is determined by gender and sick status</w:t>
-      </w:r>
-      <w:r>
-        <w:rPr>
-          <w:rFonts w:ascii="Helvetica" w:hAnsi="Helvetica" w:cs="Helvetica"/>
-          <w:sz w:val="22"/>
-          <w:szCs w:val="22"/>
-        </w:rPr>
-        <w:t>. I</w:t>
-      </w:r>
-      <w:r>
-        <w:rPr>
-          <w:rFonts w:ascii="Helvetica" w:hAnsi="Helvetica" w:cs="Helvetica"/>
-          <w:sz w:val="22"/>
-          <w:szCs w:val="22"/>
-        </w:rPr>
-        <w:t>nfected turtles have a dot on their shape</w:t>
-      </w:r>
-      <w:r>
-        <w:rPr>
-          <w:rFonts w:ascii="Helvetica" w:hAnsi="Helvetica" w:cs="Helvetica"/>
-          <w:sz w:val="22"/>
-          <w:szCs w:val="22"/>
-        </w:rPr>
-        <w:t>, and the color of the dot indicates whether or not they “know” they are infected (white: known? = true; black: known? = false;)</w:t>
-      </w:r>
-      <w:r>
-        <w:rPr>
-          <w:rFonts w:ascii="Helvetica" w:hAnsi="Helvetica" w:cs="Helvetica"/>
-          <w:sz w:val="22"/>
-          <w:szCs w:val="22"/>
-        </w:rPr>
-        <w:t>.</w:t>
-      </w:r>
     </w:p>
     <w:p>
       <w:pPr>
@@ -19507,7 +19670,7 @@
 </file>
 
 <file path=customXml/itemProps1.xml><?xml version="1.0" encoding="utf-8"?>
-<ds:datastoreItem xmlns:ds="http://schemas.openxmlformats.org/officeDocument/2006/customXml" ds:itemID="{C6C46864-80AA-D54C-BBFE-DB0F7BEEC8AD}">
+<ds:datastoreItem xmlns:ds="http://schemas.openxmlformats.org/officeDocument/2006/customXml" ds:itemID="{0887A9CE-C507-8547-AA0E-B9EF986040C4}">
   <ds:schemaRefs>
     <ds:schemaRef ds:uri="http://schemas.openxmlformats.org/officeDocument/2006/bibliography"/>
   </ds:schemaRefs>

</xml_diff>